<commit_message>
Fix typo in DOCX template. (issue #140)
</commit_message>
<xml_diff>
--- a/uses/assessment-report.docx
+++ b/uses/assessment-report.docx
@@ -808,7 +808,7 @@
       <w:tblPr>
         <w:tblW w:w="9645" w:type="dxa"/>
         <w:jc w:val="left"/>
-        <w:tblInd w:w="47" w:type="dxa"/>
+        <w:tblInd w:w="45" w:type="dxa"/>
         <w:tblBorders>
           <w:top w:val="single" w:sz="2" w:space="0" w:color="000001"/>
           <w:left w:val="single" w:sz="2" w:space="0" w:color="000001"/>
@@ -817,15 +817,15 @@
         </w:tblBorders>
         <w:tblCellMar>
           <w:top w:w="55" w:type="dxa"/>
-          <w:left w:w="45" w:type="dxa"/>
+          <w:left w:w="42" w:type="dxa"/>
           <w:bottom w:w="55" w:type="dxa"/>
           <w:right w:w="55" w:type="dxa"/>
         </w:tblCellMar>
       </w:tblPr>
       <w:tblGrid>
         <w:gridCol w:w="733"/>
-        <w:gridCol w:w="1199"/>
-        <w:gridCol w:w="1187"/>
+        <w:gridCol w:w="1198"/>
+        <w:gridCol w:w="1188"/>
         <w:gridCol w:w="1363"/>
         <w:gridCol w:w="2657"/>
         <w:gridCol w:w="2505"/>
@@ -846,38 +846,38 @@
             </w:tcBorders>
             <w:shd w:fill="auto" w:val="clear"/>
             <w:tcMar>
-              <w:left w:w="45" w:type="dxa"/>
-            </w:tcMar>
-          </w:tcPr>
-          <w:p>
-            <w:pPr>
-              <w:pStyle w:val="Style16"/>
-              <w:rPr>
-                <w:b/>
-                <w:b/>
-                <w:bCs/>
-              </w:rPr>
-            </w:pPr>
-            <w:r>
-              <w:rPr>
-                <w:b/>
-                <w:bCs/>
-              </w:rPr>
-            </w:r>
-          </w:p>
-        </w:tc>
-        <w:tc>
-          <w:tcPr>
-            <w:tcW w:w="1199" w:type="dxa"/>
-            <w:tcBorders>
-              <w:top w:val="single" w:sz="2" w:space="0" w:color="000001"/>
-              <w:left w:val="single" w:sz="2" w:space="0" w:color="000001"/>
-              <w:bottom w:val="single" w:sz="2" w:space="0" w:color="000001"/>
-              <w:insideH w:val="single" w:sz="2" w:space="0" w:color="000001"/>
-            </w:tcBorders>
-            <w:shd w:fill="auto" w:val="clear"/>
-            <w:tcMar>
-              <w:left w:w="45" w:type="dxa"/>
+              <w:left w:w="42" w:type="dxa"/>
+            </w:tcMar>
+          </w:tcPr>
+          <w:p>
+            <w:pPr>
+              <w:pStyle w:val="Style16"/>
+              <w:rPr>
+                <w:b/>
+                <w:b/>
+                <w:bCs/>
+              </w:rPr>
+            </w:pPr>
+            <w:r>
+              <w:rPr>
+                <w:b/>
+                <w:bCs/>
+              </w:rPr>
+            </w:r>
+          </w:p>
+        </w:tc>
+        <w:tc>
+          <w:tcPr>
+            <w:tcW w:w="1198" w:type="dxa"/>
+            <w:tcBorders>
+              <w:top w:val="single" w:sz="2" w:space="0" w:color="000001"/>
+              <w:left w:val="single" w:sz="2" w:space="0" w:color="000001"/>
+              <w:bottom w:val="single" w:sz="2" w:space="0" w:color="000001"/>
+              <w:insideH w:val="single" w:sz="2" w:space="0" w:color="000001"/>
+            </w:tcBorders>
+            <w:shd w:fill="auto" w:val="clear"/>
+            <w:tcMar>
+              <w:left w:w="42" w:type="dxa"/>
             </w:tcMar>
           </w:tcPr>
           <w:p>
@@ -900,16 +900,16 @@
         </w:tc>
         <w:tc>
           <w:tcPr>
-            <w:tcW w:w="1187" w:type="dxa"/>
-            <w:tcBorders>
-              <w:top w:val="single" w:sz="2" w:space="0" w:color="000001"/>
-              <w:left w:val="single" w:sz="2" w:space="0" w:color="000001"/>
-              <w:bottom w:val="single" w:sz="2" w:space="0" w:color="000001"/>
-              <w:insideH w:val="single" w:sz="2" w:space="0" w:color="000001"/>
-            </w:tcBorders>
-            <w:shd w:fill="auto" w:val="clear"/>
-            <w:tcMar>
-              <w:left w:w="45" w:type="dxa"/>
+            <w:tcW w:w="1188" w:type="dxa"/>
+            <w:tcBorders>
+              <w:top w:val="single" w:sz="2" w:space="0" w:color="000001"/>
+              <w:left w:val="single" w:sz="2" w:space="0" w:color="000001"/>
+              <w:bottom w:val="single" w:sz="2" w:space="0" w:color="000001"/>
+              <w:insideH w:val="single" w:sz="2" w:space="0" w:color="000001"/>
+            </w:tcBorders>
+            <w:shd w:fill="auto" w:val="clear"/>
+            <w:tcMar>
+              <w:left w:w="42" w:type="dxa"/>
             </w:tcMar>
           </w:tcPr>
           <w:p>
@@ -941,7 +941,7 @@
             </w:tcBorders>
             <w:shd w:fill="auto" w:val="clear"/>
             <w:tcMar>
-              <w:left w:w="45" w:type="dxa"/>
+              <w:left w:w="42" w:type="dxa"/>
             </w:tcMar>
           </w:tcPr>
           <w:p>
@@ -973,7 +973,7 @@
             </w:tcBorders>
             <w:shd w:fill="auto" w:val="clear"/>
             <w:tcMar>
-              <w:left w:w="45" w:type="dxa"/>
+              <w:left w:w="42" w:type="dxa"/>
             </w:tcMar>
           </w:tcPr>
           <w:p>
@@ -1007,7 +1007,7 @@
             </w:tcBorders>
             <w:shd w:fill="auto" w:val="clear"/>
             <w:tcMar>
-              <w:left w:w="45" w:type="dxa"/>
+              <w:left w:w="42" w:type="dxa"/>
             </w:tcMar>
           </w:tcPr>
           <w:p>
@@ -1044,7 +1044,7 @@
             </w:tcBorders>
             <w:shd w:fill="auto" w:val="clear"/>
             <w:tcMar>
-              <w:left w:w="45" w:type="dxa"/>
+              <w:left w:w="42" w:type="dxa"/>
             </w:tcMar>
           </w:tcPr>
           <w:p>
@@ -1061,40 +1061,40 @@
         </w:tc>
         <w:tc>
           <w:tcPr>
-            <w:tcW w:w="1199" w:type="dxa"/>
-            <w:tcBorders>
-              <w:top w:val="single" w:sz="2" w:space="0" w:color="000001"/>
-              <w:left w:val="single" w:sz="2" w:space="0" w:color="000001"/>
-              <w:bottom w:val="single" w:sz="2" w:space="0" w:color="000001"/>
-              <w:insideH w:val="single" w:sz="2" w:space="0" w:color="000001"/>
-            </w:tcBorders>
-            <w:shd w:fill="auto" w:val="clear"/>
-            <w:tcMar>
-              <w:left w:w="45" w:type="dxa"/>
-            </w:tcMar>
-          </w:tcPr>
-          <w:p>
-            <w:pPr>
-              <w:pStyle w:val="Style16"/>
-              <w:rPr/>
-            </w:pPr>
-            <w:r>
-              <w:rPr/>
-            </w:r>
-          </w:p>
-        </w:tc>
-        <w:tc>
-          <w:tcPr>
-            <w:tcW w:w="1187" w:type="dxa"/>
-            <w:tcBorders>
-              <w:top w:val="single" w:sz="2" w:space="0" w:color="000001"/>
-              <w:left w:val="single" w:sz="2" w:space="0" w:color="000001"/>
-              <w:bottom w:val="single" w:sz="2" w:space="0" w:color="000001"/>
-              <w:insideH w:val="single" w:sz="2" w:space="0" w:color="000001"/>
-            </w:tcBorders>
-            <w:shd w:fill="auto" w:val="clear"/>
-            <w:tcMar>
-              <w:left w:w="45" w:type="dxa"/>
+            <w:tcW w:w="1198" w:type="dxa"/>
+            <w:tcBorders>
+              <w:top w:val="single" w:sz="2" w:space="0" w:color="000001"/>
+              <w:left w:val="single" w:sz="2" w:space="0" w:color="000001"/>
+              <w:bottom w:val="single" w:sz="2" w:space="0" w:color="000001"/>
+              <w:insideH w:val="single" w:sz="2" w:space="0" w:color="000001"/>
+            </w:tcBorders>
+            <w:shd w:fill="auto" w:val="clear"/>
+            <w:tcMar>
+              <w:left w:w="42" w:type="dxa"/>
+            </w:tcMar>
+          </w:tcPr>
+          <w:p>
+            <w:pPr>
+              <w:pStyle w:val="Style16"/>
+              <w:rPr/>
+            </w:pPr>
+            <w:r>
+              <w:rPr/>
+            </w:r>
+          </w:p>
+        </w:tc>
+        <w:tc>
+          <w:tcPr>
+            <w:tcW w:w="1188" w:type="dxa"/>
+            <w:tcBorders>
+              <w:top w:val="single" w:sz="2" w:space="0" w:color="000001"/>
+              <w:left w:val="single" w:sz="2" w:space="0" w:color="000001"/>
+              <w:bottom w:val="single" w:sz="2" w:space="0" w:color="000001"/>
+              <w:insideH w:val="single" w:sz="2" w:space="0" w:color="000001"/>
+            </w:tcBorders>
+            <w:shd w:fill="auto" w:val="clear"/>
+            <w:tcMar>
+              <w:left w:w="42" w:type="dxa"/>
             </w:tcMar>
           </w:tcPr>
           <w:p>
@@ -1119,7 +1119,7 @@
             </w:tcBorders>
             <w:shd w:fill="auto" w:val="clear"/>
             <w:tcMar>
-              <w:left w:w="45" w:type="dxa"/>
+              <w:left w:w="42" w:type="dxa"/>
             </w:tcMar>
           </w:tcPr>
           <w:p>
@@ -1144,7 +1144,7 @@
             </w:tcBorders>
             <w:shd w:fill="auto" w:val="clear"/>
             <w:tcMar>
-              <w:left w:w="45" w:type="dxa"/>
+              <w:left w:w="42" w:type="dxa"/>
             </w:tcMar>
           </w:tcPr>
           <w:p>
@@ -1171,7 +1171,7 @@
             </w:tcBorders>
             <w:shd w:fill="auto" w:val="clear"/>
             <w:tcMar>
-              <w:left w:w="45" w:type="dxa"/>
+              <w:left w:w="42" w:type="dxa"/>
             </w:tcMar>
           </w:tcPr>
           <w:p>
@@ -1232,7 +1232,7 @@
       <w:tblPr>
         <w:tblW w:w="9645" w:type="dxa"/>
         <w:jc w:val="left"/>
-        <w:tblInd w:w="-3" w:type="dxa"/>
+        <w:tblInd w:w="-5" w:type="dxa"/>
         <w:tblBorders>
           <w:top w:val="single" w:sz="2" w:space="0" w:color="000001"/>
           <w:left w:val="single" w:sz="2" w:space="0" w:color="000001"/>
@@ -1311,7 +1311,7 @@
                 <w:b/>
                 <w:bCs/>
               </w:rPr>
-              <w:t>Disagram</w:t>
+              <w:t>Diagram</w:t>
             </w:r>
           </w:p>
         </w:tc>
@@ -1519,7 +1519,7 @@
             <w:shd w:fill="auto" w:val="clear"/>
             <w:tcMar>
               <w:top w:w="57" w:type="dxa"/>
-              <w:left w:w="51" w:type="dxa"/>
+              <w:left w:w="48" w:type="dxa"/>
               <w:bottom w:w="57" w:type="dxa"/>
               <w:right w:w="57" w:type="dxa"/>
             </w:tcMar>
@@ -1546,7 +1546,7 @@
             <w:shd w:fill="auto" w:val="clear"/>
             <w:tcMar>
               <w:top w:w="57" w:type="dxa"/>
-              <w:left w:w="51" w:type="dxa"/>
+              <w:left w:w="48" w:type="dxa"/>
               <w:bottom w:w="57" w:type="dxa"/>
               <w:right w:w="57" w:type="dxa"/>
             </w:tcMar>
@@ -1574,7 +1574,7 @@
             <w:shd w:fill="auto" w:val="clear"/>
             <w:tcMar>
               <w:top w:w="57" w:type="dxa"/>
-              <w:left w:w="51" w:type="dxa"/>
+              <w:left w:w="48" w:type="dxa"/>
               <w:bottom w:w="57" w:type="dxa"/>
               <w:right w:w="57" w:type="dxa"/>
             </w:tcMar>
@@ -1602,7 +1602,7 @@
             <w:shd w:fill="auto" w:val="clear"/>
             <w:tcMar>
               <w:top w:w="57" w:type="dxa"/>
-              <w:left w:w="51" w:type="dxa"/>
+              <w:left w:w="48" w:type="dxa"/>
               <w:bottom w:w="57" w:type="dxa"/>
               <w:right w:w="57" w:type="dxa"/>
             </w:tcMar>
@@ -1630,7 +1630,7 @@
             <w:shd w:fill="auto" w:val="clear"/>
             <w:tcMar>
               <w:top w:w="57" w:type="dxa"/>
-              <w:left w:w="51" w:type="dxa"/>
+              <w:left w:w="48" w:type="dxa"/>
               <w:bottom w:w="57" w:type="dxa"/>
               <w:right w:w="57" w:type="dxa"/>
             </w:tcMar>
@@ -1660,7 +1660,7 @@
             <w:shd w:fill="auto" w:val="clear"/>
             <w:tcMar>
               <w:top w:w="57" w:type="dxa"/>
-              <w:left w:w="51" w:type="dxa"/>
+              <w:left w:w="48" w:type="dxa"/>
               <w:bottom w:w="57" w:type="dxa"/>
               <w:right w:w="57" w:type="dxa"/>
             </w:tcMar>
@@ -1737,21 +1737,21 @@
               </w:tblBorders>
               <w:tblCellMar>
                 <w:top w:w="57" w:type="dxa"/>
-                <w:left w:w="51" w:type="dxa"/>
+                <w:left w:w="48" w:type="dxa"/>
                 <w:bottom w:w="57" w:type="dxa"/>
                 <w:right w:w="57" w:type="dxa"/>
               </w:tblCellMar>
             </w:tblPr>
             <w:tblGrid>
               <w:gridCol w:w="452"/>
-              <w:gridCol w:w="1320"/>
-              <w:gridCol w:w="1156"/>
+              <w:gridCol w:w="1319"/>
+              <w:gridCol w:w="1157"/>
               <w:gridCol w:w="1130"/>
-              <w:gridCol w:w="1011"/>
+              <w:gridCol w:w="1010"/>
               <w:gridCol w:w="1015"/>
               <w:gridCol w:w="1016"/>
               <w:gridCol w:w="1015"/>
-              <w:gridCol w:w="1017"/>
+              <w:gridCol w:w="1018"/>
             </w:tblGrid>
             <w:tr>
               <w:trPr>
@@ -1769,7 +1769,7 @@
                   </w:tcBorders>
                   <w:shd w:fill="auto" w:val="clear"/>
                   <w:tcMar>
-                    <w:left w:w="51" w:type="dxa"/>
+                    <w:left w:w="48" w:type="dxa"/>
                   </w:tcMar>
                 </w:tcPr>
                 <w:p>
@@ -1785,7 +1785,7 @@
               </w:tc>
               <w:tc>
                 <w:tcPr>
-                  <w:tcW w:w="1320" w:type="dxa"/>
+                  <w:tcW w:w="1319" w:type="dxa"/>
                   <w:tcBorders>
                     <w:top w:val="single" w:sz="2" w:space="0" w:color="000001"/>
                     <w:left w:val="single" w:sz="2" w:space="0" w:color="000001"/>
@@ -1794,7 +1794,7 @@
                   </w:tcBorders>
                   <w:shd w:fill="auto" w:val="clear"/>
                   <w:tcMar>
-                    <w:left w:w="51" w:type="dxa"/>
+                    <w:left w:w="48" w:type="dxa"/>
                   </w:tcMar>
                 </w:tcPr>
                 <w:p>
@@ -1817,7 +1817,7 @@
               </w:tc>
               <w:tc>
                 <w:tcPr>
-                  <w:tcW w:w="1156" w:type="dxa"/>
+                  <w:tcW w:w="1157" w:type="dxa"/>
                   <w:tcBorders>
                     <w:top w:val="single" w:sz="2" w:space="0" w:color="000001"/>
                     <w:left w:val="single" w:sz="2" w:space="0" w:color="000001"/>
@@ -1826,7 +1826,7 @@
                   </w:tcBorders>
                   <w:shd w:fill="auto" w:val="clear"/>
                   <w:tcMar>
-                    <w:left w:w="51" w:type="dxa"/>
+                    <w:left w:w="48" w:type="dxa"/>
                   </w:tcMar>
                 </w:tcPr>
                 <w:p>
@@ -1858,7 +1858,7 @@
                   </w:tcBorders>
                   <w:shd w:fill="auto" w:val="clear"/>
                   <w:tcMar>
-                    <w:left w:w="51" w:type="dxa"/>
+                    <w:left w:w="48" w:type="dxa"/>
                   </w:tcMar>
                 </w:tcPr>
                 <w:p>
@@ -1881,7 +1881,7 @@
               </w:tc>
               <w:tc>
                 <w:tcPr>
-                  <w:tcW w:w="1011" w:type="dxa"/>
+                  <w:tcW w:w="1010" w:type="dxa"/>
                   <w:tcBorders>
                     <w:top w:val="single" w:sz="2" w:space="0" w:color="000001"/>
                     <w:left w:val="single" w:sz="2" w:space="0" w:color="000001"/>
@@ -1890,7 +1890,7 @@
                   </w:tcBorders>
                   <w:shd w:fill="auto" w:val="clear"/>
                   <w:tcMar>
-                    <w:left w:w="51" w:type="dxa"/>
+                    <w:left w:w="48" w:type="dxa"/>
                   </w:tcMar>
                 </w:tcPr>
                 <w:p>
@@ -1922,7 +1922,7 @@
                   </w:tcBorders>
                   <w:shd w:fill="auto" w:val="clear"/>
                   <w:tcMar>
-                    <w:left w:w="51" w:type="dxa"/>
+                    <w:left w:w="48" w:type="dxa"/>
                   </w:tcMar>
                 </w:tcPr>
                 <w:p>
@@ -1954,7 +1954,7 @@
                   </w:tcBorders>
                   <w:shd w:fill="auto" w:val="clear"/>
                   <w:tcMar>
-                    <w:left w:w="51" w:type="dxa"/>
+                    <w:left w:w="48" w:type="dxa"/>
                   </w:tcMar>
                 </w:tcPr>
                 <w:p>
@@ -1986,7 +1986,7 @@
                   </w:tcBorders>
                   <w:shd w:fill="auto" w:val="clear"/>
                   <w:tcMar>
-                    <w:left w:w="51" w:type="dxa"/>
+                    <w:left w:w="48" w:type="dxa"/>
                   </w:tcMar>
                 </w:tcPr>
                 <w:p>
@@ -2009,7 +2009,7 @@
               </w:tc>
               <w:tc>
                 <w:tcPr>
-                  <w:tcW w:w="1017" w:type="dxa"/>
+                  <w:tcW w:w="1018" w:type="dxa"/>
                   <w:tcBorders>
                     <w:top w:val="single" w:sz="2" w:space="0" w:color="000001"/>
                     <w:left w:val="single" w:sz="2" w:space="0" w:color="000001"/>
@@ -2020,7 +2020,7 @@
                   </w:tcBorders>
                   <w:shd w:fill="auto" w:val="clear"/>
                   <w:tcMar>
-                    <w:left w:w="51" w:type="dxa"/>
+                    <w:left w:w="48" w:type="dxa"/>
                   </w:tcMar>
                 </w:tcPr>
                 <w:p>
@@ -2058,7 +2058,7 @@
                   </w:tcBorders>
                   <w:shd w:fill="auto" w:val="clear"/>
                   <w:tcMar>
-                    <w:left w:w="51" w:type="dxa"/>
+                    <w:left w:w="48" w:type="dxa"/>
                   </w:tcMar>
                 </w:tcPr>
                 <w:p>
@@ -2075,7 +2075,7 @@
               </w:tc>
               <w:tc>
                 <w:tcPr>
-                  <w:tcW w:w="1320" w:type="dxa"/>
+                  <w:tcW w:w="1319" w:type="dxa"/>
                   <w:tcBorders>
                     <w:top w:val="single" w:sz="2" w:space="0" w:color="000001"/>
                     <w:left w:val="single" w:sz="2" w:space="0" w:color="000001"/>
@@ -2084,7 +2084,7 @@
                   </w:tcBorders>
                   <w:shd w:fill="auto" w:val="clear"/>
                   <w:tcMar>
-                    <w:left w:w="51" w:type="dxa"/>
+                    <w:left w:w="48" w:type="dxa"/>
                   </w:tcMar>
                 </w:tcPr>
                 <w:p>
@@ -2100,7 +2100,7 @@
               </w:tc>
               <w:tc>
                 <w:tcPr>
-                  <w:tcW w:w="1156" w:type="dxa"/>
+                  <w:tcW w:w="1157" w:type="dxa"/>
                   <w:tcBorders>
                     <w:top w:val="single" w:sz="2" w:space="0" w:color="000001"/>
                     <w:left w:val="single" w:sz="2" w:space="0" w:color="000001"/>
@@ -2109,7 +2109,7 @@
                   </w:tcBorders>
                   <w:shd w:fill="auto" w:val="clear"/>
                   <w:tcMar>
-                    <w:left w:w="51" w:type="dxa"/>
+                    <w:left w:w="48" w:type="dxa"/>
                   </w:tcMar>
                 </w:tcPr>
                 <w:p>
@@ -2134,7 +2134,7 @@
                   </w:tcBorders>
                   <w:shd w:fill="auto" w:val="clear"/>
                   <w:tcMar>
-                    <w:left w:w="51" w:type="dxa"/>
+                    <w:left w:w="48" w:type="dxa"/>
                   </w:tcMar>
                 </w:tcPr>
                 <w:p>
@@ -2150,7 +2150,7 @@
               </w:tc>
               <w:tc>
                 <w:tcPr>
-                  <w:tcW w:w="1011" w:type="dxa"/>
+                  <w:tcW w:w="1010" w:type="dxa"/>
                   <w:tcBorders>
                     <w:top w:val="single" w:sz="2" w:space="0" w:color="000001"/>
                     <w:left w:val="single" w:sz="2" w:space="0" w:color="000001"/>
@@ -2159,7 +2159,7 @@
                   </w:tcBorders>
                   <w:shd w:fill="auto" w:val="clear"/>
                   <w:tcMar>
-                    <w:left w:w="51" w:type="dxa"/>
+                    <w:left w:w="48" w:type="dxa"/>
                   </w:tcMar>
                 </w:tcPr>
                 <w:p>
@@ -2184,7 +2184,7 @@
                   </w:tcBorders>
                   <w:shd w:fill="auto" w:val="clear"/>
                   <w:tcMar>
-                    <w:left w:w="51" w:type="dxa"/>
+                    <w:left w:w="48" w:type="dxa"/>
                   </w:tcMar>
                 </w:tcPr>
                 <w:p>
@@ -2209,7 +2209,7 @@
                   </w:tcBorders>
                   <w:shd w:fill="auto" w:val="clear"/>
                   <w:tcMar>
-                    <w:left w:w="51" w:type="dxa"/>
+                    <w:left w:w="48" w:type="dxa"/>
                   </w:tcMar>
                 </w:tcPr>
                 <w:p>
@@ -2234,7 +2234,7 @@
                   </w:tcBorders>
                   <w:shd w:fill="auto" w:val="clear"/>
                   <w:tcMar>
-                    <w:left w:w="51" w:type="dxa"/>
+                    <w:left w:w="48" w:type="dxa"/>
                   </w:tcMar>
                 </w:tcPr>
                 <w:p>
@@ -2250,7 +2250,7 @@
               </w:tc>
               <w:tc>
                 <w:tcPr>
-                  <w:tcW w:w="1017" w:type="dxa"/>
+                  <w:tcW w:w="1018" w:type="dxa"/>
                   <w:tcBorders>
                     <w:top w:val="single" w:sz="2" w:space="0" w:color="000001"/>
                     <w:left w:val="single" w:sz="2" w:space="0" w:color="000001"/>
@@ -2261,7 +2261,7 @@
                   </w:tcBorders>
                   <w:shd w:fill="auto" w:val="clear"/>
                   <w:tcMar>
-                    <w:left w:w="51" w:type="dxa"/>
+                    <w:left w:w="48" w:type="dxa"/>
                   </w:tcMar>
                 </w:tcPr>
                 <w:p>
@@ -2335,7 +2335,7 @@
       <w:tblPr>
         <w:tblW w:w="9645" w:type="dxa"/>
         <w:jc w:val="left"/>
-        <w:tblInd w:w="50" w:type="dxa"/>
+        <w:tblInd w:w="47" w:type="dxa"/>
         <w:tblBorders>
           <w:top w:val="single" w:sz="2" w:space="0" w:color="000001"/>
           <w:left w:val="single" w:sz="2" w:space="0" w:color="000001"/>
@@ -2344,7 +2344,7 @@
         </w:tblBorders>
         <w:tblCellMar>
           <w:top w:w="55" w:type="dxa"/>
-          <w:left w:w="48" w:type="dxa"/>
+          <w:left w:w="45" w:type="dxa"/>
           <w:bottom w:w="55" w:type="dxa"/>
           <w:right w:w="55" w:type="dxa"/>
         </w:tblCellMar>
@@ -2352,14 +2352,14 @@
       <w:tblGrid>
         <w:gridCol w:w="570"/>
         <w:gridCol w:w="840"/>
-        <w:gridCol w:w="1363"/>
-        <w:gridCol w:w="1082"/>
+        <w:gridCol w:w="1362"/>
+        <w:gridCol w:w="1083"/>
         <w:gridCol w:w="963"/>
         <w:gridCol w:w="566"/>
         <w:gridCol w:w="1082"/>
-        <w:gridCol w:w="1245"/>
+        <w:gridCol w:w="1246"/>
         <w:gridCol w:w="900"/>
-        <w:gridCol w:w="1033"/>
+        <w:gridCol w:w="1032"/>
       </w:tblGrid>
       <w:tr>
         <w:trPr>
@@ -2377,7 +2377,7 @@
             </w:tcBorders>
             <w:shd w:fill="auto" w:val="clear"/>
             <w:tcMar>
-              <w:left w:w="48" w:type="dxa"/>
+              <w:left w:w="45" w:type="dxa"/>
             </w:tcMar>
           </w:tcPr>
           <w:p>
@@ -2408,7 +2408,7 @@
             </w:tcBorders>
             <w:shd w:fill="auto" w:val="clear"/>
             <w:tcMar>
-              <w:left w:w="48" w:type="dxa"/>
+              <w:left w:w="45" w:type="dxa"/>
             </w:tcMar>
           </w:tcPr>
           <w:p>
@@ -2431,16 +2431,16 @@
         </w:tc>
         <w:tc>
           <w:tcPr>
-            <w:tcW w:w="1363" w:type="dxa"/>
-            <w:tcBorders>
-              <w:top w:val="single" w:sz="2" w:space="0" w:color="000001"/>
-              <w:left w:val="single" w:sz="2" w:space="0" w:color="000001"/>
-              <w:bottom w:val="single" w:sz="2" w:space="0" w:color="000001"/>
-              <w:insideH w:val="single" w:sz="2" w:space="0" w:color="000001"/>
-            </w:tcBorders>
-            <w:shd w:fill="auto" w:val="clear"/>
-            <w:tcMar>
-              <w:left w:w="48" w:type="dxa"/>
+            <w:tcW w:w="1362" w:type="dxa"/>
+            <w:tcBorders>
+              <w:top w:val="single" w:sz="2" w:space="0" w:color="000001"/>
+              <w:left w:val="single" w:sz="2" w:space="0" w:color="000001"/>
+              <w:bottom w:val="single" w:sz="2" w:space="0" w:color="000001"/>
+              <w:insideH w:val="single" w:sz="2" w:space="0" w:color="000001"/>
+            </w:tcBorders>
+            <w:shd w:fill="auto" w:val="clear"/>
+            <w:tcMar>
+              <w:left w:w="45" w:type="dxa"/>
             </w:tcMar>
           </w:tcPr>
           <w:p>
@@ -2463,6 +2463,103 @@
         </w:tc>
         <w:tc>
           <w:tcPr>
+            <w:tcW w:w="1083" w:type="dxa"/>
+            <w:tcBorders>
+              <w:top w:val="single" w:sz="2" w:space="0" w:color="000001"/>
+              <w:left w:val="single" w:sz="2" w:space="0" w:color="000001"/>
+              <w:bottom w:val="single" w:sz="2" w:space="0" w:color="000001"/>
+              <w:insideH w:val="single" w:sz="2" w:space="0" w:color="000001"/>
+            </w:tcBorders>
+            <w:shd w:fill="auto" w:val="clear"/>
+            <w:tcMar>
+              <w:left w:w="45" w:type="dxa"/>
+            </w:tcMar>
+          </w:tcPr>
+          <w:p>
+            <w:pPr>
+              <w:pStyle w:val="Style16"/>
+              <w:rPr>
+                <w:b/>
+                <w:b/>
+                <w:bCs/>
+              </w:rPr>
+            </w:pPr>
+            <w:r>
+              <w:rPr>
+                <w:b/>
+                <w:bCs/>
+              </w:rPr>
+              <w:t>I5UUID</w:t>
+            </w:r>
+          </w:p>
+        </w:tc>
+        <w:tc>
+          <w:tcPr>
+            <w:tcW w:w="963" w:type="dxa"/>
+            <w:tcBorders>
+              <w:top w:val="single" w:sz="2" w:space="0" w:color="000001"/>
+              <w:left w:val="single" w:sz="2" w:space="0" w:color="000001"/>
+              <w:bottom w:val="single" w:sz="2" w:space="0" w:color="000001"/>
+              <w:insideH w:val="single" w:sz="2" w:space="0" w:color="000001"/>
+            </w:tcBorders>
+            <w:shd w:fill="auto" w:val="clear"/>
+            <w:tcMar>
+              <w:left w:w="45" w:type="dxa"/>
+            </w:tcMar>
+          </w:tcPr>
+          <w:p>
+            <w:pPr>
+              <w:pStyle w:val="Style16"/>
+              <w:rPr>
+                <w:b/>
+                <w:b/>
+                <w:bCs/>
+              </w:rPr>
+            </w:pPr>
+            <w:r>
+              <w:rPr>
+                <w:b/>
+                <w:bCs/>
+              </w:rPr>
+              <w:t>Data source</w:t>
+            </w:r>
+          </w:p>
+        </w:tc>
+        <w:tc>
+          <w:tcPr>
+            <w:tcW w:w="566" w:type="dxa"/>
+            <w:tcBorders>
+              <w:top w:val="single" w:sz="2" w:space="0" w:color="000001"/>
+              <w:left w:val="single" w:sz="2" w:space="0" w:color="000001"/>
+              <w:bottom w:val="single" w:sz="2" w:space="0" w:color="000001"/>
+              <w:insideH w:val="single" w:sz="2" w:space="0" w:color="000001"/>
+            </w:tcBorders>
+            <w:shd w:fill="auto" w:val="clear"/>
+            <w:tcMar>
+              <w:left w:w="45" w:type="dxa"/>
+            </w:tcMar>
+          </w:tcPr>
+          <w:p>
+            <w:pPr>
+              <w:pStyle w:val="Style16"/>
+              <w:jc w:val="center"/>
+              <w:rPr>
+                <w:b/>
+                <w:b/>
+                <w:bCs/>
+              </w:rPr>
+            </w:pPr>
+            <w:r>
+              <w:rPr>
+                <w:b/>
+                <w:bCs/>
+              </w:rPr>
+              <w:t>Tag</w:t>
+            </w:r>
+          </w:p>
+        </w:tc>
+        <w:tc>
+          <w:tcPr>
             <w:tcW w:w="1082" w:type="dxa"/>
             <w:tcBorders>
               <w:top w:val="single" w:sz="2" w:space="0" w:color="000001"/>
@@ -2472,104 +2569,7 @@
             </w:tcBorders>
             <w:shd w:fill="auto" w:val="clear"/>
             <w:tcMar>
-              <w:left w:w="48" w:type="dxa"/>
-            </w:tcMar>
-          </w:tcPr>
-          <w:p>
-            <w:pPr>
-              <w:pStyle w:val="Style16"/>
-              <w:rPr>
-                <w:b/>
-                <w:b/>
-                <w:bCs/>
-              </w:rPr>
-            </w:pPr>
-            <w:r>
-              <w:rPr>
-                <w:b/>
-                <w:bCs/>
-              </w:rPr>
-              <w:t>I5UUID</w:t>
-            </w:r>
-          </w:p>
-        </w:tc>
-        <w:tc>
-          <w:tcPr>
-            <w:tcW w:w="963" w:type="dxa"/>
-            <w:tcBorders>
-              <w:top w:val="single" w:sz="2" w:space="0" w:color="000001"/>
-              <w:left w:val="single" w:sz="2" w:space="0" w:color="000001"/>
-              <w:bottom w:val="single" w:sz="2" w:space="0" w:color="000001"/>
-              <w:insideH w:val="single" w:sz="2" w:space="0" w:color="000001"/>
-            </w:tcBorders>
-            <w:shd w:fill="auto" w:val="clear"/>
-            <w:tcMar>
-              <w:left w:w="48" w:type="dxa"/>
-            </w:tcMar>
-          </w:tcPr>
-          <w:p>
-            <w:pPr>
-              <w:pStyle w:val="Style16"/>
-              <w:rPr>
-                <w:b/>
-                <w:b/>
-                <w:bCs/>
-              </w:rPr>
-            </w:pPr>
-            <w:r>
-              <w:rPr>
-                <w:b/>
-                <w:bCs/>
-              </w:rPr>
-              <w:t>Data source</w:t>
-            </w:r>
-          </w:p>
-        </w:tc>
-        <w:tc>
-          <w:tcPr>
-            <w:tcW w:w="566" w:type="dxa"/>
-            <w:tcBorders>
-              <w:top w:val="single" w:sz="2" w:space="0" w:color="000001"/>
-              <w:left w:val="single" w:sz="2" w:space="0" w:color="000001"/>
-              <w:bottom w:val="single" w:sz="2" w:space="0" w:color="000001"/>
-              <w:insideH w:val="single" w:sz="2" w:space="0" w:color="000001"/>
-            </w:tcBorders>
-            <w:shd w:fill="auto" w:val="clear"/>
-            <w:tcMar>
-              <w:left w:w="48" w:type="dxa"/>
-            </w:tcMar>
-          </w:tcPr>
-          <w:p>
-            <w:pPr>
-              <w:pStyle w:val="Style16"/>
-              <w:jc w:val="center"/>
-              <w:rPr>
-                <w:b/>
-                <w:b/>
-                <w:bCs/>
-              </w:rPr>
-            </w:pPr>
-            <w:r>
-              <w:rPr>
-                <w:b/>
-                <w:bCs/>
-              </w:rPr>
-              <w:t>Tag</w:t>
-            </w:r>
-          </w:p>
-        </w:tc>
-        <w:tc>
-          <w:tcPr>
-            <w:tcW w:w="1082" w:type="dxa"/>
-            <w:tcBorders>
-              <w:top w:val="single" w:sz="2" w:space="0" w:color="000001"/>
-              <w:left w:val="single" w:sz="2" w:space="0" w:color="000001"/>
-              <w:bottom w:val="single" w:sz="2" w:space="0" w:color="000001"/>
-              <w:insideH w:val="single" w:sz="2" w:space="0" w:color="000001"/>
-            </w:tcBorders>
-            <w:shd w:fill="auto" w:val="clear"/>
-            <w:tcMar>
-              <w:left w:w="48" w:type="dxa"/>
+              <w:left w:w="45" w:type="dxa"/>
             </w:tcMar>
           </w:tcPr>
           <w:p>
@@ -2592,16 +2592,16 @@
         </w:tc>
         <w:tc>
           <w:tcPr>
-            <w:tcW w:w="1245" w:type="dxa"/>
-            <w:tcBorders>
-              <w:top w:val="single" w:sz="2" w:space="0" w:color="000001"/>
-              <w:left w:val="single" w:sz="2" w:space="0" w:color="000001"/>
-              <w:bottom w:val="single" w:sz="2" w:space="0" w:color="000001"/>
-              <w:insideH w:val="single" w:sz="2" w:space="0" w:color="000001"/>
-            </w:tcBorders>
-            <w:shd w:fill="auto" w:val="clear"/>
-            <w:tcMar>
-              <w:left w:w="48" w:type="dxa"/>
+            <w:tcW w:w="1246" w:type="dxa"/>
+            <w:tcBorders>
+              <w:top w:val="single" w:sz="2" w:space="0" w:color="000001"/>
+              <w:left w:val="single" w:sz="2" w:space="0" w:color="000001"/>
+              <w:bottom w:val="single" w:sz="2" w:space="0" w:color="000001"/>
+              <w:insideH w:val="single" w:sz="2" w:space="0" w:color="000001"/>
+            </w:tcBorders>
+            <w:shd w:fill="auto" w:val="clear"/>
+            <w:tcMar>
+              <w:left w:w="45" w:type="dxa"/>
             </w:tcMar>
           </w:tcPr>
           <w:p>
@@ -2633,7 +2633,7 @@
             </w:tcBorders>
             <w:shd w:fill="auto" w:val="clear"/>
             <w:tcMar>
-              <w:left w:w="48" w:type="dxa"/>
+              <w:left w:w="45" w:type="dxa"/>
             </w:tcMar>
           </w:tcPr>
           <w:p>
@@ -2656,7 +2656,7 @@
         </w:tc>
         <w:tc>
           <w:tcPr>
-            <w:tcW w:w="1033" w:type="dxa"/>
+            <w:tcW w:w="1032" w:type="dxa"/>
             <w:tcBorders>
               <w:top w:val="single" w:sz="2" w:space="0" w:color="000001"/>
               <w:left w:val="single" w:sz="2" w:space="0" w:color="000001"/>
@@ -2667,7 +2667,7 @@
             </w:tcBorders>
             <w:shd w:fill="auto" w:val="clear"/>
             <w:tcMar>
-              <w:left w:w="48" w:type="dxa"/>
+              <w:left w:w="45" w:type="dxa"/>
             </w:tcMar>
           </w:tcPr>
           <w:p>
@@ -2704,7 +2704,7 @@
             </w:tcBorders>
             <w:shd w:fill="auto" w:val="clear"/>
             <w:tcMar>
-              <w:left w:w="48" w:type="dxa"/>
+              <w:left w:w="45" w:type="dxa"/>
             </w:tcMar>
           </w:tcPr>
           <w:p>
@@ -2729,7 +2729,7 @@
             </w:tcBorders>
             <w:shd w:fill="auto" w:val="clear"/>
             <w:tcMar>
-              <w:left w:w="48" w:type="dxa"/>
+              <w:left w:w="45" w:type="dxa"/>
             </w:tcMar>
           </w:tcPr>
           <w:p>
@@ -2745,16 +2745,16 @@
         </w:tc>
         <w:tc>
           <w:tcPr>
-            <w:tcW w:w="1363" w:type="dxa"/>
-            <w:tcBorders>
-              <w:top w:val="single" w:sz="2" w:space="0" w:color="000001"/>
-              <w:left w:val="single" w:sz="2" w:space="0" w:color="000001"/>
-              <w:bottom w:val="single" w:sz="2" w:space="0" w:color="000001"/>
-              <w:insideH w:val="single" w:sz="2" w:space="0" w:color="000001"/>
-            </w:tcBorders>
-            <w:shd w:fill="auto" w:val="clear"/>
-            <w:tcMar>
-              <w:left w:w="48" w:type="dxa"/>
+            <w:tcW w:w="1362" w:type="dxa"/>
+            <w:tcBorders>
+              <w:top w:val="single" w:sz="2" w:space="0" w:color="000001"/>
+              <w:left w:val="single" w:sz="2" w:space="0" w:color="000001"/>
+              <w:bottom w:val="single" w:sz="2" w:space="0" w:color="000001"/>
+              <w:insideH w:val="single" w:sz="2" w:space="0" w:color="000001"/>
+            </w:tcBorders>
+            <w:shd w:fill="auto" w:val="clear"/>
+            <w:tcMar>
+              <w:left w:w="45" w:type="dxa"/>
             </w:tcMar>
           </w:tcPr>
           <w:p>
@@ -2770,6 +2770,82 @@
         </w:tc>
         <w:tc>
           <w:tcPr>
+            <w:tcW w:w="1083" w:type="dxa"/>
+            <w:tcBorders>
+              <w:top w:val="single" w:sz="2" w:space="0" w:color="000001"/>
+              <w:left w:val="single" w:sz="2" w:space="0" w:color="000001"/>
+              <w:bottom w:val="single" w:sz="2" w:space="0" w:color="000001"/>
+              <w:insideH w:val="single" w:sz="2" w:space="0" w:color="000001"/>
+            </w:tcBorders>
+            <w:shd w:fill="auto" w:val="clear"/>
+            <w:tcMar>
+              <w:left w:w="45" w:type="dxa"/>
+            </w:tcMar>
+          </w:tcPr>
+          <w:p>
+            <w:pPr>
+              <w:pStyle w:val="Style16"/>
+              <w:rPr/>
+            </w:pPr>
+            <w:r>
+              <w:rPr/>
+              <w:t>{i5uuid}</w:t>
+            </w:r>
+          </w:p>
+        </w:tc>
+        <w:tc>
+          <w:tcPr>
+            <w:tcW w:w="963" w:type="dxa"/>
+            <w:tcBorders>
+              <w:top w:val="single" w:sz="2" w:space="0" w:color="000001"/>
+              <w:left w:val="single" w:sz="2" w:space="0" w:color="000001"/>
+              <w:bottom w:val="single" w:sz="2" w:space="0" w:color="000001"/>
+              <w:insideH w:val="single" w:sz="2" w:space="0" w:color="000001"/>
+            </w:tcBorders>
+            <w:shd w:fill="auto" w:val="clear"/>
+            <w:tcMar>
+              <w:left w:w="45" w:type="dxa"/>
+            </w:tcMar>
+          </w:tcPr>
+          <w:p>
+            <w:pPr>
+              <w:pStyle w:val="Style16"/>
+              <w:rPr/>
+            </w:pPr>
+            <w:r>
+              <w:rPr/>
+              <w:t>{datasource}</w:t>
+            </w:r>
+          </w:p>
+        </w:tc>
+        <w:tc>
+          <w:tcPr>
+            <w:tcW w:w="566" w:type="dxa"/>
+            <w:tcBorders>
+              <w:top w:val="single" w:sz="2" w:space="0" w:color="000001"/>
+              <w:left w:val="single" w:sz="2" w:space="0" w:color="000001"/>
+              <w:bottom w:val="single" w:sz="2" w:space="0" w:color="000001"/>
+              <w:insideH w:val="single" w:sz="2" w:space="0" w:color="000001"/>
+            </w:tcBorders>
+            <w:shd w:fill="auto" w:val="clear"/>
+            <w:tcMar>
+              <w:left w:w="45" w:type="dxa"/>
+            </w:tcMar>
+          </w:tcPr>
+          <w:p>
+            <w:pPr>
+              <w:pStyle w:val="Style16"/>
+              <w:jc w:val="center"/>
+              <w:rPr/>
+            </w:pPr>
+            <w:r>
+              <w:rPr/>
+              <w:t>{tag}</w:t>
+            </w:r>
+          </w:p>
+        </w:tc>
+        <w:tc>
+          <w:tcPr>
             <w:tcW w:w="1082" w:type="dxa"/>
             <w:tcBorders>
               <w:top w:val="single" w:sz="2" w:space="0" w:color="000001"/>
@@ -2779,107 +2855,31 @@
             </w:tcBorders>
             <w:shd w:fill="auto" w:val="clear"/>
             <w:tcMar>
-              <w:left w:w="48" w:type="dxa"/>
-            </w:tcMar>
-          </w:tcPr>
-          <w:p>
-            <w:pPr>
-              <w:pStyle w:val="Style16"/>
-              <w:rPr/>
-            </w:pPr>
-            <w:r>
-              <w:rPr/>
-              <w:t>{i5uuid}</w:t>
-            </w:r>
-          </w:p>
-        </w:tc>
-        <w:tc>
-          <w:tcPr>
-            <w:tcW w:w="963" w:type="dxa"/>
-            <w:tcBorders>
-              <w:top w:val="single" w:sz="2" w:space="0" w:color="000001"/>
-              <w:left w:val="single" w:sz="2" w:space="0" w:color="000001"/>
-              <w:bottom w:val="single" w:sz="2" w:space="0" w:color="000001"/>
-              <w:insideH w:val="single" w:sz="2" w:space="0" w:color="000001"/>
-            </w:tcBorders>
-            <w:shd w:fill="auto" w:val="clear"/>
-            <w:tcMar>
-              <w:left w:w="48" w:type="dxa"/>
-            </w:tcMar>
-          </w:tcPr>
-          <w:p>
-            <w:pPr>
-              <w:pStyle w:val="Style16"/>
-              <w:rPr/>
-            </w:pPr>
-            <w:r>
-              <w:rPr/>
-              <w:t>{datasource}</w:t>
-            </w:r>
-          </w:p>
-        </w:tc>
-        <w:tc>
-          <w:tcPr>
-            <w:tcW w:w="566" w:type="dxa"/>
-            <w:tcBorders>
-              <w:top w:val="single" w:sz="2" w:space="0" w:color="000001"/>
-              <w:left w:val="single" w:sz="2" w:space="0" w:color="000001"/>
-              <w:bottom w:val="single" w:sz="2" w:space="0" w:color="000001"/>
-              <w:insideH w:val="single" w:sz="2" w:space="0" w:color="000001"/>
-            </w:tcBorders>
-            <w:shd w:fill="auto" w:val="clear"/>
-            <w:tcMar>
-              <w:left w:w="48" w:type="dxa"/>
-            </w:tcMar>
-          </w:tcPr>
-          <w:p>
-            <w:pPr>
-              <w:pStyle w:val="Style16"/>
-              <w:jc w:val="center"/>
-              <w:rPr/>
-            </w:pPr>
-            <w:r>
-              <w:rPr/>
-              <w:t>{tag}</w:t>
-            </w:r>
-          </w:p>
-        </w:tc>
-        <w:tc>
-          <w:tcPr>
-            <w:tcW w:w="1082" w:type="dxa"/>
-            <w:tcBorders>
-              <w:top w:val="single" w:sz="2" w:space="0" w:color="000001"/>
-              <w:left w:val="single" w:sz="2" w:space="0" w:color="000001"/>
-              <w:bottom w:val="single" w:sz="2" w:space="0" w:color="000001"/>
-              <w:insideH w:val="single" w:sz="2" w:space="0" w:color="000001"/>
-            </w:tcBorders>
-            <w:shd w:fill="auto" w:val="clear"/>
-            <w:tcMar>
-              <w:left w:w="48" w:type="dxa"/>
-            </w:tcMar>
-          </w:tcPr>
-          <w:p>
-            <w:pPr>
-              <w:pStyle w:val="Style16"/>
-              <w:rPr/>
-            </w:pPr>
-            <w:r>
-              <w:rPr/>
-            </w:r>
-          </w:p>
-        </w:tc>
-        <w:tc>
-          <w:tcPr>
-            <w:tcW w:w="1245" w:type="dxa"/>
-            <w:tcBorders>
-              <w:top w:val="single" w:sz="2" w:space="0" w:color="000001"/>
-              <w:left w:val="single" w:sz="2" w:space="0" w:color="000001"/>
-              <w:bottom w:val="single" w:sz="2" w:space="0" w:color="000001"/>
-              <w:insideH w:val="single" w:sz="2" w:space="0" w:color="000001"/>
-            </w:tcBorders>
-            <w:shd w:fill="auto" w:val="clear"/>
-            <w:tcMar>
-              <w:left w:w="48" w:type="dxa"/>
+              <w:left w:w="45" w:type="dxa"/>
+            </w:tcMar>
+          </w:tcPr>
+          <w:p>
+            <w:pPr>
+              <w:pStyle w:val="Style16"/>
+              <w:rPr/>
+            </w:pPr>
+            <w:r>
+              <w:rPr/>
+            </w:r>
+          </w:p>
+        </w:tc>
+        <w:tc>
+          <w:tcPr>
+            <w:tcW w:w="1246" w:type="dxa"/>
+            <w:tcBorders>
+              <w:top w:val="single" w:sz="2" w:space="0" w:color="000001"/>
+              <w:left w:val="single" w:sz="2" w:space="0" w:color="000001"/>
+              <w:bottom w:val="single" w:sz="2" w:space="0" w:color="000001"/>
+              <w:insideH w:val="single" w:sz="2" w:space="0" w:color="000001"/>
+            </w:tcBorders>
+            <w:shd w:fill="auto" w:val="clear"/>
+            <w:tcMar>
+              <w:left w:w="45" w:type="dxa"/>
             </w:tcMar>
           </w:tcPr>
           <w:p>
@@ -2904,7 +2904,7 @@
             </w:tcBorders>
             <w:shd w:fill="auto" w:val="clear"/>
             <w:tcMar>
-              <w:left w:w="48" w:type="dxa"/>
+              <w:left w:w="45" w:type="dxa"/>
             </w:tcMar>
           </w:tcPr>
           <w:p>
@@ -2920,7 +2920,7 @@
         </w:tc>
         <w:tc>
           <w:tcPr>
-            <w:tcW w:w="1033" w:type="dxa"/>
+            <w:tcW w:w="1032" w:type="dxa"/>
             <w:tcBorders>
               <w:top w:val="single" w:sz="2" w:space="0" w:color="000001"/>
               <w:left w:val="single" w:sz="2" w:space="0" w:color="000001"/>
@@ -2931,7 +2931,7 @@
             </w:tcBorders>
             <w:shd w:fill="auto" w:val="clear"/>
             <w:tcMar>
-              <w:left w:w="48" w:type="dxa"/>
+              <w:left w:w="45" w:type="dxa"/>
             </w:tcMar>
           </w:tcPr>
           <w:p>
@@ -3021,16 +3021,16 @@
       <w:tblPr>
         <w:tblW w:w="9638" w:type="dxa"/>
         <w:jc w:val="left"/>
-        <w:tblInd w:w="55" w:type="dxa"/>
+        <w:tblInd w:w="53" w:type="dxa"/>
         <w:tblBorders>
-          <w:top w:val="single" w:sz="2" w:space="0" w:color="000000"/>
-          <w:left w:val="single" w:sz="2" w:space="0" w:color="000000"/>
-          <w:bottom w:val="single" w:sz="2" w:space="0" w:color="000000"/>
-          <w:insideH w:val="single" w:sz="2" w:space="0" w:color="000000"/>
+          <w:top w:val="single" w:sz="2" w:space="0" w:color="000001"/>
+          <w:left w:val="single" w:sz="2" w:space="0" w:color="000001"/>
+          <w:bottom w:val="single" w:sz="2" w:space="0" w:color="000001"/>
+          <w:insideH w:val="single" w:sz="2" w:space="0" w:color="000001"/>
         </w:tblBorders>
         <w:tblCellMar>
           <w:top w:w="55" w:type="dxa"/>
-          <w:left w:w="54" w:type="dxa"/>
+          <w:left w:w="51" w:type="dxa"/>
           <w:bottom w:w="55" w:type="dxa"/>
           <w:right w:w="55" w:type="dxa"/>
         </w:tblCellMar>
@@ -3039,7 +3039,7 @@
         <w:gridCol w:w="2409"/>
         <w:gridCol w:w="2410"/>
         <w:gridCol w:w="2409"/>
-        <w:gridCol w:w="2410"/>
+        <w:gridCol w:w="2409"/>
       </w:tblGrid>
       <w:tr>
         <w:trPr>
@@ -3050,14 +3050,14 @@
           <w:tcPr>
             <w:tcW w:w="2409" w:type="dxa"/>
             <w:tcBorders>
-              <w:top w:val="single" w:sz="2" w:space="0" w:color="000000"/>
-              <w:left w:val="single" w:sz="2" w:space="0" w:color="000000"/>
-              <w:bottom w:val="single" w:sz="2" w:space="0" w:color="000000"/>
-              <w:insideH w:val="single" w:sz="2" w:space="0" w:color="000000"/>
-            </w:tcBorders>
-            <w:shd w:fill="auto" w:val="clear"/>
-            <w:tcMar>
-              <w:left w:w="54" w:type="dxa"/>
+              <w:top w:val="single" w:sz="2" w:space="0" w:color="000001"/>
+              <w:left w:val="single" w:sz="2" w:space="0" w:color="000001"/>
+              <w:bottom w:val="single" w:sz="2" w:space="0" w:color="000001"/>
+              <w:insideH w:val="single" w:sz="2" w:space="0" w:color="000001"/>
+            </w:tcBorders>
+            <w:shd w:fill="auto" w:val="clear"/>
+            <w:tcMar>
+              <w:left w:w="51" w:type="dxa"/>
             </w:tcMar>
           </w:tcPr>
           <w:p>
@@ -3082,14 +3082,14 @@
           <w:tcPr>
             <w:tcW w:w="2410" w:type="dxa"/>
             <w:tcBorders>
-              <w:top w:val="single" w:sz="2" w:space="0" w:color="000000"/>
-              <w:left w:val="single" w:sz="2" w:space="0" w:color="000000"/>
-              <w:bottom w:val="single" w:sz="2" w:space="0" w:color="000000"/>
-              <w:insideH w:val="single" w:sz="2" w:space="0" w:color="000000"/>
-            </w:tcBorders>
-            <w:shd w:fill="auto" w:val="clear"/>
-            <w:tcMar>
-              <w:left w:w="54" w:type="dxa"/>
+              <w:top w:val="single" w:sz="2" w:space="0" w:color="000001"/>
+              <w:left w:val="single" w:sz="2" w:space="0" w:color="000001"/>
+              <w:bottom w:val="single" w:sz="2" w:space="0" w:color="000001"/>
+              <w:insideH w:val="single" w:sz="2" w:space="0" w:color="000001"/>
+            </w:tcBorders>
+            <w:shd w:fill="auto" w:val="clear"/>
+            <w:tcMar>
+              <w:left w:w="51" w:type="dxa"/>
             </w:tcMar>
           </w:tcPr>
           <w:p>
@@ -3114,14 +3114,14 @@
           <w:tcPr>
             <w:tcW w:w="2409" w:type="dxa"/>
             <w:tcBorders>
-              <w:top w:val="single" w:sz="2" w:space="0" w:color="000000"/>
-              <w:left w:val="single" w:sz="2" w:space="0" w:color="000000"/>
-              <w:bottom w:val="single" w:sz="2" w:space="0" w:color="000000"/>
-              <w:insideH w:val="single" w:sz="2" w:space="0" w:color="000000"/>
-            </w:tcBorders>
-            <w:shd w:fill="auto" w:val="clear"/>
-            <w:tcMar>
-              <w:left w:w="54" w:type="dxa"/>
+              <w:top w:val="single" w:sz="2" w:space="0" w:color="000001"/>
+              <w:left w:val="single" w:sz="2" w:space="0" w:color="000001"/>
+              <w:bottom w:val="single" w:sz="2" w:space="0" w:color="000001"/>
+              <w:insideH w:val="single" w:sz="2" w:space="0" w:color="000001"/>
+            </w:tcBorders>
+            <w:shd w:fill="auto" w:val="clear"/>
+            <w:tcMar>
+              <w:left w:w="51" w:type="dxa"/>
             </w:tcMar>
           </w:tcPr>
           <w:p>
@@ -3144,18 +3144,18 @@
         </w:tc>
         <w:tc>
           <w:tcPr>
-            <w:tcW w:w="2410" w:type="dxa"/>
-            <w:tcBorders>
-              <w:top w:val="single" w:sz="2" w:space="0" w:color="000000"/>
-              <w:left w:val="single" w:sz="2" w:space="0" w:color="000000"/>
-              <w:bottom w:val="single" w:sz="2" w:space="0" w:color="000000"/>
-              <w:right w:val="single" w:sz="2" w:space="0" w:color="000000"/>
-              <w:insideH w:val="single" w:sz="2" w:space="0" w:color="000000"/>
-              <w:insideV w:val="single" w:sz="2" w:space="0" w:color="000000"/>
-            </w:tcBorders>
-            <w:shd w:fill="auto" w:val="clear"/>
-            <w:tcMar>
-              <w:left w:w="54" w:type="dxa"/>
+            <w:tcW w:w="2409" w:type="dxa"/>
+            <w:tcBorders>
+              <w:top w:val="single" w:sz="2" w:space="0" w:color="000001"/>
+              <w:left w:val="single" w:sz="2" w:space="0" w:color="000001"/>
+              <w:bottom w:val="single" w:sz="2" w:space="0" w:color="000001"/>
+              <w:right w:val="single" w:sz="2" w:space="0" w:color="000001"/>
+              <w:insideH w:val="single" w:sz="2" w:space="0" w:color="000001"/>
+              <w:insideV w:val="single" w:sz="2" w:space="0" w:color="000001"/>
+            </w:tcBorders>
+            <w:shd w:fill="auto" w:val="clear"/>
+            <w:tcMar>
+              <w:left w:w="51" w:type="dxa"/>
             </w:tcMar>
           </w:tcPr>
           <w:p>
@@ -3186,13 +3186,14 @@
           <w:tcPr>
             <w:tcW w:w="2409" w:type="dxa"/>
             <w:tcBorders>
-              <w:left w:val="single" w:sz="2" w:space="0" w:color="000000"/>
-              <w:bottom w:val="single" w:sz="2" w:space="0" w:color="000000"/>
-              <w:insideH w:val="single" w:sz="2" w:space="0" w:color="000000"/>
-            </w:tcBorders>
-            <w:shd w:fill="auto" w:val="clear"/>
-            <w:tcMar>
-              <w:left w:w="54" w:type="dxa"/>
+              <w:top w:val="single" w:sz="2" w:space="0" w:color="000001"/>
+              <w:left w:val="single" w:sz="2" w:space="0" w:color="000001"/>
+              <w:bottom w:val="single" w:sz="2" w:space="0" w:color="000001"/>
+              <w:insideH w:val="single" w:sz="2" w:space="0" w:color="000001"/>
+            </w:tcBorders>
+            <w:shd w:fill="auto" w:val="clear"/>
+            <w:tcMar>
+              <w:left w:w="51" w:type="dxa"/>
             </w:tcMar>
           </w:tcPr>
           <w:p>
@@ -3217,13 +3218,14 @@
           <w:tcPr>
             <w:tcW w:w="2410" w:type="dxa"/>
             <w:tcBorders>
-              <w:left w:val="single" w:sz="2" w:space="0" w:color="000000"/>
-              <w:bottom w:val="single" w:sz="2" w:space="0" w:color="000000"/>
-              <w:insideH w:val="single" w:sz="2" w:space="0" w:color="000000"/>
-            </w:tcBorders>
-            <w:shd w:fill="auto" w:val="clear"/>
-            <w:tcMar>
-              <w:left w:w="54" w:type="dxa"/>
+              <w:top w:val="single" w:sz="2" w:space="0" w:color="000001"/>
+              <w:left w:val="single" w:sz="2" w:space="0" w:color="000001"/>
+              <w:bottom w:val="single" w:sz="2" w:space="0" w:color="000001"/>
+              <w:insideH w:val="single" w:sz="2" w:space="0" w:color="000001"/>
+            </w:tcBorders>
+            <w:shd w:fill="auto" w:val="clear"/>
+            <w:tcMar>
+              <w:left w:w="51" w:type="dxa"/>
             </w:tcMar>
           </w:tcPr>
           <w:p>
@@ -3248,13 +3250,14 @@
           <w:tcPr>
             <w:tcW w:w="2409" w:type="dxa"/>
             <w:tcBorders>
-              <w:left w:val="single" w:sz="2" w:space="0" w:color="000000"/>
-              <w:bottom w:val="single" w:sz="2" w:space="0" w:color="000000"/>
-              <w:insideH w:val="single" w:sz="2" w:space="0" w:color="000000"/>
-            </w:tcBorders>
-            <w:shd w:fill="auto" w:val="clear"/>
-            <w:tcMar>
-              <w:left w:w="54" w:type="dxa"/>
+              <w:top w:val="single" w:sz="2" w:space="0" w:color="000001"/>
+              <w:left w:val="single" w:sz="2" w:space="0" w:color="000001"/>
+              <w:bottom w:val="single" w:sz="2" w:space="0" w:color="000001"/>
+              <w:insideH w:val="single" w:sz="2" w:space="0" w:color="000001"/>
+            </w:tcBorders>
+            <w:shd w:fill="auto" w:val="clear"/>
+            <w:tcMar>
+              <w:left w:w="51" w:type="dxa"/>
             </w:tcMar>
           </w:tcPr>
           <w:p>
@@ -3277,17 +3280,18 @@
         </w:tc>
         <w:tc>
           <w:tcPr>
-            <w:tcW w:w="2410" w:type="dxa"/>
-            <w:tcBorders>
-              <w:left w:val="single" w:sz="2" w:space="0" w:color="000000"/>
-              <w:bottom w:val="single" w:sz="2" w:space="0" w:color="000000"/>
-              <w:right w:val="single" w:sz="2" w:space="0" w:color="000000"/>
-              <w:insideH w:val="single" w:sz="2" w:space="0" w:color="000000"/>
-              <w:insideV w:val="single" w:sz="2" w:space="0" w:color="000000"/>
-            </w:tcBorders>
-            <w:shd w:fill="auto" w:val="clear"/>
-            <w:tcMar>
-              <w:left w:w="54" w:type="dxa"/>
+            <w:tcW w:w="2409" w:type="dxa"/>
+            <w:tcBorders>
+              <w:top w:val="single" w:sz="2" w:space="0" w:color="000001"/>
+              <w:left w:val="single" w:sz="2" w:space="0" w:color="000001"/>
+              <w:bottom w:val="single" w:sz="2" w:space="0" w:color="000001"/>
+              <w:right w:val="single" w:sz="2" w:space="0" w:color="000001"/>
+              <w:insideH w:val="single" w:sz="2" w:space="0" w:color="000001"/>
+              <w:insideV w:val="single" w:sz="2" w:space="0" w:color="000001"/>
+            </w:tcBorders>
+            <w:shd w:fill="auto" w:val="clear"/>
+            <w:tcMar>
+              <w:left w:w="51" w:type="dxa"/>
             </w:tcMar>
           </w:tcPr>
           <w:p>
@@ -3318,13 +3322,14 @@
           <w:tcPr>
             <w:tcW w:w="2409" w:type="dxa"/>
             <w:tcBorders>
-              <w:left w:val="single" w:sz="2" w:space="0" w:color="000000"/>
-              <w:bottom w:val="single" w:sz="2" w:space="0" w:color="000000"/>
-              <w:insideH w:val="single" w:sz="2" w:space="0" w:color="000000"/>
-            </w:tcBorders>
-            <w:shd w:fill="auto" w:val="clear"/>
-            <w:tcMar>
-              <w:left w:w="54" w:type="dxa"/>
+              <w:top w:val="single" w:sz="2" w:space="0" w:color="000001"/>
+              <w:left w:val="single" w:sz="2" w:space="0" w:color="000001"/>
+              <w:bottom w:val="single" w:sz="2" w:space="0" w:color="000001"/>
+              <w:insideH w:val="single" w:sz="2" w:space="0" w:color="000001"/>
+            </w:tcBorders>
+            <w:shd w:fill="auto" w:val="clear"/>
+            <w:tcMar>
+              <w:left w:w="51" w:type="dxa"/>
             </w:tcMar>
           </w:tcPr>
           <w:p>
@@ -3349,13 +3354,14 @@
           <w:tcPr>
             <w:tcW w:w="2410" w:type="dxa"/>
             <w:tcBorders>
-              <w:left w:val="single" w:sz="2" w:space="0" w:color="000000"/>
-              <w:bottom w:val="single" w:sz="2" w:space="0" w:color="000000"/>
-              <w:insideH w:val="single" w:sz="2" w:space="0" w:color="000000"/>
-            </w:tcBorders>
-            <w:shd w:fill="auto" w:val="clear"/>
-            <w:tcMar>
-              <w:left w:w="54" w:type="dxa"/>
+              <w:top w:val="single" w:sz="2" w:space="0" w:color="000001"/>
+              <w:left w:val="single" w:sz="2" w:space="0" w:color="000001"/>
+              <w:bottom w:val="single" w:sz="2" w:space="0" w:color="000001"/>
+              <w:insideH w:val="single" w:sz="2" w:space="0" w:color="000001"/>
+            </w:tcBorders>
+            <w:shd w:fill="auto" w:val="clear"/>
+            <w:tcMar>
+              <w:left w:w="51" w:type="dxa"/>
             </w:tcMar>
           </w:tcPr>
           <w:p>
@@ -3380,13 +3386,14 @@
           <w:tcPr>
             <w:tcW w:w="2409" w:type="dxa"/>
             <w:tcBorders>
-              <w:left w:val="single" w:sz="2" w:space="0" w:color="000000"/>
-              <w:bottom w:val="single" w:sz="2" w:space="0" w:color="000000"/>
-              <w:insideH w:val="single" w:sz="2" w:space="0" w:color="000000"/>
-            </w:tcBorders>
-            <w:shd w:fill="auto" w:val="clear"/>
-            <w:tcMar>
-              <w:left w:w="54" w:type="dxa"/>
+              <w:top w:val="single" w:sz="2" w:space="0" w:color="000001"/>
+              <w:left w:val="single" w:sz="2" w:space="0" w:color="000001"/>
+              <w:bottom w:val="single" w:sz="2" w:space="0" w:color="000001"/>
+              <w:insideH w:val="single" w:sz="2" w:space="0" w:color="000001"/>
+            </w:tcBorders>
+            <w:shd w:fill="auto" w:val="clear"/>
+            <w:tcMar>
+              <w:left w:w="51" w:type="dxa"/>
             </w:tcMar>
           </w:tcPr>
           <w:p>
@@ -3409,17 +3416,18 @@
         </w:tc>
         <w:tc>
           <w:tcPr>
-            <w:tcW w:w="2410" w:type="dxa"/>
-            <w:tcBorders>
-              <w:left w:val="single" w:sz="2" w:space="0" w:color="000000"/>
-              <w:bottom w:val="single" w:sz="2" w:space="0" w:color="000000"/>
-              <w:right w:val="single" w:sz="2" w:space="0" w:color="000000"/>
-              <w:insideH w:val="single" w:sz="2" w:space="0" w:color="000000"/>
-              <w:insideV w:val="single" w:sz="2" w:space="0" w:color="000000"/>
-            </w:tcBorders>
-            <w:shd w:fill="auto" w:val="clear"/>
-            <w:tcMar>
-              <w:left w:w="54" w:type="dxa"/>
+            <w:tcW w:w="2409" w:type="dxa"/>
+            <w:tcBorders>
+              <w:top w:val="single" w:sz="2" w:space="0" w:color="000001"/>
+              <w:left w:val="single" w:sz="2" w:space="0" w:color="000001"/>
+              <w:bottom w:val="single" w:sz="2" w:space="0" w:color="000001"/>
+              <w:right w:val="single" w:sz="2" w:space="0" w:color="000001"/>
+              <w:insideH w:val="single" w:sz="2" w:space="0" w:color="000001"/>
+              <w:insideV w:val="single" w:sz="2" w:space="0" w:color="000001"/>
+            </w:tcBorders>
+            <w:shd w:fill="auto" w:val="clear"/>
+            <w:tcMar>
+              <w:left w:w="51" w:type="dxa"/>
             </w:tcMar>
           </w:tcPr>
           <w:p>
@@ -3447,13 +3455,14 @@
           <w:tcPr>
             <w:tcW w:w="2409" w:type="dxa"/>
             <w:tcBorders>
-              <w:left w:val="single" w:sz="2" w:space="0" w:color="000000"/>
-              <w:bottom w:val="single" w:sz="2" w:space="0" w:color="000000"/>
-              <w:insideH w:val="single" w:sz="2" w:space="0" w:color="000000"/>
-            </w:tcBorders>
-            <w:shd w:fill="auto" w:val="clear"/>
-            <w:tcMar>
-              <w:left w:w="54" w:type="dxa"/>
+              <w:top w:val="single" w:sz="2" w:space="0" w:color="000001"/>
+              <w:left w:val="single" w:sz="2" w:space="0" w:color="000001"/>
+              <w:bottom w:val="single" w:sz="2" w:space="0" w:color="000001"/>
+              <w:insideH w:val="single" w:sz="2" w:space="0" w:color="000001"/>
+            </w:tcBorders>
+            <w:shd w:fill="auto" w:val="clear"/>
+            <w:tcMar>
+              <w:left w:w="51" w:type="dxa"/>
             </w:tcMar>
           </w:tcPr>
           <w:p>
@@ -3478,13 +3487,14 @@
           <w:tcPr>
             <w:tcW w:w="2410" w:type="dxa"/>
             <w:tcBorders>
-              <w:left w:val="single" w:sz="2" w:space="0" w:color="000000"/>
-              <w:bottom w:val="single" w:sz="2" w:space="0" w:color="000000"/>
-              <w:insideH w:val="single" w:sz="2" w:space="0" w:color="000000"/>
-            </w:tcBorders>
-            <w:shd w:fill="auto" w:val="clear"/>
-            <w:tcMar>
-              <w:left w:w="54" w:type="dxa"/>
+              <w:top w:val="single" w:sz="2" w:space="0" w:color="000001"/>
+              <w:left w:val="single" w:sz="2" w:space="0" w:color="000001"/>
+              <w:bottom w:val="single" w:sz="2" w:space="0" w:color="000001"/>
+              <w:insideH w:val="single" w:sz="2" w:space="0" w:color="000001"/>
+            </w:tcBorders>
+            <w:shd w:fill="auto" w:val="clear"/>
+            <w:tcMar>
+              <w:left w:w="51" w:type="dxa"/>
             </w:tcMar>
           </w:tcPr>
           <w:p>
@@ -3502,13 +3512,14 @@
           <w:tcPr>
             <w:tcW w:w="2409" w:type="dxa"/>
             <w:tcBorders>
-              <w:left w:val="single" w:sz="2" w:space="0" w:color="000000"/>
-              <w:bottom w:val="single" w:sz="2" w:space="0" w:color="000000"/>
-              <w:insideH w:val="single" w:sz="2" w:space="0" w:color="000000"/>
-            </w:tcBorders>
-            <w:shd w:fill="auto" w:val="clear"/>
-            <w:tcMar>
-              <w:left w:w="54" w:type="dxa"/>
+              <w:top w:val="single" w:sz="2" w:space="0" w:color="000001"/>
+              <w:left w:val="single" w:sz="2" w:space="0" w:color="000001"/>
+              <w:bottom w:val="single" w:sz="2" w:space="0" w:color="000001"/>
+              <w:insideH w:val="single" w:sz="2" w:space="0" w:color="000001"/>
+            </w:tcBorders>
+            <w:shd w:fill="auto" w:val="clear"/>
+            <w:tcMar>
+              <w:left w:w="51" w:type="dxa"/>
             </w:tcMar>
           </w:tcPr>
           <w:p>
@@ -3524,17 +3535,18 @@
         </w:tc>
         <w:tc>
           <w:tcPr>
-            <w:tcW w:w="2410" w:type="dxa"/>
-            <w:tcBorders>
-              <w:left w:val="single" w:sz="2" w:space="0" w:color="000000"/>
-              <w:bottom w:val="single" w:sz="2" w:space="0" w:color="000000"/>
-              <w:right w:val="single" w:sz="2" w:space="0" w:color="000000"/>
-              <w:insideH w:val="single" w:sz="2" w:space="0" w:color="000000"/>
-              <w:insideV w:val="single" w:sz="2" w:space="0" w:color="000000"/>
-            </w:tcBorders>
-            <w:shd w:fill="auto" w:val="clear"/>
-            <w:tcMar>
-              <w:left w:w="54" w:type="dxa"/>
+            <w:tcW w:w="2409" w:type="dxa"/>
+            <w:tcBorders>
+              <w:top w:val="single" w:sz="2" w:space="0" w:color="000001"/>
+              <w:left w:val="single" w:sz="2" w:space="0" w:color="000001"/>
+              <w:bottom w:val="single" w:sz="2" w:space="0" w:color="000001"/>
+              <w:right w:val="single" w:sz="2" w:space="0" w:color="000001"/>
+              <w:insideH w:val="single" w:sz="2" w:space="0" w:color="000001"/>
+              <w:insideV w:val="single" w:sz="2" w:space="0" w:color="000001"/>
+            </w:tcBorders>
+            <w:shd w:fill="auto" w:val="clear"/>
+            <w:tcMar>
+              <w:left w:w="51" w:type="dxa"/>
             </w:tcMar>
           </w:tcPr>
           <w:p>

</xml_diff>

<commit_message>
WIP: Add structure diagrams in generated report. (issue #140)
Due to some bug in docxtemplater-image-module that causes images in
second loop to appear empty, the diagrams in section 3 do not display.
</commit_message>
<xml_diff>
--- a/uses/assessment-report.docx
+++ b/uses/assessment-report.docx
@@ -808,7 +808,7 @@
       <w:tblPr>
         <w:tblW w:w="9645" w:type="dxa"/>
         <w:jc w:val="left"/>
-        <w:tblInd w:w="45" w:type="dxa"/>
+        <w:tblInd w:w="34" w:type="dxa"/>
         <w:tblBorders>
           <w:top w:val="single" w:sz="2" w:space="0" w:color="000001"/>
           <w:left w:val="single" w:sz="2" w:space="0" w:color="000001"/>
@@ -817,15 +817,15 @@
         </w:tblBorders>
         <w:tblCellMar>
           <w:top w:w="55" w:type="dxa"/>
-          <w:left w:w="42" w:type="dxa"/>
+          <w:left w:w="27" w:type="dxa"/>
           <w:bottom w:w="55" w:type="dxa"/>
           <w:right w:w="55" w:type="dxa"/>
         </w:tblCellMar>
       </w:tblPr>
       <w:tblGrid>
         <w:gridCol w:w="733"/>
-        <w:gridCol w:w="1198"/>
-        <w:gridCol w:w="1188"/>
+        <w:gridCol w:w="1196"/>
+        <w:gridCol w:w="1190"/>
         <w:gridCol w:w="1363"/>
         <w:gridCol w:w="2657"/>
         <w:gridCol w:w="2505"/>
@@ -846,38 +846,38 @@
             </w:tcBorders>
             <w:shd w:fill="auto" w:val="clear"/>
             <w:tcMar>
-              <w:left w:w="42" w:type="dxa"/>
-            </w:tcMar>
-          </w:tcPr>
-          <w:p>
-            <w:pPr>
-              <w:pStyle w:val="Style16"/>
-              <w:rPr>
-                <w:b/>
-                <w:b/>
-                <w:bCs/>
-              </w:rPr>
-            </w:pPr>
-            <w:r>
-              <w:rPr>
-                <w:b/>
-                <w:bCs/>
-              </w:rPr>
-            </w:r>
-          </w:p>
-        </w:tc>
-        <w:tc>
-          <w:tcPr>
-            <w:tcW w:w="1198" w:type="dxa"/>
-            <w:tcBorders>
-              <w:top w:val="single" w:sz="2" w:space="0" w:color="000001"/>
-              <w:left w:val="single" w:sz="2" w:space="0" w:color="000001"/>
-              <w:bottom w:val="single" w:sz="2" w:space="0" w:color="000001"/>
-              <w:insideH w:val="single" w:sz="2" w:space="0" w:color="000001"/>
-            </w:tcBorders>
-            <w:shd w:fill="auto" w:val="clear"/>
-            <w:tcMar>
-              <w:left w:w="42" w:type="dxa"/>
+              <w:left w:w="27" w:type="dxa"/>
+            </w:tcMar>
+          </w:tcPr>
+          <w:p>
+            <w:pPr>
+              <w:pStyle w:val="Style16"/>
+              <w:rPr>
+                <w:b/>
+                <w:b/>
+                <w:bCs/>
+              </w:rPr>
+            </w:pPr>
+            <w:r>
+              <w:rPr>
+                <w:b/>
+                <w:bCs/>
+              </w:rPr>
+            </w:r>
+          </w:p>
+        </w:tc>
+        <w:tc>
+          <w:tcPr>
+            <w:tcW w:w="1196" w:type="dxa"/>
+            <w:tcBorders>
+              <w:top w:val="single" w:sz="2" w:space="0" w:color="000001"/>
+              <w:left w:val="single" w:sz="2" w:space="0" w:color="000001"/>
+              <w:bottom w:val="single" w:sz="2" w:space="0" w:color="000001"/>
+              <w:insideH w:val="single" w:sz="2" w:space="0" w:color="000001"/>
+            </w:tcBorders>
+            <w:shd w:fill="auto" w:val="clear"/>
+            <w:tcMar>
+              <w:left w:w="27" w:type="dxa"/>
             </w:tcMar>
           </w:tcPr>
           <w:p>
@@ -900,16 +900,16 @@
         </w:tc>
         <w:tc>
           <w:tcPr>
-            <w:tcW w:w="1188" w:type="dxa"/>
-            <w:tcBorders>
-              <w:top w:val="single" w:sz="2" w:space="0" w:color="000001"/>
-              <w:left w:val="single" w:sz="2" w:space="0" w:color="000001"/>
-              <w:bottom w:val="single" w:sz="2" w:space="0" w:color="000001"/>
-              <w:insideH w:val="single" w:sz="2" w:space="0" w:color="000001"/>
-            </w:tcBorders>
-            <w:shd w:fill="auto" w:val="clear"/>
-            <w:tcMar>
-              <w:left w:w="42" w:type="dxa"/>
+            <w:tcW w:w="1190" w:type="dxa"/>
+            <w:tcBorders>
+              <w:top w:val="single" w:sz="2" w:space="0" w:color="000001"/>
+              <w:left w:val="single" w:sz="2" w:space="0" w:color="000001"/>
+              <w:bottom w:val="single" w:sz="2" w:space="0" w:color="000001"/>
+              <w:insideH w:val="single" w:sz="2" w:space="0" w:color="000001"/>
+            </w:tcBorders>
+            <w:shd w:fill="auto" w:val="clear"/>
+            <w:tcMar>
+              <w:left w:w="27" w:type="dxa"/>
             </w:tcMar>
           </w:tcPr>
           <w:p>
@@ -941,7 +941,7 @@
             </w:tcBorders>
             <w:shd w:fill="auto" w:val="clear"/>
             <w:tcMar>
-              <w:left w:w="42" w:type="dxa"/>
+              <w:left w:w="27" w:type="dxa"/>
             </w:tcMar>
           </w:tcPr>
           <w:p>
@@ -973,7 +973,7 @@
             </w:tcBorders>
             <w:shd w:fill="auto" w:val="clear"/>
             <w:tcMar>
-              <w:left w:w="42" w:type="dxa"/>
+              <w:left w:w="27" w:type="dxa"/>
             </w:tcMar>
           </w:tcPr>
           <w:p>
@@ -1007,7 +1007,7 @@
             </w:tcBorders>
             <w:shd w:fill="auto" w:val="clear"/>
             <w:tcMar>
-              <w:left w:w="42" w:type="dxa"/>
+              <w:left w:w="27" w:type="dxa"/>
             </w:tcMar>
           </w:tcPr>
           <w:p>
@@ -1044,7 +1044,7 @@
             </w:tcBorders>
             <w:shd w:fill="auto" w:val="clear"/>
             <w:tcMar>
-              <w:left w:w="42" w:type="dxa"/>
+              <w:left w:w="27" w:type="dxa"/>
             </w:tcMar>
           </w:tcPr>
           <w:p>
@@ -1061,40 +1061,41 @@
         </w:tc>
         <w:tc>
           <w:tcPr>
-            <w:tcW w:w="1198" w:type="dxa"/>
-            <w:tcBorders>
-              <w:top w:val="single" w:sz="2" w:space="0" w:color="000001"/>
-              <w:left w:val="single" w:sz="2" w:space="0" w:color="000001"/>
-              <w:bottom w:val="single" w:sz="2" w:space="0" w:color="000001"/>
-              <w:insideH w:val="single" w:sz="2" w:space="0" w:color="000001"/>
-            </w:tcBorders>
-            <w:shd w:fill="auto" w:val="clear"/>
-            <w:tcMar>
-              <w:left w:w="42" w:type="dxa"/>
-            </w:tcMar>
-          </w:tcPr>
-          <w:p>
-            <w:pPr>
-              <w:pStyle w:val="Style16"/>
-              <w:rPr/>
-            </w:pPr>
-            <w:r>
-              <w:rPr/>
-            </w:r>
-          </w:p>
-        </w:tc>
-        <w:tc>
-          <w:tcPr>
-            <w:tcW w:w="1188" w:type="dxa"/>
-            <w:tcBorders>
-              <w:top w:val="single" w:sz="2" w:space="0" w:color="000001"/>
-              <w:left w:val="single" w:sz="2" w:space="0" w:color="000001"/>
-              <w:bottom w:val="single" w:sz="2" w:space="0" w:color="000001"/>
-              <w:insideH w:val="single" w:sz="2" w:space="0" w:color="000001"/>
-            </w:tcBorders>
-            <w:shd w:fill="auto" w:val="clear"/>
-            <w:tcMar>
-              <w:left w:w="42" w:type="dxa"/>
+            <w:tcW w:w="1196" w:type="dxa"/>
+            <w:tcBorders>
+              <w:top w:val="single" w:sz="2" w:space="0" w:color="000001"/>
+              <w:left w:val="single" w:sz="2" w:space="0" w:color="000001"/>
+              <w:bottom w:val="single" w:sz="2" w:space="0" w:color="000001"/>
+              <w:insideH w:val="single" w:sz="2" w:space="0" w:color="000001"/>
+            </w:tcBorders>
+            <w:shd w:fill="auto" w:val="clear"/>
+            <w:tcMar>
+              <w:left w:w="27" w:type="dxa"/>
+            </w:tcMar>
+          </w:tcPr>
+          <w:p>
+            <w:pPr>
+              <w:pStyle w:val="Style16"/>
+              <w:rPr/>
+            </w:pPr>
+            <w:r>
+              <w:rPr/>
+              <w:t>{%image}</w:t>
+            </w:r>
+          </w:p>
+        </w:tc>
+        <w:tc>
+          <w:tcPr>
+            <w:tcW w:w="1190" w:type="dxa"/>
+            <w:tcBorders>
+              <w:top w:val="single" w:sz="2" w:space="0" w:color="000001"/>
+              <w:left w:val="single" w:sz="2" w:space="0" w:color="000001"/>
+              <w:bottom w:val="single" w:sz="2" w:space="0" w:color="000001"/>
+              <w:insideH w:val="single" w:sz="2" w:space="0" w:color="000001"/>
+            </w:tcBorders>
+            <w:shd w:fill="auto" w:val="clear"/>
+            <w:tcMar>
+              <w:left w:w="27" w:type="dxa"/>
             </w:tcMar>
           </w:tcPr>
           <w:p>
@@ -1119,7 +1120,7 @@
             </w:tcBorders>
             <w:shd w:fill="auto" w:val="clear"/>
             <w:tcMar>
-              <w:left w:w="42" w:type="dxa"/>
+              <w:left w:w="27" w:type="dxa"/>
             </w:tcMar>
           </w:tcPr>
           <w:p>
@@ -1144,7 +1145,7 @@
             </w:tcBorders>
             <w:shd w:fill="auto" w:val="clear"/>
             <w:tcMar>
-              <w:left w:w="42" w:type="dxa"/>
+              <w:left w:w="27" w:type="dxa"/>
             </w:tcMar>
           </w:tcPr>
           <w:p>
@@ -1171,7 +1172,7 @@
             </w:tcBorders>
             <w:shd w:fill="auto" w:val="clear"/>
             <w:tcMar>
-              <w:left w:w="42" w:type="dxa"/>
+              <w:left w:w="27" w:type="dxa"/>
             </w:tcMar>
           </w:tcPr>
           <w:p>
@@ -1232,7 +1233,7 @@
       <w:tblPr>
         <w:tblW w:w="9645" w:type="dxa"/>
         <w:jc w:val="left"/>
-        <w:tblInd w:w="-5" w:type="dxa"/>
+        <w:tblInd w:w="-15" w:type="dxa"/>
         <w:tblBorders>
           <w:top w:val="single" w:sz="2" w:space="0" w:color="000001"/>
           <w:left w:val="single" w:sz="2" w:space="0" w:color="000001"/>
@@ -1503,7 +1504,17 @@
             </w:pPr>
             <w:r>
               <w:rPr/>
-              <w:t>{#structures}</w:t>
+              <w:t>{#</w:t>
+            </w:r>
+            <w:bookmarkStart w:id="0" w:name="__DdeLink__2950_1404559338"/>
+            <w:r>
+              <w:rPr/>
+              <w:t>structures</w:t>
+            </w:r>
+            <w:bookmarkEnd w:id="0"/>
+            <w:r>
+              <w:rPr/>
+              <w:t>}</w:t>
             </w:r>
           </w:p>
         </w:tc>
@@ -1519,7 +1530,7 @@
             <w:shd w:fill="auto" w:val="clear"/>
             <w:tcMar>
               <w:top w:w="57" w:type="dxa"/>
-              <w:left w:w="48" w:type="dxa"/>
+              <w:left w:w="33" w:type="dxa"/>
               <w:bottom w:w="57" w:type="dxa"/>
               <w:right w:w="57" w:type="dxa"/>
             </w:tcMar>
@@ -1531,6 +1542,7 @@
             </w:pPr>
             <w:r>
               <w:rPr/>
+              <w:t>{%image}</w:t>
             </w:r>
           </w:p>
         </w:tc>
@@ -1546,7 +1558,7 @@
             <w:shd w:fill="auto" w:val="clear"/>
             <w:tcMar>
               <w:top w:w="57" w:type="dxa"/>
-              <w:left w:w="48" w:type="dxa"/>
+              <w:left w:w="33" w:type="dxa"/>
               <w:bottom w:w="57" w:type="dxa"/>
               <w:right w:w="57" w:type="dxa"/>
             </w:tcMar>
@@ -1574,7 +1586,7 @@
             <w:shd w:fill="auto" w:val="clear"/>
             <w:tcMar>
               <w:top w:w="57" w:type="dxa"/>
-              <w:left w:w="48" w:type="dxa"/>
+              <w:left w:w="33" w:type="dxa"/>
               <w:bottom w:w="57" w:type="dxa"/>
               <w:right w:w="57" w:type="dxa"/>
             </w:tcMar>
@@ -1602,7 +1614,7 @@
             <w:shd w:fill="auto" w:val="clear"/>
             <w:tcMar>
               <w:top w:w="57" w:type="dxa"/>
-              <w:left w:w="48" w:type="dxa"/>
+              <w:left w:w="33" w:type="dxa"/>
               <w:bottom w:w="57" w:type="dxa"/>
               <w:right w:w="57" w:type="dxa"/>
             </w:tcMar>
@@ -1630,7 +1642,7 @@
             <w:shd w:fill="auto" w:val="clear"/>
             <w:tcMar>
               <w:top w:w="57" w:type="dxa"/>
-              <w:left w:w="48" w:type="dxa"/>
+              <w:left w:w="33" w:type="dxa"/>
               <w:bottom w:w="57" w:type="dxa"/>
               <w:right w:w="57" w:type="dxa"/>
             </w:tcMar>
@@ -1660,7 +1672,7 @@
             <w:shd w:fill="auto" w:val="clear"/>
             <w:tcMar>
               <w:top w:w="57" w:type="dxa"/>
-              <w:left w:w="48" w:type="dxa"/>
+              <w:left w:w="33" w:type="dxa"/>
               <w:bottom w:w="57" w:type="dxa"/>
               <w:right w:w="57" w:type="dxa"/>
             </w:tcMar>
@@ -1737,7 +1749,7 @@
               </w:tblBorders>
               <w:tblCellMar>
                 <w:top w:w="57" w:type="dxa"/>
-                <w:left w:w="48" w:type="dxa"/>
+                <w:left w:w="33" w:type="dxa"/>
                 <w:bottom w:w="57" w:type="dxa"/>
                 <w:right w:w="57" w:type="dxa"/>
               </w:tblCellMar>
@@ -1750,8 +1762,8 @@
               <w:gridCol w:w="1010"/>
               <w:gridCol w:w="1015"/>
               <w:gridCol w:w="1016"/>
-              <w:gridCol w:w="1015"/>
-              <w:gridCol w:w="1018"/>
+              <w:gridCol w:w="1014"/>
+              <w:gridCol w:w="1019"/>
             </w:tblGrid>
             <w:tr>
               <w:trPr>
@@ -1769,7 +1781,7 @@
                   </w:tcBorders>
                   <w:shd w:fill="auto" w:val="clear"/>
                   <w:tcMar>
-                    <w:left w:w="48" w:type="dxa"/>
+                    <w:left w:w="33" w:type="dxa"/>
                   </w:tcMar>
                 </w:tcPr>
                 <w:p>
@@ -1794,7 +1806,7 @@
                   </w:tcBorders>
                   <w:shd w:fill="auto" w:val="clear"/>
                   <w:tcMar>
-                    <w:left w:w="48" w:type="dxa"/>
+                    <w:left w:w="33" w:type="dxa"/>
                   </w:tcMar>
                 </w:tcPr>
                 <w:p>
@@ -1826,7 +1838,7 @@
                   </w:tcBorders>
                   <w:shd w:fill="auto" w:val="clear"/>
                   <w:tcMar>
-                    <w:left w:w="48" w:type="dxa"/>
+                    <w:left w:w="33" w:type="dxa"/>
                   </w:tcMar>
                 </w:tcPr>
                 <w:p>
@@ -1858,7 +1870,7 @@
                   </w:tcBorders>
                   <w:shd w:fill="auto" w:val="clear"/>
                   <w:tcMar>
-                    <w:left w:w="48" w:type="dxa"/>
+                    <w:left w:w="33" w:type="dxa"/>
                   </w:tcMar>
                 </w:tcPr>
                 <w:p>
@@ -1890,7 +1902,7 @@
                   </w:tcBorders>
                   <w:shd w:fill="auto" w:val="clear"/>
                   <w:tcMar>
-                    <w:left w:w="48" w:type="dxa"/>
+                    <w:left w:w="33" w:type="dxa"/>
                   </w:tcMar>
                 </w:tcPr>
                 <w:p>
@@ -1922,7 +1934,7 @@
                   </w:tcBorders>
                   <w:shd w:fill="auto" w:val="clear"/>
                   <w:tcMar>
-                    <w:left w:w="48" w:type="dxa"/>
+                    <w:left w:w="33" w:type="dxa"/>
                   </w:tcMar>
                 </w:tcPr>
                 <w:p>
@@ -1954,7 +1966,7 @@
                   </w:tcBorders>
                   <w:shd w:fill="auto" w:val="clear"/>
                   <w:tcMar>
-                    <w:left w:w="48" w:type="dxa"/>
+                    <w:left w:w="33" w:type="dxa"/>
                   </w:tcMar>
                 </w:tcPr>
                 <w:p>
@@ -1977,7 +1989,7 @@
               </w:tc>
               <w:tc>
                 <w:tcPr>
-                  <w:tcW w:w="1015" w:type="dxa"/>
+                  <w:tcW w:w="1014" w:type="dxa"/>
                   <w:tcBorders>
                     <w:top w:val="single" w:sz="2" w:space="0" w:color="000001"/>
                     <w:left w:val="single" w:sz="2" w:space="0" w:color="000001"/>
@@ -1986,7 +1998,7 @@
                   </w:tcBorders>
                   <w:shd w:fill="auto" w:val="clear"/>
                   <w:tcMar>
-                    <w:left w:w="48" w:type="dxa"/>
+                    <w:left w:w="33" w:type="dxa"/>
                   </w:tcMar>
                 </w:tcPr>
                 <w:p>
@@ -2009,7 +2021,7 @@
               </w:tc>
               <w:tc>
                 <w:tcPr>
-                  <w:tcW w:w="1018" w:type="dxa"/>
+                  <w:tcW w:w="1019" w:type="dxa"/>
                   <w:tcBorders>
                     <w:top w:val="single" w:sz="2" w:space="0" w:color="000001"/>
                     <w:left w:val="single" w:sz="2" w:space="0" w:color="000001"/>
@@ -2020,7 +2032,7 @@
                   </w:tcBorders>
                   <w:shd w:fill="auto" w:val="clear"/>
                   <w:tcMar>
-                    <w:left w:w="48" w:type="dxa"/>
+                    <w:left w:w="33" w:type="dxa"/>
                   </w:tcMar>
                 </w:tcPr>
                 <w:p>
@@ -2058,7 +2070,7 @@
                   </w:tcBorders>
                   <w:shd w:fill="auto" w:val="clear"/>
                   <w:tcMar>
-                    <w:left w:w="48" w:type="dxa"/>
+                    <w:left w:w="33" w:type="dxa"/>
                   </w:tcMar>
                 </w:tcPr>
                 <w:p>
@@ -2084,7 +2096,7 @@
                   </w:tcBorders>
                   <w:shd w:fill="auto" w:val="clear"/>
                   <w:tcMar>
-                    <w:left w:w="48" w:type="dxa"/>
+                    <w:left w:w="33" w:type="dxa"/>
                   </w:tcMar>
                 </w:tcPr>
                 <w:p>
@@ -2109,7 +2121,7 @@
                   </w:tcBorders>
                   <w:shd w:fill="auto" w:val="clear"/>
                   <w:tcMar>
-                    <w:left w:w="48" w:type="dxa"/>
+                    <w:left w:w="33" w:type="dxa"/>
                   </w:tcMar>
                 </w:tcPr>
                 <w:p>
@@ -2134,7 +2146,7 @@
                   </w:tcBorders>
                   <w:shd w:fill="auto" w:val="clear"/>
                   <w:tcMar>
-                    <w:left w:w="48" w:type="dxa"/>
+                    <w:left w:w="33" w:type="dxa"/>
                   </w:tcMar>
                 </w:tcPr>
                 <w:p>
@@ -2159,7 +2171,7 @@
                   </w:tcBorders>
                   <w:shd w:fill="auto" w:val="clear"/>
                   <w:tcMar>
-                    <w:left w:w="48" w:type="dxa"/>
+                    <w:left w:w="33" w:type="dxa"/>
                   </w:tcMar>
                 </w:tcPr>
                 <w:p>
@@ -2184,7 +2196,7 @@
                   </w:tcBorders>
                   <w:shd w:fill="auto" w:val="clear"/>
                   <w:tcMar>
-                    <w:left w:w="48" w:type="dxa"/>
+                    <w:left w:w="33" w:type="dxa"/>
                   </w:tcMar>
                 </w:tcPr>
                 <w:p>
@@ -2209,7 +2221,7 @@
                   </w:tcBorders>
                   <w:shd w:fill="auto" w:val="clear"/>
                   <w:tcMar>
-                    <w:left w:w="48" w:type="dxa"/>
+                    <w:left w:w="33" w:type="dxa"/>
                   </w:tcMar>
                 </w:tcPr>
                 <w:p>
@@ -2225,7 +2237,7 @@
               </w:tc>
               <w:tc>
                 <w:tcPr>
-                  <w:tcW w:w="1015" w:type="dxa"/>
+                  <w:tcW w:w="1014" w:type="dxa"/>
                   <w:tcBorders>
                     <w:top w:val="single" w:sz="2" w:space="0" w:color="000001"/>
                     <w:left w:val="single" w:sz="2" w:space="0" w:color="000001"/>
@@ -2234,7 +2246,7 @@
                   </w:tcBorders>
                   <w:shd w:fill="auto" w:val="clear"/>
                   <w:tcMar>
-                    <w:left w:w="48" w:type="dxa"/>
+                    <w:left w:w="33" w:type="dxa"/>
                   </w:tcMar>
                 </w:tcPr>
                 <w:p>
@@ -2250,7 +2262,7 @@
               </w:tc>
               <w:tc>
                 <w:tcPr>
-                  <w:tcW w:w="1018" w:type="dxa"/>
+                  <w:tcW w:w="1019" w:type="dxa"/>
                   <w:tcBorders>
                     <w:top w:val="single" w:sz="2" w:space="0" w:color="000001"/>
                     <w:left w:val="single" w:sz="2" w:space="0" w:color="000001"/>
@@ -2261,7 +2273,7 @@
                   </w:tcBorders>
                   <w:shd w:fill="auto" w:val="clear"/>
                   <w:tcMar>
-                    <w:left w:w="48" w:type="dxa"/>
+                    <w:left w:w="33" w:type="dxa"/>
                   </w:tcMar>
                 </w:tcPr>
                 <w:p>
@@ -2335,7 +2347,7 @@
       <w:tblPr>
         <w:tblW w:w="9645" w:type="dxa"/>
         <w:jc w:val="left"/>
-        <w:tblInd w:w="47" w:type="dxa"/>
+        <w:tblInd w:w="36" w:type="dxa"/>
         <w:tblBorders>
           <w:top w:val="single" w:sz="2" w:space="0" w:color="000001"/>
           <w:left w:val="single" w:sz="2" w:space="0" w:color="000001"/>
@@ -2344,7 +2356,7 @@
         </w:tblBorders>
         <w:tblCellMar>
           <w:top w:w="55" w:type="dxa"/>
-          <w:left w:w="45" w:type="dxa"/>
+          <w:left w:w="30" w:type="dxa"/>
           <w:bottom w:w="55" w:type="dxa"/>
           <w:right w:w="55" w:type="dxa"/>
         </w:tblCellMar>
@@ -2352,14 +2364,14 @@
       <w:tblGrid>
         <w:gridCol w:w="570"/>
         <w:gridCol w:w="840"/>
-        <w:gridCol w:w="1362"/>
-        <w:gridCol w:w="1083"/>
+        <w:gridCol w:w="1361"/>
+        <w:gridCol w:w="1084"/>
         <w:gridCol w:w="963"/>
         <w:gridCol w:w="566"/>
         <w:gridCol w:w="1082"/>
-        <w:gridCol w:w="1246"/>
-        <w:gridCol w:w="900"/>
-        <w:gridCol w:w="1032"/>
+        <w:gridCol w:w="1250"/>
+        <w:gridCol w:w="897"/>
+        <w:gridCol w:w="1031"/>
       </w:tblGrid>
       <w:tr>
         <w:trPr>
@@ -2377,7 +2389,7 @@
             </w:tcBorders>
             <w:shd w:fill="auto" w:val="clear"/>
             <w:tcMar>
-              <w:left w:w="45" w:type="dxa"/>
+              <w:left w:w="30" w:type="dxa"/>
             </w:tcMar>
           </w:tcPr>
           <w:p>
@@ -2408,7 +2420,7 @@
             </w:tcBorders>
             <w:shd w:fill="auto" w:val="clear"/>
             <w:tcMar>
-              <w:left w:w="45" w:type="dxa"/>
+              <w:left w:w="30" w:type="dxa"/>
             </w:tcMar>
           </w:tcPr>
           <w:p>
@@ -2431,16 +2443,16 @@
         </w:tc>
         <w:tc>
           <w:tcPr>
-            <w:tcW w:w="1362" w:type="dxa"/>
-            <w:tcBorders>
-              <w:top w:val="single" w:sz="2" w:space="0" w:color="000001"/>
-              <w:left w:val="single" w:sz="2" w:space="0" w:color="000001"/>
-              <w:bottom w:val="single" w:sz="2" w:space="0" w:color="000001"/>
-              <w:insideH w:val="single" w:sz="2" w:space="0" w:color="000001"/>
-            </w:tcBorders>
-            <w:shd w:fill="auto" w:val="clear"/>
-            <w:tcMar>
-              <w:left w:w="45" w:type="dxa"/>
+            <w:tcW w:w="1361" w:type="dxa"/>
+            <w:tcBorders>
+              <w:top w:val="single" w:sz="2" w:space="0" w:color="000001"/>
+              <w:left w:val="single" w:sz="2" w:space="0" w:color="000001"/>
+              <w:bottom w:val="single" w:sz="2" w:space="0" w:color="000001"/>
+              <w:insideH w:val="single" w:sz="2" w:space="0" w:color="000001"/>
+            </w:tcBorders>
+            <w:shd w:fill="auto" w:val="clear"/>
+            <w:tcMar>
+              <w:left w:w="30" w:type="dxa"/>
             </w:tcMar>
           </w:tcPr>
           <w:p>
@@ -2463,16 +2475,16 @@
         </w:tc>
         <w:tc>
           <w:tcPr>
-            <w:tcW w:w="1083" w:type="dxa"/>
-            <w:tcBorders>
-              <w:top w:val="single" w:sz="2" w:space="0" w:color="000001"/>
-              <w:left w:val="single" w:sz="2" w:space="0" w:color="000001"/>
-              <w:bottom w:val="single" w:sz="2" w:space="0" w:color="000001"/>
-              <w:insideH w:val="single" w:sz="2" w:space="0" w:color="000001"/>
-            </w:tcBorders>
-            <w:shd w:fill="auto" w:val="clear"/>
-            <w:tcMar>
-              <w:left w:w="45" w:type="dxa"/>
+            <w:tcW w:w="1084" w:type="dxa"/>
+            <w:tcBorders>
+              <w:top w:val="single" w:sz="2" w:space="0" w:color="000001"/>
+              <w:left w:val="single" w:sz="2" w:space="0" w:color="000001"/>
+              <w:bottom w:val="single" w:sz="2" w:space="0" w:color="000001"/>
+              <w:insideH w:val="single" w:sz="2" w:space="0" w:color="000001"/>
+            </w:tcBorders>
+            <w:shd w:fill="auto" w:val="clear"/>
+            <w:tcMar>
+              <w:left w:w="30" w:type="dxa"/>
             </w:tcMar>
           </w:tcPr>
           <w:p>
@@ -2504,7 +2516,7 @@
             </w:tcBorders>
             <w:shd w:fill="auto" w:val="clear"/>
             <w:tcMar>
-              <w:left w:w="45" w:type="dxa"/>
+              <w:left w:w="30" w:type="dxa"/>
             </w:tcMar>
           </w:tcPr>
           <w:p>
@@ -2536,7 +2548,7 @@
             </w:tcBorders>
             <w:shd w:fill="auto" w:val="clear"/>
             <w:tcMar>
-              <w:left w:w="45" w:type="dxa"/>
+              <w:left w:w="30" w:type="dxa"/>
             </w:tcMar>
           </w:tcPr>
           <w:p>
@@ -2569,7 +2581,7 @@
             </w:tcBorders>
             <w:shd w:fill="auto" w:val="clear"/>
             <w:tcMar>
-              <w:left w:w="45" w:type="dxa"/>
+              <w:left w:w="30" w:type="dxa"/>
             </w:tcMar>
           </w:tcPr>
           <w:p>
@@ -2592,16 +2604,16 @@
         </w:tc>
         <w:tc>
           <w:tcPr>
-            <w:tcW w:w="1246" w:type="dxa"/>
-            <w:tcBorders>
-              <w:top w:val="single" w:sz="2" w:space="0" w:color="000001"/>
-              <w:left w:val="single" w:sz="2" w:space="0" w:color="000001"/>
-              <w:bottom w:val="single" w:sz="2" w:space="0" w:color="000001"/>
-              <w:insideH w:val="single" w:sz="2" w:space="0" w:color="000001"/>
-            </w:tcBorders>
-            <w:shd w:fill="auto" w:val="clear"/>
-            <w:tcMar>
-              <w:left w:w="45" w:type="dxa"/>
+            <w:tcW w:w="1250" w:type="dxa"/>
+            <w:tcBorders>
+              <w:top w:val="single" w:sz="2" w:space="0" w:color="000001"/>
+              <w:left w:val="single" w:sz="2" w:space="0" w:color="000001"/>
+              <w:bottom w:val="single" w:sz="2" w:space="0" w:color="000001"/>
+              <w:insideH w:val="single" w:sz="2" w:space="0" w:color="000001"/>
+            </w:tcBorders>
+            <w:shd w:fill="auto" w:val="clear"/>
+            <w:tcMar>
+              <w:left w:w="30" w:type="dxa"/>
             </w:tcMar>
           </w:tcPr>
           <w:p>
@@ -2624,16 +2636,16 @@
         </w:tc>
         <w:tc>
           <w:tcPr>
-            <w:tcW w:w="900" w:type="dxa"/>
-            <w:tcBorders>
-              <w:top w:val="single" w:sz="2" w:space="0" w:color="000001"/>
-              <w:left w:val="single" w:sz="2" w:space="0" w:color="000001"/>
-              <w:bottom w:val="single" w:sz="2" w:space="0" w:color="000001"/>
-              <w:insideH w:val="single" w:sz="2" w:space="0" w:color="000001"/>
-            </w:tcBorders>
-            <w:shd w:fill="auto" w:val="clear"/>
-            <w:tcMar>
-              <w:left w:w="45" w:type="dxa"/>
+            <w:tcW w:w="897" w:type="dxa"/>
+            <w:tcBorders>
+              <w:top w:val="single" w:sz="2" w:space="0" w:color="000001"/>
+              <w:left w:val="single" w:sz="2" w:space="0" w:color="000001"/>
+              <w:bottom w:val="single" w:sz="2" w:space="0" w:color="000001"/>
+              <w:insideH w:val="single" w:sz="2" w:space="0" w:color="000001"/>
+            </w:tcBorders>
+            <w:shd w:fill="auto" w:val="clear"/>
+            <w:tcMar>
+              <w:left w:w="30" w:type="dxa"/>
             </w:tcMar>
           </w:tcPr>
           <w:p>
@@ -2656,7 +2668,7 @@
         </w:tc>
         <w:tc>
           <w:tcPr>
-            <w:tcW w:w="1032" w:type="dxa"/>
+            <w:tcW w:w="1031" w:type="dxa"/>
             <w:tcBorders>
               <w:top w:val="single" w:sz="2" w:space="0" w:color="000001"/>
               <w:left w:val="single" w:sz="2" w:space="0" w:color="000001"/>
@@ -2667,7 +2679,7 @@
             </w:tcBorders>
             <w:shd w:fill="auto" w:val="clear"/>
             <w:tcMar>
-              <w:left w:w="45" w:type="dxa"/>
+              <w:left w:w="30" w:type="dxa"/>
             </w:tcMar>
           </w:tcPr>
           <w:p>
@@ -2704,7 +2716,7 @@
             </w:tcBorders>
             <w:shd w:fill="auto" w:val="clear"/>
             <w:tcMar>
-              <w:left w:w="45" w:type="dxa"/>
+              <w:left w:w="30" w:type="dxa"/>
             </w:tcMar>
           </w:tcPr>
           <w:p>
@@ -2729,7 +2741,7 @@
             </w:tcBorders>
             <w:shd w:fill="auto" w:val="clear"/>
             <w:tcMar>
-              <w:left w:w="45" w:type="dxa"/>
+              <w:left w:w="30" w:type="dxa"/>
             </w:tcMar>
           </w:tcPr>
           <w:p>
@@ -2745,16 +2757,16 @@
         </w:tc>
         <w:tc>
           <w:tcPr>
-            <w:tcW w:w="1362" w:type="dxa"/>
-            <w:tcBorders>
-              <w:top w:val="single" w:sz="2" w:space="0" w:color="000001"/>
-              <w:left w:val="single" w:sz="2" w:space="0" w:color="000001"/>
-              <w:bottom w:val="single" w:sz="2" w:space="0" w:color="000001"/>
-              <w:insideH w:val="single" w:sz="2" w:space="0" w:color="000001"/>
-            </w:tcBorders>
-            <w:shd w:fill="auto" w:val="clear"/>
-            <w:tcMar>
-              <w:left w:w="45" w:type="dxa"/>
+            <w:tcW w:w="1361" w:type="dxa"/>
+            <w:tcBorders>
+              <w:top w:val="single" w:sz="2" w:space="0" w:color="000001"/>
+              <w:left w:val="single" w:sz="2" w:space="0" w:color="000001"/>
+              <w:bottom w:val="single" w:sz="2" w:space="0" w:color="000001"/>
+              <w:insideH w:val="single" w:sz="2" w:space="0" w:color="000001"/>
+            </w:tcBorders>
+            <w:shd w:fill="auto" w:val="clear"/>
+            <w:tcMar>
+              <w:left w:w="30" w:type="dxa"/>
             </w:tcMar>
           </w:tcPr>
           <w:p>
@@ -2770,16 +2782,16 @@
         </w:tc>
         <w:tc>
           <w:tcPr>
-            <w:tcW w:w="1083" w:type="dxa"/>
-            <w:tcBorders>
-              <w:top w:val="single" w:sz="2" w:space="0" w:color="000001"/>
-              <w:left w:val="single" w:sz="2" w:space="0" w:color="000001"/>
-              <w:bottom w:val="single" w:sz="2" w:space="0" w:color="000001"/>
-              <w:insideH w:val="single" w:sz="2" w:space="0" w:color="000001"/>
-            </w:tcBorders>
-            <w:shd w:fill="auto" w:val="clear"/>
-            <w:tcMar>
-              <w:left w:w="45" w:type="dxa"/>
+            <w:tcW w:w="1084" w:type="dxa"/>
+            <w:tcBorders>
+              <w:top w:val="single" w:sz="2" w:space="0" w:color="000001"/>
+              <w:left w:val="single" w:sz="2" w:space="0" w:color="000001"/>
+              <w:bottom w:val="single" w:sz="2" w:space="0" w:color="000001"/>
+              <w:insideH w:val="single" w:sz="2" w:space="0" w:color="000001"/>
+            </w:tcBorders>
+            <w:shd w:fill="auto" w:val="clear"/>
+            <w:tcMar>
+              <w:left w:w="30" w:type="dxa"/>
             </w:tcMar>
           </w:tcPr>
           <w:p>
@@ -2804,7 +2816,7 @@
             </w:tcBorders>
             <w:shd w:fill="auto" w:val="clear"/>
             <w:tcMar>
-              <w:left w:w="45" w:type="dxa"/>
+              <w:left w:w="30" w:type="dxa"/>
             </w:tcMar>
           </w:tcPr>
           <w:p>
@@ -2829,7 +2841,7 @@
             </w:tcBorders>
             <w:shd w:fill="auto" w:val="clear"/>
             <w:tcMar>
-              <w:left w:w="45" w:type="dxa"/>
+              <w:left w:w="30" w:type="dxa"/>
             </w:tcMar>
           </w:tcPr>
           <w:p>
@@ -2855,31 +2867,31 @@
             </w:tcBorders>
             <w:shd w:fill="auto" w:val="clear"/>
             <w:tcMar>
-              <w:left w:w="45" w:type="dxa"/>
-            </w:tcMar>
-          </w:tcPr>
-          <w:p>
-            <w:pPr>
-              <w:pStyle w:val="Style16"/>
-              <w:rPr/>
-            </w:pPr>
-            <w:r>
-              <w:rPr/>
-            </w:r>
-          </w:p>
-        </w:tc>
-        <w:tc>
-          <w:tcPr>
-            <w:tcW w:w="1246" w:type="dxa"/>
-            <w:tcBorders>
-              <w:top w:val="single" w:sz="2" w:space="0" w:color="000001"/>
-              <w:left w:val="single" w:sz="2" w:space="0" w:color="000001"/>
-              <w:bottom w:val="single" w:sz="2" w:space="0" w:color="000001"/>
-              <w:insideH w:val="single" w:sz="2" w:space="0" w:color="000001"/>
-            </w:tcBorders>
-            <w:shd w:fill="auto" w:val="clear"/>
-            <w:tcMar>
-              <w:left w:w="45" w:type="dxa"/>
+              <w:left w:w="30" w:type="dxa"/>
+            </w:tcMar>
+          </w:tcPr>
+          <w:p>
+            <w:pPr>
+              <w:pStyle w:val="Style16"/>
+              <w:rPr/>
+            </w:pPr>
+            <w:r>
+              <w:rPr/>
+            </w:r>
+          </w:p>
+        </w:tc>
+        <w:tc>
+          <w:tcPr>
+            <w:tcW w:w="1250" w:type="dxa"/>
+            <w:tcBorders>
+              <w:top w:val="single" w:sz="2" w:space="0" w:color="000001"/>
+              <w:left w:val="single" w:sz="2" w:space="0" w:color="000001"/>
+              <w:bottom w:val="single" w:sz="2" w:space="0" w:color="000001"/>
+              <w:insideH w:val="single" w:sz="2" w:space="0" w:color="000001"/>
+            </w:tcBorders>
+            <w:shd w:fill="auto" w:val="clear"/>
+            <w:tcMar>
+              <w:left w:w="30" w:type="dxa"/>
             </w:tcMar>
           </w:tcPr>
           <w:p>
@@ -2895,16 +2907,16 @@
         </w:tc>
         <w:tc>
           <w:tcPr>
-            <w:tcW w:w="900" w:type="dxa"/>
-            <w:tcBorders>
-              <w:top w:val="single" w:sz="2" w:space="0" w:color="000001"/>
-              <w:left w:val="single" w:sz="2" w:space="0" w:color="000001"/>
-              <w:bottom w:val="single" w:sz="2" w:space="0" w:color="000001"/>
-              <w:insideH w:val="single" w:sz="2" w:space="0" w:color="000001"/>
-            </w:tcBorders>
-            <w:shd w:fill="auto" w:val="clear"/>
-            <w:tcMar>
-              <w:left w:w="45" w:type="dxa"/>
+            <w:tcW w:w="897" w:type="dxa"/>
+            <w:tcBorders>
+              <w:top w:val="single" w:sz="2" w:space="0" w:color="000001"/>
+              <w:left w:val="single" w:sz="2" w:space="0" w:color="000001"/>
+              <w:bottom w:val="single" w:sz="2" w:space="0" w:color="000001"/>
+              <w:insideH w:val="single" w:sz="2" w:space="0" w:color="000001"/>
+            </w:tcBorders>
+            <w:shd w:fill="auto" w:val="clear"/>
+            <w:tcMar>
+              <w:left w:w="30" w:type="dxa"/>
             </w:tcMar>
           </w:tcPr>
           <w:p>
@@ -2920,7 +2932,7 @@
         </w:tc>
         <w:tc>
           <w:tcPr>
-            <w:tcW w:w="1032" w:type="dxa"/>
+            <w:tcW w:w="1031" w:type="dxa"/>
             <w:tcBorders>
               <w:top w:val="single" w:sz="2" w:space="0" w:color="000001"/>
               <w:left w:val="single" w:sz="2" w:space="0" w:color="000001"/>
@@ -2931,7 +2943,7 @@
             </w:tcBorders>
             <w:shd w:fill="auto" w:val="clear"/>
             <w:tcMar>
-              <w:left w:w="45" w:type="dxa"/>
+              <w:left w:w="30" w:type="dxa"/>
             </w:tcMar>
           </w:tcPr>
           <w:p>
@@ -3021,7 +3033,7 @@
       <w:tblPr>
         <w:tblW w:w="9638" w:type="dxa"/>
         <w:jc w:val="left"/>
-        <w:tblInd w:w="53" w:type="dxa"/>
+        <w:tblInd w:w="41" w:type="dxa"/>
         <w:tblBorders>
           <w:top w:val="single" w:sz="2" w:space="0" w:color="000001"/>
           <w:left w:val="single" w:sz="2" w:space="0" w:color="000001"/>
@@ -3030,7 +3042,7 @@
         </w:tblBorders>
         <w:tblCellMar>
           <w:top w:w="55" w:type="dxa"/>
-          <w:left w:w="51" w:type="dxa"/>
+          <w:left w:w="36" w:type="dxa"/>
           <w:bottom w:w="55" w:type="dxa"/>
           <w:right w:w="55" w:type="dxa"/>
         </w:tblCellMar>
@@ -3038,8 +3050,8 @@
       <w:tblGrid>
         <w:gridCol w:w="2409"/>
         <w:gridCol w:w="2410"/>
-        <w:gridCol w:w="2409"/>
-        <w:gridCol w:w="2409"/>
+        <w:gridCol w:w="2414"/>
+        <w:gridCol w:w="2404"/>
       </w:tblGrid>
       <w:tr>
         <w:trPr>
@@ -3057,7 +3069,7 @@
             </w:tcBorders>
             <w:shd w:fill="auto" w:val="clear"/>
             <w:tcMar>
-              <w:left w:w="51" w:type="dxa"/>
+              <w:left w:w="36" w:type="dxa"/>
             </w:tcMar>
           </w:tcPr>
           <w:p>
@@ -3089,7 +3101,7 @@
             </w:tcBorders>
             <w:shd w:fill="auto" w:val="clear"/>
             <w:tcMar>
-              <w:left w:w="51" w:type="dxa"/>
+              <w:left w:w="36" w:type="dxa"/>
             </w:tcMar>
           </w:tcPr>
           <w:p>
@@ -3112,16 +3124,16 @@
         </w:tc>
         <w:tc>
           <w:tcPr>
-            <w:tcW w:w="2409" w:type="dxa"/>
-            <w:tcBorders>
-              <w:top w:val="single" w:sz="2" w:space="0" w:color="000001"/>
-              <w:left w:val="single" w:sz="2" w:space="0" w:color="000001"/>
-              <w:bottom w:val="single" w:sz="2" w:space="0" w:color="000001"/>
-              <w:insideH w:val="single" w:sz="2" w:space="0" w:color="000001"/>
-            </w:tcBorders>
-            <w:shd w:fill="auto" w:val="clear"/>
-            <w:tcMar>
-              <w:left w:w="51" w:type="dxa"/>
+            <w:tcW w:w="2414" w:type="dxa"/>
+            <w:tcBorders>
+              <w:top w:val="single" w:sz="2" w:space="0" w:color="000001"/>
+              <w:left w:val="single" w:sz="2" w:space="0" w:color="000001"/>
+              <w:bottom w:val="single" w:sz="2" w:space="0" w:color="000001"/>
+              <w:insideH w:val="single" w:sz="2" w:space="0" w:color="000001"/>
+            </w:tcBorders>
+            <w:shd w:fill="auto" w:val="clear"/>
+            <w:tcMar>
+              <w:left w:w="36" w:type="dxa"/>
             </w:tcMar>
           </w:tcPr>
           <w:p>
@@ -3144,7 +3156,7 @@
         </w:tc>
         <w:tc>
           <w:tcPr>
-            <w:tcW w:w="2409" w:type="dxa"/>
+            <w:tcW w:w="2404" w:type="dxa"/>
             <w:tcBorders>
               <w:top w:val="single" w:sz="2" w:space="0" w:color="000001"/>
               <w:left w:val="single" w:sz="2" w:space="0" w:color="000001"/>
@@ -3155,7 +3167,7 @@
             </w:tcBorders>
             <w:shd w:fill="auto" w:val="clear"/>
             <w:tcMar>
-              <w:left w:w="51" w:type="dxa"/>
+              <w:left w:w="36" w:type="dxa"/>
             </w:tcMar>
           </w:tcPr>
           <w:p>
@@ -3193,7 +3205,7 @@
             </w:tcBorders>
             <w:shd w:fill="auto" w:val="clear"/>
             <w:tcMar>
-              <w:left w:w="51" w:type="dxa"/>
+              <w:left w:w="36" w:type="dxa"/>
             </w:tcMar>
           </w:tcPr>
           <w:p>
@@ -3225,7 +3237,7 @@
             </w:tcBorders>
             <w:shd w:fill="auto" w:val="clear"/>
             <w:tcMar>
-              <w:left w:w="51" w:type="dxa"/>
+              <w:left w:w="36" w:type="dxa"/>
             </w:tcMar>
           </w:tcPr>
           <w:p>
@@ -3248,16 +3260,16 @@
         </w:tc>
         <w:tc>
           <w:tcPr>
-            <w:tcW w:w="2409" w:type="dxa"/>
-            <w:tcBorders>
-              <w:top w:val="single" w:sz="2" w:space="0" w:color="000001"/>
-              <w:left w:val="single" w:sz="2" w:space="0" w:color="000001"/>
-              <w:bottom w:val="single" w:sz="2" w:space="0" w:color="000001"/>
-              <w:insideH w:val="single" w:sz="2" w:space="0" w:color="000001"/>
-            </w:tcBorders>
-            <w:shd w:fill="auto" w:val="clear"/>
-            <w:tcMar>
-              <w:left w:w="51" w:type="dxa"/>
+            <w:tcW w:w="2414" w:type="dxa"/>
+            <w:tcBorders>
+              <w:top w:val="single" w:sz="2" w:space="0" w:color="000001"/>
+              <w:left w:val="single" w:sz="2" w:space="0" w:color="000001"/>
+              <w:bottom w:val="single" w:sz="2" w:space="0" w:color="000001"/>
+              <w:insideH w:val="single" w:sz="2" w:space="0" w:color="000001"/>
+            </w:tcBorders>
+            <w:shd w:fill="auto" w:val="clear"/>
+            <w:tcMar>
+              <w:left w:w="36" w:type="dxa"/>
             </w:tcMar>
           </w:tcPr>
           <w:p>
@@ -3280,7 +3292,7 @@
         </w:tc>
         <w:tc>
           <w:tcPr>
-            <w:tcW w:w="2409" w:type="dxa"/>
+            <w:tcW w:w="2404" w:type="dxa"/>
             <w:tcBorders>
               <w:top w:val="single" w:sz="2" w:space="0" w:color="000001"/>
               <w:left w:val="single" w:sz="2" w:space="0" w:color="000001"/>
@@ -3291,7 +3303,7 @@
             </w:tcBorders>
             <w:shd w:fill="auto" w:val="clear"/>
             <w:tcMar>
-              <w:left w:w="51" w:type="dxa"/>
+              <w:left w:w="36" w:type="dxa"/>
             </w:tcMar>
           </w:tcPr>
           <w:p>
@@ -3329,7 +3341,7 @@
             </w:tcBorders>
             <w:shd w:fill="auto" w:val="clear"/>
             <w:tcMar>
-              <w:left w:w="51" w:type="dxa"/>
+              <w:left w:w="36" w:type="dxa"/>
             </w:tcMar>
           </w:tcPr>
           <w:p>
@@ -3361,7 +3373,7 @@
             </w:tcBorders>
             <w:shd w:fill="auto" w:val="clear"/>
             <w:tcMar>
-              <w:left w:w="51" w:type="dxa"/>
+              <w:left w:w="36" w:type="dxa"/>
             </w:tcMar>
           </w:tcPr>
           <w:p>
@@ -3384,16 +3396,16 @@
         </w:tc>
         <w:tc>
           <w:tcPr>
-            <w:tcW w:w="2409" w:type="dxa"/>
-            <w:tcBorders>
-              <w:top w:val="single" w:sz="2" w:space="0" w:color="000001"/>
-              <w:left w:val="single" w:sz="2" w:space="0" w:color="000001"/>
-              <w:bottom w:val="single" w:sz="2" w:space="0" w:color="000001"/>
-              <w:insideH w:val="single" w:sz="2" w:space="0" w:color="000001"/>
-            </w:tcBorders>
-            <w:shd w:fill="auto" w:val="clear"/>
-            <w:tcMar>
-              <w:left w:w="51" w:type="dxa"/>
+            <w:tcW w:w="2414" w:type="dxa"/>
+            <w:tcBorders>
+              <w:top w:val="single" w:sz="2" w:space="0" w:color="000001"/>
+              <w:left w:val="single" w:sz="2" w:space="0" w:color="000001"/>
+              <w:bottom w:val="single" w:sz="2" w:space="0" w:color="000001"/>
+              <w:insideH w:val="single" w:sz="2" w:space="0" w:color="000001"/>
+            </w:tcBorders>
+            <w:shd w:fill="auto" w:val="clear"/>
+            <w:tcMar>
+              <w:left w:w="36" w:type="dxa"/>
             </w:tcMar>
           </w:tcPr>
           <w:p>
@@ -3416,7 +3428,7 @@
         </w:tc>
         <w:tc>
           <w:tcPr>
-            <w:tcW w:w="2409" w:type="dxa"/>
+            <w:tcW w:w="2404" w:type="dxa"/>
             <w:tcBorders>
               <w:top w:val="single" w:sz="2" w:space="0" w:color="000001"/>
               <w:left w:val="single" w:sz="2" w:space="0" w:color="000001"/>
@@ -3427,7 +3439,7 @@
             </w:tcBorders>
             <w:shd w:fill="auto" w:val="clear"/>
             <w:tcMar>
-              <w:left w:w="51" w:type="dxa"/>
+              <w:left w:w="36" w:type="dxa"/>
             </w:tcMar>
           </w:tcPr>
           <w:p>
@@ -3462,7 +3474,7 @@
             </w:tcBorders>
             <w:shd w:fill="auto" w:val="clear"/>
             <w:tcMar>
-              <w:left w:w="51" w:type="dxa"/>
+              <w:left w:w="36" w:type="dxa"/>
             </w:tcMar>
           </w:tcPr>
           <w:p>
@@ -3494,7 +3506,7 @@
             </w:tcBorders>
             <w:shd w:fill="auto" w:val="clear"/>
             <w:tcMar>
-              <w:left w:w="51" w:type="dxa"/>
+              <w:left w:w="36" w:type="dxa"/>
             </w:tcMar>
           </w:tcPr>
           <w:p>
@@ -3510,16 +3522,16 @@
         </w:tc>
         <w:tc>
           <w:tcPr>
-            <w:tcW w:w="2409" w:type="dxa"/>
-            <w:tcBorders>
-              <w:top w:val="single" w:sz="2" w:space="0" w:color="000001"/>
-              <w:left w:val="single" w:sz="2" w:space="0" w:color="000001"/>
-              <w:bottom w:val="single" w:sz="2" w:space="0" w:color="000001"/>
-              <w:insideH w:val="single" w:sz="2" w:space="0" w:color="000001"/>
-            </w:tcBorders>
-            <w:shd w:fill="auto" w:val="clear"/>
-            <w:tcMar>
-              <w:left w:w="51" w:type="dxa"/>
+            <w:tcW w:w="2414" w:type="dxa"/>
+            <w:tcBorders>
+              <w:top w:val="single" w:sz="2" w:space="0" w:color="000001"/>
+              <w:left w:val="single" w:sz="2" w:space="0" w:color="000001"/>
+              <w:bottom w:val="single" w:sz="2" w:space="0" w:color="000001"/>
+              <w:insideH w:val="single" w:sz="2" w:space="0" w:color="000001"/>
+            </w:tcBorders>
+            <w:shd w:fill="auto" w:val="clear"/>
+            <w:tcMar>
+              <w:left w:w="36" w:type="dxa"/>
             </w:tcMar>
           </w:tcPr>
           <w:p>
@@ -3535,7 +3547,7 @@
         </w:tc>
         <w:tc>
           <w:tcPr>
-            <w:tcW w:w="2409" w:type="dxa"/>
+            <w:tcW w:w="2404" w:type="dxa"/>
             <w:tcBorders>
               <w:top w:val="single" w:sz="2" w:space="0" w:color="000001"/>
               <w:left w:val="single" w:sz="2" w:space="0" w:color="000001"/>
@@ -3546,7 +3558,7 @@
             </w:tcBorders>
             <w:shd w:fill="auto" w:val="clear"/>
             <w:tcMar>
-              <w:left w:w="51" w:type="dxa"/>
+              <w:left w:w="36" w:type="dxa"/>
             </w:tcMar>
           </w:tcPr>
           <w:p>
@@ -3569,6 +3581,16 @@
       </w:pPr>
       <w:r>
         <w:rPr/>
+        <w:t>{/dataMatrix}</w:t>
+      </w:r>
+    </w:p>
+    <w:p>
+      <w:pPr>
+        <w:pStyle w:val="Normal"/>
+        <w:rPr/>
+      </w:pPr>
+      <w:r>
+        <w:rPr/>
       </w:r>
       <w:r>
         <w:br w:type="page"/>
@@ -3576,6 +3598,16 @@
     </w:p>
     <w:p>
       <w:pPr>
+        <w:pStyle w:val="1"/>
+        <w:rPr/>
+      </w:pPr>
+      <w:r>
+        <w:rPr/>
+        <w:t>6. Justification for read-across / category</w:t>
+      </w:r>
+    </w:p>
+    <w:p>
+      <w:pPr>
         <w:pStyle w:val="Normal"/>
         <w:rPr/>
       </w:pPr>
@@ -3590,7 +3622,46 @@
       </w:pPr>
       <w:r>
         <w:rPr/>
-        <w:t>{/dataMatrix}</w:t>
+      </w:r>
+      <w:r>
+        <w:br w:type="page"/>
+      </w:r>
+    </w:p>
+    <w:p>
+      <w:pPr>
+        <w:pStyle w:val="1"/>
+        <w:rPr/>
+      </w:pPr>
+      <w:r>
+        <w:rPr/>
+        <w:t>Annex 1 Experimental data</w:t>
+      </w:r>
+    </w:p>
+    <w:p>
+      <w:pPr>
+        <w:pStyle w:val="Normal"/>
+        <w:rPr/>
+      </w:pPr>
+      <w:r>
+        <w:rPr/>
+      </w:r>
+    </w:p>
+    <w:p>
+      <w:pPr>
+        <w:pStyle w:val="Normal"/>
+        <w:rPr/>
+      </w:pPr>
+      <w:r>
+        <w:rPr/>
+      </w:r>
+    </w:p>
+    <w:p>
+      <w:pPr>
+        <w:pStyle w:val="Normal"/>
+        <w:rPr/>
+      </w:pPr>
+      <w:r>
+        <w:rPr/>
       </w:r>
     </w:p>
     <w:sectPr>
@@ -4010,5 +4081,1725 @@
     <w:pPr/>
     <w:rPr/>
   </w:style>
+  <w:style w:type="paragraph" w:styleId="Style20">
+    <w:name w:val="?? ????????????"/>
+    <w:qFormat/>
+    <w:pPr>
+      <w:widowControl/>
+      <w:suppressAutoHyphens w:val="true"/>
+      <w:bidi w:val="0"/>
+      <w:spacing w:lineRule="atLeast" w:line="200" w:before="0" w:after="0"/>
+      <w:ind w:left="0" w:right="0" w:hanging="0"/>
+      <w:jc w:val="left"/>
+    </w:pPr>
+    <w:rPr>
+      <w:rFonts w:ascii="FreeSans" w:hAnsi="FreeSans" w:eastAsia="DejaVu Sans" w:cs="Liberation Sans"/>
+      <w:b w:val="false"/>
+      <w:i w:val="false"/>
+      <w:strike w:val="false"/>
+      <w:dstrike w:val="false"/>
+      <w:outline w:val="false"/>
+      <w:shadow w:val="false"/>
+      <w:color w:val="000000"/>
+      <w:sz w:val="36"/>
+      <w:szCs w:val="24"/>
+      <w:u w:val="none"/>
+      <w:em w:val="none"/>
+      <w:lang w:val="bg-BG" w:eastAsia="zh-CN" w:bidi="hi-IN"/>
+    </w:rPr>
+  </w:style>
+  <w:style w:type="paragraph" w:styleId="Style21">
+    <w:name w:val="????? ??? ???????"/>
+    <w:basedOn w:val="Style20"/>
+    <w:qFormat/>
+    <w:pPr>
+      <w:spacing w:lineRule="atLeast" w:line="200" w:before="0" w:after="0"/>
+      <w:ind w:left="0" w:right="0" w:hanging="0"/>
+    </w:pPr>
+    <w:rPr>
+      <w:rFonts w:ascii="FreeSans" w:hAnsi="FreeSans"/>
+      <w:b w:val="false"/>
+      <w:i w:val="false"/>
+      <w:strike w:val="false"/>
+      <w:dstrike w:val="false"/>
+      <w:outline w:val="false"/>
+      <w:shadow w:val="false"/>
+      <w:color w:val="000000"/>
+      <w:sz w:val="36"/>
+      <w:u w:val="none"/>
+      <w:em w:val="none"/>
+    </w:rPr>
+  </w:style>
+  <w:style w:type="paragraph" w:styleId="Style22">
+    <w:name w:val="????? ??? ?????"/>
+    <w:basedOn w:val="Style20"/>
+    <w:qFormat/>
+    <w:pPr>
+      <w:spacing w:lineRule="atLeast" w:line="200" w:before="0" w:after="0"/>
+      <w:ind w:left="0" w:right="0" w:hanging="0"/>
+    </w:pPr>
+    <w:rPr>
+      <w:rFonts w:ascii="FreeSans" w:hAnsi="FreeSans"/>
+      <w:b w:val="false"/>
+      <w:i w:val="false"/>
+      <w:strike w:val="false"/>
+      <w:dstrike w:val="false"/>
+      <w:outline w:val="false"/>
+      <w:shadow w:val="false"/>
+      <w:color w:val="000000"/>
+      <w:sz w:val="36"/>
+      <w:u w:val="none"/>
+      <w:em w:val="none"/>
+    </w:rPr>
+  </w:style>
+  <w:style w:type="paragraph" w:styleId="Style23">
+    <w:name w:val="????? ??? ?????????"/>
+    <w:basedOn w:val="Style20"/>
+    <w:qFormat/>
+    <w:pPr>
+      <w:spacing w:lineRule="atLeast" w:line="200" w:before="0" w:after="0"/>
+      <w:ind w:left="0" w:right="0" w:hanging="0"/>
+    </w:pPr>
+    <w:rPr>
+      <w:rFonts w:ascii="FreeSans" w:hAnsi="FreeSans"/>
+      <w:b w:val="false"/>
+      <w:i w:val="false"/>
+      <w:strike w:val="false"/>
+      <w:dstrike w:val="false"/>
+      <w:outline w:val="false"/>
+      <w:shadow w:val="false"/>
+      <w:color w:val="000000"/>
+      <w:sz w:val="36"/>
+      <w:u w:val="none"/>
+      <w:em w:val="none"/>
+    </w:rPr>
+  </w:style>
+  <w:style w:type="paragraph" w:styleId="Style24">
+    <w:name w:val="????? ??? ????????? ? ?????????"/>
+    <w:basedOn w:val="Style20"/>
+    <w:qFormat/>
+    <w:pPr>
+      <w:spacing w:lineRule="atLeast" w:line="200" w:before="0" w:after="0"/>
+      <w:ind w:left="0" w:right="0" w:hanging="0"/>
+    </w:pPr>
+    <w:rPr>
+      <w:rFonts w:ascii="FreeSans" w:hAnsi="FreeSans"/>
+      <w:b w:val="false"/>
+      <w:i w:val="false"/>
+      <w:strike w:val="false"/>
+      <w:dstrike w:val="false"/>
+      <w:outline w:val="false"/>
+      <w:shadow w:val="false"/>
+      <w:color w:val="000000"/>
+      <w:sz w:val="36"/>
+      <w:u w:val="none"/>
+      <w:em w:val="none"/>
+    </w:rPr>
+  </w:style>
+  <w:style w:type="paragraph" w:styleId="Style25">
+    <w:name w:val="?????"/>
+    <w:basedOn w:val="Style20"/>
+    <w:qFormat/>
+    <w:pPr>
+      <w:spacing w:lineRule="atLeast" w:line="200" w:before="0" w:after="0"/>
+      <w:ind w:left="0" w:right="0" w:hanging="0"/>
+    </w:pPr>
+    <w:rPr>
+      <w:rFonts w:ascii="FreeSans" w:hAnsi="FreeSans"/>
+      <w:b w:val="false"/>
+      <w:i w:val="false"/>
+      <w:strike w:val="false"/>
+      <w:dstrike w:val="false"/>
+      <w:outline w:val="false"/>
+      <w:shadow w:val="false"/>
+      <w:color w:val="000000"/>
+      <w:sz w:val="36"/>
+      <w:u w:val="none"/>
+      <w:em w:val="none"/>
+    </w:rPr>
+  </w:style>
+  <w:style w:type="paragraph" w:styleId="Style26">
+    <w:name w:val="??????? ?????"/>
+    <w:basedOn w:val="Style20"/>
+    <w:qFormat/>
+    <w:pPr>
+      <w:spacing w:lineRule="atLeast" w:line="200" w:before="0" w:after="0"/>
+      <w:ind w:left="0" w:right="0" w:hanging="0"/>
+    </w:pPr>
+    <w:rPr>
+      <w:rFonts w:ascii="FreeSans" w:hAnsi="FreeSans"/>
+      <w:b w:val="false"/>
+      <w:i w:val="false"/>
+      <w:strike w:val="false"/>
+      <w:dstrike w:val="false"/>
+      <w:outline w:val="false"/>
+      <w:shadow w:val="false"/>
+      <w:color w:val="000000"/>
+      <w:sz w:val="36"/>
+      <w:u w:val="none"/>
+      <w:em w:val="none"/>
+    </w:rPr>
+  </w:style>
+  <w:style w:type="paragraph" w:styleId="Style27">
+    <w:name w:val="??????? ?????, ?????????? ?????????"/>
+    <w:basedOn w:val="Style20"/>
+    <w:qFormat/>
+    <w:pPr>
+      <w:spacing w:lineRule="atLeast" w:line="200" w:before="0" w:after="0"/>
+      <w:ind w:left="0" w:right="0" w:hanging="0"/>
+      <w:jc w:val="left"/>
+    </w:pPr>
+    <w:rPr>
+      <w:rFonts w:ascii="FreeSans" w:hAnsi="FreeSans"/>
+      <w:b w:val="false"/>
+      <w:i w:val="false"/>
+      <w:strike w:val="false"/>
+      <w:dstrike w:val="false"/>
+      <w:outline w:val="false"/>
+      <w:shadow w:val="false"/>
+      <w:color w:val="000000"/>
+      <w:sz w:val="36"/>
+      <w:u w:val="none"/>
+      <w:em w:val="none"/>
+    </w:rPr>
+  </w:style>
+  <w:style w:type="paragraph" w:styleId="Style28">
+    <w:name w:val="?????? ?? ?????? ???"/>
+    <w:basedOn w:val="Style20"/>
+    <w:qFormat/>
+    <w:pPr>
+      <w:spacing w:lineRule="atLeast" w:line="200" w:before="0" w:after="0"/>
+      <w:ind w:left="0" w:right="0" w:firstLine="340"/>
+    </w:pPr>
+    <w:rPr>
+      <w:rFonts w:ascii="FreeSans" w:hAnsi="FreeSans"/>
+      <w:b w:val="false"/>
+      <w:i w:val="false"/>
+      <w:strike w:val="false"/>
+      <w:dstrike w:val="false"/>
+      <w:outline w:val="false"/>
+      <w:shadow w:val="false"/>
+      <w:color w:val="000000"/>
+      <w:sz w:val="36"/>
+      <w:u w:val="none"/>
+      <w:em w:val="none"/>
+    </w:rPr>
+  </w:style>
+  <w:style w:type="paragraph" w:styleId="Style29">
+    <w:name w:val="????????"/>
+    <w:basedOn w:val="Style20"/>
+    <w:qFormat/>
+    <w:pPr>
+      <w:spacing w:lineRule="atLeast" w:line="200" w:before="0" w:after="0"/>
+      <w:ind w:left="0" w:right="0" w:hanging="0"/>
+    </w:pPr>
+    <w:rPr>
+      <w:rFonts w:ascii="FreeSans" w:hAnsi="FreeSans"/>
+      <w:b w:val="false"/>
+      <w:i w:val="false"/>
+      <w:strike w:val="false"/>
+      <w:dstrike w:val="false"/>
+      <w:outline w:val="false"/>
+      <w:shadow w:val="false"/>
+      <w:color w:val="000000"/>
+      <w:sz w:val="36"/>
+      <w:u w:val="none"/>
+      <w:em w:val="none"/>
+    </w:rPr>
+  </w:style>
+  <w:style w:type="paragraph" w:styleId="11">
+    <w:name w:val="????????1"/>
+    <w:basedOn w:val="Style20"/>
+    <w:qFormat/>
+    <w:pPr>
+      <w:spacing w:lineRule="atLeast" w:line="200" w:before="0" w:after="0"/>
+      <w:ind w:left="0" w:right="0" w:hanging="0"/>
+      <w:jc w:val="center"/>
+    </w:pPr>
+    <w:rPr>
+      <w:rFonts w:ascii="FreeSans" w:hAnsi="FreeSans"/>
+      <w:b w:val="false"/>
+      <w:i w:val="false"/>
+      <w:strike w:val="false"/>
+      <w:dstrike w:val="false"/>
+      <w:outline w:val="false"/>
+      <w:shadow w:val="false"/>
+      <w:color w:val="000000"/>
+      <w:sz w:val="36"/>
+      <w:u w:val="none"/>
+      <w:em w:val="none"/>
+    </w:rPr>
+  </w:style>
+  <w:style w:type="paragraph" w:styleId="21">
+    <w:name w:val="????????2"/>
+    <w:basedOn w:val="Style20"/>
+    <w:qFormat/>
+    <w:pPr>
+      <w:spacing w:lineRule="atLeast" w:line="200" w:before="57" w:after="57"/>
+      <w:ind w:left="0" w:right="113" w:hanging="0"/>
+      <w:jc w:val="center"/>
+    </w:pPr>
+    <w:rPr>
+      <w:rFonts w:ascii="FreeSans" w:hAnsi="FreeSans"/>
+      <w:b w:val="false"/>
+      <w:i w:val="false"/>
+      <w:strike w:val="false"/>
+      <w:dstrike w:val="false"/>
+      <w:outline w:val="false"/>
+      <w:shadow w:val="false"/>
+      <w:color w:val="000000"/>
+      <w:sz w:val="36"/>
+      <w:u w:val="none"/>
+      <w:em w:val="none"/>
+    </w:rPr>
+  </w:style>
+  <w:style w:type="paragraph" w:styleId="Style30">
+    <w:name w:val="???????? ?????"/>
+    <w:basedOn w:val="Style20"/>
+    <w:qFormat/>
+    <w:pPr>
+      <w:spacing w:lineRule="atLeast" w:line="200" w:before="0" w:after="0"/>
+      <w:ind w:left="0" w:right="0" w:hanging="0"/>
+    </w:pPr>
+    <w:rPr>
+      <w:rFonts w:ascii="FreeSans" w:hAnsi="FreeSans"/>
+      <w:b w:val="false"/>
+      <w:i w:val="false"/>
+      <w:strike w:val="false"/>
+      <w:dstrike w:val="false"/>
+      <w:outline w:val="false"/>
+      <w:shadow w:val="false"/>
+      <w:color w:val="000000"/>
+      <w:sz w:val="36"/>
+      <w:u w:val="none"/>
+      <w:em w:val="none"/>
+    </w:rPr>
+  </w:style>
+  <w:style w:type="paragraph" w:styleId="TitleSlideLTGliederung1">
+    <w:name w:val="Title Slide~LT~Gliederung 1"/>
+    <w:qFormat/>
+    <w:pPr>
+      <w:widowControl/>
+      <w:suppressAutoHyphens w:val="true"/>
+      <w:bidi w:val="0"/>
+      <w:spacing w:lineRule="atLeast" w:line="200" w:before="283" w:after="0"/>
+      <w:jc w:val="left"/>
+    </w:pPr>
+    <w:rPr>
+      <w:rFonts w:ascii="FreeSans" w:hAnsi="FreeSans" w:eastAsia="DejaVu Sans" w:cs="Liberation Sans"/>
+      <w:b w:val="false"/>
+      <w:i w:val="false"/>
+      <w:strike w:val="false"/>
+      <w:dstrike w:val="false"/>
+      <w:outline w:val="false"/>
+      <w:shadow w:val="false"/>
+      <w:color w:val="000000"/>
+      <w:spacing w:val="0"/>
+      <w:sz w:val="64"/>
+      <w:szCs w:val="24"/>
+      <w:u w:val="none"/>
+      <w:em w:val="none"/>
+      <w:lang w:val="bg-BG" w:eastAsia="zh-CN" w:bidi="hi-IN"/>
+    </w:rPr>
+  </w:style>
+  <w:style w:type="paragraph" w:styleId="TitleSlideLTGliederung2">
+    <w:name w:val="Title Slide~LT~Gliederung 2"/>
+    <w:basedOn w:val="TitleSlideLTGliederung1"/>
+    <w:qFormat/>
+    <w:pPr>
+      <w:spacing w:lineRule="atLeast" w:line="200" w:before="227" w:after="0"/>
+      <w:jc w:val="left"/>
+    </w:pPr>
+    <w:rPr>
+      <w:rFonts w:ascii="FreeSans" w:hAnsi="FreeSans"/>
+      <w:b w:val="false"/>
+      <w:i w:val="false"/>
+      <w:strike w:val="false"/>
+      <w:dstrike w:val="false"/>
+      <w:outline w:val="false"/>
+      <w:shadow w:val="false"/>
+      <w:color w:val="000000"/>
+      <w:spacing w:val="0"/>
+      <w:sz w:val="48"/>
+      <w:u w:val="none"/>
+      <w:em w:val="none"/>
+    </w:rPr>
+  </w:style>
+  <w:style w:type="paragraph" w:styleId="TitleSlideLTGliederung3">
+    <w:name w:val="Title Slide~LT~Gliederung 3"/>
+    <w:basedOn w:val="TitleSlideLTGliederung2"/>
+    <w:qFormat/>
+    <w:pPr>
+      <w:spacing w:lineRule="atLeast" w:line="200" w:before="170" w:after="0"/>
+      <w:jc w:val="left"/>
+    </w:pPr>
+    <w:rPr>
+      <w:rFonts w:ascii="FreeSans" w:hAnsi="FreeSans"/>
+      <w:b w:val="false"/>
+      <w:i w:val="false"/>
+      <w:strike w:val="false"/>
+      <w:dstrike w:val="false"/>
+      <w:outline w:val="false"/>
+      <w:shadow w:val="false"/>
+      <w:color w:val="000000"/>
+      <w:spacing w:val="0"/>
+      <w:sz w:val="40"/>
+      <w:u w:val="none"/>
+      <w:em w:val="none"/>
+    </w:rPr>
+  </w:style>
+  <w:style w:type="paragraph" w:styleId="TitleSlideLTGliederung4">
+    <w:name w:val="Title Slide~LT~Gliederung 4"/>
+    <w:basedOn w:val="TitleSlideLTGliederung3"/>
+    <w:qFormat/>
+    <w:pPr>
+      <w:spacing w:lineRule="atLeast" w:line="200" w:before="113" w:after="0"/>
+      <w:jc w:val="left"/>
+    </w:pPr>
+    <w:rPr>
+      <w:rFonts w:ascii="FreeSans" w:hAnsi="FreeSans"/>
+      <w:b w:val="false"/>
+      <w:i w:val="false"/>
+      <w:strike w:val="false"/>
+      <w:dstrike w:val="false"/>
+      <w:outline w:val="false"/>
+      <w:shadow w:val="false"/>
+      <w:color w:val="000000"/>
+      <w:spacing w:val="0"/>
+      <w:sz w:val="40"/>
+      <w:u w:val="none"/>
+      <w:em w:val="none"/>
+    </w:rPr>
+  </w:style>
+  <w:style w:type="paragraph" w:styleId="TitleSlideLTGliederung5">
+    <w:name w:val="Title Slide~LT~Gliederung 5"/>
+    <w:basedOn w:val="TitleSlideLTGliederung4"/>
+    <w:qFormat/>
+    <w:pPr>
+      <w:spacing w:lineRule="atLeast" w:line="200" w:before="57" w:after="0"/>
+      <w:jc w:val="left"/>
+    </w:pPr>
+    <w:rPr>
+      <w:rFonts w:ascii="FreeSans" w:hAnsi="FreeSans"/>
+      <w:b w:val="false"/>
+      <w:i w:val="false"/>
+      <w:strike w:val="false"/>
+      <w:dstrike w:val="false"/>
+      <w:outline w:val="false"/>
+      <w:shadow w:val="false"/>
+      <w:color w:val="000000"/>
+      <w:spacing w:val="0"/>
+      <w:sz w:val="40"/>
+      <w:u w:val="none"/>
+      <w:em w:val="none"/>
+    </w:rPr>
+  </w:style>
+  <w:style w:type="paragraph" w:styleId="TitleSlideLTGliederung6">
+    <w:name w:val="Title Slide~LT~Gliederung 6"/>
+    <w:basedOn w:val="TitleSlideLTGliederung5"/>
+    <w:qFormat/>
+    <w:pPr>
+      <w:spacing w:lineRule="atLeast" w:line="200" w:before="57" w:after="0"/>
+      <w:jc w:val="left"/>
+    </w:pPr>
+    <w:rPr>
+      <w:rFonts w:ascii="FreeSans" w:hAnsi="FreeSans"/>
+      <w:b w:val="false"/>
+      <w:i w:val="false"/>
+      <w:strike w:val="false"/>
+      <w:dstrike w:val="false"/>
+      <w:outline w:val="false"/>
+      <w:shadow w:val="false"/>
+      <w:color w:val="000000"/>
+      <w:spacing w:val="0"/>
+      <w:sz w:val="40"/>
+      <w:u w:val="none"/>
+      <w:em w:val="none"/>
+    </w:rPr>
+  </w:style>
+  <w:style w:type="paragraph" w:styleId="TitleSlideLTGliederung7">
+    <w:name w:val="Title Slide~LT~Gliederung 7"/>
+    <w:basedOn w:val="TitleSlideLTGliederung6"/>
+    <w:qFormat/>
+    <w:pPr>
+      <w:spacing w:lineRule="atLeast" w:line="200" w:before="57" w:after="0"/>
+      <w:jc w:val="left"/>
+    </w:pPr>
+    <w:rPr>
+      <w:rFonts w:ascii="FreeSans" w:hAnsi="FreeSans"/>
+      <w:b w:val="false"/>
+      <w:i w:val="false"/>
+      <w:strike w:val="false"/>
+      <w:dstrike w:val="false"/>
+      <w:outline w:val="false"/>
+      <w:shadow w:val="false"/>
+      <w:color w:val="000000"/>
+      <w:spacing w:val="0"/>
+      <w:sz w:val="40"/>
+      <w:u w:val="none"/>
+      <w:em w:val="none"/>
+    </w:rPr>
+  </w:style>
+  <w:style w:type="paragraph" w:styleId="TitleSlideLTGliederung8">
+    <w:name w:val="Title Slide~LT~Gliederung 8"/>
+    <w:basedOn w:val="TitleSlideLTGliederung7"/>
+    <w:qFormat/>
+    <w:pPr>
+      <w:spacing w:lineRule="atLeast" w:line="200" w:before="57" w:after="0"/>
+      <w:jc w:val="left"/>
+    </w:pPr>
+    <w:rPr>
+      <w:rFonts w:ascii="FreeSans" w:hAnsi="FreeSans"/>
+      <w:b w:val="false"/>
+      <w:i w:val="false"/>
+      <w:strike w:val="false"/>
+      <w:dstrike w:val="false"/>
+      <w:outline w:val="false"/>
+      <w:shadow w:val="false"/>
+      <w:color w:val="000000"/>
+      <w:spacing w:val="0"/>
+      <w:sz w:val="40"/>
+      <w:u w:val="none"/>
+      <w:em w:val="none"/>
+    </w:rPr>
+  </w:style>
+  <w:style w:type="paragraph" w:styleId="TitleSlideLTGliederung9">
+    <w:name w:val="Title Slide~LT~Gliederung 9"/>
+    <w:basedOn w:val="TitleSlideLTGliederung8"/>
+    <w:qFormat/>
+    <w:pPr>
+      <w:spacing w:lineRule="atLeast" w:line="200" w:before="57" w:after="0"/>
+      <w:jc w:val="left"/>
+    </w:pPr>
+    <w:rPr>
+      <w:rFonts w:ascii="FreeSans" w:hAnsi="FreeSans"/>
+      <w:b w:val="false"/>
+      <w:i w:val="false"/>
+      <w:strike w:val="false"/>
+      <w:dstrike w:val="false"/>
+      <w:outline w:val="false"/>
+      <w:shadow w:val="false"/>
+      <w:color w:val="000000"/>
+      <w:spacing w:val="0"/>
+      <w:sz w:val="40"/>
+      <w:u w:val="none"/>
+      <w:em w:val="none"/>
+    </w:rPr>
+  </w:style>
+  <w:style w:type="paragraph" w:styleId="TitleSlideLTTitel">
+    <w:name w:val="Title Slide~LT~Titel"/>
+    <w:qFormat/>
+    <w:pPr>
+      <w:widowControl/>
+      <w:suppressAutoHyphens w:val="true"/>
+      <w:bidi w:val="0"/>
+      <w:spacing w:lineRule="atLeast" w:line="200"/>
+      <w:jc w:val="left"/>
+    </w:pPr>
+    <w:rPr>
+      <w:rFonts w:ascii="FreeSans" w:hAnsi="FreeSans" w:eastAsia="DejaVu Sans" w:cs="Liberation Sans"/>
+      <w:b w:val="false"/>
+      <w:i w:val="false"/>
+      <w:strike w:val="false"/>
+      <w:dstrike w:val="false"/>
+      <w:outline w:val="false"/>
+      <w:shadow w:val="false"/>
+      <w:color w:val="000000"/>
+      <w:spacing w:val="0"/>
+      <w:sz w:val="36"/>
+      <w:szCs w:val="24"/>
+      <w:u w:val="none"/>
+      <w:em w:val="none"/>
+      <w:lang w:val="bg-BG" w:eastAsia="zh-CN" w:bidi="hi-IN"/>
+    </w:rPr>
+  </w:style>
+  <w:style w:type="paragraph" w:styleId="TitleSlideLTUntertitel">
+    <w:name w:val="Title Slide~LT~Untertitel"/>
+    <w:qFormat/>
+    <w:pPr>
+      <w:widowControl/>
+      <w:suppressAutoHyphens w:val="true"/>
+      <w:bidi w:val="0"/>
+      <w:ind w:left="0" w:right="0" w:hanging="0"/>
+      <w:jc w:val="center"/>
+    </w:pPr>
+    <w:rPr>
+      <w:rFonts w:ascii="FreeSans" w:hAnsi="FreeSans" w:eastAsia="DejaVu Sans" w:cs="Liberation Sans"/>
+      <w:b w:val="false"/>
+      <w:i w:val="false"/>
+      <w:strike w:val="false"/>
+      <w:dstrike w:val="false"/>
+      <w:outline w:val="false"/>
+      <w:shadow w:val="false"/>
+      <w:color w:val="000000"/>
+      <w:sz w:val="64"/>
+      <w:szCs w:val="24"/>
+      <w:u w:val="none"/>
+      <w:em w:val="none"/>
+      <w:lang w:val="bg-BG" w:eastAsia="zh-CN" w:bidi="hi-IN"/>
+    </w:rPr>
+  </w:style>
+  <w:style w:type="paragraph" w:styleId="TitleSlideLTNotizen">
+    <w:name w:val="Title Slide~LT~Notizen"/>
+    <w:qFormat/>
+    <w:pPr>
+      <w:widowControl/>
+      <w:suppressAutoHyphens w:val="true"/>
+      <w:bidi w:val="0"/>
+      <w:ind w:left="340" w:right="0" w:hanging="340"/>
+      <w:jc w:val="left"/>
+    </w:pPr>
+    <w:rPr>
+      <w:rFonts w:ascii="FreeSans" w:hAnsi="FreeSans" w:eastAsia="DejaVu Sans" w:cs="Liberation Sans"/>
+      <w:b w:val="false"/>
+      <w:i w:val="false"/>
+      <w:strike w:val="false"/>
+      <w:dstrike w:val="false"/>
+      <w:outline w:val="false"/>
+      <w:shadow w:val="false"/>
+      <w:color w:val="000000"/>
+      <w:sz w:val="40"/>
+      <w:szCs w:val="24"/>
+      <w:u w:val="none"/>
+      <w:em w:val="none"/>
+      <w:lang w:val="bg-BG" w:eastAsia="zh-CN" w:bidi="hi-IN"/>
+    </w:rPr>
+  </w:style>
+  <w:style w:type="paragraph" w:styleId="TitleSlideLTHintergrundobjekte">
+    <w:name w:val="Title Slide~LT~Hintergrundobjekte"/>
+    <w:qFormat/>
+    <w:pPr>
+      <w:widowControl/>
+      <w:suppressAutoHyphens w:val="true"/>
+      <w:bidi w:val="0"/>
+      <w:jc w:val="left"/>
+    </w:pPr>
+    <w:rPr>
+      <w:rFonts w:ascii="Liberation Serif" w:hAnsi="Liberation Serif" w:eastAsia="DejaVu Sans" w:cs="Liberation Sans"/>
+      <w:color w:val="00000A"/>
+      <w:sz w:val="24"/>
+      <w:szCs w:val="24"/>
+      <w:lang w:val="bg-BG" w:eastAsia="zh-CN" w:bidi="hi-IN"/>
+    </w:rPr>
+  </w:style>
+  <w:style w:type="paragraph" w:styleId="TitleSlideLTHintergrund">
+    <w:name w:val="Title Slide~LT~Hintergrund"/>
+    <w:qFormat/>
+    <w:pPr>
+      <w:widowControl/>
+      <w:suppressAutoHyphens w:val="true"/>
+      <w:bidi w:val="0"/>
+      <w:jc w:val="left"/>
+    </w:pPr>
+    <w:rPr>
+      <w:rFonts w:ascii="Liberation Serif" w:hAnsi="Liberation Serif" w:eastAsia="DejaVu Sans" w:cs="Liberation Sans"/>
+      <w:color w:val="00000A"/>
+      <w:sz w:val="24"/>
+      <w:szCs w:val="24"/>
+      <w:lang w:val="bg-BG" w:eastAsia="zh-CN" w:bidi="hi-IN"/>
+    </w:rPr>
+  </w:style>
+  <w:style w:type="paragraph" w:styleId="Default">
+    <w:name w:val="default"/>
+    <w:qFormat/>
+    <w:pPr>
+      <w:widowControl/>
+      <w:suppressAutoHyphens w:val="true"/>
+      <w:bidi w:val="0"/>
+      <w:spacing w:lineRule="atLeast" w:line="200" w:before="0" w:after="0"/>
+      <w:ind w:left="0" w:right="0" w:hanging="0"/>
+      <w:jc w:val="left"/>
+    </w:pPr>
+    <w:rPr>
+      <w:rFonts w:ascii="FreeSans" w:hAnsi="FreeSans" w:eastAsia="DejaVu Sans" w:cs="Liberation Sans"/>
+      <w:color w:val="000000"/>
+      <w:sz w:val="36"/>
+      <w:szCs w:val="24"/>
+      <w:lang w:val="bg-BG" w:eastAsia="zh-CN" w:bidi="hi-IN"/>
+    </w:rPr>
+  </w:style>
+  <w:style w:type="paragraph" w:styleId="Gray1">
+    <w:name w:val="gray1"/>
+    <w:basedOn w:val="Default"/>
+    <w:qFormat/>
+    <w:pPr>
+      <w:spacing w:lineRule="atLeast" w:line="200" w:before="0" w:after="0"/>
+      <w:ind w:left="0" w:right="0" w:hanging="0"/>
+    </w:pPr>
+    <w:rPr>
+      <w:rFonts w:ascii="FreeSans" w:hAnsi="FreeSans"/>
+      <w:color w:val="000000"/>
+      <w:sz w:val="36"/>
+    </w:rPr>
+  </w:style>
+  <w:style w:type="paragraph" w:styleId="Gray2">
+    <w:name w:val="gray2"/>
+    <w:basedOn w:val="Default"/>
+    <w:qFormat/>
+    <w:pPr>
+      <w:spacing w:lineRule="atLeast" w:line="200" w:before="0" w:after="0"/>
+      <w:ind w:left="0" w:right="0" w:hanging="0"/>
+    </w:pPr>
+    <w:rPr>
+      <w:rFonts w:ascii="FreeSans" w:hAnsi="FreeSans"/>
+      <w:color w:val="000000"/>
+      <w:sz w:val="36"/>
+    </w:rPr>
+  </w:style>
+  <w:style w:type="paragraph" w:styleId="Gray3">
+    <w:name w:val="gray3"/>
+    <w:basedOn w:val="Default"/>
+    <w:qFormat/>
+    <w:pPr>
+      <w:spacing w:lineRule="atLeast" w:line="200" w:before="0" w:after="0"/>
+      <w:ind w:left="0" w:right="0" w:hanging="0"/>
+    </w:pPr>
+    <w:rPr>
+      <w:rFonts w:ascii="FreeSans" w:hAnsi="FreeSans"/>
+      <w:color w:val="000000"/>
+      <w:sz w:val="36"/>
+    </w:rPr>
+  </w:style>
+  <w:style w:type="paragraph" w:styleId="Bw1">
+    <w:name w:val="bw1"/>
+    <w:basedOn w:val="Default"/>
+    <w:qFormat/>
+    <w:pPr>
+      <w:spacing w:lineRule="atLeast" w:line="200" w:before="0" w:after="0"/>
+      <w:ind w:left="0" w:right="0" w:hanging="0"/>
+    </w:pPr>
+    <w:rPr>
+      <w:rFonts w:ascii="FreeSans" w:hAnsi="FreeSans"/>
+      <w:color w:val="000000"/>
+      <w:sz w:val="36"/>
+    </w:rPr>
+  </w:style>
+  <w:style w:type="paragraph" w:styleId="Bw2">
+    <w:name w:val="bw2"/>
+    <w:basedOn w:val="Default"/>
+    <w:qFormat/>
+    <w:pPr>
+      <w:spacing w:lineRule="atLeast" w:line="200" w:before="0" w:after="0"/>
+      <w:ind w:left="0" w:right="0" w:hanging="0"/>
+    </w:pPr>
+    <w:rPr>
+      <w:rFonts w:ascii="FreeSans" w:hAnsi="FreeSans"/>
+      <w:color w:val="000000"/>
+      <w:sz w:val="36"/>
+    </w:rPr>
+  </w:style>
+  <w:style w:type="paragraph" w:styleId="Bw3">
+    <w:name w:val="bw3"/>
+    <w:basedOn w:val="Default"/>
+    <w:qFormat/>
+    <w:pPr>
+      <w:spacing w:lineRule="atLeast" w:line="200" w:before="0" w:after="0"/>
+      <w:ind w:left="0" w:right="0" w:hanging="0"/>
+    </w:pPr>
+    <w:rPr>
+      <w:rFonts w:ascii="FreeSans" w:hAnsi="FreeSans"/>
+      <w:color w:val="000000"/>
+      <w:sz w:val="36"/>
+    </w:rPr>
+  </w:style>
+  <w:style w:type="paragraph" w:styleId="Orange1">
+    <w:name w:val="orange1"/>
+    <w:basedOn w:val="Default"/>
+    <w:qFormat/>
+    <w:pPr>
+      <w:spacing w:lineRule="atLeast" w:line="200" w:before="0" w:after="0"/>
+      <w:ind w:left="0" w:right="0" w:hanging="0"/>
+    </w:pPr>
+    <w:rPr>
+      <w:rFonts w:ascii="FreeSans" w:hAnsi="FreeSans"/>
+      <w:color w:val="000000"/>
+      <w:sz w:val="36"/>
+    </w:rPr>
+  </w:style>
+  <w:style w:type="paragraph" w:styleId="Orange2">
+    <w:name w:val="orange2"/>
+    <w:basedOn w:val="Default"/>
+    <w:qFormat/>
+    <w:pPr>
+      <w:spacing w:lineRule="atLeast" w:line="200" w:before="0" w:after="0"/>
+      <w:ind w:left="0" w:right="0" w:hanging="0"/>
+    </w:pPr>
+    <w:rPr>
+      <w:rFonts w:ascii="FreeSans" w:hAnsi="FreeSans"/>
+      <w:color w:val="000000"/>
+      <w:sz w:val="36"/>
+    </w:rPr>
+  </w:style>
+  <w:style w:type="paragraph" w:styleId="Orange3">
+    <w:name w:val="orange3"/>
+    <w:basedOn w:val="Default"/>
+    <w:qFormat/>
+    <w:pPr>
+      <w:spacing w:lineRule="atLeast" w:line="200" w:before="0" w:after="0"/>
+      <w:ind w:left="0" w:right="0" w:hanging="0"/>
+    </w:pPr>
+    <w:rPr>
+      <w:rFonts w:ascii="FreeSans" w:hAnsi="FreeSans"/>
+      <w:color w:val="000000"/>
+      <w:sz w:val="36"/>
+    </w:rPr>
+  </w:style>
+  <w:style w:type="paragraph" w:styleId="Turquoise1">
+    <w:name w:val="turquoise1"/>
+    <w:basedOn w:val="Default"/>
+    <w:qFormat/>
+    <w:pPr>
+      <w:spacing w:lineRule="atLeast" w:line="200" w:before="0" w:after="0"/>
+      <w:ind w:left="0" w:right="0" w:hanging="0"/>
+    </w:pPr>
+    <w:rPr>
+      <w:rFonts w:ascii="FreeSans" w:hAnsi="FreeSans"/>
+      <w:color w:val="000000"/>
+      <w:sz w:val="36"/>
+    </w:rPr>
+  </w:style>
+  <w:style w:type="paragraph" w:styleId="Turquoise2">
+    <w:name w:val="turquoise2"/>
+    <w:basedOn w:val="Default"/>
+    <w:qFormat/>
+    <w:pPr>
+      <w:spacing w:lineRule="atLeast" w:line="200" w:before="0" w:after="0"/>
+      <w:ind w:left="0" w:right="0" w:hanging="0"/>
+    </w:pPr>
+    <w:rPr>
+      <w:rFonts w:ascii="FreeSans" w:hAnsi="FreeSans"/>
+      <w:color w:val="000000"/>
+      <w:sz w:val="36"/>
+    </w:rPr>
+  </w:style>
+  <w:style w:type="paragraph" w:styleId="Turquoise3">
+    <w:name w:val="turquoise3"/>
+    <w:basedOn w:val="Default"/>
+    <w:qFormat/>
+    <w:pPr>
+      <w:spacing w:lineRule="atLeast" w:line="200" w:before="0" w:after="0"/>
+      <w:ind w:left="0" w:right="0" w:hanging="0"/>
+    </w:pPr>
+    <w:rPr>
+      <w:rFonts w:ascii="FreeSans" w:hAnsi="FreeSans"/>
+      <w:color w:val="000000"/>
+      <w:sz w:val="36"/>
+    </w:rPr>
+  </w:style>
+  <w:style w:type="paragraph" w:styleId="Blue1">
+    <w:name w:val="blue1"/>
+    <w:basedOn w:val="Default"/>
+    <w:qFormat/>
+    <w:pPr>
+      <w:spacing w:lineRule="atLeast" w:line="200" w:before="0" w:after="0"/>
+      <w:ind w:left="0" w:right="0" w:hanging="0"/>
+    </w:pPr>
+    <w:rPr>
+      <w:rFonts w:ascii="FreeSans" w:hAnsi="FreeSans"/>
+      <w:color w:val="000000"/>
+      <w:sz w:val="36"/>
+    </w:rPr>
+  </w:style>
+  <w:style w:type="paragraph" w:styleId="Blue2">
+    <w:name w:val="blue2"/>
+    <w:basedOn w:val="Default"/>
+    <w:qFormat/>
+    <w:pPr>
+      <w:spacing w:lineRule="atLeast" w:line="200" w:before="0" w:after="0"/>
+      <w:ind w:left="0" w:right="0" w:hanging="0"/>
+    </w:pPr>
+    <w:rPr>
+      <w:rFonts w:ascii="FreeSans" w:hAnsi="FreeSans"/>
+      <w:color w:val="000000"/>
+      <w:sz w:val="36"/>
+    </w:rPr>
+  </w:style>
+  <w:style w:type="paragraph" w:styleId="Blue3">
+    <w:name w:val="blue3"/>
+    <w:basedOn w:val="Default"/>
+    <w:qFormat/>
+    <w:pPr>
+      <w:spacing w:lineRule="atLeast" w:line="200" w:before="0" w:after="0"/>
+      <w:ind w:left="0" w:right="0" w:hanging="0"/>
+    </w:pPr>
+    <w:rPr>
+      <w:rFonts w:ascii="FreeSans" w:hAnsi="FreeSans"/>
+      <w:color w:val="000000"/>
+      <w:sz w:val="36"/>
+    </w:rPr>
+  </w:style>
+  <w:style w:type="paragraph" w:styleId="Sun1">
+    <w:name w:val="sun1"/>
+    <w:basedOn w:val="Default"/>
+    <w:qFormat/>
+    <w:pPr>
+      <w:spacing w:lineRule="atLeast" w:line="200" w:before="0" w:after="0"/>
+      <w:ind w:left="0" w:right="0" w:hanging="0"/>
+    </w:pPr>
+    <w:rPr>
+      <w:rFonts w:ascii="FreeSans" w:hAnsi="FreeSans"/>
+      <w:color w:val="000000"/>
+      <w:sz w:val="36"/>
+    </w:rPr>
+  </w:style>
+  <w:style w:type="paragraph" w:styleId="Sun2">
+    <w:name w:val="sun2"/>
+    <w:basedOn w:val="Default"/>
+    <w:qFormat/>
+    <w:pPr>
+      <w:spacing w:lineRule="atLeast" w:line="200" w:before="0" w:after="0"/>
+      <w:ind w:left="0" w:right="0" w:hanging="0"/>
+    </w:pPr>
+    <w:rPr>
+      <w:rFonts w:ascii="FreeSans" w:hAnsi="FreeSans"/>
+      <w:color w:val="000000"/>
+      <w:sz w:val="36"/>
+    </w:rPr>
+  </w:style>
+  <w:style w:type="paragraph" w:styleId="Sun3">
+    <w:name w:val="sun3"/>
+    <w:basedOn w:val="Default"/>
+    <w:qFormat/>
+    <w:pPr>
+      <w:spacing w:lineRule="atLeast" w:line="200" w:before="0" w:after="0"/>
+      <w:ind w:left="0" w:right="0" w:hanging="0"/>
+    </w:pPr>
+    <w:rPr>
+      <w:rFonts w:ascii="FreeSans" w:hAnsi="FreeSans"/>
+      <w:color w:val="000000"/>
+      <w:sz w:val="36"/>
+    </w:rPr>
+  </w:style>
+  <w:style w:type="paragraph" w:styleId="Earth1">
+    <w:name w:val="earth1"/>
+    <w:basedOn w:val="Default"/>
+    <w:qFormat/>
+    <w:pPr>
+      <w:spacing w:lineRule="atLeast" w:line="200" w:before="0" w:after="0"/>
+      <w:ind w:left="0" w:right="0" w:hanging="0"/>
+    </w:pPr>
+    <w:rPr>
+      <w:rFonts w:ascii="FreeSans" w:hAnsi="FreeSans"/>
+      <w:color w:val="000000"/>
+      <w:sz w:val="36"/>
+    </w:rPr>
+  </w:style>
+  <w:style w:type="paragraph" w:styleId="Earth2">
+    <w:name w:val="earth2"/>
+    <w:basedOn w:val="Default"/>
+    <w:qFormat/>
+    <w:pPr>
+      <w:spacing w:lineRule="atLeast" w:line="200" w:before="0" w:after="0"/>
+      <w:ind w:left="0" w:right="0" w:hanging="0"/>
+    </w:pPr>
+    <w:rPr>
+      <w:rFonts w:ascii="FreeSans" w:hAnsi="FreeSans"/>
+      <w:color w:val="000000"/>
+      <w:sz w:val="36"/>
+    </w:rPr>
+  </w:style>
+  <w:style w:type="paragraph" w:styleId="Earth3">
+    <w:name w:val="earth3"/>
+    <w:basedOn w:val="Default"/>
+    <w:qFormat/>
+    <w:pPr>
+      <w:spacing w:lineRule="atLeast" w:line="200" w:before="0" w:after="0"/>
+      <w:ind w:left="0" w:right="0" w:hanging="0"/>
+    </w:pPr>
+    <w:rPr>
+      <w:rFonts w:ascii="FreeSans" w:hAnsi="FreeSans"/>
+      <w:color w:val="000000"/>
+      <w:sz w:val="36"/>
+    </w:rPr>
+  </w:style>
+  <w:style w:type="paragraph" w:styleId="Green1">
+    <w:name w:val="green1"/>
+    <w:basedOn w:val="Default"/>
+    <w:qFormat/>
+    <w:pPr>
+      <w:spacing w:lineRule="atLeast" w:line="200" w:before="0" w:after="0"/>
+      <w:ind w:left="0" w:right="0" w:hanging="0"/>
+    </w:pPr>
+    <w:rPr>
+      <w:rFonts w:ascii="FreeSans" w:hAnsi="FreeSans"/>
+      <w:color w:val="000000"/>
+      <w:sz w:val="36"/>
+    </w:rPr>
+  </w:style>
+  <w:style w:type="paragraph" w:styleId="Green2">
+    <w:name w:val="green2"/>
+    <w:basedOn w:val="Default"/>
+    <w:qFormat/>
+    <w:pPr>
+      <w:spacing w:lineRule="atLeast" w:line="200" w:before="0" w:after="0"/>
+      <w:ind w:left="0" w:right="0" w:hanging="0"/>
+    </w:pPr>
+    <w:rPr>
+      <w:rFonts w:ascii="FreeSans" w:hAnsi="FreeSans"/>
+      <w:color w:val="000000"/>
+      <w:sz w:val="36"/>
+    </w:rPr>
+  </w:style>
+  <w:style w:type="paragraph" w:styleId="Green3">
+    <w:name w:val="green3"/>
+    <w:basedOn w:val="Default"/>
+    <w:qFormat/>
+    <w:pPr>
+      <w:spacing w:lineRule="atLeast" w:line="200" w:before="0" w:after="0"/>
+      <w:ind w:left="0" w:right="0" w:hanging="0"/>
+    </w:pPr>
+    <w:rPr>
+      <w:rFonts w:ascii="FreeSans" w:hAnsi="FreeSans"/>
+      <w:color w:val="000000"/>
+      <w:sz w:val="36"/>
+    </w:rPr>
+  </w:style>
+  <w:style w:type="paragraph" w:styleId="Seetang1">
+    <w:name w:val="seetang1"/>
+    <w:basedOn w:val="Default"/>
+    <w:qFormat/>
+    <w:pPr>
+      <w:spacing w:lineRule="atLeast" w:line="200" w:before="0" w:after="0"/>
+      <w:ind w:left="0" w:right="0" w:hanging="0"/>
+    </w:pPr>
+    <w:rPr>
+      <w:rFonts w:ascii="FreeSans" w:hAnsi="FreeSans"/>
+      <w:color w:val="000000"/>
+      <w:sz w:val="36"/>
+    </w:rPr>
+  </w:style>
+  <w:style w:type="paragraph" w:styleId="Seetang2">
+    <w:name w:val="seetang2"/>
+    <w:basedOn w:val="Default"/>
+    <w:qFormat/>
+    <w:pPr>
+      <w:spacing w:lineRule="atLeast" w:line="200" w:before="0" w:after="0"/>
+      <w:ind w:left="0" w:right="0" w:hanging="0"/>
+    </w:pPr>
+    <w:rPr>
+      <w:rFonts w:ascii="FreeSans" w:hAnsi="FreeSans"/>
+      <w:color w:val="000000"/>
+      <w:sz w:val="36"/>
+    </w:rPr>
+  </w:style>
+  <w:style w:type="paragraph" w:styleId="Seetang3">
+    <w:name w:val="seetang3"/>
+    <w:basedOn w:val="Default"/>
+    <w:qFormat/>
+    <w:pPr>
+      <w:spacing w:lineRule="atLeast" w:line="200" w:before="0" w:after="0"/>
+      <w:ind w:left="0" w:right="0" w:hanging="0"/>
+    </w:pPr>
+    <w:rPr>
+      <w:rFonts w:ascii="FreeSans" w:hAnsi="FreeSans"/>
+      <w:color w:val="000000"/>
+      <w:sz w:val="36"/>
+    </w:rPr>
+  </w:style>
+  <w:style w:type="paragraph" w:styleId="Lightblue1">
+    <w:name w:val="lightblue1"/>
+    <w:basedOn w:val="Default"/>
+    <w:qFormat/>
+    <w:pPr>
+      <w:spacing w:lineRule="atLeast" w:line="200" w:before="0" w:after="0"/>
+      <w:ind w:left="0" w:right="0" w:hanging="0"/>
+    </w:pPr>
+    <w:rPr>
+      <w:rFonts w:ascii="FreeSans" w:hAnsi="FreeSans"/>
+      <w:color w:val="000000"/>
+      <w:sz w:val="36"/>
+    </w:rPr>
+  </w:style>
+  <w:style w:type="paragraph" w:styleId="Lightblue2">
+    <w:name w:val="lightblue2"/>
+    <w:basedOn w:val="Default"/>
+    <w:qFormat/>
+    <w:pPr>
+      <w:spacing w:lineRule="atLeast" w:line="200" w:before="0" w:after="0"/>
+      <w:ind w:left="0" w:right="0" w:hanging="0"/>
+    </w:pPr>
+    <w:rPr>
+      <w:rFonts w:ascii="FreeSans" w:hAnsi="FreeSans"/>
+      <w:color w:val="000000"/>
+      <w:sz w:val="36"/>
+    </w:rPr>
+  </w:style>
+  <w:style w:type="paragraph" w:styleId="Lightblue3">
+    <w:name w:val="lightblue3"/>
+    <w:basedOn w:val="Default"/>
+    <w:qFormat/>
+    <w:pPr>
+      <w:spacing w:lineRule="atLeast" w:line="200" w:before="0" w:after="0"/>
+      <w:ind w:left="0" w:right="0" w:hanging="0"/>
+    </w:pPr>
+    <w:rPr>
+      <w:rFonts w:ascii="FreeSans" w:hAnsi="FreeSans"/>
+      <w:color w:val="000000"/>
+      <w:sz w:val="36"/>
+    </w:rPr>
+  </w:style>
+  <w:style w:type="paragraph" w:styleId="Yellow1">
+    <w:name w:val="yellow1"/>
+    <w:basedOn w:val="Default"/>
+    <w:qFormat/>
+    <w:pPr>
+      <w:spacing w:lineRule="atLeast" w:line="200" w:before="0" w:after="0"/>
+      <w:ind w:left="0" w:right="0" w:hanging="0"/>
+    </w:pPr>
+    <w:rPr>
+      <w:rFonts w:ascii="FreeSans" w:hAnsi="FreeSans"/>
+      <w:color w:val="000000"/>
+      <w:sz w:val="36"/>
+    </w:rPr>
+  </w:style>
+  <w:style w:type="paragraph" w:styleId="Yellow2">
+    <w:name w:val="yellow2"/>
+    <w:basedOn w:val="Default"/>
+    <w:qFormat/>
+    <w:pPr>
+      <w:spacing w:lineRule="atLeast" w:line="200" w:before="0" w:after="0"/>
+      <w:ind w:left="0" w:right="0" w:hanging="0"/>
+    </w:pPr>
+    <w:rPr>
+      <w:rFonts w:ascii="FreeSans" w:hAnsi="FreeSans"/>
+      <w:color w:val="000000"/>
+      <w:sz w:val="36"/>
+    </w:rPr>
+  </w:style>
+  <w:style w:type="paragraph" w:styleId="Yellow3">
+    <w:name w:val="yellow3"/>
+    <w:basedOn w:val="Default"/>
+    <w:qFormat/>
+    <w:pPr>
+      <w:spacing w:lineRule="atLeast" w:line="200" w:before="0" w:after="0"/>
+      <w:ind w:left="0" w:right="0" w:hanging="0"/>
+    </w:pPr>
+    <w:rPr>
+      <w:rFonts w:ascii="FreeSans" w:hAnsi="FreeSans"/>
+      <w:color w:val="000000"/>
+      <w:sz w:val="36"/>
+    </w:rPr>
+  </w:style>
+  <w:style w:type="paragraph" w:styleId="Style31">
+    <w:name w:val="???????????"/>
+    <w:qFormat/>
+    <w:pPr>
+      <w:widowControl/>
+      <w:suppressAutoHyphens w:val="true"/>
+      <w:bidi w:val="0"/>
+      <w:ind w:left="0" w:right="0" w:hanging="0"/>
+      <w:jc w:val="center"/>
+    </w:pPr>
+    <w:rPr>
+      <w:rFonts w:ascii="FreeSans" w:hAnsi="FreeSans" w:eastAsia="DejaVu Sans" w:cs="Liberation Sans"/>
+      <w:b w:val="false"/>
+      <w:i w:val="false"/>
+      <w:strike w:val="false"/>
+      <w:dstrike w:val="false"/>
+      <w:outline w:val="false"/>
+      <w:shadow w:val="false"/>
+      <w:color w:val="000000"/>
+      <w:sz w:val="64"/>
+      <w:szCs w:val="24"/>
+      <w:u w:val="none"/>
+      <w:em w:val="none"/>
+      <w:lang w:val="bg-BG" w:eastAsia="zh-CN" w:bidi="hi-IN"/>
+    </w:rPr>
+  </w:style>
+  <w:style w:type="paragraph" w:styleId="Style32">
+    <w:name w:val="?????? ??????"/>
+    <w:qFormat/>
+    <w:pPr>
+      <w:widowControl/>
+      <w:suppressAutoHyphens w:val="true"/>
+      <w:bidi w:val="0"/>
+      <w:jc w:val="left"/>
+    </w:pPr>
+    <w:rPr>
+      <w:rFonts w:ascii="Liberation Serif" w:hAnsi="Liberation Serif" w:eastAsia="DejaVu Sans" w:cs="Liberation Sans"/>
+      <w:color w:val="00000A"/>
+      <w:sz w:val="24"/>
+      <w:szCs w:val="24"/>
+      <w:lang w:val="bg-BG" w:eastAsia="zh-CN" w:bidi="hi-IN"/>
+    </w:rPr>
+  </w:style>
+  <w:style w:type="paragraph" w:styleId="Style33">
+    <w:name w:val="???"/>
+    <w:qFormat/>
+    <w:pPr>
+      <w:widowControl/>
+      <w:suppressAutoHyphens w:val="true"/>
+      <w:bidi w:val="0"/>
+      <w:jc w:val="left"/>
+    </w:pPr>
+    <w:rPr>
+      <w:rFonts w:ascii="Liberation Serif" w:hAnsi="Liberation Serif" w:eastAsia="DejaVu Sans" w:cs="Liberation Sans"/>
+      <w:color w:val="00000A"/>
+      <w:sz w:val="24"/>
+      <w:szCs w:val="24"/>
+      <w:lang w:val="bg-BG" w:eastAsia="zh-CN" w:bidi="hi-IN"/>
+    </w:rPr>
+  </w:style>
+  <w:style w:type="paragraph" w:styleId="Style34">
+    <w:name w:val="???????"/>
+    <w:qFormat/>
+    <w:pPr>
+      <w:widowControl/>
+      <w:suppressAutoHyphens w:val="true"/>
+      <w:bidi w:val="0"/>
+      <w:ind w:left="340" w:right="0" w:hanging="340"/>
+      <w:jc w:val="left"/>
+    </w:pPr>
+    <w:rPr>
+      <w:rFonts w:ascii="FreeSans" w:hAnsi="FreeSans" w:eastAsia="DejaVu Sans" w:cs="Liberation Sans"/>
+      <w:b w:val="false"/>
+      <w:i w:val="false"/>
+      <w:strike w:val="false"/>
+      <w:dstrike w:val="false"/>
+      <w:outline w:val="false"/>
+      <w:shadow w:val="false"/>
+      <w:color w:val="000000"/>
+      <w:sz w:val="40"/>
+      <w:szCs w:val="24"/>
+      <w:u w:val="none"/>
+      <w:em w:val="none"/>
+      <w:lang w:val="bg-BG" w:eastAsia="zh-CN" w:bidi="hi-IN"/>
+    </w:rPr>
+  </w:style>
+  <w:style w:type="paragraph" w:styleId="12">
+    <w:name w:val="???? 1"/>
+    <w:qFormat/>
+    <w:pPr>
+      <w:widowControl/>
+      <w:suppressAutoHyphens w:val="true"/>
+      <w:bidi w:val="0"/>
+      <w:spacing w:lineRule="atLeast" w:line="200" w:before="283" w:after="0"/>
+      <w:jc w:val="left"/>
+    </w:pPr>
+    <w:rPr>
+      <w:rFonts w:ascii="FreeSans" w:hAnsi="FreeSans" w:eastAsia="DejaVu Sans" w:cs="Liberation Sans"/>
+      <w:b w:val="false"/>
+      <w:i w:val="false"/>
+      <w:strike w:val="false"/>
+      <w:dstrike w:val="false"/>
+      <w:outline w:val="false"/>
+      <w:shadow w:val="false"/>
+      <w:color w:val="000000"/>
+      <w:spacing w:val="0"/>
+      <w:sz w:val="64"/>
+      <w:szCs w:val="24"/>
+      <w:u w:val="none"/>
+      <w:em w:val="none"/>
+      <w:lang w:val="bg-BG" w:eastAsia="zh-CN" w:bidi="hi-IN"/>
+    </w:rPr>
+  </w:style>
+  <w:style w:type="paragraph" w:styleId="22">
+    <w:name w:val="???? 2"/>
+    <w:basedOn w:val="12"/>
+    <w:qFormat/>
+    <w:pPr>
+      <w:spacing w:lineRule="atLeast" w:line="200" w:before="227" w:after="0"/>
+      <w:jc w:val="left"/>
+    </w:pPr>
+    <w:rPr>
+      <w:rFonts w:ascii="FreeSans" w:hAnsi="FreeSans"/>
+      <w:b w:val="false"/>
+      <w:i w:val="false"/>
+      <w:strike w:val="false"/>
+      <w:dstrike w:val="false"/>
+      <w:outline w:val="false"/>
+      <w:shadow w:val="false"/>
+      <w:color w:val="000000"/>
+      <w:spacing w:val="0"/>
+      <w:sz w:val="48"/>
+      <w:u w:val="none"/>
+      <w:em w:val="none"/>
+    </w:rPr>
+  </w:style>
+  <w:style w:type="paragraph" w:styleId="31">
+    <w:name w:val="???? 3"/>
+    <w:basedOn w:val="22"/>
+    <w:qFormat/>
+    <w:pPr>
+      <w:spacing w:lineRule="atLeast" w:line="200" w:before="170" w:after="0"/>
+      <w:jc w:val="left"/>
+    </w:pPr>
+    <w:rPr>
+      <w:rFonts w:ascii="FreeSans" w:hAnsi="FreeSans"/>
+      <w:b w:val="false"/>
+      <w:i w:val="false"/>
+      <w:strike w:val="false"/>
+      <w:dstrike w:val="false"/>
+      <w:outline w:val="false"/>
+      <w:shadow w:val="false"/>
+      <w:color w:val="000000"/>
+      <w:spacing w:val="0"/>
+      <w:sz w:val="40"/>
+      <w:u w:val="none"/>
+      <w:em w:val="none"/>
+    </w:rPr>
+  </w:style>
+  <w:style w:type="paragraph" w:styleId="4">
+    <w:name w:val="???? 4"/>
+    <w:basedOn w:val="31"/>
+    <w:qFormat/>
+    <w:pPr>
+      <w:spacing w:lineRule="atLeast" w:line="200" w:before="113" w:after="0"/>
+      <w:jc w:val="left"/>
+    </w:pPr>
+    <w:rPr>
+      <w:rFonts w:ascii="FreeSans" w:hAnsi="FreeSans"/>
+      <w:b w:val="false"/>
+      <w:i w:val="false"/>
+      <w:strike w:val="false"/>
+      <w:dstrike w:val="false"/>
+      <w:outline w:val="false"/>
+      <w:shadow w:val="false"/>
+      <w:color w:val="000000"/>
+      <w:spacing w:val="0"/>
+      <w:sz w:val="40"/>
+      <w:u w:val="none"/>
+      <w:em w:val="none"/>
+    </w:rPr>
+  </w:style>
+  <w:style w:type="paragraph" w:styleId="5">
+    <w:name w:val="???? 5"/>
+    <w:basedOn w:val="4"/>
+    <w:qFormat/>
+    <w:pPr>
+      <w:spacing w:lineRule="atLeast" w:line="200" w:before="57" w:after="0"/>
+      <w:jc w:val="left"/>
+    </w:pPr>
+    <w:rPr>
+      <w:rFonts w:ascii="FreeSans" w:hAnsi="FreeSans"/>
+      <w:b w:val="false"/>
+      <w:i w:val="false"/>
+      <w:strike w:val="false"/>
+      <w:dstrike w:val="false"/>
+      <w:outline w:val="false"/>
+      <w:shadow w:val="false"/>
+      <w:color w:val="000000"/>
+      <w:spacing w:val="0"/>
+      <w:sz w:val="40"/>
+      <w:u w:val="none"/>
+      <w:em w:val="none"/>
+    </w:rPr>
+  </w:style>
+  <w:style w:type="paragraph" w:styleId="6">
+    <w:name w:val="???? 6"/>
+    <w:basedOn w:val="5"/>
+    <w:qFormat/>
+    <w:pPr>
+      <w:spacing w:lineRule="atLeast" w:line="200" w:before="57" w:after="0"/>
+      <w:jc w:val="left"/>
+    </w:pPr>
+    <w:rPr>
+      <w:rFonts w:ascii="FreeSans" w:hAnsi="FreeSans"/>
+      <w:b w:val="false"/>
+      <w:i w:val="false"/>
+      <w:strike w:val="false"/>
+      <w:dstrike w:val="false"/>
+      <w:outline w:val="false"/>
+      <w:shadow w:val="false"/>
+      <w:color w:val="000000"/>
+      <w:spacing w:val="0"/>
+      <w:sz w:val="40"/>
+      <w:u w:val="none"/>
+      <w:em w:val="none"/>
+    </w:rPr>
+  </w:style>
+  <w:style w:type="paragraph" w:styleId="7">
+    <w:name w:val="???? 7"/>
+    <w:basedOn w:val="6"/>
+    <w:qFormat/>
+    <w:pPr>
+      <w:spacing w:lineRule="atLeast" w:line="200" w:before="57" w:after="0"/>
+      <w:jc w:val="left"/>
+    </w:pPr>
+    <w:rPr>
+      <w:rFonts w:ascii="FreeSans" w:hAnsi="FreeSans"/>
+      <w:b w:val="false"/>
+      <w:i w:val="false"/>
+      <w:strike w:val="false"/>
+      <w:dstrike w:val="false"/>
+      <w:outline w:val="false"/>
+      <w:shadow w:val="false"/>
+      <w:color w:val="000000"/>
+      <w:spacing w:val="0"/>
+      <w:sz w:val="40"/>
+      <w:u w:val="none"/>
+      <w:em w:val="none"/>
+    </w:rPr>
+  </w:style>
+  <w:style w:type="paragraph" w:styleId="8">
+    <w:name w:val="???? 8"/>
+    <w:basedOn w:val="7"/>
+    <w:qFormat/>
+    <w:pPr>
+      <w:spacing w:lineRule="atLeast" w:line="200" w:before="57" w:after="0"/>
+      <w:jc w:val="left"/>
+    </w:pPr>
+    <w:rPr>
+      <w:rFonts w:ascii="FreeSans" w:hAnsi="FreeSans"/>
+      <w:b w:val="false"/>
+      <w:i w:val="false"/>
+      <w:strike w:val="false"/>
+      <w:dstrike w:val="false"/>
+      <w:outline w:val="false"/>
+      <w:shadow w:val="false"/>
+      <w:color w:val="000000"/>
+      <w:spacing w:val="0"/>
+      <w:sz w:val="40"/>
+      <w:u w:val="none"/>
+      <w:em w:val="none"/>
+    </w:rPr>
+  </w:style>
+  <w:style w:type="paragraph" w:styleId="9">
+    <w:name w:val="???? 9"/>
+    <w:basedOn w:val="8"/>
+    <w:qFormat/>
+    <w:pPr>
+      <w:spacing w:lineRule="atLeast" w:line="200" w:before="57" w:after="0"/>
+      <w:jc w:val="left"/>
+    </w:pPr>
+    <w:rPr>
+      <w:rFonts w:ascii="FreeSans" w:hAnsi="FreeSans"/>
+      <w:b w:val="false"/>
+      <w:i w:val="false"/>
+      <w:strike w:val="false"/>
+      <w:dstrike w:val="false"/>
+      <w:outline w:val="false"/>
+      <w:shadow w:val="false"/>
+      <w:color w:val="000000"/>
+      <w:spacing w:val="0"/>
+      <w:sz w:val="40"/>
+      <w:u w:val="none"/>
+      <w:em w:val="none"/>
+    </w:rPr>
+  </w:style>
+  <w:style w:type="paragraph" w:styleId="TitleandContentLTGliederung1">
+    <w:name w:val="Title and Content~LT~Gliederung 1"/>
+    <w:qFormat/>
+    <w:pPr>
+      <w:widowControl/>
+      <w:suppressAutoHyphens w:val="true"/>
+      <w:bidi w:val="0"/>
+      <w:spacing w:lineRule="atLeast" w:line="200" w:before="283" w:after="0"/>
+      <w:jc w:val="left"/>
+    </w:pPr>
+    <w:rPr>
+      <w:rFonts w:ascii="FreeSans" w:hAnsi="FreeSans" w:eastAsia="DejaVu Sans" w:cs="Liberation Sans"/>
+      <w:b w:val="false"/>
+      <w:i w:val="false"/>
+      <w:strike w:val="false"/>
+      <w:dstrike w:val="false"/>
+      <w:outline w:val="false"/>
+      <w:shadow w:val="false"/>
+      <w:color w:val="000000"/>
+      <w:spacing w:val="0"/>
+      <w:sz w:val="64"/>
+      <w:szCs w:val="24"/>
+      <w:u w:val="none"/>
+      <w:em w:val="none"/>
+      <w:lang w:val="bg-BG" w:eastAsia="zh-CN" w:bidi="hi-IN"/>
+    </w:rPr>
+  </w:style>
+  <w:style w:type="paragraph" w:styleId="TitleandContentLTGliederung2">
+    <w:name w:val="Title and Content~LT~Gliederung 2"/>
+    <w:basedOn w:val="TitleandContentLTGliederung1"/>
+    <w:qFormat/>
+    <w:pPr>
+      <w:spacing w:lineRule="atLeast" w:line="200" w:before="227" w:after="0"/>
+      <w:jc w:val="left"/>
+    </w:pPr>
+    <w:rPr>
+      <w:rFonts w:ascii="FreeSans" w:hAnsi="FreeSans"/>
+      <w:b w:val="false"/>
+      <w:i w:val="false"/>
+      <w:strike w:val="false"/>
+      <w:dstrike w:val="false"/>
+      <w:outline w:val="false"/>
+      <w:shadow w:val="false"/>
+      <w:color w:val="000000"/>
+      <w:spacing w:val="0"/>
+      <w:sz w:val="48"/>
+      <w:u w:val="none"/>
+      <w:em w:val="none"/>
+    </w:rPr>
+  </w:style>
+  <w:style w:type="paragraph" w:styleId="TitleandContentLTGliederung3">
+    <w:name w:val="Title and Content~LT~Gliederung 3"/>
+    <w:basedOn w:val="TitleandContentLTGliederung2"/>
+    <w:qFormat/>
+    <w:pPr>
+      <w:spacing w:lineRule="atLeast" w:line="200" w:before="170" w:after="0"/>
+      <w:jc w:val="left"/>
+    </w:pPr>
+    <w:rPr>
+      <w:rFonts w:ascii="FreeSans" w:hAnsi="FreeSans"/>
+      <w:b w:val="false"/>
+      <w:i w:val="false"/>
+      <w:strike w:val="false"/>
+      <w:dstrike w:val="false"/>
+      <w:outline w:val="false"/>
+      <w:shadow w:val="false"/>
+      <w:color w:val="000000"/>
+      <w:spacing w:val="0"/>
+      <w:sz w:val="40"/>
+      <w:u w:val="none"/>
+      <w:em w:val="none"/>
+    </w:rPr>
+  </w:style>
+  <w:style w:type="paragraph" w:styleId="TitleandContentLTGliederung4">
+    <w:name w:val="Title and Content~LT~Gliederung 4"/>
+    <w:basedOn w:val="TitleandContentLTGliederung3"/>
+    <w:qFormat/>
+    <w:pPr>
+      <w:spacing w:lineRule="atLeast" w:line="200" w:before="113" w:after="0"/>
+      <w:jc w:val="left"/>
+    </w:pPr>
+    <w:rPr>
+      <w:rFonts w:ascii="FreeSans" w:hAnsi="FreeSans"/>
+      <w:b w:val="false"/>
+      <w:i w:val="false"/>
+      <w:strike w:val="false"/>
+      <w:dstrike w:val="false"/>
+      <w:outline w:val="false"/>
+      <w:shadow w:val="false"/>
+      <w:color w:val="000000"/>
+      <w:spacing w:val="0"/>
+      <w:sz w:val="40"/>
+      <w:u w:val="none"/>
+      <w:em w:val="none"/>
+    </w:rPr>
+  </w:style>
+  <w:style w:type="paragraph" w:styleId="TitleandContentLTGliederung5">
+    <w:name w:val="Title and Content~LT~Gliederung 5"/>
+    <w:basedOn w:val="TitleandContentLTGliederung4"/>
+    <w:qFormat/>
+    <w:pPr>
+      <w:spacing w:lineRule="atLeast" w:line="200" w:before="57" w:after="0"/>
+      <w:jc w:val="left"/>
+    </w:pPr>
+    <w:rPr>
+      <w:rFonts w:ascii="FreeSans" w:hAnsi="FreeSans"/>
+      <w:b w:val="false"/>
+      <w:i w:val="false"/>
+      <w:strike w:val="false"/>
+      <w:dstrike w:val="false"/>
+      <w:outline w:val="false"/>
+      <w:shadow w:val="false"/>
+      <w:color w:val="000000"/>
+      <w:spacing w:val="0"/>
+      <w:sz w:val="40"/>
+      <w:u w:val="none"/>
+      <w:em w:val="none"/>
+    </w:rPr>
+  </w:style>
+  <w:style w:type="paragraph" w:styleId="TitleandContentLTGliederung6">
+    <w:name w:val="Title and Content~LT~Gliederung 6"/>
+    <w:basedOn w:val="TitleandContentLTGliederung5"/>
+    <w:qFormat/>
+    <w:pPr>
+      <w:spacing w:lineRule="atLeast" w:line="200" w:before="57" w:after="0"/>
+      <w:jc w:val="left"/>
+    </w:pPr>
+    <w:rPr>
+      <w:rFonts w:ascii="FreeSans" w:hAnsi="FreeSans"/>
+      <w:b w:val="false"/>
+      <w:i w:val="false"/>
+      <w:strike w:val="false"/>
+      <w:dstrike w:val="false"/>
+      <w:outline w:val="false"/>
+      <w:shadow w:val="false"/>
+      <w:color w:val="000000"/>
+      <w:spacing w:val="0"/>
+      <w:sz w:val="40"/>
+      <w:u w:val="none"/>
+      <w:em w:val="none"/>
+    </w:rPr>
+  </w:style>
+  <w:style w:type="paragraph" w:styleId="TitleandContentLTGliederung7">
+    <w:name w:val="Title and Content~LT~Gliederung 7"/>
+    <w:basedOn w:val="TitleandContentLTGliederung6"/>
+    <w:qFormat/>
+    <w:pPr>
+      <w:spacing w:lineRule="atLeast" w:line="200" w:before="57" w:after="0"/>
+      <w:jc w:val="left"/>
+    </w:pPr>
+    <w:rPr>
+      <w:rFonts w:ascii="FreeSans" w:hAnsi="FreeSans"/>
+      <w:b w:val="false"/>
+      <w:i w:val="false"/>
+      <w:strike w:val="false"/>
+      <w:dstrike w:val="false"/>
+      <w:outline w:val="false"/>
+      <w:shadow w:val="false"/>
+      <w:color w:val="000000"/>
+      <w:spacing w:val="0"/>
+      <w:sz w:val="40"/>
+      <w:u w:val="none"/>
+      <w:em w:val="none"/>
+    </w:rPr>
+  </w:style>
+  <w:style w:type="paragraph" w:styleId="TitleandContentLTGliederung8">
+    <w:name w:val="Title and Content~LT~Gliederung 8"/>
+    <w:basedOn w:val="TitleandContentLTGliederung7"/>
+    <w:qFormat/>
+    <w:pPr>
+      <w:spacing w:lineRule="atLeast" w:line="200" w:before="57" w:after="0"/>
+      <w:jc w:val="left"/>
+    </w:pPr>
+    <w:rPr>
+      <w:rFonts w:ascii="FreeSans" w:hAnsi="FreeSans"/>
+      <w:b w:val="false"/>
+      <w:i w:val="false"/>
+      <w:strike w:val="false"/>
+      <w:dstrike w:val="false"/>
+      <w:outline w:val="false"/>
+      <w:shadow w:val="false"/>
+      <w:color w:val="000000"/>
+      <w:spacing w:val="0"/>
+      <w:sz w:val="40"/>
+      <w:u w:val="none"/>
+      <w:em w:val="none"/>
+    </w:rPr>
+  </w:style>
+  <w:style w:type="paragraph" w:styleId="TitleandContentLTGliederung9">
+    <w:name w:val="Title and Content~LT~Gliederung 9"/>
+    <w:basedOn w:val="TitleandContentLTGliederung8"/>
+    <w:qFormat/>
+    <w:pPr>
+      <w:spacing w:lineRule="atLeast" w:line="200" w:before="57" w:after="0"/>
+      <w:jc w:val="left"/>
+    </w:pPr>
+    <w:rPr>
+      <w:rFonts w:ascii="FreeSans" w:hAnsi="FreeSans"/>
+      <w:b w:val="false"/>
+      <w:i w:val="false"/>
+      <w:strike w:val="false"/>
+      <w:dstrike w:val="false"/>
+      <w:outline w:val="false"/>
+      <w:shadow w:val="false"/>
+      <w:color w:val="000000"/>
+      <w:spacing w:val="0"/>
+      <w:sz w:val="40"/>
+      <w:u w:val="none"/>
+      <w:em w:val="none"/>
+    </w:rPr>
+  </w:style>
+  <w:style w:type="paragraph" w:styleId="TitleandContentLTTitel">
+    <w:name w:val="Title and Content~LT~Titel"/>
+    <w:qFormat/>
+    <w:pPr>
+      <w:widowControl/>
+      <w:suppressAutoHyphens w:val="true"/>
+      <w:bidi w:val="0"/>
+      <w:spacing w:lineRule="atLeast" w:line="200"/>
+      <w:jc w:val="left"/>
+    </w:pPr>
+    <w:rPr>
+      <w:rFonts w:ascii="FreeSans" w:hAnsi="FreeSans" w:eastAsia="DejaVu Sans" w:cs="Liberation Sans"/>
+      <w:b w:val="false"/>
+      <w:i w:val="false"/>
+      <w:strike w:val="false"/>
+      <w:dstrike w:val="false"/>
+      <w:outline w:val="false"/>
+      <w:shadow w:val="false"/>
+      <w:color w:val="000000"/>
+      <w:spacing w:val="0"/>
+      <w:sz w:val="36"/>
+      <w:szCs w:val="24"/>
+      <w:u w:val="none"/>
+      <w:em w:val="none"/>
+      <w:lang w:val="bg-BG" w:eastAsia="zh-CN" w:bidi="hi-IN"/>
+    </w:rPr>
+  </w:style>
+  <w:style w:type="paragraph" w:styleId="TitleandContentLTUntertitel">
+    <w:name w:val="Title and Content~LT~Untertitel"/>
+    <w:qFormat/>
+    <w:pPr>
+      <w:widowControl/>
+      <w:suppressAutoHyphens w:val="true"/>
+      <w:bidi w:val="0"/>
+      <w:ind w:left="0" w:right="0" w:hanging="0"/>
+      <w:jc w:val="center"/>
+    </w:pPr>
+    <w:rPr>
+      <w:rFonts w:ascii="FreeSans" w:hAnsi="FreeSans" w:eastAsia="DejaVu Sans" w:cs="Liberation Sans"/>
+      <w:b w:val="false"/>
+      <w:i w:val="false"/>
+      <w:strike w:val="false"/>
+      <w:dstrike w:val="false"/>
+      <w:outline w:val="false"/>
+      <w:shadow w:val="false"/>
+      <w:color w:val="000000"/>
+      <w:sz w:val="64"/>
+      <w:szCs w:val="24"/>
+      <w:u w:val="none"/>
+      <w:em w:val="none"/>
+      <w:lang w:val="bg-BG" w:eastAsia="zh-CN" w:bidi="hi-IN"/>
+    </w:rPr>
+  </w:style>
+  <w:style w:type="paragraph" w:styleId="TitleandContentLTNotizen">
+    <w:name w:val="Title and Content~LT~Notizen"/>
+    <w:qFormat/>
+    <w:pPr>
+      <w:widowControl/>
+      <w:suppressAutoHyphens w:val="true"/>
+      <w:bidi w:val="0"/>
+      <w:ind w:left="340" w:right="0" w:hanging="340"/>
+      <w:jc w:val="left"/>
+    </w:pPr>
+    <w:rPr>
+      <w:rFonts w:ascii="FreeSans" w:hAnsi="FreeSans" w:eastAsia="DejaVu Sans" w:cs="Liberation Sans"/>
+      <w:b w:val="false"/>
+      <w:i w:val="false"/>
+      <w:strike w:val="false"/>
+      <w:dstrike w:val="false"/>
+      <w:outline w:val="false"/>
+      <w:shadow w:val="false"/>
+      <w:color w:val="000000"/>
+      <w:sz w:val="40"/>
+      <w:szCs w:val="24"/>
+      <w:u w:val="none"/>
+      <w:em w:val="none"/>
+      <w:lang w:val="bg-BG" w:eastAsia="zh-CN" w:bidi="hi-IN"/>
+    </w:rPr>
+  </w:style>
+  <w:style w:type="paragraph" w:styleId="TitleandContentLTHintergrundobjekte">
+    <w:name w:val="Title and Content~LT~Hintergrundobjekte"/>
+    <w:qFormat/>
+    <w:pPr>
+      <w:widowControl/>
+      <w:suppressAutoHyphens w:val="true"/>
+      <w:bidi w:val="0"/>
+      <w:jc w:val="left"/>
+    </w:pPr>
+    <w:rPr>
+      <w:rFonts w:ascii="Liberation Serif" w:hAnsi="Liberation Serif" w:eastAsia="DejaVu Sans" w:cs="Liberation Sans"/>
+      <w:color w:val="00000A"/>
+      <w:sz w:val="24"/>
+      <w:szCs w:val="24"/>
+      <w:lang w:val="bg-BG" w:eastAsia="zh-CN" w:bidi="hi-IN"/>
+    </w:rPr>
+  </w:style>
+  <w:style w:type="paragraph" w:styleId="TitleandContentLTHintergrund">
+    <w:name w:val="Title and Content~LT~Hintergrund"/>
+    <w:qFormat/>
+    <w:pPr>
+      <w:widowControl/>
+      <w:suppressAutoHyphens w:val="true"/>
+      <w:bidi w:val="0"/>
+      <w:jc w:val="left"/>
+    </w:pPr>
+    <w:rPr>
+      <w:rFonts w:ascii="Liberation Serif" w:hAnsi="Liberation Serif" w:eastAsia="DejaVu Sans" w:cs="Liberation Sans"/>
+      <w:color w:val="00000A"/>
+      <w:sz w:val="24"/>
+      <w:szCs w:val="24"/>
+      <w:lang w:val="bg-BG" w:eastAsia="zh-CN" w:bidi="hi-IN"/>
+    </w:rPr>
+  </w:style>
 </w:styles>
 </file>
</xml_diff>

<commit_message>
Fix substance name variable in third column of assesment data matrix in DOCX. (issue #152)
</commit_message>
<xml_diff>
--- a/uses/assessment-report.docx
+++ b/uses/assessment-report.docx
@@ -808,7 +808,7 @@
       <w:tblPr>
         <w:tblW w:w="9645" w:type="dxa"/>
         <w:jc w:val="left"/>
-        <w:tblInd w:w="34" w:type="dxa"/>
+        <w:tblInd w:w="32" w:type="dxa"/>
         <w:tblBorders>
           <w:top w:val="single" w:sz="2" w:space="0" w:color="000001"/>
           <w:left w:val="single" w:sz="2" w:space="0" w:color="000001"/>
@@ -817,7 +817,7 @@
         </w:tblBorders>
         <w:tblCellMar>
           <w:top w:w="55" w:type="dxa"/>
-          <w:left w:w="27" w:type="dxa"/>
+          <w:left w:w="24" w:type="dxa"/>
           <w:bottom w:w="55" w:type="dxa"/>
           <w:right w:w="55" w:type="dxa"/>
         </w:tblCellMar>
@@ -846,7 +846,7 @@
             </w:tcBorders>
             <w:shd w:fill="auto" w:val="clear"/>
             <w:tcMar>
-              <w:left w:w="27" w:type="dxa"/>
+              <w:left w:w="24" w:type="dxa"/>
             </w:tcMar>
           </w:tcPr>
           <w:p>
@@ -877,7 +877,7 @@
             </w:tcBorders>
             <w:shd w:fill="auto" w:val="clear"/>
             <w:tcMar>
-              <w:left w:w="27" w:type="dxa"/>
+              <w:left w:w="24" w:type="dxa"/>
             </w:tcMar>
           </w:tcPr>
           <w:p>
@@ -909,7 +909,7 @@
             </w:tcBorders>
             <w:shd w:fill="auto" w:val="clear"/>
             <w:tcMar>
-              <w:left w:w="27" w:type="dxa"/>
+              <w:left w:w="24" w:type="dxa"/>
             </w:tcMar>
           </w:tcPr>
           <w:p>
@@ -941,7 +941,7 @@
             </w:tcBorders>
             <w:shd w:fill="auto" w:val="clear"/>
             <w:tcMar>
-              <w:left w:w="27" w:type="dxa"/>
+              <w:left w:w="24" w:type="dxa"/>
             </w:tcMar>
           </w:tcPr>
           <w:p>
@@ -973,7 +973,7 @@
             </w:tcBorders>
             <w:shd w:fill="auto" w:val="clear"/>
             <w:tcMar>
-              <w:left w:w="27" w:type="dxa"/>
+              <w:left w:w="24" w:type="dxa"/>
             </w:tcMar>
           </w:tcPr>
           <w:p>
@@ -1007,7 +1007,7 @@
             </w:tcBorders>
             <w:shd w:fill="auto" w:val="clear"/>
             <w:tcMar>
-              <w:left w:w="27" w:type="dxa"/>
+              <w:left w:w="24" w:type="dxa"/>
             </w:tcMar>
           </w:tcPr>
           <w:p>
@@ -1044,7 +1044,7 @@
             </w:tcBorders>
             <w:shd w:fill="auto" w:val="clear"/>
             <w:tcMar>
-              <w:left w:w="27" w:type="dxa"/>
+              <w:left w:w="24" w:type="dxa"/>
             </w:tcMar>
           </w:tcPr>
           <w:p>
@@ -1070,7 +1070,7 @@
             </w:tcBorders>
             <w:shd w:fill="auto" w:val="clear"/>
             <w:tcMar>
-              <w:left w:w="27" w:type="dxa"/>
+              <w:left w:w="24" w:type="dxa"/>
             </w:tcMar>
           </w:tcPr>
           <w:p>
@@ -1095,7 +1095,7 @@
             </w:tcBorders>
             <w:shd w:fill="auto" w:val="clear"/>
             <w:tcMar>
-              <w:left w:w="27" w:type="dxa"/>
+              <w:left w:w="24" w:type="dxa"/>
             </w:tcMar>
           </w:tcPr>
           <w:p>
@@ -1120,7 +1120,7 @@
             </w:tcBorders>
             <w:shd w:fill="auto" w:val="clear"/>
             <w:tcMar>
-              <w:left w:w="27" w:type="dxa"/>
+              <w:left w:w="24" w:type="dxa"/>
             </w:tcMar>
           </w:tcPr>
           <w:p>
@@ -1145,7 +1145,7 @@
             </w:tcBorders>
             <w:shd w:fill="auto" w:val="clear"/>
             <w:tcMar>
-              <w:left w:w="27" w:type="dxa"/>
+              <w:left w:w="24" w:type="dxa"/>
             </w:tcMar>
           </w:tcPr>
           <w:p>
@@ -1172,7 +1172,7 @@
             </w:tcBorders>
             <w:shd w:fill="auto" w:val="clear"/>
             <w:tcMar>
-              <w:left w:w="27" w:type="dxa"/>
+              <w:left w:w="24" w:type="dxa"/>
             </w:tcMar>
           </w:tcPr>
           <w:p>
@@ -1233,7 +1233,7 @@
       <w:tblPr>
         <w:tblW w:w="9645" w:type="dxa"/>
         <w:jc w:val="left"/>
-        <w:tblInd w:w="-15" w:type="dxa"/>
+        <w:tblInd w:w="-17" w:type="dxa"/>
         <w:tblBorders>
           <w:top w:val="single" w:sz="2" w:space="0" w:color="000001"/>
           <w:left w:val="single" w:sz="2" w:space="0" w:color="000001"/>
@@ -1530,7 +1530,7 @@
             <w:shd w:fill="auto" w:val="clear"/>
             <w:tcMar>
               <w:top w:w="57" w:type="dxa"/>
-              <w:left w:w="33" w:type="dxa"/>
+              <w:left w:w="30" w:type="dxa"/>
               <w:bottom w:w="57" w:type="dxa"/>
               <w:right w:w="57" w:type="dxa"/>
             </w:tcMar>
@@ -1558,7 +1558,7 @@
             <w:shd w:fill="auto" w:val="clear"/>
             <w:tcMar>
               <w:top w:w="57" w:type="dxa"/>
-              <w:left w:w="33" w:type="dxa"/>
+              <w:left w:w="30" w:type="dxa"/>
               <w:bottom w:w="57" w:type="dxa"/>
               <w:right w:w="57" w:type="dxa"/>
             </w:tcMar>
@@ -1586,7 +1586,7 @@
             <w:shd w:fill="auto" w:val="clear"/>
             <w:tcMar>
               <w:top w:w="57" w:type="dxa"/>
-              <w:left w:w="33" w:type="dxa"/>
+              <w:left w:w="30" w:type="dxa"/>
               <w:bottom w:w="57" w:type="dxa"/>
               <w:right w:w="57" w:type="dxa"/>
             </w:tcMar>
@@ -1614,7 +1614,7 @@
             <w:shd w:fill="auto" w:val="clear"/>
             <w:tcMar>
               <w:top w:w="57" w:type="dxa"/>
-              <w:left w:w="33" w:type="dxa"/>
+              <w:left w:w="30" w:type="dxa"/>
               <w:bottom w:w="57" w:type="dxa"/>
               <w:right w:w="57" w:type="dxa"/>
             </w:tcMar>
@@ -1642,7 +1642,7 @@
             <w:shd w:fill="auto" w:val="clear"/>
             <w:tcMar>
               <w:top w:w="57" w:type="dxa"/>
-              <w:left w:w="33" w:type="dxa"/>
+              <w:left w:w="30" w:type="dxa"/>
               <w:bottom w:w="57" w:type="dxa"/>
               <w:right w:w="57" w:type="dxa"/>
             </w:tcMar>
@@ -1672,7 +1672,7 @@
             <w:shd w:fill="auto" w:val="clear"/>
             <w:tcMar>
               <w:top w:w="57" w:type="dxa"/>
-              <w:left w:w="33" w:type="dxa"/>
+              <w:left w:w="30" w:type="dxa"/>
               <w:bottom w:w="57" w:type="dxa"/>
               <w:right w:w="57" w:type="dxa"/>
             </w:tcMar>
@@ -1749,7 +1749,7 @@
               </w:tblBorders>
               <w:tblCellMar>
                 <w:top w:w="57" w:type="dxa"/>
-                <w:left w:w="33" w:type="dxa"/>
+                <w:left w:w="30" w:type="dxa"/>
                 <w:bottom w:w="57" w:type="dxa"/>
                 <w:right w:w="57" w:type="dxa"/>
               </w:tblCellMar>
@@ -1781,7 +1781,7 @@
                   </w:tcBorders>
                   <w:shd w:fill="auto" w:val="clear"/>
                   <w:tcMar>
-                    <w:left w:w="33" w:type="dxa"/>
+                    <w:left w:w="30" w:type="dxa"/>
                   </w:tcMar>
                 </w:tcPr>
                 <w:p>
@@ -1806,7 +1806,7 @@
                   </w:tcBorders>
                   <w:shd w:fill="auto" w:val="clear"/>
                   <w:tcMar>
-                    <w:left w:w="33" w:type="dxa"/>
+                    <w:left w:w="30" w:type="dxa"/>
                   </w:tcMar>
                 </w:tcPr>
                 <w:p>
@@ -1838,7 +1838,7 @@
                   </w:tcBorders>
                   <w:shd w:fill="auto" w:val="clear"/>
                   <w:tcMar>
-                    <w:left w:w="33" w:type="dxa"/>
+                    <w:left w:w="30" w:type="dxa"/>
                   </w:tcMar>
                 </w:tcPr>
                 <w:p>
@@ -1870,7 +1870,7 @@
                   </w:tcBorders>
                   <w:shd w:fill="auto" w:val="clear"/>
                   <w:tcMar>
-                    <w:left w:w="33" w:type="dxa"/>
+                    <w:left w:w="30" w:type="dxa"/>
                   </w:tcMar>
                 </w:tcPr>
                 <w:p>
@@ -1902,7 +1902,7 @@
                   </w:tcBorders>
                   <w:shd w:fill="auto" w:val="clear"/>
                   <w:tcMar>
-                    <w:left w:w="33" w:type="dxa"/>
+                    <w:left w:w="30" w:type="dxa"/>
                   </w:tcMar>
                 </w:tcPr>
                 <w:p>
@@ -1934,7 +1934,7 @@
                   </w:tcBorders>
                   <w:shd w:fill="auto" w:val="clear"/>
                   <w:tcMar>
-                    <w:left w:w="33" w:type="dxa"/>
+                    <w:left w:w="30" w:type="dxa"/>
                   </w:tcMar>
                 </w:tcPr>
                 <w:p>
@@ -1966,7 +1966,7 @@
                   </w:tcBorders>
                   <w:shd w:fill="auto" w:val="clear"/>
                   <w:tcMar>
-                    <w:left w:w="33" w:type="dxa"/>
+                    <w:left w:w="30" w:type="dxa"/>
                   </w:tcMar>
                 </w:tcPr>
                 <w:p>
@@ -1998,7 +1998,7 @@
                   </w:tcBorders>
                   <w:shd w:fill="auto" w:val="clear"/>
                   <w:tcMar>
-                    <w:left w:w="33" w:type="dxa"/>
+                    <w:left w:w="30" w:type="dxa"/>
                   </w:tcMar>
                 </w:tcPr>
                 <w:p>
@@ -2032,7 +2032,7 @@
                   </w:tcBorders>
                   <w:shd w:fill="auto" w:val="clear"/>
                   <w:tcMar>
-                    <w:left w:w="33" w:type="dxa"/>
+                    <w:left w:w="30" w:type="dxa"/>
                   </w:tcMar>
                 </w:tcPr>
                 <w:p>
@@ -2070,7 +2070,7 @@
                   </w:tcBorders>
                   <w:shd w:fill="auto" w:val="clear"/>
                   <w:tcMar>
-                    <w:left w:w="33" w:type="dxa"/>
+                    <w:left w:w="30" w:type="dxa"/>
                   </w:tcMar>
                 </w:tcPr>
                 <w:p>
@@ -2096,7 +2096,7 @@
                   </w:tcBorders>
                   <w:shd w:fill="auto" w:val="clear"/>
                   <w:tcMar>
-                    <w:left w:w="33" w:type="dxa"/>
+                    <w:left w:w="30" w:type="dxa"/>
                   </w:tcMar>
                 </w:tcPr>
                 <w:p>
@@ -2121,7 +2121,7 @@
                   </w:tcBorders>
                   <w:shd w:fill="auto" w:val="clear"/>
                   <w:tcMar>
-                    <w:left w:w="33" w:type="dxa"/>
+                    <w:left w:w="30" w:type="dxa"/>
                   </w:tcMar>
                 </w:tcPr>
                 <w:p>
@@ -2146,7 +2146,7 @@
                   </w:tcBorders>
                   <w:shd w:fill="auto" w:val="clear"/>
                   <w:tcMar>
-                    <w:left w:w="33" w:type="dxa"/>
+                    <w:left w:w="30" w:type="dxa"/>
                   </w:tcMar>
                 </w:tcPr>
                 <w:p>
@@ -2171,7 +2171,7 @@
                   </w:tcBorders>
                   <w:shd w:fill="auto" w:val="clear"/>
                   <w:tcMar>
-                    <w:left w:w="33" w:type="dxa"/>
+                    <w:left w:w="30" w:type="dxa"/>
                   </w:tcMar>
                 </w:tcPr>
                 <w:p>
@@ -2196,7 +2196,7 @@
                   </w:tcBorders>
                   <w:shd w:fill="auto" w:val="clear"/>
                   <w:tcMar>
-                    <w:left w:w="33" w:type="dxa"/>
+                    <w:left w:w="30" w:type="dxa"/>
                   </w:tcMar>
                 </w:tcPr>
                 <w:p>
@@ -2221,7 +2221,7 @@
                   </w:tcBorders>
                   <w:shd w:fill="auto" w:val="clear"/>
                   <w:tcMar>
-                    <w:left w:w="33" w:type="dxa"/>
+                    <w:left w:w="30" w:type="dxa"/>
                   </w:tcMar>
                 </w:tcPr>
                 <w:p>
@@ -2246,7 +2246,7 @@
                   </w:tcBorders>
                   <w:shd w:fill="auto" w:val="clear"/>
                   <w:tcMar>
-                    <w:left w:w="33" w:type="dxa"/>
+                    <w:left w:w="30" w:type="dxa"/>
                   </w:tcMar>
                 </w:tcPr>
                 <w:p>
@@ -2273,7 +2273,7 @@
                   </w:tcBorders>
                   <w:shd w:fill="auto" w:val="clear"/>
                   <w:tcMar>
-                    <w:left w:w="33" w:type="dxa"/>
+                    <w:left w:w="30" w:type="dxa"/>
                   </w:tcMar>
                 </w:tcPr>
                 <w:p>
@@ -2347,7 +2347,7 @@
       <w:tblPr>
         <w:tblW w:w="9645" w:type="dxa"/>
         <w:jc w:val="left"/>
-        <w:tblInd w:w="36" w:type="dxa"/>
+        <w:tblInd w:w="34" w:type="dxa"/>
         <w:tblBorders>
           <w:top w:val="single" w:sz="2" w:space="0" w:color="000001"/>
           <w:left w:val="single" w:sz="2" w:space="0" w:color="000001"/>
@@ -2356,7 +2356,7 @@
         </w:tblBorders>
         <w:tblCellMar>
           <w:top w:w="55" w:type="dxa"/>
-          <w:left w:w="30" w:type="dxa"/>
+          <w:left w:w="27" w:type="dxa"/>
           <w:bottom w:w="55" w:type="dxa"/>
           <w:right w:w="55" w:type="dxa"/>
         </w:tblCellMar>
@@ -2389,7 +2389,7 @@
             </w:tcBorders>
             <w:shd w:fill="auto" w:val="clear"/>
             <w:tcMar>
-              <w:left w:w="30" w:type="dxa"/>
+              <w:left w:w="27" w:type="dxa"/>
             </w:tcMar>
           </w:tcPr>
           <w:p>
@@ -2420,7 +2420,7 @@
             </w:tcBorders>
             <w:shd w:fill="auto" w:val="clear"/>
             <w:tcMar>
-              <w:left w:w="30" w:type="dxa"/>
+              <w:left w:w="27" w:type="dxa"/>
             </w:tcMar>
           </w:tcPr>
           <w:p>
@@ -2452,7 +2452,7 @@
             </w:tcBorders>
             <w:shd w:fill="auto" w:val="clear"/>
             <w:tcMar>
-              <w:left w:w="30" w:type="dxa"/>
+              <w:left w:w="27" w:type="dxa"/>
             </w:tcMar>
           </w:tcPr>
           <w:p>
@@ -2484,7 +2484,7 @@
             </w:tcBorders>
             <w:shd w:fill="auto" w:val="clear"/>
             <w:tcMar>
-              <w:left w:w="30" w:type="dxa"/>
+              <w:left w:w="27" w:type="dxa"/>
             </w:tcMar>
           </w:tcPr>
           <w:p>
@@ -2516,7 +2516,7 @@
             </w:tcBorders>
             <w:shd w:fill="auto" w:val="clear"/>
             <w:tcMar>
-              <w:left w:w="30" w:type="dxa"/>
+              <w:left w:w="27" w:type="dxa"/>
             </w:tcMar>
           </w:tcPr>
           <w:p>
@@ -2548,7 +2548,7 @@
             </w:tcBorders>
             <w:shd w:fill="auto" w:val="clear"/>
             <w:tcMar>
-              <w:left w:w="30" w:type="dxa"/>
+              <w:left w:w="27" w:type="dxa"/>
             </w:tcMar>
           </w:tcPr>
           <w:p>
@@ -2581,7 +2581,7 @@
             </w:tcBorders>
             <w:shd w:fill="auto" w:val="clear"/>
             <w:tcMar>
-              <w:left w:w="30" w:type="dxa"/>
+              <w:left w:w="27" w:type="dxa"/>
             </w:tcMar>
           </w:tcPr>
           <w:p>
@@ -2613,7 +2613,7 @@
             </w:tcBorders>
             <w:shd w:fill="auto" w:val="clear"/>
             <w:tcMar>
-              <w:left w:w="30" w:type="dxa"/>
+              <w:left w:w="27" w:type="dxa"/>
             </w:tcMar>
           </w:tcPr>
           <w:p>
@@ -2645,7 +2645,7 @@
             </w:tcBorders>
             <w:shd w:fill="auto" w:val="clear"/>
             <w:tcMar>
-              <w:left w:w="30" w:type="dxa"/>
+              <w:left w:w="27" w:type="dxa"/>
             </w:tcMar>
           </w:tcPr>
           <w:p>
@@ -2679,7 +2679,7 @@
             </w:tcBorders>
             <w:shd w:fill="auto" w:val="clear"/>
             <w:tcMar>
-              <w:left w:w="30" w:type="dxa"/>
+              <w:left w:w="27" w:type="dxa"/>
             </w:tcMar>
           </w:tcPr>
           <w:p>
@@ -2716,7 +2716,7 @@
             </w:tcBorders>
             <w:shd w:fill="auto" w:val="clear"/>
             <w:tcMar>
-              <w:left w:w="30" w:type="dxa"/>
+              <w:left w:w="27" w:type="dxa"/>
             </w:tcMar>
           </w:tcPr>
           <w:p>
@@ -2741,7 +2741,7 @@
             </w:tcBorders>
             <w:shd w:fill="auto" w:val="clear"/>
             <w:tcMar>
-              <w:left w:w="30" w:type="dxa"/>
+              <w:left w:w="27" w:type="dxa"/>
             </w:tcMar>
           </w:tcPr>
           <w:p>
@@ -2766,7 +2766,7 @@
             </w:tcBorders>
             <w:shd w:fill="auto" w:val="clear"/>
             <w:tcMar>
-              <w:left w:w="30" w:type="dxa"/>
+              <w:left w:w="27" w:type="dxa"/>
             </w:tcMar>
           </w:tcPr>
           <w:p>
@@ -2791,7 +2791,7 @@
             </w:tcBorders>
             <w:shd w:fill="auto" w:val="clear"/>
             <w:tcMar>
-              <w:left w:w="30" w:type="dxa"/>
+              <w:left w:w="27" w:type="dxa"/>
             </w:tcMar>
           </w:tcPr>
           <w:p>
@@ -2816,7 +2816,7 @@
             </w:tcBorders>
             <w:shd w:fill="auto" w:val="clear"/>
             <w:tcMar>
-              <w:left w:w="30" w:type="dxa"/>
+              <w:left w:w="27" w:type="dxa"/>
             </w:tcMar>
           </w:tcPr>
           <w:p>
@@ -2841,7 +2841,7 @@
             </w:tcBorders>
             <w:shd w:fill="auto" w:val="clear"/>
             <w:tcMar>
-              <w:left w:w="30" w:type="dxa"/>
+              <w:left w:w="27" w:type="dxa"/>
             </w:tcMar>
           </w:tcPr>
           <w:p>
@@ -2867,7 +2867,7 @@
             </w:tcBorders>
             <w:shd w:fill="auto" w:val="clear"/>
             <w:tcMar>
-              <w:left w:w="30" w:type="dxa"/>
+              <w:left w:w="27" w:type="dxa"/>
             </w:tcMar>
           </w:tcPr>
           <w:p>
@@ -2891,7 +2891,7 @@
             </w:tcBorders>
             <w:shd w:fill="auto" w:val="clear"/>
             <w:tcMar>
-              <w:left w:w="30" w:type="dxa"/>
+              <w:left w:w="27" w:type="dxa"/>
             </w:tcMar>
           </w:tcPr>
           <w:p>
@@ -2916,7 +2916,7 @@
             </w:tcBorders>
             <w:shd w:fill="auto" w:val="clear"/>
             <w:tcMar>
-              <w:left w:w="30" w:type="dxa"/>
+              <w:left w:w="27" w:type="dxa"/>
             </w:tcMar>
           </w:tcPr>
           <w:p>
@@ -2943,7 +2943,7 @@
             </w:tcBorders>
             <w:shd w:fill="auto" w:val="clear"/>
             <w:tcMar>
-              <w:left w:w="30" w:type="dxa"/>
+              <w:left w:w="27" w:type="dxa"/>
             </w:tcMar>
           </w:tcPr>
           <w:p>
@@ -3033,7 +3033,7 @@
       <w:tblPr>
         <w:tblW w:w="9638" w:type="dxa"/>
         <w:jc w:val="left"/>
-        <w:tblInd w:w="41" w:type="dxa"/>
+        <w:tblInd w:w="38" w:type="dxa"/>
         <w:tblBorders>
           <w:top w:val="single" w:sz="2" w:space="0" w:color="000001"/>
           <w:left w:val="single" w:sz="2" w:space="0" w:color="000001"/>
@@ -3042,7 +3042,7 @@
         </w:tblBorders>
         <w:tblCellMar>
           <w:top w:w="55" w:type="dxa"/>
-          <w:left w:w="36" w:type="dxa"/>
+          <w:left w:w="33" w:type="dxa"/>
           <w:bottom w:w="55" w:type="dxa"/>
           <w:right w:w="55" w:type="dxa"/>
         </w:tblCellMar>
@@ -3050,8 +3050,8 @@
       <w:tblGrid>
         <w:gridCol w:w="2409"/>
         <w:gridCol w:w="2410"/>
-        <w:gridCol w:w="2414"/>
-        <w:gridCol w:w="2404"/>
+        <w:gridCol w:w="2415"/>
+        <w:gridCol w:w="2403"/>
       </w:tblGrid>
       <w:tr>
         <w:trPr>
@@ -3069,7 +3069,7 @@
             </w:tcBorders>
             <w:shd w:fill="auto" w:val="clear"/>
             <w:tcMar>
-              <w:left w:w="36" w:type="dxa"/>
+              <w:left w:w="33" w:type="dxa"/>
             </w:tcMar>
           </w:tcPr>
           <w:p>
@@ -3101,7 +3101,7 @@
             </w:tcBorders>
             <w:shd w:fill="auto" w:val="clear"/>
             <w:tcMar>
-              <w:left w:w="36" w:type="dxa"/>
+              <w:left w:w="33" w:type="dxa"/>
             </w:tcMar>
           </w:tcPr>
           <w:p>
@@ -3124,16 +3124,16 @@
         </w:tc>
         <w:tc>
           <w:tcPr>
-            <w:tcW w:w="2414" w:type="dxa"/>
-            <w:tcBorders>
-              <w:top w:val="single" w:sz="2" w:space="0" w:color="000001"/>
-              <w:left w:val="single" w:sz="2" w:space="0" w:color="000001"/>
-              <w:bottom w:val="single" w:sz="2" w:space="0" w:color="000001"/>
-              <w:insideH w:val="single" w:sz="2" w:space="0" w:color="000001"/>
-            </w:tcBorders>
-            <w:shd w:fill="auto" w:val="clear"/>
-            <w:tcMar>
-              <w:left w:w="36" w:type="dxa"/>
+            <w:tcW w:w="2415" w:type="dxa"/>
+            <w:tcBorders>
+              <w:top w:val="single" w:sz="2" w:space="0" w:color="000001"/>
+              <w:left w:val="single" w:sz="2" w:space="0" w:color="000001"/>
+              <w:bottom w:val="single" w:sz="2" w:space="0" w:color="000001"/>
+              <w:insideH w:val="single" w:sz="2" w:space="0" w:color="000001"/>
+            </w:tcBorders>
+            <w:shd w:fill="auto" w:val="clear"/>
+            <w:tcMar>
+              <w:left w:w="33" w:type="dxa"/>
             </w:tcMar>
           </w:tcPr>
           <w:p>
@@ -3156,7 +3156,7 @@
         </w:tc>
         <w:tc>
           <w:tcPr>
-            <w:tcW w:w="2404" w:type="dxa"/>
+            <w:tcW w:w="2403" w:type="dxa"/>
             <w:tcBorders>
               <w:top w:val="single" w:sz="2" w:space="0" w:color="000001"/>
               <w:left w:val="single" w:sz="2" w:space="0" w:color="000001"/>
@@ -3167,7 +3167,7 @@
             </w:tcBorders>
             <w:shd w:fill="auto" w:val="clear"/>
             <w:tcMar>
-              <w:left w:w="36" w:type="dxa"/>
+              <w:left w:w="33" w:type="dxa"/>
             </w:tcMar>
           </w:tcPr>
           <w:p>
@@ -3205,7 +3205,7 @@
             </w:tcBorders>
             <w:shd w:fill="auto" w:val="clear"/>
             <w:tcMar>
-              <w:left w:w="36" w:type="dxa"/>
+              <w:left w:w="33" w:type="dxa"/>
             </w:tcMar>
           </w:tcPr>
           <w:p>
@@ -3237,7 +3237,7 @@
             </w:tcBorders>
             <w:shd w:fill="auto" w:val="clear"/>
             <w:tcMar>
-              <w:left w:w="36" w:type="dxa"/>
+              <w:left w:w="33" w:type="dxa"/>
             </w:tcMar>
           </w:tcPr>
           <w:p>
@@ -3260,16 +3260,16 @@
         </w:tc>
         <w:tc>
           <w:tcPr>
-            <w:tcW w:w="2414" w:type="dxa"/>
-            <w:tcBorders>
-              <w:top w:val="single" w:sz="2" w:space="0" w:color="000001"/>
-              <w:left w:val="single" w:sz="2" w:space="0" w:color="000001"/>
-              <w:bottom w:val="single" w:sz="2" w:space="0" w:color="000001"/>
-              <w:insideH w:val="single" w:sz="2" w:space="0" w:color="000001"/>
-            </w:tcBorders>
-            <w:shd w:fill="auto" w:val="clear"/>
-            <w:tcMar>
-              <w:left w:w="36" w:type="dxa"/>
+            <w:tcW w:w="2415" w:type="dxa"/>
+            <w:tcBorders>
+              <w:top w:val="single" w:sz="2" w:space="0" w:color="000001"/>
+              <w:left w:val="single" w:sz="2" w:space="0" w:color="000001"/>
+              <w:bottom w:val="single" w:sz="2" w:space="0" w:color="000001"/>
+              <w:insideH w:val="single" w:sz="2" w:space="0" w:color="000001"/>
+            </w:tcBorders>
+            <w:shd w:fill="auto" w:val="clear"/>
+            <w:tcMar>
+              <w:left w:w="33" w:type="dxa"/>
             </w:tcMar>
           </w:tcPr>
           <w:p>
@@ -3292,7 +3292,7 @@
         </w:tc>
         <w:tc>
           <w:tcPr>
-            <w:tcW w:w="2404" w:type="dxa"/>
+            <w:tcW w:w="2403" w:type="dxa"/>
             <w:tcBorders>
               <w:top w:val="single" w:sz="2" w:space="0" w:color="000001"/>
               <w:left w:val="single" w:sz="2" w:space="0" w:color="000001"/>
@@ -3303,24 +3303,38 @@
             </w:tcBorders>
             <w:shd w:fill="auto" w:val="clear"/>
             <w:tcMar>
-              <w:left w:w="36" w:type="dxa"/>
-            </w:tcMar>
-          </w:tcPr>
-          <w:p>
-            <w:pPr>
-              <w:pStyle w:val="Style16"/>
-              <w:rPr>
-                <w:b/>
-                <w:b/>
-                <w:bCs/>
-              </w:rPr>
-            </w:pPr>
-            <w:r>
-              <w:rPr>
-                <w:b/>
-                <w:bCs/>
-              </w:rPr>
-              <w:t>{name2}</w:t>
+              <w:left w:w="33" w:type="dxa"/>
+            </w:tcMar>
+          </w:tcPr>
+          <w:p>
+            <w:pPr>
+              <w:pStyle w:val="Style16"/>
+              <w:rPr>
+                <w:b/>
+                <w:b/>
+                <w:bCs/>
+              </w:rPr>
+            </w:pPr>
+            <w:r>
+              <w:rPr>
+                <w:b/>
+                <w:bCs/>
+              </w:rPr>
+              <w:t>{name</w:t>
+            </w:r>
+            <w:r>
+              <w:rPr>
+                <w:b/>
+                <w:bCs/>
+              </w:rPr>
+              <w:t>3</w:t>
+            </w:r>
+            <w:r>
+              <w:rPr>
+                <w:b/>
+                <w:bCs/>
+              </w:rPr>
+              <w:t>}</w:t>
             </w:r>
           </w:p>
         </w:tc>
@@ -3341,7 +3355,7 @@
             </w:tcBorders>
             <w:shd w:fill="auto" w:val="clear"/>
             <w:tcMar>
-              <w:left w:w="36" w:type="dxa"/>
+              <w:left w:w="33" w:type="dxa"/>
             </w:tcMar>
           </w:tcPr>
           <w:p>
@@ -3373,7 +3387,7 @@
             </w:tcBorders>
             <w:shd w:fill="auto" w:val="clear"/>
             <w:tcMar>
-              <w:left w:w="36" w:type="dxa"/>
+              <w:left w:w="33" w:type="dxa"/>
             </w:tcMar>
           </w:tcPr>
           <w:p>
@@ -3396,16 +3410,16 @@
         </w:tc>
         <w:tc>
           <w:tcPr>
-            <w:tcW w:w="2414" w:type="dxa"/>
-            <w:tcBorders>
-              <w:top w:val="single" w:sz="2" w:space="0" w:color="000001"/>
-              <w:left w:val="single" w:sz="2" w:space="0" w:color="000001"/>
-              <w:bottom w:val="single" w:sz="2" w:space="0" w:color="000001"/>
-              <w:insideH w:val="single" w:sz="2" w:space="0" w:color="000001"/>
-            </w:tcBorders>
-            <w:shd w:fill="auto" w:val="clear"/>
-            <w:tcMar>
-              <w:left w:w="36" w:type="dxa"/>
+            <w:tcW w:w="2415" w:type="dxa"/>
+            <w:tcBorders>
+              <w:top w:val="single" w:sz="2" w:space="0" w:color="000001"/>
+              <w:left w:val="single" w:sz="2" w:space="0" w:color="000001"/>
+              <w:bottom w:val="single" w:sz="2" w:space="0" w:color="000001"/>
+              <w:insideH w:val="single" w:sz="2" w:space="0" w:color="000001"/>
+            </w:tcBorders>
+            <w:shd w:fill="auto" w:val="clear"/>
+            <w:tcMar>
+              <w:left w:w="33" w:type="dxa"/>
             </w:tcMar>
           </w:tcPr>
           <w:p>
@@ -3428,7 +3442,7 @@
         </w:tc>
         <w:tc>
           <w:tcPr>
-            <w:tcW w:w="2404" w:type="dxa"/>
+            <w:tcW w:w="2403" w:type="dxa"/>
             <w:tcBorders>
               <w:top w:val="single" w:sz="2" w:space="0" w:color="000001"/>
               <w:left w:val="single" w:sz="2" w:space="0" w:color="000001"/>
@@ -3439,7 +3453,7 @@
             </w:tcBorders>
             <w:shd w:fill="auto" w:val="clear"/>
             <w:tcMar>
-              <w:left w:w="36" w:type="dxa"/>
+              <w:left w:w="33" w:type="dxa"/>
             </w:tcMar>
           </w:tcPr>
           <w:p>
@@ -3474,7 +3488,7 @@
             </w:tcBorders>
             <w:shd w:fill="auto" w:val="clear"/>
             <w:tcMar>
-              <w:left w:w="36" w:type="dxa"/>
+              <w:left w:w="33" w:type="dxa"/>
             </w:tcMar>
           </w:tcPr>
           <w:p>
@@ -3506,7 +3520,7 @@
             </w:tcBorders>
             <w:shd w:fill="auto" w:val="clear"/>
             <w:tcMar>
-              <w:left w:w="36" w:type="dxa"/>
+              <w:left w:w="33" w:type="dxa"/>
             </w:tcMar>
           </w:tcPr>
           <w:p>
@@ -3522,16 +3536,16 @@
         </w:tc>
         <w:tc>
           <w:tcPr>
-            <w:tcW w:w="2414" w:type="dxa"/>
-            <w:tcBorders>
-              <w:top w:val="single" w:sz="2" w:space="0" w:color="000001"/>
-              <w:left w:val="single" w:sz="2" w:space="0" w:color="000001"/>
-              <w:bottom w:val="single" w:sz="2" w:space="0" w:color="000001"/>
-              <w:insideH w:val="single" w:sz="2" w:space="0" w:color="000001"/>
-            </w:tcBorders>
-            <w:shd w:fill="auto" w:val="clear"/>
-            <w:tcMar>
-              <w:left w:w="36" w:type="dxa"/>
+            <w:tcW w:w="2415" w:type="dxa"/>
+            <w:tcBorders>
+              <w:top w:val="single" w:sz="2" w:space="0" w:color="000001"/>
+              <w:left w:val="single" w:sz="2" w:space="0" w:color="000001"/>
+              <w:bottom w:val="single" w:sz="2" w:space="0" w:color="000001"/>
+              <w:insideH w:val="single" w:sz="2" w:space="0" w:color="000001"/>
+            </w:tcBorders>
+            <w:shd w:fill="auto" w:val="clear"/>
+            <w:tcMar>
+              <w:left w:w="33" w:type="dxa"/>
             </w:tcMar>
           </w:tcPr>
           <w:p>
@@ -3547,7 +3561,7 @@
         </w:tc>
         <w:tc>
           <w:tcPr>
-            <w:tcW w:w="2404" w:type="dxa"/>
+            <w:tcW w:w="2403" w:type="dxa"/>
             <w:tcBorders>
               <w:top w:val="single" w:sz="2" w:space="0" w:color="000001"/>
               <w:left w:val="single" w:sz="2" w:space="0" w:color="000001"/>
@@ -3558,7 +3572,7 @@
             </w:tcBorders>
             <w:shd w:fill="auto" w:val="clear"/>
             <w:tcMar>
-              <w:left w:w="36" w:type="dxa"/>
+              <w:left w:w="33" w:type="dxa"/>
             </w:tcMar>
           </w:tcPr>
           <w:p>

</xml_diff>

<commit_message>
Update section 3 in DOCX report, fix DOCX template name. (issue #140)
</commit_message>
<xml_diff>
--- a/uses/assessment-report.docx
+++ b/uses/assessment-report.docx
@@ -1196,6 +1196,30 @@
       <w:r>
         <w:rPr/>
       </w:r>
+    </w:p>
+    <w:p>
+      <w:pPr>
+        <w:pStyle w:val="Normal"/>
+        <w:rPr/>
+      </w:pPr>
+      <w:r>
+        <w:rPr/>
+        <w:t>Each collected structure is marked either as:</w:t>
+      </w:r>
+    </w:p>
+    <w:p>
+      <w:pPr>
+        <w:pStyle w:val="Normal"/>
+        <w:rPr/>
+      </w:pPr>
+      <w:r>
+        <w:rPr/>
+        <w:t>“</w:t>
+      </w:r>
+      <w:r>
+        <w:rPr/>
+        <w:t>T” Target, “S” Source, or “CM” Category member</w:t>
+      </w:r>
       <w:r>
         <w:br w:type="page"/>
       </w:r>
@@ -1227,6 +1251,36 @@
       </w:pPr>
       <w:r>
         <w:rPr/>
+      </w:r>
+    </w:p>
+    <w:p>
+      <w:pPr>
+        <w:pStyle w:val="Style16"/>
+        <w:rPr/>
+      </w:pPr>
+      <w:r>
+        <w:rPr/>
+        <w:t>{#</w:t>
+      </w:r>
+      <w:bookmarkStart w:id="0" w:name="__DdeLink__2950_1404559338"/>
+      <w:r>
+        <w:rPr/>
+        <w:t>structures</w:t>
+      </w:r>
+      <w:bookmarkEnd w:id="0"/>
+      <w:r>
+        <w:rPr/>
+        <w:t>}</w:t>
+      </w:r>
+    </w:p>
+    <w:p>
+      <w:pPr>
+        <w:pStyle w:val="3"/>
+        <w:rPr/>
+      </w:pPr>
+      <w:r>
+        <w:rPr/>
+        <w:t>Substance(s) related to structire {index}</w:t>
       </w:r>
     </w:p>
     <w:tbl>
@@ -1504,17 +1558,6 @@
             </w:pPr>
             <w:r>
               <w:rPr/>
-              <w:t>{#</w:t>
-            </w:r>
-            <w:bookmarkStart w:id="0" w:name="__DdeLink__2950_1404559338"/>
-            <w:r>
-              <w:rPr/>
-              <w:t>structures</w:t>
-            </w:r>
-            <w:bookmarkEnd w:id="0"/>
-            <w:r>
-              <w:rPr/>
-              <w:t>}</w:t>
             </w:r>
           </w:p>
         </w:tc>
@@ -2296,7 +2339,6 @@
             </w:pPr>
             <w:r>
               <w:rPr/>
-              <w:t>{/structures}</w:t>
             </w:r>
           </w:p>
         </w:tc>
@@ -2304,11 +2346,12 @@
     </w:tbl>
     <w:p>
       <w:pPr>
-        <w:pStyle w:val="Normal"/>
-        <w:rPr/>
-      </w:pPr>
-      <w:r>
-        <w:rPr/>
+        <w:pStyle w:val="Style16"/>
+        <w:rPr/>
+      </w:pPr>
+      <w:r>
+        <w:rPr/>
+        <w:t>{/structures}</w:t>
       </w:r>
       <w:r>
         <w:br w:type="page"/>
@@ -3309,11 +3352,7 @@
           <w:p>
             <w:pPr>
               <w:pStyle w:val="Style16"/>
-              <w:rPr>
-                <w:b/>
-                <w:b/>
-                <w:bCs/>
-              </w:rPr>
+              <w:rPr/>
             </w:pPr>
             <w:r>
               <w:rPr>
@@ -3618,46 +3657,6 @@
       <w:r>
         <w:rPr/>
         <w:t>6. Justification for read-across / category</w:t>
-      </w:r>
-    </w:p>
-    <w:p>
-      <w:pPr>
-        <w:pStyle w:val="Normal"/>
-        <w:rPr/>
-      </w:pPr>
-      <w:r>
-        <w:rPr/>
-      </w:r>
-    </w:p>
-    <w:p>
-      <w:pPr>
-        <w:pStyle w:val="Normal"/>
-        <w:rPr/>
-      </w:pPr>
-      <w:r>
-        <w:rPr/>
-      </w:r>
-      <w:r>
-        <w:br w:type="page"/>
-      </w:r>
-    </w:p>
-    <w:p>
-      <w:pPr>
-        <w:pStyle w:val="1"/>
-        <w:rPr/>
-      </w:pPr>
-      <w:r>
-        <w:rPr/>
-        <w:t>Annex 1 Experimental data</w:t>
-      </w:r>
-    </w:p>
-    <w:p>
-      <w:pPr>
-        <w:pStyle w:val="Normal"/>
-        <w:rPr/>
-      </w:pPr>
-      <w:r>
-        <w:rPr/>
       </w:r>
     </w:p>
     <w:p>

</xml_diff>

<commit_message>
Add apendix 2 and apendix 3 to the generated DOCX file. (issue #149)
</commit_message>
<xml_diff>
--- a/uses/assessment-report.docx
+++ b/uses/assessment-report.docx
@@ -808,7 +808,7 @@
       <w:tblPr>
         <w:tblW w:w="9645" w:type="dxa"/>
         <w:jc w:val="left"/>
-        <w:tblInd w:w="32" w:type="dxa"/>
+        <w:tblInd w:w="28" w:type="dxa"/>
         <w:tblBorders>
           <w:top w:val="single" w:sz="2" w:space="0" w:color="000001"/>
           <w:left w:val="single" w:sz="2" w:space="0" w:color="000001"/>
@@ -817,7 +817,7 @@
         </w:tblBorders>
         <w:tblCellMar>
           <w:top w:w="55" w:type="dxa"/>
-          <w:left w:w="24" w:type="dxa"/>
+          <w:left w:w="18" w:type="dxa"/>
           <w:bottom w:w="55" w:type="dxa"/>
           <w:right w:w="55" w:type="dxa"/>
         </w:tblCellMar>
@@ -846,7 +846,7 @@
             </w:tcBorders>
             <w:shd w:fill="auto" w:val="clear"/>
             <w:tcMar>
-              <w:left w:w="24" w:type="dxa"/>
+              <w:left w:w="18" w:type="dxa"/>
             </w:tcMar>
           </w:tcPr>
           <w:p>
@@ -877,7 +877,7 @@
             </w:tcBorders>
             <w:shd w:fill="auto" w:val="clear"/>
             <w:tcMar>
-              <w:left w:w="24" w:type="dxa"/>
+              <w:left w:w="18" w:type="dxa"/>
             </w:tcMar>
           </w:tcPr>
           <w:p>
@@ -909,7 +909,7 @@
             </w:tcBorders>
             <w:shd w:fill="auto" w:val="clear"/>
             <w:tcMar>
-              <w:left w:w="24" w:type="dxa"/>
+              <w:left w:w="18" w:type="dxa"/>
             </w:tcMar>
           </w:tcPr>
           <w:p>
@@ -941,7 +941,7 @@
             </w:tcBorders>
             <w:shd w:fill="auto" w:val="clear"/>
             <w:tcMar>
-              <w:left w:w="24" w:type="dxa"/>
+              <w:left w:w="18" w:type="dxa"/>
             </w:tcMar>
           </w:tcPr>
           <w:p>
@@ -973,7 +973,7 @@
             </w:tcBorders>
             <w:shd w:fill="auto" w:val="clear"/>
             <w:tcMar>
-              <w:left w:w="24" w:type="dxa"/>
+              <w:left w:w="18" w:type="dxa"/>
             </w:tcMar>
           </w:tcPr>
           <w:p>
@@ -1007,7 +1007,7 @@
             </w:tcBorders>
             <w:shd w:fill="auto" w:val="clear"/>
             <w:tcMar>
-              <w:left w:w="24" w:type="dxa"/>
+              <w:left w:w="18" w:type="dxa"/>
             </w:tcMar>
           </w:tcPr>
           <w:p>
@@ -1044,7 +1044,7 @@
             </w:tcBorders>
             <w:shd w:fill="auto" w:val="clear"/>
             <w:tcMar>
-              <w:left w:w="24" w:type="dxa"/>
+              <w:left w:w="18" w:type="dxa"/>
             </w:tcMar>
           </w:tcPr>
           <w:p>
@@ -1070,7 +1070,7 @@
             </w:tcBorders>
             <w:shd w:fill="auto" w:val="clear"/>
             <w:tcMar>
-              <w:left w:w="24" w:type="dxa"/>
+              <w:left w:w="18" w:type="dxa"/>
             </w:tcMar>
           </w:tcPr>
           <w:p>
@@ -1095,7 +1095,7 @@
             </w:tcBorders>
             <w:shd w:fill="auto" w:val="clear"/>
             <w:tcMar>
-              <w:left w:w="24" w:type="dxa"/>
+              <w:left w:w="18" w:type="dxa"/>
             </w:tcMar>
           </w:tcPr>
           <w:p>
@@ -1120,7 +1120,7 @@
             </w:tcBorders>
             <w:shd w:fill="auto" w:val="clear"/>
             <w:tcMar>
-              <w:left w:w="24" w:type="dxa"/>
+              <w:left w:w="18" w:type="dxa"/>
             </w:tcMar>
           </w:tcPr>
           <w:p>
@@ -1145,7 +1145,7 @@
             </w:tcBorders>
             <w:shd w:fill="auto" w:val="clear"/>
             <w:tcMar>
-              <w:left w:w="24" w:type="dxa"/>
+              <w:left w:w="18" w:type="dxa"/>
             </w:tcMar>
           </w:tcPr>
           <w:p>
@@ -1172,7 +1172,7 @@
             </w:tcBorders>
             <w:shd w:fill="auto" w:val="clear"/>
             <w:tcMar>
-              <w:left w:w="24" w:type="dxa"/>
+              <w:left w:w="18" w:type="dxa"/>
             </w:tcMar>
           </w:tcPr>
           <w:p>
@@ -1287,7 +1287,7 @@
       <w:tblPr>
         <w:tblW w:w="9645" w:type="dxa"/>
         <w:jc w:val="left"/>
-        <w:tblInd w:w="-17" w:type="dxa"/>
+        <w:tblInd w:w="-22" w:type="dxa"/>
         <w:tblBorders>
           <w:top w:val="single" w:sz="2" w:space="0" w:color="000001"/>
           <w:left w:val="single" w:sz="2" w:space="0" w:color="000001"/>
@@ -1573,7 +1573,7 @@
             <w:shd w:fill="auto" w:val="clear"/>
             <w:tcMar>
               <w:top w:w="57" w:type="dxa"/>
-              <w:left w:w="30" w:type="dxa"/>
+              <w:left w:w="24" w:type="dxa"/>
               <w:bottom w:w="57" w:type="dxa"/>
               <w:right w:w="57" w:type="dxa"/>
             </w:tcMar>
@@ -1601,7 +1601,7 @@
             <w:shd w:fill="auto" w:val="clear"/>
             <w:tcMar>
               <w:top w:w="57" w:type="dxa"/>
-              <w:left w:w="30" w:type="dxa"/>
+              <w:left w:w="24" w:type="dxa"/>
               <w:bottom w:w="57" w:type="dxa"/>
               <w:right w:w="57" w:type="dxa"/>
             </w:tcMar>
@@ -1629,7 +1629,7 @@
             <w:shd w:fill="auto" w:val="clear"/>
             <w:tcMar>
               <w:top w:w="57" w:type="dxa"/>
-              <w:left w:w="30" w:type="dxa"/>
+              <w:left w:w="24" w:type="dxa"/>
               <w:bottom w:w="57" w:type="dxa"/>
               <w:right w:w="57" w:type="dxa"/>
             </w:tcMar>
@@ -1657,7 +1657,7 @@
             <w:shd w:fill="auto" w:val="clear"/>
             <w:tcMar>
               <w:top w:w="57" w:type="dxa"/>
-              <w:left w:w="30" w:type="dxa"/>
+              <w:left w:w="24" w:type="dxa"/>
               <w:bottom w:w="57" w:type="dxa"/>
               <w:right w:w="57" w:type="dxa"/>
             </w:tcMar>
@@ -1685,7 +1685,7 @@
             <w:shd w:fill="auto" w:val="clear"/>
             <w:tcMar>
               <w:top w:w="57" w:type="dxa"/>
-              <w:left w:w="30" w:type="dxa"/>
+              <w:left w:w="24" w:type="dxa"/>
               <w:bottom w:w="57" w:type="dxa"/>
               <w:right w:w="57" w:type="dxa"/>
             </w:tcMar>
@@ -1715,7 +1715,7 @@
             <w:shd w:fill="auto" w:val="clear"/>
             <w:tcMar>
               <w:top w:w="57" w:type="dxa"/>
-              <w:left w:w="30" w:type="dxa"/>
+              <w:left w:w="24" w:type="dxa"/>
               <w:bottom w:w="57" w:type="dxa"/>
               <w:right w:w="57" w:type="dxa"/>
             </w:tcMar>
@@ -1792,7 +1792,7 @@
               </w:tblBorders>
               <w:tblCellMar>
                 <w:top w:w="57" w:type="dxa"/>
-                <w:left w:w="30" w:type="dxa"/>
+                <w:left w:w="24" w:type="dxa"/>
                 <w:bottom w:w="57" w:type="dxa"/>
                 <w:right w:w="57" w:type="dxa"/>
               </w:tblCellMar>
@@ -1824,7 +1824,7 @@
                   </w:tcBorders>
                   <w:shd w:fill="auto" w:val="clear"/>
                   <w:tcMar>
-                    <w:left w:w="30" w:type="dxa"/>
+                    <w:left w:w="24" w:type="dxa"/>
                   </w:tcMar>
                 </w:tcPr>
                 <w:p>
@@ -1849,7 +1849,7 @@
                   </w:tcBorders>
                   <w:shd w:fill="auto" w:val="clear"/>
                   <w:tcMar>
-                    <w:left w:w="30" w:type="dxa"/>
+                    <w:left w:w="24" w:type="dxa"/>
                   </w:tcMar>
                 </w:tcPr>
                 <w:p>
@@ -1881,7 +1881,7 @@
                   </w:tcBorders>
                   <w:shd w:fill="auto" w:val="clear"/>
                   <w:tcMar>
-                    <w:left w:w="30" w:type="dxa"/>
+                    <w:left w:w="24" w:type="dxa"/>
                   </w:tcMar>
                 </w:tcPr>
                 <w:p>
@@ -1913,7 +1913,7 @@
                   </w:tcBorders>
                   <w:shd w:fill="auto" w:val="clear"/>
                   <w:tcMar>
-                    <w:left w:w="30" w:type="dxa"/>
+                    <w:left w:w="24" w:type="dxa"/>
                   </w:tcMar>
                 </w:tcPr>
                 <w:p>
@@ -1945,7 +1945,7 @@
                   </w:tcBorders>
                   <w:shd w:fill="auto" w:val="clear"/>
                   <w:tcMar>
-                    <w:left w:w="30" w:type="dxa"/>
+                    <w:left w:w="24" w:type="dxa"/>
                   </w:tcMar>
                 </w:tcPr>
                 <w:p>
@@ -1977,7 +1977,7 @@
                   </w:tcBorders>
                   <w:shd w:fill="auto" w:val="clear"/>
                   <w:tcMar>
-                    <w:left w:w="30" w:type="dxa"/>
+                    <w:left w:w="24" w:type="dxa"/>
                   </w:tcMar>
                 </w:tcPr>
                 <w:p>
@@ -2009,7 +2009,7 @@
                   </w:tcBorders>
                   <w:shd w:fill="auto" w:val="clear"/>
                   <w:tcMar>
-                    <w:left w:w="30" w:type="dxa"/>
+                    <w:left w:w="24" w:type="dxa"/>
                   </w:tcMar>
                 </w:tcPr>
                 <w:p>
@@ -2041,7 +2041,7 @@
                   </w:tcBorders>
                   <w:shd w:fill="auto" w:val="clear"/>
                   <w:tcMar>
-                    <w:left w:w="30" w:type="dxa"/>
+                    <w:left w:w="24" w:type="dxa"/>
                   </w:tcMar>
                 </w:tcPr>
                 <w:p>
@@ -2075,7 +2075,7 @@
                   </w:tcBorders>
                   <w:shd w:fill="auto" w:val="clear"/>
                   <w:tcMar>
-                    <w:left w:w="30" w:type="dxa"/>
+                    <w:left w:w="24" w:type="dxa"/>
                   </w:tcMar>
                 </w:tcPr>
                 <w:p>
@@ -2113,7 +2113,7 @@
                   </w:tcBorders>
                   <w:shd w:fill="auto" w:val="clear"/>
                   <w:tcMar>
-                    <w:left w:w="30" w:type="dxa"/>
+                    <w:left w:w="24" w:type="dxa"/>
                   </w:tcMar>
                 </w:tcPr>
                 <w:p>
@@ -2139,7 +2139,7 @@
                   </w:tcBorders>
                   <w:shd w:fill="auto" w:val="clear"/>
                   <w:tcMar>
-                    <w:left w:w="30" w:type="dxa"/>
+                    <w:left w:w="24" w:type="dxa"/>
                   </w:tcMar>
                 </w:tcPr>
                 <w:p>
@@ -2164,7 +2164,7 @@
                   </w:tcBorders>
                   <w:shd w:fill="auto" w:val="clear"/>
                   <w:tcMar>
-                    <w:left w:w="30" w:type="dxa"/>
+                    <w:left w:w="24" w:type="dxa"/>
                   </w:tcMar>
                 </w:tcPr>
                 <w:p>
@@ -2189,7 +2189,7 @@
                   </w:tcBorders>
                   <w:shd w:fill="auto" w:val="clear"/>
                   <w:tcMar>
-                    <w:left w:w="30" w:type="dxa"/>
+                    <w:left w:w="24" w:type="dxa"/>
                   </w:tcMar>
                 </w:tcPr>
                 <w:p>
@@ -2214,7 +2214,7 @@
                   </w:tcBorders>
                   <w:shd w:fill="auto" w:val="clear"/>
                   <w:tcMar>
-                    <w:left w:w="30" w:type="dxa"/>
+                    <w:left w:w="24" w:type="dxa"/>
                   </w:tcMar>
                 </w:tcPr>
                 <w:p>
@@ -2239,7 +2239,7 @@
                   </w:tcBorders>
                   <w:shd w:fill="auto" w:val="clear"/>
                   <w:tcMar>
-                    <w:left w:w="30" w:type="dxa"/>
+                    <w:left w:w="24" w:type="dxa"/>
                   </w:tcMar>
                 </w:tcPr>
                 <w:p>
@@ -2264,7 +2264,7 @@
                   </w:tcBorders>
                   <w:shd w:fill="auto" w:val="clear"/>
                   <w:tcMar>
-                    <w:left w:w="30" w:type="dxa"/>
+                    <w:left w:w="24" w:type="dxa"/>
                   </w:tcMar>
                 </w:tcPr>
                 <w:p>
@@ -2289,7 +2289,7 @@
                   </w:tcBorders>
                   <w:shd w:fill="auto" w:val="clear"/>
                   <w:tcMar>
-                    <w:left w:w="30" w:type="dxa"/>
+                    <w:left w:w="24" w:type="dxa"/>
                   </w:tcMar>
                 </w:tcPr>
                 <w:p>
@@ -2316,7 +2316,7 @@
                   </w:tcBorders>
                   <w:shd w:fill="auto" w:val="clear"/>
                   <w:tcMar>
-                    <w:left w:w="30" w:type="dxa"/>
+                    <w:left w:w="24" w:type="dxa"/>
                   </w:tcMar>
                 </w:tcPr>
                 <w:p>
@@ -2390,7 +2390,7 @@
       <w:tblPr>
         <w:tblW w:w="9645" w:type="dxa"/>
         <w:jc w:val="left"/>
-        <w:tblInd w:w="34" w:type="dxa"/>
+        <w:tblInd w:w="30" w:type="dxa"/>
         <w:tblBorders>
           <w:top w:val="single" w:sz="2" w:space="0" w:color="000001"/>
           <w:left w:val="single" w:sz="2" w:space="0" w:color="000001"/>
@@ -2399,7 +2399,7 @@
         </w:tblBorders>
         <w:tblCellMar>
           <w:top w:w="55" w:type="dxa"/>
-          <w:left w:w="27" w:type="dxa"/>
+          <w:left w:w="21" w:type="dxa"/>
           <w:bottom w:w="55" w:type="dxa"/>
           <w:right w:w="55" w:type="dxa"/>
         </w:tblCellMar>
@@ -2432,7 +2432,7 @@
             </w:tcBorders>
             <w:shd w:fill="auto" w:val="clear"/>
             <w:tcMar>
-              <w:left w:w="27" w:type="dxa"/>
+              <w:left w:w="21" w:type="dxa"/>
             </w:tcMar>
           </w:tcPr>
           <w:p>
@@ -2463,7 +2463,7 @@
             </w:tcBorders>
             <w:shd w:fill="auto" w:val="clear"/>
             <w:tcMar>
-              <w:left w:w="27" w:type="dxa"/>
+              <w:left w:w="21" w:type="dxa"/>
             </w:tcMar>
           </w:tcPr>
           <w:p>
@@ -2495,7 +2495,7 @@
             </w:tcBorders>
             <w:shd w:fill="auto" w:val="clear"/>
             <w:tcMar>
-              <w:left w:w="27" w:type="dxa"/>
+              <w:left w:w="21" w:type="dxa"/>
             </w:tcMar>
           </w:tcPr>
           <w:p>
@@ -2527,7 +2527,7 @@
             </w:tcBorders>
             <w:shd w:fill="auto" w:val="clear"/>
             <w:tcMar>
-              <w:left w:w="27" w:type="dxa"/>
+              <w:left w:w="21" w:type="dxa"/>
             </w:tcMar>
           </w:tcPr>
           <w:p>
@@ -2559,7 +2559,7 @@
             </w:tcBorders>
             <w:shd w:fill="auto" w:val="clear"/>
             <w:tcMar>
-              <w:left w:w="27" w:type="dxa"/>
+              <w:left w:w="21" w:type="dxa"/>
             </w:tcMar>
           </w:tcPr>
           <w:p>
@@ -2591,7 +2591,7 @@
             </w:tcBorders>
             <w:shd w:fill="auto" w:val="clear"/>
             <w:tcMar>
-              <w:left w:w="27" w:type="dxa"/>
+              <w:left w:w="21" w:type="dxa"/>
             </w:tcMar>
           </w:tcPr>
           <w:p>
@@ -2624,7 +2624,7 @@
             </w:tcBorders>
             <w:shd w:fill="auto" w:val="clear"/>
             <w:tcMar>
-              <w:left w:w="27" w:type="dxa"/>
+              <w:left w:w="21" w:type="dxa"/>
             </w:tcMar>
           </w:tcPr>
           <w:p>
@@ -2656,7 +2656,7 @@
             </w:tcBorders>
             <w:shd w:fill="auto" w:val="clear"/>
             <w:tcMar>
-              <w:left w:w="27" w:type="dxa"/>
+              <w:left w:w="21" w:type="dxa"/>
             </w:tcMar>
           </w:tcPr>
           <w:p>
@@ -2688,7 +2688,7 @@
             </w:tcBorders>
             <w:shd w:fill="auto" w:val="clear"/>
             <w:tcMar>
-              <w:left w:w="27" w:type="dxa"/>
+              <w:left w:w="21" w:type="dxa"/>
             </w:tcMar>
           </w:tcPr>
           <w:p>
@@ -2722,7 +2722,7 @@
             </w:tcBorders>
             <w:shd w:fill="auto" w:val="clear"/>
             <w:tcMar>
-              <w:left w:w="27" w:type="dxa"/>
+              <w:left w:w="21" w:type="dxa"/>
             </w:tcMar>
           </w:tcPr>
           <w:p>
@@ -2759,7 +2759,7 @@
             </w:tcBorders>
             <w:shd w:fill="auto" w:val="clear"/>
             <w:tcMar>
-              <w:left w:w="27" w:type="dxa"/>
+              <w:left w:w="21" w:type="dxa"/>
             </w:tcMar>
           </w:tcPr>
           <w:p>
@@ -2784,7 +2784,7 @@
             </w:tcBorders>
             <w:shd w:fill="auto" w:val="clear"/>
             <w:tcMar>
-              <w:left w:w="27" w:type="dxa"/>
+              <w:left w:w="21" w:type="dxa"/>
             </w:tcMar>
           </w:tcPr>
           <w:p>
@@ -2809,7 +2809,7 @@
             </w:tcBorders>
             <w:shd w:fill="auto" w:val="clear"/>
             <w:tcMar>
-              <w:left w:w="27" w:type="dxa"/>
+              <w:left w:w="21" w:type="dxa"/>
             </w:tcMar>
           </w:tcPr>
           <w:p>
@@ -2834,7 +2834,7 @@
             </w:tcBorders>
             <w:shd w:fill="auto" w:val="clear"/>
             <w:tcMar>
-              <w:left w:w="27" w:type="dxa"/>
+              <w:left w:w="21" w:type="dxa"/>
             </w:tcMar>
           </w:tcPr>
           <w:p>
@@ -2859,7 +2859,7 @@
             </w:tcBorders>
             <w:shd w:fill="auto" w:val="clear"/>
             <w:tcMar>
-              <w:left w:w="27" w:type="dxa"/>
+              <w:left w:w="21" w:type="dxa"/>
             </w:tcMar>
           </w:tcPr>
           <w:p>
@@ -2884,7 +2884,7 @@
             </w:tcBorders>
             <w:shd w:fill="auto" w:val="clear"/>
             <w:tcMar>
-              <w:left w:w="27" w:type="dxa"/>
+              <w:left w:w="21" w:type="dxa"/>
             </w:tcMar>
           </w:tcPr>
           <w:p>
@@ -2910,7 +2910,7 @@
             </w:tcBorders>
             <w:shd w:fill="auto" w:val="clear"/>
             <w:tcMar>
-              <w:left w:w="27" w:type="dxa"/>
+              <w:left w:w="21" w:type="dxa"/>
             </w:tcMar>
           </w:tcPr>
           <w:p>
@@ -2934,7 +2934,7 @@
             </w:tcBorders>
             <w:shd w:fill="auto" w:val="clear"/>
             <w:tcMar>
-              <w:left w:w="27" w:type="dxa"/>
+              <w:left w:w="21" w:type="dxa"/>
             </w:tcMar>
           </w:tcPr>
           <w:p>
@@ -2959,7 +2959,7 @@
             </w:tcBorders>
             <w:shd w:fill="auto" w:val="clear"/>
             <w:tcMar>
-              <w:left w:w="27" w:type="dxa"/>
+              <w:left w:w="21" w:type="dxa"/>
             </w:tcMar>
           </w:tcPr>
           <w:p>
@@ -2986,7 +2986,7 @@
             </w:tcBorders>
             <w:shd w:fill="auto" w:val="clear"/>
             <w:tcMar>
-              <w:left w:w="27" w:type="dxa"/>
+              <w:left w:w="21" w:type="dxa"/>
             </w:tcMar>
           </w:tcPr>
           <w:p>
@@ -3076,7 +3076,7 @@
       <w:tblPr>
         <w:tblW w:w="9638" w:type="dxa"/>
         <w:jc w:val="left"/>
-        <w:tblInd w:w="38" w:type="dxa"/>
+        <w:tblInd w:w="34" w:type="dxa"/>
         <w:tblBorders>
           <w:top w:val="single" w:sz="2" w:space="0" w:color="000001"/>
           <w:left w:val="single" w:sz="2" w:space="0" w:color="000001"/>
@@ -3085,7 +3085,7 @@
         </w:tblBorders>
         <w:tblCellMar>
           <w:top w:w="55" w:type="dxa"/>
-          <w:left w:w="33" w:type="dxa"/>
+          <w:left w:w="27" w:type="dxa"/>
           <w:bottom w:w="55" w:type="dxa"/>
           <w:right w:w="55" w:type="dxa"/>
         </w:tblCellMar>
@@ -3093,8 +3093,8 @@
       <w:tblGrid>
         <w:gridCol w:w="2409"/>
         <w:gridCol w:w="2410"/>
-        <w:gridCol w:w="2415"/>
-        <w:gridCol w:w="2403"/>
+        <w:gridCol w:w="2417"/>
+        <w:gridCol w:w="2401"/>
       </w:tblGrid>
       <w:tr>
         <w:trPr>
@@ -3112,7 +3112,7 @@
             </w:tcBorders>
             <w:shd w:fill="auto" w:val="clear"/>
             <w:tcMar>
-              <w:left w:w="33" w:type="dxa"/>
+              <w:left w:w="27" w:type="dxa"/>
             </w:tcMar>
           </w:tcPr>
           <w:p>
@@ -3144,7 +3144,7 @@
             </w:tcBorders>
             <w:shd w:fill="auto" w:val="clear"/>
             <w:tcMar>
-              <w:left w:w="33" w:type="dxa"/>
+              <w:left w:w="27" w:type="dxa"/>
             </w:tcMar>
           </w:tcPr>
           <w:p>
@@ -3167,16 +3167,16 @@
         </w:tc>
         <w:tc>
           <w:tcPr>
-            <w:tcW w:w="2415" w:type="dxa"/>
-            <w:tcBorders>
-              <w:top w:val="single" w:sz="2" w:space="0" w:color="000001"/>
-              <w:left w:val="single" w:sz="2" w:space="0" w:color="000001"/>
-              <w:bottom w:val="single" w:sz="2" w:space="0" w:color="000001"/>
-              <w:insideH w:val="single" w:sz="2" w:space="0" w:color="000001"/>
-            </w:tcBorders>
-            <w:shd w:fill="auto" w:val="clear"/>
-            <w:tcMar>
-              <w:left w:w="33" w:type="dxa"/>
+            <w:tcW w:w="2417" w:type="dxa"/>
+            <w:tcBorders>
+              <w:top w:val="single" w:sz="2" w:space="0" w:color="000001"/>
+              <w:left w:val="single" w:sz="2" w:space="0" w:color="000001"/>
+              <w:bottom w:val="single" w:sz="2" w:space="0" w:color="000001"/>
+              <w:insideH w:val="single" w:sz="2" w:space="0" w:color="000001"/>
+            </w:tcBorders>
+            <w:shd w:fill="auto" w:val="clear"/>
+            <w:tcMar>
+              <w:left w:w="27" w:type="dxa"/>
             </w:tcMar>
           </w:tcPr>
           <w:p>
@@ -3199,7 +3199,7 @@
         </w:tc>
         <w:tc>
           <w:tcPr>
-            <w:tcW w:w="2403" w:type="dxa"/>
+            <w:tcW w:w="2401" w:type="dxa"/>
             <w:tcBorders>
               <w:top w:val="single" w:sz="2" w:space="0" w:color="000001"/>
               <w:left w:val="single" w:sz="2" w:space="0" w:color="000001"/>
@@ -3210,7 +3210,7 @@
             </w:tcBorders>
             <w:shd w:fill="auto" w:val="clear"/>
             <w:tcMar>
-              <w:left w:w="33" w:type="dxa"/>
+              <w:left w:w="27" w:type="dxa"/>
             </w:tcMar>
           </w:tcPr>
           <w:p>
@@ -3248,7 +3248,7 @@
             </w:tcBorders>
             <w:shd w:fill="auto" w:val="clear"/>
             <w:tcMar>
-              <w:left w:w="33" w:type="dxa"/>
+              <w:left w:w="27" w:type="dxa"/>
             </w:tcMar>
           </w:tcPr>
           <w:p>
@@ -3280,7 +3280,7 @@
             </w:tcBorders>
             <w:shd w:fill="auto" w:val="clear"/>
             <w:tcMar>
-              <w:left w:w="33" w:type="dxa"/>
+              <w:left w:w="27" w:type="dxa"/>
             </w:tcMar>
           </w:tcPr>
           <w:p>
@@ -3303,16 +3303,16 @@
         </w:tc>
         <w:tc>
           <w:tcPr>
-            <w:tcW w:w="2415" w:type="dxa"/>
-            <w:tcBorders>
-              <w:top w:val="single" w:sz="2" w:space="0" w:color="000001"/>
-              <w:left w:val="single" w:sz="2" w:space="0" w:color="000001"/>
-              <w:bottom w:val="single" w:sz="2" w:space="0" w:color="000001"/>
-              <w:insideH w:val="single" w:sz="2" w:space="0" w:color="000001"/>
-            </w:tcBorders>
-            <w:shd w:fill="auto" w:val="clear"/>
-            <w:tcMar>
-              <w:left w:w="33" w:type="dxa"/>
+            <w:tcW w:w="2417" w:type="dxa"/>
+            <w:tcBorders>
+              <w:top w:val="single" w:sz="2" w:space="0" w:color="000001"/>
+              <w:left w:val="single" w:sz="2" w:space="0" w:color="000001"/>
+              <w:bottom w:val="single" w:sz="2" w:space="0" w:color="000001"/>
+              <w:insideH w:val="single" w:sz="2" w:space="0" w:color="000001"/>
+            </w:tcBorders>
+            <w:shd w:fill="auto" w:val="clear"/>
+            <w:tcMar>
+              <w:left w:w="27" w:type="dxa"/>
             </w:tcMar>
           </w:tcPr>
           <w:p>
@@ -3335,7 +3335,7 @@
         </w:tc>
         <w:tc>
           <w:tcPr>
-            <w:tcW w:w="2403" w:type="dxa"/>
+            <w:tcW w:w="2401" w:type="dxa"/>
             <w:tcBorders>
               <w:top w:val="single" w:sz="2" w:space="0" w:color="000001"/>
               <w:left w:val="single" w:sz="2" w:space="0" w:color="000001"/>
@@ -3346,7 +3346,7 @@
             </w:tcBorders>
             <w:shd w:fill="auto" w:val="clear"/>
             <w:tcMar>
-              <w:left w:w="33" w:type="dxa"/>
+              <w:left w:w="27" w:type="dxa"/>
             </w:tcMar>
           </w:tcPr>
           <w:p>
@@ -3359,21 +3359,7 @@
                 <w:b/>
                 <w:bCs/>
               </w:rPr>
-              <w:t>{name</w:t>
-            </w:r>
-            <w:r>
-              <w:rPr>
-                <w:b/>
-                <w:bCs/>
-              </w:rPr>
-              <w:t>3</w:t>
-            </w:r>
-            <w:r>
-              <w:rPr>
-                <w:b/>
-                <w:bCs/>
-              </w:rPr>
-              <w:t>}</w:t>
+              <w:t>{name3}</w:t>
             </w:r>
           </w:p>
         </w:tc>
@@ -3394,7 +3380,7 @@
             </w:tcBorders>
             <w:shd w:fill="auto" w:val="clear"/>
             <w:tcMar>
-              <w:left w:w="33" w:type="dxa"/>
+              <w:left w:w="27" w:type="dxa"/>
             </w:tcMar>
           </w:tcPr>
           <w:p>
@@ -3426,7 +3412,7 @@
             </w:tcBorders>
             <w:shd w:fill="auto" w:val="clear"/>
             <w:tcMar>
-              <w:left w:w="33" w:type="dxa"/>
+              <w:left w:w="27" w:type="dxa"/>
             </w:tcMar>
           </w:tcPr>
           <w:p>
@@ -3449,16 +3435,16 @@
         </w:tc>
         <w:tc>
           <w:tcPr>
-            <w:tcW w:w="2415" w:type="dxa"/>
-            <w:tcBorders>
-              <w:top w:val="single" w:sz="2" w:space="0" w:color="000001"/>
-              <w:left w:val="single" w:sz="2" w:space="0" w:color="000001"/>
-              <w:bottom w:val="single" w:sz="2" w:space="0" w:color="000001"/>
-              <w:insideH w:val="single" w:sz="2" w:space="0" w:color="000001"/>
-            </w:tcBorders>
-            <w:shd w:fill="auto" w:val="clear"/>
-            <w:tcMar>
-              <w:left w:w="33" w:type="dxa"/>
+            <w:tcW w:w="2417" w:type="dxa"/>
+            <w:tcBorders>
+              <w:top w:val="single" w:sz="2" w:space="0" w:color="000001"/>
+              <w:left w:val="single" w:sz="2" w:space="0" w:color="000001"/>
+              <w:bottom w:val="single" w:sz="2" w:space="0" w:color="000001"/>
+              <w:insideH w:val="single" w:sz="2" w:space="0" w:color="000001"/>
+            </w:tcBorders>
+            <w:shd w:fill="auto" w:val="clear"/>
+            <w:tcMar>
+              <w:left w:w="27" w:type="dxa"/>
             </w:tcMar>
           </w:tcPr>
           <w:p>
@@ -3481,7 +3467,7 @@
         </w:tc>
         <w:tc>
           <w:tcPr>
-            <w:tcW w:w="2403" w:type="dxa"/>
+            <w:tcW w:w="2401" w:type="dxa"/>
             <w:tcBorders>
               <w:top w:val="single" w:sz="2" w:space="0" w:color="000001"/>
               <w:left w:val="single" w:sz="2" w:space="0" w:color="000001"/>
@@ -3492,7 +3478,7 @@
             </w:tcBorders>
             <w:shd w:fill="auto" w:val="clear"/>
             <w:tcMar>
-              <w:left w:w="33" w:type="dxa"/>
+              <w:left w:w="27" w:type="dxa"/>
             </w:tcMar>
           </w:tcPr>
           <w:p>
@@ -3527,7 +3513,7 @@
             </w:tcBorders>
             <w:shd w:fill="auto" w:val="clear"/>
             <w:tcMar>
-              <w:left w:w="33" w:type="dxa"/>
+              <w:left w:w="27" w:type="dxa"/>
             </w:tcMar>
           </w:tcPr>
           <w:p>
@@ -3559,7 +3545,7 @@
             </w:tcBorders>
             <w:shd w:fill="auto" w:val="clear"/>
             <w:tcMar>
-              <w:left w:w="33" w:type="dxa"/>
+              <w:left w:w="27" w:type="dxa"/>
             </w:tcMar>
           </w:tcPr>
           <w:p>
@@ -3575,16 +3561,16 @@
         </w:tc>
         <w:tc>
           <w:tcPr>
-            <w:tcW w:w="2415" w:type="dxa"/>
-            <w:tcBorders>
-              <w:top w:val="single" w:sz="2" w:space="0" w:color="000001"/>
-              <w:left w:val="single" w:sz="2" w:space="0" w:color="000001"/>
-              <w:bottom w:val="single" w:sz="2" w:space="0" w:color="000001"/>
-              <w:insideH w:val="single" w:sz="2" w:space="0" w:color="000001"/>
-            </w:tcBorders>
-            <w:shd w:fill="auto" w:val="clear"/>
-            <w:tcMar>
-              <w:left w:w="33" w:type="dxa"/>
+            <w:tcW w:w="2417" w:type="dxa"/>
+            <w:tcBorders>
+              <w:top w:val="single" w:sz="2" w:space="0" w:color="000001"/>
+              <w:left w:val="single" w:sz="2" w:space="0" w:color="000001"/>
+              <w:bottom w:val="single" w:sz="2" w:space="0" w:color="000001"/>
+              <w:insideH w:val="single" w:sz="2" w:space="0" w:color="000001"/>
+            </w:tcBorders>
+            <w:shd w:fill="auto" w:val="clear"/>
+            <w:tcMar>
+              <w:left w:w="27" w:type="dxa"/>
             </w:tcMar>
           </w:tcPr>
           <w:p>
@@ -3600,7 +3586,7 @@
         </w:tc>
         <w:tc>
           <w:tcPr>
-            <w:tcW w:w="2403" w:type="dxa"/>
+            <w:tcW w:w="2401" w:type="dxa"/>
             <w:tcBorders>
               <w:top w:val="single" w:sz="2" w:space="0" w:color="000001"/>
               <w:left w:val="single" w:sz="2" w:space="0" w:color="000001"/>
@@ -3611,7 +3597,7 @@
             </w:tcBorders>
             <w:shd w:fill="auto" w:val="clear"/>
             <w:tcMar>
-              <w:left w:w="33" w:type="dxa"/>
+              <w:left w:w="27" w:type="dxa"/>
             </w:tcMar>
           </w:tcPr>
           <w:p>
@@ -3657,6 +3643,1099 @@
       <w:r>
         <w:rPr/>
         <w:t>6. Justification for read-across / category</w:t>
+      </w:r>
+    </w:p>
+    <w:p>
+      <w:pPr>
+        <w:pStyle w:val="Normal"/>
+        <w:rPr/>
+      </w:pPr>
+      <w:r>
+        <w:rPr/>
+      </w:r>
+    </w:p>
+    <w:p>
+      <w:pPr>
+        <w:pStyle w:val="Normal"/>
+        <w:rPr/>
+      </w:pPr>
+      <w:r>
+        <w:rPr/>
+      </w:r>
+    </w:p>
+    <w:p>
+      <w:pPr>
+        <w:pStyle w:val="Normal"/>
+        <w:rPr/>
+      </w:pPr>
+      <w:r>
+        <w:rPr/>
+      </w:r>
+    </w:p>
+    <w:p>
+      <w:pPr>
+        <w:pStyle w:val="Normal"/>
+        <w:rPr/>
+      </w:pPr>
+      <w:r>
+        <w:rPr/>
+      </w:r>
+      <w:r>
+        <w:br w:type="page"/>
+      </w:r>
+    </w:p>
+    <w:p>
+      <w:pPr>
+        <w:pStyle w:val="2"/>
+        <w:rPr/>
+      </w:pPr>
+      <w:r>
+        <w:rPr/>
+        <w:t>Appendix 2 Rationale for gap filling</w:t>
+      </w:r>
+    </w:p>
+    <w:p>
+      <w:pPr>
+        <w:pStyle w:val="Normal"/>
+        <w:rPr/>
+      </w:pPr>
+      <w:r>
+        <w:rPr/>
+        <w:t>{#</w:t>
+      </w:r>
+      <w:r>
+        <w:rPr/>
+        <w:t>ad</w:t>
+      </w:r>
+      <w:r>
+        <w:rPr/>
+        <w:t>structures}</w:t>
+      </w:r>
+    </w:p>
+    <w:p>
+      <w:pPr>
+        <w:pStyle w:val="2"/>
+        <w:rPr/>
+      </w:pPr>
+      <w:r>
+        <w:rPr/>
+        <w:t>{name}</w:t>
+      </w:r>
+    </w:p>
+    <w:p>
+      <w:pPr>
+        <w:pStyle w:val="Style12"/>
+        <w:rPr/>
+      </w:pPr>
+      <w:r>
+        <w:rPr/>
+        <w:t>{#features}</w:t>
+      </w:r>
+    </w:p>
+    <w:p>
+      <w:pPr>
+        <w:pStyle w:val="4"/>
+        <w:rPr/>
+      </w:pPr>
+      <w:r>
+        <w:rPr/>
+        <w:t>{name}</w:t>
+      </w:r>
+    </w:p>
+    <w:p>
+      <w:pPr>
+        <w:pStyle w:val="Style12"/>
+        <w:rPr/>
+      </w:pPr>
+      <w:r>
+        <w:rPr/>
+        <w:t>{#data}</w:t>
+      </w:r>
+    </w:p>
+    <w:tbl>
+      <w:tblPr>
+        <w:tblW w:w="9645" w:type="dxa"/>
+        <w:jc w:val="left"/>
+        <w:tblInd w:w="25" w:type="dxa"/>
+        <w:tblBorders>
+          <w:top w:val="single" w:sz="2" w:space="0" w:color="000001"/>
+          <w:left w:val="single" w:sz="2" w:space="0" w:color="000001"/>
+          <w:bottom w:val="single" w:sz="2" w:space="0" w:color="000001"/>
+          <w:insideH w:val="single" w:sz="2" w:space="0" w:color="000001"/>
+        </w:tblBorders>
+        <w:tblCellMar>
+          <w:top w:w="28" w:type="dxa"/>
+          <w:left w:w="24" w:type="dxa"/>
+          <w:bottom w:w="28" w:type="dxa"/>
+          <w:right w:w="28" w:type="dxa"/>
+        </w:tblCellMar>
+      </w:tblPr>
+      <w:tblGrid>
+        <w:gridCol w:w="1825"/>
+        <w:gridCol w:w="1460"/>
+        <w:gridCol w:w="1425"/>
+        <w:gridCol w:w="4934"/>
+      </w:tblGrid>
+      <w:tr>
+        <w:trPr>
+          <w:tblHeader w:val="true"/>
+        </w:trPr>
+        <w:tc>
+          <w:tcPr>
+            <w:tcW w:w="1825" w:type="dxa"/>
+            <w:vMerge w:val="restart"/>
+            <w:tcBorders>
+              <w:top w:val="single" w:sz="2" w:space="0" w:color="000001"/>
+              <w:left w:val="single" w:sz="2" w:space="0" w:color="000001"/>
+              <w:bottom w:val="single" w:sz="2" w:space="0" w:color="000001"/>
+              <w:insideH w:val="single" w:sz="2" w:space="0" w:color="000001"/>
+            </w:tcBorders>
+            <w:shd w:fill="auto" w:val="clear"/>
+            <w:tcMar>
+              <w:left w:w="24" w:type="dxa"/>
+            </w:tcMar>
+            <w:vAlign w:val="center"/>
+          </w:tcPr>
+          <w:p>
+            <w:pPr>
+              <w:pStyle w:val="Style19"/>
+              <w:rPr/>
+            </w:pPr>
+            <w:r>
+              <w:rPr/>
+              <w:t>Endpoint</w:t>
+            </w:r>
+          </w:p>
+        </w:tc>
+        <w:tc>
+          <w:tcPr>
+            <w:tcW w:w="1460" w:type="dxa"/>
+            <w:vMerge w:val="restart"/>
+            <w:tcBorders>
+              <w:top w:val="single" w:sz="2" w:space="0" w:color="000001"/>
+              <w:left w:val="single" w:sz="2" w:space="0" w:color="000001"/>
+              <w:bottom w:val="single" w:sz="2" w:space="0" w:color="000001"/>
+              <w:insideH w:val="single" w:sz="2" w:space="0" w:color="000001"/>
+            </w:tcBorders>
+            <w:shd w:fill="auto" w:val="clear"/>
+            <w:tcMar>
+              <w:left w:w="24" w:type="dxa"/>
+            </w:tcMar>
+            <w:vAlign w:val="center"/>
+          </w:tcPr>
+          <w:p>
+            <w:pPr>
+              <w:pStyle w:val="Style19"/>
+              <w:rPr/>
+            </w:pPr>
+            <w:r>
+              <w:rPr/>
+              <w:t>Value</w:t>
+            </w:r>
+          </w:p>
+        </w:tc>
+        <w:tc>
+          <w:tcPr>
+            <w:tcW w:w="1425" w:type="dxa"/>
+            <w:tcBorders>
+              <w:top w:val="single" w:sz="2" w:space="0" w:color="000001"/>
+              <w:left w:val="single" w:sz="2" w:space="0" w:color="000001"/>
+              <w:bottom w:val="single" w:sz="2" w:space="0" w:color="000001"/>
+              <w:insideH w:val="single" w:sz="2" w:space="0" w:color="000001"/>
+            </w:tcBorders>
+            <w:shd w:fill="auto" w:val="clear"/>
+            <w:tcMar>
+              <w:left w:w="24" w:type="dxa"/>
+            </w:tcMar>
+            <w:vAlign w:val="center"/>
+          </w:tcPr>
+          <w:p>
+            <w:pPr>
+              <w:pStyle w:val="Style19"/>
+              <w:rPr/>
+            </w:pPr>
+            <w:r>
+              <w:rPr/>
+              <w:t>{-w:tc conditions}Conditions{/conditions}</w:t>
+            </w:r>
+          </w:p>
+        </w:tc>
+        <w:tc>
+          <w:tcPr>
+            <w:tcW w:w="4934" w:type="dxa"/>
+            <w:vMerge w:val="restart"/>
+            <w:tcBorders>
+              <w:top w:val="single" w:sz="2" w:space="0" w:color="000001"/>
+              <w:left w:val="single" w:sz="2" w:space="0" w:color="000001"/>
+              <w:bottom w:val="single" w:sz="2" w:space="0" w:color="000001"/>
+              <w:right w:val="single" w:sz="2" w:space="0" w:color="000001"/>
+              <w:insideH w:val="single" w:sz="2" w:space="0" w:color="000001"/>
+              <w:insideV w:val="single" w:sz="2" w:space="0" w:color="000001"/>
+            </w:tcBorders>
+            <w:shd w:fill="auto" w:val="clear"/>
+            <w:tcMar>
+              <w:left w:w="24" w:type="dxa"/>
+            </w:tcMar>
+            <w:vAlign w:val="center"/>
+          </w:tcPr>
+          <w:p>
+            <w:pPr>
+              <w:pStyle w:val="Style19"/>
+              <w:rPr/>
+            </w:pPr>
+            <w:r>
+              <w:rPr/>
+              <w:t>Guideline</w:t>
+            </w:r>
+          </w:p>
+        </w:tc>
+      </w:tr>
+      <w:tr>
+        <w:trPr>
+          <w:tblHeader w:val="true"/>
+        </w:trPr>
+        <w:tc>
+          <w:tcPr>
+            <w:tcW w:w="1825" w:type="dxa"/>
+            <w:vMerge w:val="continue"/>
+            <w:tcBorders>
+              <w:top w:val="single" w:sz="2" w:space="0" w:color="000001"/>
+              <w:left w:val="single" w:sz="2" w:space="0" w:color="000001"/>
+              <w:bottom w:val="single" w:sz="2" w:space="0" w:color="000001"/>
+              <w:insideH w:val="single" w:sz="2" w:space="0" w:color="000001"/>
+            </w:tcBorders>
+            <w:shd w:fill="auto" w:val="clear"/>
+            <w:tcMar>
+              <w:left w:w="24" w:type="dxa"/>
+            </w:tcMar>
+            <w:vAlign w:val="center"/>
+          </w:tcPr>
+          <w:p>
+            <w:pPr>
+              <w:pStyle w:val="Style16"/>
+              <w:rPr>
+                <w:sz w:val="4"/>
+                <w:szCs w:val="4"/>
+              </w:rPr>
+            </w:pPr>
+            <w:r>
+              <w:rPr>
+                <w:sz w:val="4"/>
+                <w:szCs w:val="4"/>
+              </w:rPr>
+            </w:r>
+          </w:p>
+        </w:tc>
+        <w:tc>
+          <w:tcPr>
+            <w:tcW w:w="1460" w:type="dxa"/>
+            <w:vMerge w:val="continue"/>
+            <w:tcBorders>
+              <w:top w:val="single" w:sz="2" w:space="0" w:color="000001"/>
+              <w:left w:val="single" w:sz="2" w:space="0" w:color="000001"/>
+              <w:bottom w:val="single" w:sz="2" w:space="0" w:color="000001"/>
+              <w:insideH w:val="single" w:sz="2" w:space="0" w:color="000001"/>
+            </w:tcBorders>
+            <w:shd w:fill="auto" w:val="clear"/>
+            <w:tcMar>
+              <w:left w:w="24" w:type="dxa"/>
+            </w:tcMar>
+            <w:vAlign w:val="center"/>
+          </w:tcPr>
+          <w:p>
+            <w:pPr>
+              <w:pStyle w:val="Style16"/>
+              <w:rPr>
+                <w:sz w:val="4"/>
+                <w:szCs w:val="4"/>
+              </w:rPr>
+            </w:pPr>
+            <w:r>
+              <w:rPr>
+                <w:sz w:val="4"/>
+                <w:szCs w:val="4"/>
+              </w:rPr>
+            </w:r>
+          </w:p>
+        </w:tc>
+        <w:tc>
+          <w:tcPr>
+            <w:tcW w:w="1425" w:type="dxa"/>
+            <w:tcBorders>
+              <w:top w:val="single" w:sz="2" w:space="0" w:color="000001"/>
+              <w:left w:val="single" w:sz="2" w:space="0" w:color="000001"/>
+              <w:bottom w:val="single" w:sz="2" w:space="0" w:color="000001"/>
+              <w:insideH w:val="single" w:sz="2" w:space="0" w:color="000001"/>
+            </w:tcBorders>
+            <w:shd w:fill="auto" w:val="clear"/>
+            <w:tcMar>
+              <w:left w:w="24" w:type="dxa"/>
+            </w:tcMar>
+            <w:vAlign w:val="center"/>
+          </w:tcPr>
+          <w:p>
+            <w:pPr>
+              <w:pStyle w:val="Normal"/>
+              <w:rPr/>
+            </w:pPr>
+            <w:bookmarkStart w:id="1" w:name="__DdeLink__9055_21256517734"/>
+            <w:bookmarkEnd w:id="1"/>
+            <w:r>
+              <w:rPr/>
+              <w:t>{-w:tc conditions} {condition} {/conditions}</w:t>
+            </w:r>
+          </w:p>
+        </w:tc>
+        <w:tc>
+          <w:tcPr>
+            <w:tcW w:w="4934" w:type="dxa"/>
+            <w:vMerge w:val="continue"/>
+            <w:tcBorders>
+              <w:top w:val="single" w:sz="2" w:space="0" w:color="000001"/>
+              <w:left w:val="single" w:sz="2" w:space="0" w:color="000001"/>
+              <w:bottom w:val="single" w:sz="2" w:space="0" w:color="000001"/>
+              <w:right w:val="single" w:sz="2" w:space="0" w:color="000001"/>
+              <w:insideH w:val="single" w:sz="2" w:space="0" w:color="000001"/>
+              <w:insideV w:val="single" w:sz="2" w:space="0" w:color="000001"/>
+            </w:tcBorders>
+            <w:shd w:fill="auto" w:val="clear"/>
+            <w:tcMar>
+              <w:left w:w="24" w:type="dxa"/>
+            </w:tcMar>
+            <w:vAlign w:val="center"/>
+          </w:tcPr>
+          <w:p>
+            <w:pPr>
+              <w:pStyle w:val="Style16"/>
+              <w:rPr>
+                <w:sz w:val="4"/>
+                <w:szCs w:val="4"/>
+              </w:rPr>
+            </w:pPr>
+            <w:r>
+              <w:rPr>
+                <w:sz w:val="4"/>
+                <w:szCs w:val="4"/>
+              </w:rPr>
+            </w:r>
+          </w:p>
+        </w:tc>
+      </w:tr>
+      <w:tr>
+        <w:trPr/>
+        <w:tc>
+          <w:tcPr>
+            <w:tcW w:w="1825" w:type="dxa"/>
+            <w:tcBorders>
+              <w:top w:val="single" w:sz="2" w:space="0" w:color="000001"/>
+              <w:left w:val="single" w:sz="2" w:space="0" w:color="000001"/>
+              <w:bottom w:val="single" w:sz="2" w:space="0" w:color="000001"/>
+              <w:insideH w:val="single" w:sz="2" w:space="0" w:color="000001"/>
+            </w:tcBorders>
+            <w:shd w:fill="auto" w:val="clear"/>
+            <w:tcMar>
+              <w:left w:w="24" w:type="dxa"/>
+            </w:tcMar>
+            <w:vAlign w:val="center"/>
+          </w:tcPr>
+          <w:p>
+            <w:pPr>
+              <w:pStyle w:val="Style16"/>
+              <w:rPr/>
+            </w:pPr>
+            <w:r>
+              <w:rPr/>
+              <w:t>{endpoint}</w:t>
+            </w:r>
+          </w:p>
+        </w:tc>
+        <w:tc>
+          <w:tcPr>
+            <w:tcW w:w="1460" w:type="dxa"/>
+            <w:tcBorders>
+              <w:top w:val="single" w:sz="2" w:space="0" w:color="000001"/>
+              <w:left w:val="single" w:sz="2" w:space="0" w:color="000001"/>
+              <w:bottom w:val="single" w:sz="2" w:space="0" w:color="000001"/>
+              <w:insideH w:val="single" w:sz="2" w:space="0" w:color="000001"/>
+            </w:tcBorders>
+            <w:shd w:fill="auto" w:val="clear"/>
+            <w:tcMar>
+              <w:left w:w="24" w:type="dxa"/>
+            </w:tcMar>
+            <w:vAlign w:val="center"/>
+          </w:tcPr>
+          <w:p>
+            <w:pPr>
+              <w:pStyle w:val="Style16"/>
+              <w:rPr/>
+            </w:pPr>
+            <w:r>
+              <w:rPr/>
+              <w:t>{value}</w:t>
+            </w:r>
+          </w:p>
+        </w:tc>
+        <w:tc>
+          <w:tcPr>
+            <w:tcW w:w="1425" w:type="dxa"/>
+            <w:tcBorders>
+              <w:top w:val="single" w:sz="2" w:space="0" w:color="000001"/>
+              <w:left w:val="single" w:sz="2" w:space="0" w:color="000001"/>
+              <w:bottom w:val="single" w:sz="2" w:space="0" w:color="000001"/>
+              <w:insideH w:val="single" w:sz="2" w:space="0" w:color="000001"/>
+            </w:tcBorders>
+            <w:shd w:fill="auto" w:val="clear"/>
+            <w:tcMar>
+              <w:left w:w="24" w:type="dxa"/>
+            </w:tcMar>
+            <w:vAlign w:val="center"/>
+          </w:tcPr>
+          <w:p>
+            <w:pPr>
+              <w:pStyle w:val="Normal"/>
+              <w:rPr/>
+            </w:pPr>
+            <w:r>
+              <w:rPr>
+                <w:lang w:val="fr-FR"/>
+              </w:rPr>
+              <w:t>{-w:tc conditions} {value} {/conditions}</w:t>
+            </w:r>
+          </w:p>
+        </w:tc>
+        <w:tc>
+          <w:tcPr>
+            <w:tcW w:w="4934" w:type="dxa"/>
+            <w:tcBorders>
+              <w:top w:val="single" w:sz="2" w:space="0" w:color="000001"/>
+              <w:left w:val="single" w:sz="2" w:space="0" w:color="000001"/>
+              <w:bottom w:val="single" w:sz="2" w:space="0" w:color="000001"/>
+              <w:right w:val="single" w:sz="2" w:space="0" w:color="000001"/>
+              <w:insideH w:val="single" w:sz="2" w:space="0" w:color="000001"/>
+              <w:insideV w:val="single" w:sz="2" w:space="0" w:color="000001"/>
+            </w:tcBorders>
+            <w:shd w:fill="auto" w:val="clear"/>
+            <w:tcMar>
+              <w:left w:w="24" w:type="dxa"/>
+            </w:tcMar>
+            <w:vAlign w:val="center"/>
+          </w:tcPr>
+          <w:p>
+            <w:pPr>
+              <w:pStyle w:val="Style16"/>
+              <w:rPr/>
+            </w:pPr>
+            <w:r>
+              <w:rPr/>
+              <w:t>{guidance}</w:t>
+            </w:r>
+          </w:p>
+        </w:tc>
+      </w:tr>
+    </w:tbl>
+    <w:p>
+      <w:pPr>
+        <w:pStyle w:val="Style12"/>
+        <w:rPr/>
+      </w:pPr>
+      <w:r>
+        <w:rPr/>
+      </w:r>
+    </w:p>
+    <w:p>
+      <w:pPr>
+        <w:pStyle w:val="Style12"/>
+        <w:rPr>
+          <w:b/>
+          <w:b/>
+          <w:bCs/>
+          <w:shadow w:val="false"/>
+        </w:rPr>
+      </w:pPr>
+      <w:r>
+        <w:rPr>
+          <w:b/>
+          <w:bCs/>
+          <w:shadow w:val="false"/>
+        </w:rPr>
+        <w:t>{rationaleTitle}</w:t>
+      </w:r>
+    </w:p>
+    <w:p>
+      <w:pPr>
+        <w:pStyle w:val="Style12"/>
+        <w:rPr/>
+      </w:pPr>
+      <w:r>
+        <w:rPr/>
+        <w:t>{rationale}</w:t>
+      </w:r>
+    </w:p>
+    <w:p>
+      <w:pPr>
+        <w:pStyle w:val="Style12"/>
+        <w:rPr/>
+      </w:pPr>
+      <w:r>
+        <w:rPr/>
+        <w:t>{/data}</w:t>
+      </w:r>
+    </w:p>
+    <w:p>
+      <w:pPr>
+        <w:pStyle w:val="Normal"/>
+        <w:rPr/>
+      </w:pPr>
+      <w:r>
+        <w:rPr/>
+        <w:t>{/features}</w:t>
+      </w:r>
+    </w:p>
+    <w:p>
+      <w:pPr>
+        <w:pStyle w:val="Normal"/>
+        <w:rPr/>
+      </w:pPr>
+      <w:r>
+        <w:rPr/>
+        <w:t>{/</w:t>
+      </w:r>
+      <w:r>
+        <w:rPr/>
+        <w:t>a</w:t>
+      </w:r>
+      <w:r>
+        <w:rPr/>
+        <w:t>dstructures}</w:t>
+      </w:r>
+    </w:p>
+    <w:p>
+      <w:pPr>
+        <w:pStyle w:val="Normal"/>
+        <w:rPr/>
+      </w:pPr>
+      <w:r>
+        <w:rPr/>
+      </w:r>
+    </w:p>
+    <w:p>
+      <w:pPr>
+        <w:pStyle w:val="Normal"/>
+        <w:rPr/>
+      </w:pPr>
+      <w:r>
+        <w:rPr/>
+      </w:r>
+    </w:p>
+    <w:p>
+      <w:pPr>
+        <w:pStyle w:val="Normal"/>
+        <w:rPr/>
+      </w:pPr>
+      <w:r>
+        <w:rPr/>
+      </w:r>
+    </w:p>
+    <w:p>
+      <w:pPr>
+        <w:pStyle w:val="Normal"/>
+        <w:rPr/>
+      </w:pPr>
+      <w:r>
+        <w:rPr/>
+      </w:r>
+      <w:r>
+        <w:br w:type="page"/>
+      </w:r>
+    </w:p>
+    <w:p>
+      <w:pPr>
+        <w:pStyle w:val="1"/>
+        <w:rPr/>
+      </w:pPr>
+      <w:r>
+        <w:rPr/>
+        <w:t>Anex 3 Rationale for deleting experimental data</w:t>
+      </w:r>
+    </w:p>
+    <w:p>
+      <w:pPr>
+        <w:pStyle w:val="Normal"/>
+        <w:rPr/>
+      </w:pPr>
+      <w:r>
+        <w:rPr/>
+        <w:t>{#ddstructures}</w:t>
+      </w:r>
+    </w:p>
+    <w:p>
+      <w:pPr>
+        <w:pStyle w:val="2"/>
+        <w:rPr/>
+      </w:pPr>
+      <w:r>
+        <w:rPr/>
+        <w:t>{name}</w:t>
+      </w:r>
+    </w:p>
+    <w:p>
+      <w:pPr>
+        <w:pStyle w:val="Style12"/>
+        <w:rPr/>
+      </w:pPr>
+      <w:r>
+        <w:rPr/>
+        <w:t>{#features}</w:t>
+      </w:r>
+    </w:p>
+    <w:p>
+      <w:pPr>
+        <w:pStyle w:val="4"/>
+        <w:rPr/>
+      </w:pPr>
+      <w:r>
+        <w:rPr/>
+        <w:t>{name}</w:t>
+      </w:r>
+    </w:p>
+    <w:p>
+      <w:pPr>
+        <w:pStyle w:val="Style12"/>
+        <w:rPr/>
+      </w:pPr>
+      <w:r>
+        <w:rPr/>
+        <w:t>{#data}</w:t>
+      </w:r>
+    </w:p>
+    <w:tbl>
+      <w:tblPr>
+        <w:tblW w:w="9645" w:type="dxa"/>
+        <w:jc w:val="left"/>
+        <w:tblInd w:w="25" w:type="dxa"/>
+        <w:tblBorders>
+          <w:top w:val="single" w:sz="2" w:space="0" w:color="000001"/>
+          <w:left w:val="single" w:sz="2" w:space="0" w:color="000001"/>
+          <w:bottom w:val="single" w:sz="2" w:space="0" w:color="000001"/>
+          <w:insideH w:val="single" w:sz="2" w:space="0" w:color="000001"/>
+        </w:tblBorders>
+        <w:tblCellMar>
+          <w:top w:w="28" w:type="dxa"/>
+          <w:left w:w="24" w:type="dxa"/>
+          <w:bottom w:w="28" w:type="dxa"/>
+          <w:right w:w="28" w:type="dxa"/>
+        </w:tblCellMar>
+      </w:tblPr>
+      <w:tblGrid>
+        <w:gridCol w:w="1825"/>
+        <w:gridCol w:w="1460"/>
+        <w:gridCol w:w="1425"/>
+        <w:gridCol w:w="4934"/>
+      </w:tblGrid>
+      <w:tr>
+        <w:trPr>
+          <w:tblHeader w:val="true"/>
+        </w:trPr>
+        <w:tc>
+          <w:tcPr>
+            <w:tcW w:w="1825" w:type="dxa"/>
+            <w:vMerge w:val="restart"/>
+            <w:tcBorders>
+              <w:top w:val="single" w:sz="2" w:space="0" w:color="000001"/>
+              <w:left w:val="single" w:sz="2" w:space="0" w:color="000001"/>
+              <w:bottom w:val="single" w:sz="2" w:space="0" w:color="000001"/>
+              <w:insideH w:val="single" w:sz="2" w:space="0" w:color="000001"/>
+            </w:tcBorders>
+            <w:shd w:fill="auto" w:val="clear"/>
+            <w:tcMar>
+              <w:left w:w="24" w:type="dxa"/>
+            </w:tcMar>
+            <w:vAlign w:val="center"/>
+          </w:tcPr>
+          <w:p>
+            <w:pPr>
+              <w:pStyle w:val="Style19"/>
+              <w:rPr/>
+            </w:pPr>
+            <w:r>
+              <w:rPr/>
+              <w:t>Endpoint</w:t>
+            </w:r>
+          </w:p>
+        </w:tc>
+        <w:tc>
+          <w:tcPr>
+            <w:tcW w:w="1460" w:type="dxa"/>
+            <w:vMerge w:val="restart"/>
+            <w:tcBorders>
+              <w:top w:val="single" w:sz="2" w:space="0" w:color="000001"/>
+              <w:left w:val="single" w:sz="2" w:space="0" w:color="000001"/>
+              <w:bottom w:val="single" w:sz="2" w:space="0" w:color="000001"/>
+              <w:insideH w:val="single" w:sz="2" w:space="0" w:color="000001"/>
+            </w:tcBorders>
+            <w:shd w:fill="auto" w:val="clear"/>
+            <w:tcMar>
+              <w:left w:w="24" w:type="dxa"/>
+            </w:tcMar>
+            <w:vAlign w:val="center"/>
+          </w:tcPr>
+          <w:p>
+            <w:pPr>
+              <w:pStyle w:val="Style19"/>
+              <w:rPr/>
+            </w:pPr>
+            <w:r>
+              <w:rPr/>
+              <w:t>Value</w:t>
+            </w:r>
+          </w:p>
+        </w:tc>
+        <w:tc>
+          <w:tcPr>
+            <w:tcW w:w="1425" w:type="dxa"/>
+            <w:tcBorders>
+              <w:top w:val="single" w:sz="2" w:space="0" w:color="000001"/>
+              <w:left w:val="single" w:sz="2" w:space="0" w:color="000001"/>
+              <w:bottom w:val="single" w:sz="2" w:space="0" w:color="000001"/>
+              <w:insideH w:val="single" w:sz="2" w:space="0" w:color="000001"/>
+            </w:tcBorders>
+            <w:shd w:fill="auto" w:val="clear"/>
+            <w:tcMar>
+              <w:left w:w="24" w:type="dxa"/>
+            </w:tcMar>
+            <w:vAlign w:val="center"/>
+          </w:tcPr>
+          <w:p>
+            <w:pPr>
+              <w:pStyle w:val="Style19"/>
+              <w:rPr/>
+            </w:pPr>
+            <w:r>
+              <w:rPr/>
+              <w:t>{-w:tc conditions}Conditions{/conditions}</w:t>
+            </w:r>
+          </w:p>
+        </w:tc>
+        <w:tc>
+          <w:tcPr>
+            <w:tcW w:w="4934" w:type="dxa"/>
+            <w:vMerge w:val="restart"/>
+            <w:tcBorders>
+              <w:top w:val="single" w:sz="2" w:space="0" w:color="000001"/>
+              <w:left w:val="single" w:sz="2" w:space="0" w:color="000001"/>
+              <w:bottom w:val="single" w:sz="2" w:space="0" w:color="000001"/>
+              <w:right w:val="single" w:sz="2" w:space="0" w:color="000001"/>
+              <w:insideH w:val="single" w:sz="2" w:space="0" w:color="000001"/>
+              <w:insideV w:val="single" w:sz="2" w:space="0" w:color="000001"/>
+            </w:tcBorders>
+            <w:shd w:fill="auto" w:val="clear"/>
+            <w:tcMar>
+              <w:left w:w="24" w:type="dxa"/>
+            </w:tcMar>
+            <w:vAlign w:val="center"/>
+          </w:tcPr>
+          <w:p>
+            <w:pPr>
+              <w:pStyle w:val="Style19"/>
+              <w:rPr/>
+            </w:pPr>
+            <w:r>
+              <w:rPr/>
+              <w:t>Guideline</w:t>
+            </w:r>
+          </w:p>
+        </w:tc>
+      </w:tr>
+      <w:tr>
+        <w:trPr>
+          <w:tblHeader w:val="true"/>
+        </w:trPr>
+        <w:tc>
+          <w:tcPr>
+            <w:tcW w:w="1825" w:type="dxa"/>
+            <w:vMerge w:val="continue"/>
+            <w:tcBorders>
+              <w:top w:val="single" w:sz="2" w:space="0" w:color="000001"/>
+              <w:left w:val="single" w:sz="2" w:space="0" w:color="000001"/>
+              <w:bottom w:val="single" w:sz="2" w:space="0" w:color="000001"/>
+              <w:insideH w:val="single" w:sz="2" w:space="0" w:color="000001"/>
+            </w:tcBorders>
+            <w:shd w:fill="auto" w:val="clear"/>
+            <w:tcMar>
+              <w:left w:w="24" w:type="dxa"/>
+            </w:tcMar>
+            <w:vAlign w:val="center"/>
+          </w:tcPr>
+          <w:p>
+            <w:pPr>
+              <w:pStyle w:val="Style16"/>
+              <w:rPr>
+                <w:sz w:val="4"/>
+                <w:szCs w:val="4"/>
+              </w:rPr>
+            </w:pPr>
+            <w:r>
+              <w:rPr>
+                <w:sz w:val="4"/>
+                <w:szCs w:val="4"/>
+              </w:rPr>
+            </w:r>
+          </w:p>
+        </w:tc>
+        <w:tc>
+          <w:tcPr>
+            <w:tcW w:w="1460" w:type="dxa"/>
+            <w:vMerge w:val="continue"/>
+            <w:tcBorders>
+              <w:top w:val="single" w:sz="2" w:space="0" w:color="000001"/>
+              <w:left w:val="single" w:sz="2" w:space="0" w:color="000001"/>
+              <w:bottom w:val="single" w:sz="2" w:space="0" w:color="000001"/>
+              <w:insideH w:val="single" w:sz="2" w:space="0" w:color="000001"/>
+            </w:tcBorders>
+            <w:shd w:fill="auto" w:val="clear"/>
+            <w:tcMar>
+              <w:left w:w="24" w:type="dxa"/>
+            </w:tcMar>
+            <w:vAlign w:val="center"/>
+          </w:tcPr>
+          <w:p>
+            <w:pPr>
+              <w:pStyle w:val="Style16"/>
+              <w:rPr>
+                <w:sz w:val="4"/>
+                <w:szCs w:val="4"/>
+              </w:rPr>
+            </w:pPr>
+            <w:r>
+              <w:rPr>
+                <w:sz w:val="4"/>
+                <w:szCs w:val="4"/>
+              </w:rPr>
+            </w:r>
+          </w:p>
+        </w:tc>
+        <w:tc>
+          <w:tcPr>
+            <w:tcW w:w="1425" w:type="dxa"/>
+            <w:tcBorders>
+              <w:top w:val="single" w:sz="2" w:space="0" w:color="000001"/>
+              <w:left w:val="single" w:sz="2" w:space="0" w:color="000001"/>
+              <w:bottom w:val="single" w:sz="2" w:space="0" w:color="000001"/>
+              <w:insideH w:val="single" w:sz="2" w:space="0" w:color="000001"/>
+            </w:tcBorders>
+            <w:shd w:fill="auto" w:val="clear"/>
+            <w:tcMar>
+              <w:left w:w="24" w:type="dxa"/>
+            </w:tcMar>
+            <w:vAlign w:val="center"/>
+          </w:tcPr>
+          <w:p>
+            <w:pPr>
+              <w:pStyle w:val="Normal"/>
+              <w:rPr/>
+            </w:pPr>
+            <w:bookmarkStart w:id="2" w:name="__DdeLink__9055_2125651773"/>
+            <w:bookmarkEnd w:id="2"/>
+            <w:r>
+              <w:rPr/>
+              <w:t>{-w:tc conditions} {condition} {/conditions}</w:t>
+            </w:r>
+          </w:p>
+        </w:tc>
+        <w:tc>
+          <w:tcPr>
+            <w:tcW w:w="4934" w:type="dxa"/>
+            <w:vMerge w:val="continue"/>
+            <w:tcBorders>
+              <w:top w:val="single" w:sz="2" w:space="0" w:color="000001"/>
+              <w:left w:val="single" w:sz="2" w:space="0" w:color="000001"/>
+              <w:bottom w:val="single" w:sz="2" w:space="0" w:color="000001"/>
+              <w:right w:val="single" w:sz="2" w:space="0" w:color="000001"/>
+              <w:insideH w:val="single" w:sz="2" w:space="0" w:color="000001"/>
+              <w:insideV w:val="single" w:sz="2" w:space="0" w:color="000001"/>
+            </w:tcBorders>
+            <w:shd w:fill="auto" w:val="clear"/>
+            <w:tcMar>
+              <w:left w:w="24" w:type="dxa"/>
+            </w:tcMar>
+            <w:vAlign w:val="center"/>
+          </w:tcPr>
+          <w:p>
+            <w:pPr>
+              <w:pStyle w:val="Style16"/>
+              <w:rPr>
+                <w:sz w:val="4"/>
+                <w:szCs w:val="4"/>
+              </w:rPr>
+            </w:pPr>
+            <w:r>
+              <w:rPr>
+                <w:sz w:val="4"/>
+                <w:szCs w:val="4"/>
+              </w:rPr>
+            </w:r>
+          </w:p>
+        </w:tc>
+      </w:tr>
+      <w:tr>
+        <w:trPr/>
+        <w:tc>
+          <w:tcPr>
+            <w:tcW w:w="1825" w:type="dxa"/>
+            <w:tcBorders>
+              <w:top w:val="single" w:sz="2" w:space="0" w:color="000001"/>
+              <w:left w:val="single" w:sz="2" w:space="0" w:color="000001"/>
+              <w:bottom w:val="single" w:sz="2" w:space="0" w:color="000001"/>
+              <w:insideH w:val="single" w:sz="2" w:space="0" w:color="000001"/>
+            </w:tcBorders>
+            <w:shd w:fill="auto" w:val="clear"/>
+            <w:tcMar>
+              <w:left w:w="24" w:type="dxa"/>
+            </w:tcMar>
+            <w:vAlign w:val="center"/>
+          </w:tcPr>
+          <w:p>
+            <w:pPr>
+              <w:pStyle w:val="Style16"/>
+              <w:rPr/>
+            </w:pPr>
+            <w:r>
+              <w:rPr/>
+              <w:t>{endpoint}</w:t>
+            </w:r>
+          </w:p>
+        </w:tc>
+        <w:tc>
+          <w:tcPr>
+            <w:tcW w:w="1460" w:type="dxa"/>
+            <w:tcBorders>
+              <w:top w:val="single" w:sz="2" w:space="0" w:color="000001"/>
+              <w:left w:val="single" w:sz="2" w:space="0" w:color="000001"/>
+              <w:bottom w:val="single" w:sz="2" w:space="0" w:color="000001"/>
+              <w:insideH w:val="single" w:sz="2" w:space="0" w:color="000001"/>
+            </w:tcBorders>
+            <w:shd w:fill="auto" w:val="clear"/>
+            <w:tcMar>
+              <w:left w:w="24" w:type="dxa"/>
+            </w:tcMar>
+            <w:vAlign w:val="center"/>
+          </w:tcPr>
+          <w:p>
+            <w:pPr>
+              <w:pStyle w:val="Style16"/>
+              <w:rPr/>
+            </w:pPr>
+            <w:r>
+              <w:rPr/>
+              <w:t>{value}</w:t>
+            </w:r>
+          </w:p>
+        </w:tc>
+        <w:tc>
+          <w:tcPr>
+            <w:tcW w:w="1425" w:type="dxa"/>
+            <w:tcBorders>
+              <w:top w:val="single" w:sz="2" w:space="0" w:color="000001"/>
+              <w:left w:val="single" w:sz="2" w:space="0" w:color="000001"/>
+              <w:bottom w:val="single" w:sz="2" w:space="0" w:color="000001"/>
+              <w:insideH w:val="single" w:sz="2" w:space="0" w:color="000001"/>
+            </w:tcBorders>
+            <w:shd w:fill="auto" w:val="clear"/>
+            <w:tcMar>
+              <w:left w:w="24" w:type="dxa"/>
+            </w:tcMar>
+            <w:vAlign w:val="center"/>
+          </w:tcPr>
+          <w:p>
+            <w:pPr>
+              <w:pStyle w:val="Normal"/>
+              <w:rPr/>
+            </w:pPr>
+            <w:r>
+              <w:rPr>
+                <w:lang w:val="fr-FR"/>
+              </w:rPr>
+              <w:t>{-w:tc conditions} {value} {/conditions}</w:t>
+            </w:r>
+          </w:p>
+        </w:tc>
+        <w:tc>
+          <w:tcPr>
+            <w:tcW w:w="4934" w:type="dxa"/>
+            <w:tcBorders>
+              <w:top w:val="single" w:sz="2" w:space="0" w:color="000001"/>
+              <w:left w:val="single" w:sz="2" w:space="0" w:color="000001"/>
+              <w:bottom w:val="single" w:sz="2" w:space="0" w:color="000001"/>
+              <w:right w:val="single" w:sz="2" w:space="0" w:color="000001"/>
+              <w:insideH w:val="single" w:sz="2" w:space="0" w:color="000001"/>
+              <w:insideV w:val="single" w:sz="2" w:space="0" w:color="000001"/>
+            </w:tcBorders>
+            <w:shd w:fill="auto" w:val="clear"/>
+            <w:tcMar>
+              <w:left w:w="24" w:type="dxa"/>
+            </w:tcMar>
+            <w:vAlign w:val="center"/>
+          </w:tcPr>
+          <w:p>
+            <w:pPr>
+              <w:pStyle w:val="Style16"/>
+              <w:rPr/>
+            </w:pPr>
+            <w:r>
+              <w:rPr/>
+              <w:t>{guidance}</w:t>
+            </w:r>
+          </w:p>
+        </w:tc>
+      </w:tr>
+    </w:tbl>
+    <w:p>
+      <w:pPr>
+        <w:pStyle w:val="Style12"/>
+        <w:rPr/>
+      </w:pPr>
+      <w:r>
+        <w:rPr/>
+      </w:r>
+    </w:p>
+    <w:p>
+      <w:pPr>
+        <w:pStyle w:val="Style12"/>
+        <w:rPr/>
+      </w:pPr>
+      <w:r>
+        <w:rPr/>
+        <w:t>{rationale}</w:t>
+      </w:r>
+    </w:p>
+    <w:p>
+      <w:pPr>
+        <w:pStyle w:val="Style12"/>
+        <w:rPr/>
+      </w:pPr>
+      <w:r>
+        <w:rPr/>
+        <w:t>{/data}</w:t>
+      </w:r>
+    </w:p>
+    <w:p>
+      <w:pPr>
+        <w:pStyle w:val="Normal"/>
+        <w:rPr/>
+      </w:pPr>
+      <w:r>
+        <w:rPr/>
+        <w:t>{/features}</w:t>
+      </w:r>
+    </w:p>
+    <w:p>
+      <w:pPr>
+        <w:pStyle w:val="Normal"/>
+        <w:rPr/>
+      </w:pPr>
+      <w:r>
+        <w:rPr/>
+        <w:t>{/ddstructures}</w:t>
       </w:r>
     </w:p>
     <w:p>
@@ -3787,7 +4866,7 @@
   <w:abstractNum w:abstractNumId="2">
     <w:lvl w:ilvl="0">
       <w:start w:val="1"/>
-      <w:numFmt w:val="decimal"/>
+      <w:numFmt w:val="none"/>
       <w:suff w:val="nothing"/>
       <w:lvlText w:val=""/>
       <w:lvlJc w:val="left"/>
@@ -3800,7 +4879,7 @@
     </w:lvl>
     <w:lvl w:ilvl="1">
       <w:start w:val="1"/>
-      <w:numFmt w:val="decimal"/>
+      <w:numFmt w:val="none"/>
       <w:suff w:val="nothing"/>
       <w:lvlText w:val=""/>
       <w:lvlJc w:val="left"/>
@@ -3813,7 +4892,7 @@
     </w:lvl>
     <w:lvl w:ilvl="2">
       <w:start w:val="1"/>
-      <w:numFmt w:val="decimal"/>
+      <w:numFmt w:val="none"/>
       <w:suff w:val="nothing"/>
       <w:lvlText w:val=""/>
       <w:lvlJc w:val="left"/>
@@ -3826,7 +4905,7 @@
     </w:lvl>
     <w:lvl w:ilvl="3">
       <w:start w:val="1"/>
-      <w:numFmt w:val="decimal"/>
+      <w:numFmt w:val="none"/>
       <w:suff w:val="nothing"/>
       <w:lvlText w:val=""/>
       <w:lvlJc w:val="left"/>
@@ -3839,7 +4918,7 @@
     </w:lvl>
     <w:lvl w:ilvl="4">
       <w:start w:val="1"/>
-      <w:numFmt w:val="decimal"/>
+      <w:numFmt w:val="none"/>
       <w:suff w:val="nothing"/>
       <w:lvlText w:val=""/>
       <w:lvlJc w:val="left"/>
@@ -3852,7 +4931,7 @@
     </w:lvl>
     <w:lvl w:ilvl="5">
       <w:start w:val="1"/>
-      <w:numFmt w:val="decimal"/>
+      <w:numFmt w:val="none"/>
       <w:suff w:val="nothing"/>
       <w:lvlText w:val=""/>
       <w:lvlJc w:val="left"/>
@@ -3865,7 +4944,7 @@
     </w:lvl>
     <w:lvl w:ilvl="6">
       <w:start w:val="1"/>
-      <w:numFmt w:val="decimal"/>
+      <w:numFmt w:val="none"/>
       <w:suff w:val="nothing"/>
       <w:lvlText w:val=""/>
       <w:lvlJc w:val="left"/>
@@ -3878,7 +4957,7 @@
     </w:lvl>
     <w:lvl w:ilvl="7">
       <w:start w:val="1"/>
-      <w:numFmt w:val="decimal"/>
+      <w:numFmt w:val="none"/>
       <w:suff w:val="nothing"/>
       <w:lvlText w:val=""/>
       <w:lvlJc w:val="left"/>
@@ -3891,7 +4970,7 @@
     </w:lvl>
     <w:lvl w:ilvl="8">
       <w:start w:val="1"/>
-      <w:numFmt w:val="decimal"/>
+      <w:numFmt w:val="none"/>
       <w:suff w:val="nothing"/>
       <w:lvlText w:val=""/>
       <w:lvlJc w:val="left"/>
@@ -3986,6 +5065,19 @@
       <w:szCs w:val="28"/>
     </w:rPr>
   </w:style>
+  <w:style w:type="paragraph" w:styleId="4">
+    <w:name w:val="Заглавие 4"/>
+    <w:basedOn w:val="Style11"/>
+    <w:pPr/>
+    <w:rPr/>
+  </w:style>
+  <w:style w:type="character" w:styleId="Style10">
+    <w:name w:val="Изходен код"/>
+    <w:qFormat/>
+    <w:rPr>
+      <w:rFonts w:ascii="Liberation Mono" w:hAnsi="Liberation Mono" w:eastAsia="Nimbus Mono L" w:cs="Liberation Mono"/>
+    </w:rPr>
+  </w:style>
   <w:style w:type="paragraph" w:styleId="Style11">
     <w:name w:val="Заглавие"/>
     <w:basedOn w:val="Normal"/>
@@ -5352,7 +6444,7 @@
       <w:em w:val="none"/>
     </w:rPr>
   </w:style>
-  <w:style w:type="paragraph" w:styleId="4">
+  <w:style w:type="paragraph" w:styleId="41">
     <w:name w:val="???? 4"/>
     <w:basedOn w:val="31"/>
     <w:qFormat/>
@@ -5377,7 +6469,7 @@
   </w:style>
   <w:style w:type="paragraph" w:styleId="5">
     <w:name w:val="???? 5"/>
-    <w:basedOn w:val="4"/>
+    <w:basedOn w:val="41"/>
     <w:qFormat/>
     <w:pPr>
       <w:spacing w:lineRule="atLeast" w:line="200" w:before="57" w:after="0"/>
@@ -5814,5 +6906,12 @@
       <w:lang w:val="bg-BG" w:eastAsia="zh-CN" w:bidi="hi-IN"/>
     </w:rPr>
   </w:style>
+  <w:style w:type="paragraph" w:styleId="Style35">
+    <w:name w:val="Предварително форматиран текст"/>
+    <w:basedOn w:val="Normal"/>
+    <w:qFormat/>
+    <w:pPr/>
+    <w:rPr/>
+  </w:style>
 </w:styles>
 </file>
</xml_diff>

<commit_message>
Fix typo in DOCX template. (issue #158)
</commit_message>
<xml_diff>
--- a/uses/assessment-report.docx
+++ b/uses/assessment-report.docx
@@ -1280,7 +1280,15 @@
       </w:pPr>
       <w:r>
         <w:rPr/>
-        <w:t>Substance(s) related to structire {index}</w:t>
+        <w:t>Substance(s) related to struct</w:t>
+      </w:r>
+      <w:r>
+        <w:rPr/>
+        <w:t>u</w:t>
+      </w:r>
+      <w:r>
+        <w:rPr/>
+        <w:t>re {index}</w:t>
       </w:r>
     </w:p>
     <w:tbl>

</xml_diff>

<commit_message>
Assesment report updates. (issue #171)
Removed company field.
Assessment DocLink has clickable icon next to it in Assessment details
that opens the DocLink.
Generated report DOCX filte is compressed.
</commit_message>
<xml_diff>
--- a/uses/assessment-report.docx
+++ b/uses/assessment-report.docx
@@ -284,16 +284,6 @@
       <w:r>
         <w:rPr/>
         <w:t>Author: {maintainer}</w:t>
-      </w:r>
-    </w:p>
-    <w:p>
-      <w:pPr>
-        <w:pStyle w:val="Normal"/>
-        <w:rPr/>
-      </w:pPr>
-      <w:r>
-        <w:rPr/>
-        <w:t>Company: {rightsHolder}</w:t>
       </w:r>
     </w:p>
     <w:p>
@@ -808,7 +798,7 @@
       <w:tblPr>
         <w:tblW w:w="9645" w:type="dxa"/>
         <w:jc w:val="left"/>
-        <w:tblInd w:w="28" w:type="dxa"/>
+        <w:tblInd w:w="25" w:type="dxa"/>
         <w:tblBorders>
           <w:top w:val="single" w:sz="2" w:space="0" w:color="000001"/>
           <w:left w:val="single" w:sz="2" w:space="0" w:color="000001"/>
@@ -817,7 +807,7 @@
         </w:tblBorders>
         <w:tblCellMar>
           <w:top w:w="55" w:type="dxa"/>
-          <w:left w:w="18" w:type="dxa"/>
+          <w:left w:w="15" w:type="dxa"/>
           <w:bottom w:w="55" w:type="dxa"/>
           <w:right w:w="55" w:type="dxa"/>
         </w:tblCellMar>
@@ -846,7 +836,7 @@
             </w:tcBorders>
             <w:shd w:fill="auto" w:val="clear"/>
             <w:tcMar>
-              <w:left w:w="18" w:type="dxa"/>
+              <w:left w:w="15" w:type="dxa"/>
             </w:tcMar>
           </w:tcPr>
           <w:p>
@@ -877,7 +867,7 @@
             </w:tcBorders>
             <w:shd w:fill="auto" w:val="clear"/>
             <w:tcMar>
-              <w:left w:w="18" w:type="dxa"/>
+              <w:left w:w="15" w:type="dxa"/>
             </w:tcMar>
           </w:tcPr>
           <w:p>
@@ -909,7 +899,7 @@
             </w:tcBorders>
             <w:shd w:fill="auto" w:val="clear"/>
             <w:tcMar>
-              <w:left w:w="18" w:type="dxa"/>
+              <w:left w:w="15" w:type="dxa"/>
             </w:tcMar>
           </w:tcPr>
           <w:p>
@@ -941,7 +931,7 @@
             </w:tcBorders>
             <w:shd w:fill="auto" w:val="clear"/>
             <w:tcMar>
-              <w:left w:w="18" w:type="dxa"/>
+              <w:left w:w="15" w:type="dxa"/>
             </w:tcMar>
           </w:tcPr>
           <w:p>
@@ -973,7 +963,7 @@
             </w:tcBorders>
             <w:shd w:fill="auto" w:val="clear"/>
             <w:tcMar>
-              <w:left w:w="18" w:type="dxa"/>
+              <w:left w:w="15" w:type="dxa"/>
             </w:tcMar>
           </w:tcPr>
           <w:p>
@@ -1007,7 +997,7 @@
             </w:tcBorders>
             <w:shd w:fill="auto" w:val="clear"/>
             <w:tcMar>
-              <w:left w:w="18" w:type="dxa"/>
+              <w:left w:w="15" w:type="dxa"/>
             </w:tcMar>
           </w:tcPr>
           <w:p>
@@ -1044,7 +1034,7 @@
             </w:tcBorders>
             <w:shd w:fill="auto" w:val="clear"/>
             <w:tcMar>
-              <w:left w:w="18" w:type="dxa"/>
+              <w:left w:w="15" w:type="dxa"/>
             </w:tcMar>
           </w:tcPr>
           <w:p>
@@ -1070,7 +1060,7 @@
             </w:tcBorders>
             <w:shd w:fill="auto" w:val="clear"/>
             <w:tcMar>
-              <w:left w:w="18" w:type="dxa"/>
+              <w:left w:w="15" w:type="dxa"/>
             </w:tcMar>
           </w:tcPr>
           <w:p>
@@ -1095,7 +1085,7 @@
             </w:tcBorders>
             <w:shd w:fill="auto" w:val="clear"/>
             <w:tcMar>
-              <w:left w:w="18" w:type="dxa"/>
+              <w:left w:w="15" w:type="dxa"/>
             </w:tcMar>
           </w:tcPr>
           <w:p>
@@ -1120,7 +1110,7 @@
             </w:tcBorders>
             <w:shd w:fill="auto" w:val="clear"/>
             <w:tcMar>
-              <w:left w:w="18" w:type="dxa"/>
+              <w:left w:w="15" w:type="dxa"/>
             </w:tcMar>
           </w:tcPr>
           <w:p>
@@ -1145,7 +1135,7 @@
             </w:tcBorders>
             <w:shd w:fill="auto" w:val="clear"/>
             <w:tcMar>
-              <w:left w:w="18" w:type="dxa"/>
+              <w:left w:w="15" w:type="dxa"/>
             </w:tcMar>
           </w:tcPr>
           <w:p>
@@ -1172,7 +1162,7 @@
             </w:tcBorders>
             <w:shd w:fill="auto" w:val="clear"/>
             <w:tcMar>
-              <w:left w:w="18" w:type="dxa"/>
+              <w:left w:w="15" w:type="dxa"/>
             </w:tcMar>
           </w:tcPr>
           <w:p>
@@ -1280,22 +1270,14 @@
       </w:pPr>
       <w:r>
         <w:rPr/>
-        <w:t>Substance(s) related to struct</w:t>
-      </w:r>
-      <w:r>
-        <w:rPr/>
-        <w:t>u</w:t>
-      </w:r>
-      <w:r>
-        <w:rPr/>
-        <w:t>re {index}</w:t>
+        <w:t>Substance(s) related to structure {index}</w:t>
       </w:r>
     </w:p>
     <w:tbl>
       <w:tblPr>
         <w:tblW w:w="9645" w:type="dxa"/>
         <w:jc w:val="left"/>
-        <w:tblInd w:w="-22" w:type="dxa"/>
+        <w:tblInd w:w="-24" w:type="dxa"/>
         <w:tblBorders>
           <w:top w:val="single" w:sz="2" w:space="0" w:color="000001"/>
           <w:left w:val="single" w:sz="2" w:space="0" w:color="000001"/>
@@ -1581,7 +1563,7 @@
             <w:shd w:fill="auto" w:val="clear"/>
             <w:tcMar>
               <w:top w:w="57" w:type="dxa"/>
-              <w:left w:w="24" w:type="dxa"/>
+              <w:left w:w="21" w:type="dxa"/>
               <w:bottom w:w="57" w:type="dxa"/>
               <w:right w:w="57" w:type="dxa"/>
             </w:tcMar>
@@ -1609,7 +1591,7 @@
             <w:shd w:fill="auto" w:val="clear"/>
             <w:tcMar>
               <w:top w:w="57" w:type="dxa"/>
-              <w:left w:w="24" w:type="dxa"/>
+              <w:left w:w="21" w:type="dxa"/>
               <w:bottom w:w="57" w:type="dxa"/>
               <w:right w:w="57" w:type="dxa"/>
             </w:tcMar>
@@ -1637,7 +1619,7 @@
             <w:shd w:fill="auto" w:val="clear"/>
             <w:tcMar>
               <w:top w:w="57" w:type="dxa"/>
-              <w:left w:w="24" w:type="dxa"/>
+              <w:left w:w="21" w:type="dxa"/>
               <w:bottom w:w="57" w:type="dxa"/>
               <w:right w:w="57" w:type="dxa"/>
             </w:tcMar>
@@ -1665,7 +1647,7 @@
             <w:shd w:fill="auto" w:val="clear"/>
             <w:tcMar>
               <w:top w:w="57" w:type="dxa"/>
-              <w:left w:w="24" w:type="dxa"/>
+              <w:left w:w="21" w:type="dxa"/>
               <w:bottom w:w="57" w:type="dxa"/>
               <w:right w:w="57" w:type="dxa"/>
             </w:tcMar>
@@ -1693,7 +1675,7 @@
             <w:shd w:fill="auto" w:val="clear"/>
             <w:tcMar>
               <w:top w:w="57" w:type="dxa"/>
-              <w:left w:w="24" w:type="dxa"/>
+              <w:left w:w="21" w:type="dxa"/>
               <w:bottom w:w="57" w:type="dxa"/>
               <w:right w:w="57" w:type="dxa"/>
             </w:tcMar>
@@ -1723,7 +1705,7 @@
             <w:shd w:fill="auto" w:val="clear"/>
             <w:tcMar>
               <w:top w:w="57" w:type="dxa"/>
-              <w:left w:w="24" w:type="dxa"/>
+              <w:left w:w="21" w:type="dxa"/>
               <w:bottom w:w="57" w:type="dxa"/>
               <w:right w:w="57" w:type="dxa"/>
             </w:tcMar>
@@ -1800,7 +1782,7 @@
               </w:tblBorders>
               <w:tblCellMar>
                 <w:top w:w="57" w:type="dxa"/>
-                <w:left w:w="24" w:type="dxa"/>
+                <w:left w:w="21" w:type="dxa"/>
                 <w:bottom w:w="57" w:type="dxa"/>
                 <w:right w:w="57" w:type="dxa"/>
               </w:tblCellMar>
@@ -1832,7 +1814,7 @@
                   </w:tcBorders>
                   <w:shd w:fill="auto" w:val="clear"/>
                   <w:tcMar>
-                    <w:left w:w="24" w:type="dxa"/>
+                    <w:left w:w="21" w:type="dxa"/>
                   </w:tcMar>
                 </w:tcPr>
                 <w:p>
@@ -1857,7 +1839,7 @@
                   </w:tcBorders>
                   <w:shd w:fill="auto" w:val="clear"/>
                   <w:tcMar>
-                    <w:left w:w="24" w:type="dxa"/>
+                    <w:left w:w="21" w:type="dxa"/>
                   </w:tcMar>
                 </w:tcPr>
                 <w:p>
@@ -1889,7 +1871,7 @@
                   </w:tcBorders>
                   <w:shd w:fill="auto" w:val="clear"/>
                   <w:tcMar>
-                    <w:left w:w="24" w:type="dxa"/>
+                    <w:left w:w="21" w:type="dxa"/>
                   </w:tcMar>
                 </w:tcPr>
                 <w:p>
@@ -1921,7 +1903,7 @@
                   </w:tcBorders>
                   <w:shd w:fill="auto" w:val="clear"/>
                   <w:tcMar>
-                    <w:left w:w="24" w:type="dxa"/>
+                    <w:left w:w="21" w:type="dxa"/>
                   </w:tcMar>
                 </w:tcPr>
                 <w:p>
@@ -1953,7 +1935,7 @@
                   </w:tcBorders>
                   <w:shd w:fill="auto" w:val="clear"/>
                   <w:tcMar>
-                    <w:left w:w="24" w:type="dxa"/>
+                    <w:left w:w="21" w:type="dxa"/>
                   </w:tcMar>
                 </w:tcPr>
                 <w:p>
@@ -1985,7 +1967,7 @@
                   </w:tcBorders>
                   <w:shd w:fill="auto" w:val="clear"/>
                   <w:tcMar>
-                    <w:left w:w="24" w:type="dxa"/>
+                    <w:left w:w="21" w:type="dxa"/>
                   </w:tcMar>
                 </w:tcPr>
                 <w:p>
@@ -2017,7 +1999,7 @@
                   </w:tcBorders>
                   <w:shd w:fill="auto" w:val="clear"/>
                   <w:tcMar>
-                    <w:left w:w="24" w:type="dxa"/>
+                    <w:left w:w="21" w:type="dxa"/>
                   </w:tcMar>
                 </w:tcPr>
                 <w:p>
@@ -2049,7 +2031,7 @@
                   </w:tcBorders>
                   <w:shd w:fill="auto" w:val="clear"/>
                   <w:tcMar>
-                    <w:left w:w="24" w:type="dxa"/>
+                    <w:left w:w="21" w:type="dxa"/>
                   </w:tcMar>
                 </w:tcPr>
                 <w:p>
@@ -2083,7 +2065,7 @@
                   </w:tcBorders>
                   <w:shd w:fill="auto" w:val="clear"/>
                   <w:tcMar>
-                    <w:left w:w="24" w:type="dxa"/>
+                    <w:left w:w="21" w:type="dxa"/>
                   </w:tcMar>
                 </w:tcPr>
                 <w:p>
@@ -2121,7 +2103,7 @@
                   </w:tcBorders>
                   <w:shd w:fill="auto" w:val="clear"/>
                   <w:tcMar>
-                    <w:left w:w="24" w:type="dxa"/>
+                    <w:left w:w="21" w:type="dxa"/>
                   </w:tcMar>
                 </w:tcPr>
                 <w:p>
@@ -2147,7 +2129,7 @@
                   </w:tcBorders>
                   <w:shd w:fill="auto" w:val="clear"/>
                   <w:tcMar>
-                    <w:left w:w="24" w:type="dxa"/>
+                    <w:left w:w="21" w:type="dxa"/>
                   </w:tcMar>
                 </w:tcPr>
                 <w:p>
@@ -2172,7 +2154,7 @@
                   </w:tcBorders>
                   <w:shd w:fill="auto" w:val="clear"/>
                   <w:tcMar>
-                    <w:left w:w="24" w:type="dxa"/>
+                    <w:left w:w="21" w:type="dxa"/>
                   </w:tcMar>
                 </w:tcPr>
                 <w:p>
@@ -2197,7 +2179,7 @@
                   </w:tcBorders>
                   <w:shd w:fill="auto" w:val="clear"/>
                   <w:tcMar>
-                    <w:left w:w="24" w:type="dxa"/>
+                    <w:left w:w="21" w:type="dxa"/>
                   </w:tcMar>
                 </w:tcPr>
                 <w:p>
@@ -2222,7 +2204,7 @@
                   </w:tcBorders>
                   <w:shd w:fill="auto" w:val="clear"/>
                   <w:tcMar>
-                    <w:left w:w="24" w:type="dxa"/>
+                    <w:left w:w="21" w:type="dxa"/>
                   </w:tcMar>
                 </w:tcPr>
                 <w:p>
@@ -2247,7 +2229,7 @@
                   </w:tcBorders>
                   <w:shd w:fill="auto" w:val="clear"/>
                   <w:tcMar>
-                    <w:left w:w="24" w:type="dxa"/>
+                    <w:left w:w="21" w:type="dxa"/>
                   </w:tcMar>
                 </w:tcPr>
                 <w:p>
@@ -2272,7 +2254,7 @@
                   </w:tcBorders>
                   <w:shd w:fill="auto" w:val="clear"/>
                   <w:tcMar>
-                    <w:left w:w="24" w:type="dxa"/>
+                    <w:left w:w="21" w:type="dxa"/>
                   </w:tcMar>
                 </w:tcPr>
                 <w:p>
@@ -2297,7 +2279,7 @@
                   </w:tcBorders>
                   <w:shd w:fill="auto" w:val="clear"/>
                   <w:tcMar>
-                    <w:left w:w="24" w:type="dxa"/>
+                    <w:left w:w="21" w:type="dxa"/>
                   </w:tcMar>
                 </w:tcPr>
                 <w:p>
@@ -2324,7 +2306,7 @@
                   </w:tcBorders>
                   <w:shd w:fill="auto" w:val="clear"/>
                   <w:tcMar>
-                    <w:left w:w="24" w:type="dxa"/>
+                    <w:left w:w="21" w:type="dxa"/>
                   </w:tcMar>
                 </w:tcPr>
                 <w:p>
@@ -2398,7 +2380,7 @@
       <w:tblPr>
         <w:tblW w:w="9645" w:type="dxa"/>
         <w:jc w:val="left"/>
-        <w:tblInd w:w="30" w:type="dxa"/>
+        <w:tblInd w:w="28" w:type="dxa"/>
         <w:tblBorders>
           <w:top w:val="single" w:sz="2" w:space="0" w:color="000001"/>
           <w:left w:val="single" w:sz="2" w:space="0" w:color="000001"/>
@@ -2407,7 +2389,7 @@
         </w:tblBorders>
         <w:tblCellMar>
           <w:top w:w="55" w:type="dxa"/>
-          <w:left w:w="21" w:type="dxa"/>
+          <w:left w:w="18" w:type="dxa"/>
           <w:bottom w:w="55" w:type="dxa"/>
           <w:right w:w="55" w:type="dxa"/>
         </w:tblCellMar>
@@ -2440,7 +2422,7 @@
             </w:tcBorders>
             <w:shd w:fill="auto" w:val="clear"/>
             <w:tcMar>
-              <w:left w:w="21" w:type="dxa"/>
+              <w:left w:w="18" w:type="dxa"/>
             </w:tcMar>
           </w:tcPr>
           <w:p>
@@ -2471,7 +2453,7 @@
             </w:tcBorders>
             <w:shd w:fill="auto" w:val="clear"/>
             <w:tcMar>
-              <w:left w:w="21" w:type="dxa"/>
+              <w:left w:w="18" w:type="dxa"/>
             </w:tcMar>
           </w:tcPr>
           <w:p>
@@ -2503,7 +2485,7 @@
             </w:tcBorders>
             <w:shd w:fill="auto" w:val="clear"/>
             <w:tcMar>
-              <w:left w:w="21" w:type="dxa"/>
+              <w:left w:w="18" w:type="dxa"/>
             </w:tcMar>
           </w:tcPr>
           <w:p>
@@ -2535,7 +2517,7 @@
             </w:tcBorders>
             <w:shd w:fill="auto" w:val="clear"/>
             <w:tcMar>
-              <w:left w:w="21" w:type="dxa"/>
+              <w:left w:w="18" w:type="dxa"/>
             </w:tcMar>
           </w:tcPr>
           <w:p>
@@ -2567,7 +2549,7 @@
             </w:tcBorders>
             <w:shd w:fill="auto" w:val="clear"/>
             <w:tcMar>
-              <w:left w:w="21" w:type="dxa"/>
+              <w:left w:w="18" w:type="dxa"/>
             </w:tcMar>
           </w:tcPr>
           <w:p>
@@ -2599,7 +2581,7 @@
             </w:tcBorders>
             <w:shd w:fill="auto" w:val="clear"/>
             <w:tcMar>
-              <w:left w:w="21" w:type="dxa"/>
+              <w:left w:w="18" w:type="dxa"/>
             </w:tcMar>
           </w:tcPr>
           <w:p>
@@ -2632,7 +2614,7 @@
             </w:tcBorders>
             <w:shd w:fill="auto" w:val="clear"/>
             <w:tcMar>
-              <w:left w:w="21" w:type="dxa"/>
+              <w:left w:w="18" w:type="dxa"/>
             </w:tcMar>
           </w:tcPr>
           <w:p>
@@ -2664,7 +2646,7 @@
             </w:tcBorders>
             <w:shd w:fill="auto" w:val="clear"/>
             <w:tcMar>
-              <w:left w:w="21" w:type="dxa"/>
+              <w:left w:w="18" w:type="dxa"/>
             </w:tcMar>
           </w:tcPr>
           <w:p>
@@ -2696,7 +2678,7 @@
             </w:tcBorders>
             <w:shd w:fill="auto" w:val="clear"/>
             <w:tcMar>
-              <w:left w:w="21" w:type="dxa"/>
+              <w:left w:w="18" w:type="dxa"/>
             </w:tcMar>
           </w:tcPr>
           <w:p>
@@ -2730,7 +2712,7 @@
             </w:tcBorders>
             <w:shd w:fill="auto" w:val="clear"/>
             <w:tcMar>
-              <w:left w:w="21" w:type="dxa"/>
+              <w:left w:w="18" w:type="dxa"/>
             </w:tcMar>
           </w:tcPr>
           <w:p>
@@ -2767,7 +2749,7 @@
             </w:tcBorders>
             <w:shd w:fill="auto" w:val="clear"/>
             <w:tcMar>
-              <w:left w:w="21" w:type="dxa"/>
+              <w:left w:w="18" w:type="dxa"/>
             </w:tcMar>
           </w:tcPr>
           <w:p>
@@ -2792,7 +2774,7 @@
             </w:tcBorders>
             <w:shd w:fill="auto" w:val="clear"/>
             <w:tcMar>
-              <w:left w:w="21" w:type="dxa"/>
+              <w:left w:w="18" w:type="dxa"/>
             </w:tcMar>
           </w:tcPr>
           <w:p>
@@ -2817,7 +2799,7 @@
             </w:tcBorders>
             <w:shd w:fill="auto" w:val="clear"/>
             <w:tcMar>
-              <w:left w:w="21" w:type="dxa"/>
+              <w:left w:w="18" w:type="dxa"/>
             </w:tcMar>
           </w:tcPr>
           <w:p>
@@ -2842,7 +2824,7 @@
             </w:tcBorders>
             <w:shd w:fill="auto" w:val="clear"/>
             <w:tcMar>
-              <w:left w:w="21" w:type="dxa"/>
+              <w:left w:w="18" w:type="dxa"/>
             </w:tcMar>
           </w:tcPr>
           <w:p>
@@ -2867,7 +2849,7 @@
             </w:tcBorders>
             <w:shd w:fill="auto" w:val="clear"/>
             <w:tcMar>
-              <w:left w:w="21" w:type="dxa"/>
+              <w:left w:w="18" w:type="dxa"/>
             </w:tcMar>
           </w:tcPr>
           <w:p>
@@ -2892,7 +2874,7 @@
             </w:tcBorders>
             <w:shd w:fill="auto" w:val="clear"/>
             <w:tcMar>
-              <w:left w:w="21" w:type="dxa"/>
+              <w:left w:w="18" w:type="dxa"/>
             </w:tcMar>
           </w:tcPr>
           <w:p>
@@ -2918,7 +2900,7 @@
             </w:tcBorders>
             <w:shd w:fill="auto" w:val="clear"/>
             <w:tcMar>
-              <w:left w:w="21" w:type="dxa"/>
+              <w:left w:w="18" w:type="dxa"/>
             </w:tcMar>
           </w:tcPr>
           <w:p>
@@ -2942,7 +2924,7 @@
             </w:tcBorders>
             <w:shd w:fill="auto" w:val="clear"/>
             <w:tcMar>
-              <w:left w:w="21" w:type="dxa"/>
+              <w:left w:w="18" w:type="dxa"/>
             </w:tcMar>
           </w:tcPr>
           <w:p>
@@ -2967,7 +2949,7 @@
             </w:tcBorders>
             <w:shd w:fill="auto" w:val="clear"/>
             <w:tcMar>
-              <w:left w:w="21" w:type="dxa"/>
+              <w:left w:w="18" w:type="dxa"/>
             </w:tcMar>
           </w:tcPr>
           <w:p>
@@ -2994,7 +2976,7 @@
             </w:tcBorders>
             <w:shd w:fill="auto" w:val="clear"/>
             <w:tcMar>
-              <w:left w:w="21" w:type="dxa"/>
+              <w:left w:w="18" w:type="dxa"/>
             </w:tcMar>
           </w:tcPr>
           <w:p>
@@ -3084,7 +3066,7 @@
       <w:tblPr>
         <w:tblW w:w="9638" w:type="dxa"/>
         <w:jc w:val="left"/>
-        <w:tblInd w:w="34" w:type="dxa"/>
+        <w:tblInd w:w="32" w:type="dxa"/>
         <w:tblBorders>
           <w:top w:val="single" w:sz="2" w:space="0" w:color="000001"/>
           <w:left w:val="single" w:sz="2" w:space="0" w:color="000001"/>
@@ -3093,7 +3075,7 @@
         </w:tblBorders>
         <w:tblCellMar>
           <w:top w:w="55" w:type="dxa"/>
-          <w:left w:w="27" w:type="dxa"/>
+          <w:left w:w="24" w:type="dxa"/>
           <w:bottom w:w="55" w:type="dxa"/>
           <w:right w:w="55" w:type="dxa"/>
         </w:tblCellMar>
@@ -3101,8 +3083,8 @@
       <w:tblGrid>
         <w:gridCol w:w="2409"/>
         <w:gridCol w:w="2410"/>
-        <w:gridCol w:w="2417"/>
-        <w:gridCol w:w="2401"/>
+        <w:gridCol w:w="2418"/>
+        <w:gridCol w:w="2400"/>
       </w:tblGrid>
       <w:tr>
         <w:trPr>
@@ -3120,7 +3102,7 @@
             </w:tcBorders>
             <w:shd w:fill="auto" w:val="clear"/>
             <w:tcMar>
-              <w:left w:w="27" w:type="dxa"/>
+              <w:left w:w="24" w:type="dxa"/>
             </w:tcMar>
           </w:tcPr>
           <w:p>
@@ -3152,7 +3134,7 @@
             </w:tcBorders>
             <w:shd w:fill="auto" w:val="clear"/>
             <w:tcMar>
-              <w:left w:w="27" w:type="dxa"/>
+              <w:left w:w="24" w:type="dxa"/>
             </w:tcMar>
           </w:tcPr>
           <w:p>
@@ -3175,16 +3157,16 @@
         </w:tc>
         <w:tc>
           <w:tcPr>
-            <w:tcW w:w="2417" w:type="dxa"/>
-            <w:tcBorders>
-              <w:top w:val="single" w:sz="2" w:space="0" w:color="000001"/>
-              <w:left w:val="single" w:sz="2" w:space="0" w:color="000001"/>
-              <w:bottom w:val="single" w:sz="2" w:space="0" w:color="000001"/>
-              <w:insideH w:val="single" w:sz="2" w:space="0" w:color="000001"/>
-            </w:tcBorders>
-            <w:shd w:fill="auto" w:val="clear"/>
-            <w:tcMar>
-              <w:left w:w="27" w:type="dxa"/>
+            <w:tcW w:w="2418" w:type="dxa"/>
+            <w:tcBorders>
+              <w:top w:val="single" w:sz="2" w:space="0" w:color="000001"/>
+              <w:left w:val="single" w:sz="2" w:space="0" w:color="000001"/>
+              <w:bottom w:val="single" w:sz="2" w:space="0" w:color="000001"/>
+              <w:insideH w:val="single" w:sz="2" w:space="0" w:color="000001"/>
+            </w:tcBorders>
+            <w:shd w:fill="auto" w:val="clear"/>
+            <w:tcMar>
+              <w:left w:w="24" w:type="dxa"/>
             </w:tcMar>
           </w:tcPr>
           <w:p>
@@ -3207,7 +3189,7 @@
         </w:tc>
         <w:tc>
           <w:tcPr>
-            <w:tcW w:w="2401" w:type="dxa"/>
+            <w:tcW w:w="2400" w:type="dxa"/>
             <w:tcBorders>
               <w:top w:val="single" w:sz="2" w:space="0" w:color="000001"/>
               <w:left w:val="single" w:sz="2" w:space="0" w:color="000001"/>
@@ -3218,7 +3200,7 @@
             </w:tcBorders>
             <w:shd w:fill="auto" w:val="clear"/>
             <w:tcMar>
-              <w:left w:w="27" w:type="dxa"/>
+              <w:left w:w="24" w:type="dxa"/>
             </w:tcMar>
           </w:tcPr>
           <w:p>
@@ -3256,7 +3238,7 @@
             </w:tcBorders>
             <w:shd w:fill="auto" w:val="clear"/>
             <w:tcMar>
-              <w:left w:w="27" w:type="dxa"/>
+              <w:left w:w="24" w:type="dxa"/>
             </w:tcMar>
           </w:tcPr>
           <w:p>
@@ -3288,7 +3270,7 @@
             </w:tcBorders>
             <w:shd w:fill="auto" w:val="clear"/>
             <w:tcMar>
-              <w:left w:w="27" w:type="dxa"/>
+              <w:left w:w="24" w:type="dxa"/>
             </w:tcMar>
           </w:tcPr>
           <w:p>
@@ -3311,16 +3293,16 @@
         </w:tc>
         <w:tc>
           <w:tcPr>
-            <w:tcW w:w="2417" w:type="dxa"/>
-            <w:tcBorders>
-              <w:top w:val="single" w:sz="2" w:space="0" w:color="000001"/>
-              <w:left w:val="single" w:sz="2" w:space="0" w:color="000001"/>
-              <w:bottom w:val="single" w:sz="2" w:space="0" w:color="000001"/>
-              <w:insideH w:val="single" w:sz="2" w:space="0" w:color="000001"/>
-            </w:tcBorders>
-            <w:shd w:fill="auto" w:val="clear"/>
-            <w:tcMar>
-              <w:left w:w="27" w:type="dxa"/>
+            <w:tcW w:w="2418" w:type="dxa"/>
+            <w:tcBorders>
+              <w:top w:val="single" w:sz="2" w:space="0" w:color="000001"/>
+              <w:left w:val="single" w:sz="2" w:space="0" w:color="000001"/>
+              <w:bottom w:val="single" w:sz="2" w:space="0" w:color="000001"/>
+              <w:insideH w:val="single" w:sz="2" w:space="0" w:color="000001"/>
+            </w:tcBorders>
+            <w:shd w:fill="auto" w:val="clear"/>
+            <w:tcMar>
+              <w:left w:w="24" w:type="dxa"/>
             </w:tcMar>
           </w:tcPr>
           <w:p>
@@ -3343,7 +3325,7 @@
         </w:tc>
         <w:tc>
           <w:tcPr>
-            <w:tcW w:w="2401" w:type="dxa"/>
+            <w:tcW w:w="2400" w:type="dxa"/>
             <w:tcBorders>
               <w:top w:val="single" w:sz="2" w:space="0" w:color="000001"/>
               <w:left w:val="single" w:sz="2" w:space="0" w:color="000001"/>
@@ -3354,7 +3336,7 @@
             </w:tcBorders>
             <w:shd w:fill="auto" w:val="clear"/>
             <w:tcMar>
-              <w:left w:w="27" w:type="dxa"/>
+              <w:left w:w="24" w:type="dxa"/>
             </w:tcMar>
           </w:tcPr>
           <w:p>
@@ -3388,7 +3370,7 @@
             </w:tcBorders>
             <w:shd w:fill="auto" w:val="clear"/>
             <w:tcMar>
-              <w:left w:w="27" w:type="dxa"/>
+              <w:left w:w="24" w:type="dxa"/>
             </w:tcMar>
           </w:tcPr>
           <w:p>
@@ -3420,7 +3402,7 @@
             </w:tcBorders>
             <w:shd w:fill="auto" w:val="clear"/>
             <w:tcMar>
-              <w:left w:w="27" w:type="dxa"/>
+              <w:left w:w="24" w:type="dxa"/>
             </w:tcMar>
           </w:tcPr>
           <w:p>
@@ -3443,16 +3425,16 @@
         </w:tc>
         <w:tc>
           <w:tcPr>
-            <w:tcW w:w="2417" w:type="dxa"/>
-            <w:tcBorders>
-              <w:top w:val="single" w:sz="2" w:space="0" w:color="000001"/>
-              <w:left w:val="single" w:sz="2" w:space="0" w:color="000001"/>
-              <w:bottom w:val="single" w:sz="2" w:space="0" w:color="000001"/>
-              <w:insideH w:val="single" w:sz="2" w:space="0" w:color="000001"/>
-            </w:tcBorders>
-            <w:shd w:fill="auto" w:val="clear"/>
-            <w:tcMar>
-              <w:left w:w="27" w:type="dxa"/>
+            <w:tcW w:w="2418" w:type="dxa"/>
+            <w:tcBorders>
+              <w:top w:val="single" w:sz="2" w:space="0" w:color="000001"/>
+              <w:left w:val="single" w:sz="2" w:space="0" w:color="000001"/>
+              <w:bottom w:val="single" w:sz="2" w:space="0" w:color="000001"/>
+              <w:insideH w:val="single" w:sz="2" w:space="0" w:color="000001"/>
+            </w:tcBorders>
+            <w:shd w:fill="auto" w:val="clear"/>
+            <w:tcMar>
+              <w:left w:w="24" w:type="dxa"/>
             </w:tcMar>
           </w:tcPr>
           <w:p>
@@ -3475,7 +3457,7 @@
         </w:tc>
         <w:tc>
           <w:tcPr>
-            <w:tcW w:w="2401" w:type="dxa"/>
+            <w:tcW w:w="2400" w:type="dxa"/>
             <w:tcBorders>
               <w:top w:val="single" w:sz="2" w:space="0" w:color="000001"/>
               <w:left w:val="single" w:sz="2" w:space="0" w:color="000001"/>
@@ -3486,7 +3468,7 @@
             </w:tcBorders>
             <w:shd w:fill="auto" w:val="clear"/>
             <w:tcMar>
-              <w:left w:w="27" w:type="dxa"/>
+              <w:left w:w="24" w:type="dxa"/>
             </w:tcMar>
           </w:tcPr>
           <w:p>
@@ -3521,7 +3503,7 @@
             </w:tcBorders>
             <w:shd w:fill="auto" w:val="clear"/>
             <w:tcMar>
-              <w:left w:w="27" w:type="dxa"/>
+              <w:left w:w="24" w:type="dxa"/>
             </w:tcMar>
           </w:tcPr>
           <w:p>
@@ -3553,7 +3535,7 @@
             </w:tcBorders>
             <w:shd w:fill="auto" w:val="clear"/>
             <w:tcMar>
-              <w:left w:w="27" w:type="dxa"/>
+              <w:left w:w="24" w:type="dxa"/>
             </w:tcMar>
           </w:tcPr>
           <w:p>
@@ -3569,16 +3551,16 @@
         </w:tc>
         <w:tc>
           <w:tcPr>
-            <w:tcW w:w="2417" w:type="dxa"/>
-            <w:tcBorders>
-              <w:top w:val="single" w:sz="2" w:space="0" w:color="000001"/>
-              <w:left w:val="single" w:sz="2" w:space="0" w:color="000001"/>
-              <w:bottom w:val="single" w:sz="2" w:space="0" w:color="000001"/>
-              <w:insideH w:val="single" w:sz="2" w:space="0" w:color="000001"/>
-            </w:tcBorders>
-            <w:shd w:fill="auto" w:val="clear"/>
-            <w:tcMar>
-              <w:left w:w="27" w:type="dxa"/>
+            <w:tcW w:w="2418" w:type="dxa"/>
+            <w:tcBorders>
+              <w:top w:val="single" w:sz="2" w:space="0" w:color="000001"/>
+              <w:left w:val="single" w:sz="2" w:space="0" w:color="000001"/>
+              <w:bottom w:val="single" w:sz="2" w:space="0" w:color="000001"/>
+              <w:insideH w:val="single" w:sz="2" w:space="0" w:color="000001"/>
+            </w:tcBorders>
+            <w:shd w:fill="auto" w:val="clear"/>
+            <w:tcMar>
+              <w:left w:w="24" w:type="dxa"/>
             </w:tcMar>
           </w:tcPr>
           <w:p>
@@ -3594,7 +3576,7 @@
         </w:tc>
         <w:tc>
           <w:tcPr>
-            <w:tcW w:w="2401" w:type="dxa"/>
+            <w:tcW w:w="2400" w:type="dxa"/>
             <w:tcBorders>
               <w:top w:val="single" w:sz="2" w:space="0" w:color="000001"/>
               <w:left w:val="single" w:sz="2" w:space="0" w:color="000001"/>
@@ -3605,7 +3587,7 @@
             </w:tcBorders>
             <w:shd w:fill="auto" w:val="clear"/>
             <w:tcMar>
-              <w:left w:w="27" w:type="dxa"/>
+              <w:left w:w="24" w:type="dxa"/>
             </w:tcMar>
           </w:tcPr>
           <w:p>
@@ -3709,15 +3691,7 @@
       </w:pPr>
       <w:r>
         <w:rPr/>
-        <w:t>{#</w:t>
-      </w:r>
-      <w:r>
-        <w:rPr/>
-        <w:t>ad</w:t>
-      </w:r>
-      <w:r>
-        <w:rPr/>
-        <w:t>structures}</w:t>
+        <w:t>{#adstructures}</w:t>
       </w:r>
     </w:p>
     <w:p>
@@ -3764,7 +3738,7 @@
       <w:tblPr>
         <w:tblW w:w="9645" w:type="dxa"/>
         <w:jc w:val="left"/>
-        <w:tblInd w:w="25" w:type="dxa"/>
+        <w:tblInd w:w="23" w:type="dxa"/>
         <w:tblBorders>
           <w:top w:val="single" w:sz="2" w:space="0" w:color="000001"/>
           <w:left w:val="single" w:sz="2" w:space="0" w:color="000001"/>
@@ -3773,14 +3747,14 @@
         </w:tblBorders>
         <w:tblCellMar>
           <w:top w:w="28" w:type="dxa"/>
-          <w:left w:w="24" w:type="dxa"/>
+          <w:left w:w="21" w:type="dxa"/>
           <w:bottom w:w="28" w:type="dxa"/>
           <w:right w:w="28" w:type="dxa"/>
         </w:tblCellMar>
       </w:tblPr>
       <w:tblGrid>
-        <w:gridCol w:w="1825"/>
-        <w:gridCol w:w="1460"/>
+        <w:gridCol w:w="1824"/>
+        <w:gridCol w:w="1461"/>
         <w:gridCol w:w="1425"/>
         <w:gridCol w:w="4934"/>
       </w:tblGrid>
@@ -3790,7 +3764,7 @@
         </w:trPr>
         <w:tc>
           <w:tcPr>
-            <w:tcW w:w="1825" w:type="dxa"/>
+            <w:tcW w:w="1824" w:type="dxa"/>
             <w:vMerge w:val="restart"/>
             <w:tcBorders>
               <w:top w:val="single" w:sz="2" w:space="0" w:color="000001"/>
@@ -3800,7 +3774,7 @@
             </w:tcBorders>
             <w:shd w:fill="auto" w:val="clear"/>
             <w:tcMar>
-              <w:left w:w="24" w:type="dxa"/>
+              <w:left w:w="21" w:type="dxa"/>
             </w:tcMar>
             <w:vAlign w:val="center"/>
           </w:tcPr>
@@ -3817,7 +3791,7 @@
         </w:tc>
         <w:tc>
           <w:tcPr>
-            <w:tcW w:w="1460" w:type="dxa"/>
+            <w:tcW w:w="1461" w:type="dxa"/>
             <w:vMerge w:val="restart"/>
             <w:tcBorders>
               <w:top w:val="single" w:sz="2" w:space="0" w:color="000001"/>
@@ -3827,7 +3801,7 @@
             </w:tcBorders>
             <w:shd w:fill="auto" w:val="clear"/>
             <w:tcMar>
-              <w:left w:w="24" w:type="dxa"/>
+              <w:left w:w="21" w:type="dxa"/>
             </w:tcMar>
             <w:vAlign w:val="center"/>
           </w:tcPr>
@@ -3853,7 +3827,7 @@
             </w:tcBorders>
             <w:shd w:fill="auto" w:val="clear"/>
             <w:tcMar>
-              <w:left w:w="24" w:type="dxa"/>
+              <w:left w:w="21" w:type="dxa"/>
             </w:tcMar>
             <w:vAlign w:val="center"/>
           </w:tcPr>
@@ -3882,7 +3856,7 @@
             </w:tcBorders>
             <w:shd w:fill="auto" w:val="clear"/>
             <w:tcMar>
-              <w:left w:w="24" w:type="dxa"/>
+              <w:left w:w="21" w:type="dxa"/>
             </w:tcMar>
             <w:vAlign w:val="center"/>
           </w:tcPr>
@@ -3904,7 +3878,7 @@
         </w:trPr>
         <w:tc>
           <w:tcPr>
-            <w:tcW w:w="1825" w:type="dxa"/>
+            <w:tcW w:w="1824" w:type="dxa"/>
             <w:vMerge w:val="continue"/>
             <w:tcBorders>
               <w:top w:val="single" w:sz="2" w:space="0" w:color="000001"/>
@@ -3914,7 +3888,7 @@
             </w:tcBorders>
             <w:shd w:fill="auto" w:val="clear"/>
             <w:tcMar>
-              <w:left w:w="24" w:type="dxa"/>
+              <w:left w:w="21" w:type="dxa"/>
             </w:tcMar>
             <w:vAlign w:val="center"/>
           </w:tcPr>
@@ -3936,7 +3910,7 @@
         </w:tc>
         <w:tc>
           <w:tcPr>
-            <w:tcW w:w="1460" w:type="dxa"/>
+            <w:tcW w:w="1461" w:type="dxa"/>
             <w:vMerge w:val="continue"/>
             <w:tcBorders>
               <w:top w:val="single" w:sz="2" w:space="0" w:color="000001"/>
@@ -3946,7 +3920,7 @@
             </w:tcBorders>
             <w:shd w:fill="auto" w:val="clear"/>
             <w:tcMar>
-              <w:left w:w="24" w:type="dxa"/>
+              <w:left w:w="21" w:type="dxa"/>
             </w:tcMar>
             <w:vAlign w:val="center"/>
           </w:tcPr>
@@ -3977,7 +3951,7 @@
             </w:tcBorders>
             <w:shd w:fill="auto" w:val="clear"/>
             <w:tcMar>
-              <w:left w:w="24" w:type="dxa"/>
+              <w:left w:w="21" w:type="dxa"/>
             </w:tcMar>
             <w:vAlign w:val="center"/>
           </w:tcPr>
@@ -4008,7 +3982,7 @@
             </w:tcBorders>
             <w:shd w:fill="auto" w:val="clear"/>
             <w:tcMar>
-              <w:left w:w="24" w:type="dxa"/>
+              <w:left w:w="21" w:type="dxa"/>
             </w:tcMar>
             <w:vAlign w:val="center"/>
           </w:tcPr>
@@ -4033,16 +4007,16 @@
         <w:trPr/>
         <w:tc>
           <w:tcPr>
-            <w:tcW w:w="1825" w:type="dxa"/>
-            <w:tcBorders>
-              <w:top w:val="single" w:sz="2" w:space="0" w:color="000001"/>
-              <w:left w:val="single" w:sz="2" w:space="0" w:color="000001"/>
-              <w:bottom w:val="single" w:sz="2" w:space="0" w:color="000001"/>
-              <w:insideH w:val="single" w:sz="2" w:space="0" w:color="000001"/>
-            </w:tcBorders>
-            <w:shd w:fill="auto" w:val="clear"/>
-            <w:tcMar>
-              <w:left w:w="24" w:type="dxa"/>
+            <w:tcW w:w="1824" w:type="dxa"/>
+            <w:tcBorders>
+              <w:top w:val="single" w:sz="2" w:space="0" w:color="000001"/>
+              <w:left w:val="single" w:sz="2" w:space="0" w:color="000001"/>
+              <w:bottom w:val="single" w:sz="2" w:space="0" w:color="000001"/>
+              <w:insideH w:val="single" w:sz="2" w:space="0" w:color="000001"/>
+            </w:tcBorders>
+            <w:shd w:fill="auto" w:val="clear"/>
+            <w:tcMar>
+              <w:left w:w="21" w:type="dxa"/>
             </w:tcMar>
             <w:vAlign w:val="center"/>
           </w:tcPr>
@@ -4059,16 +4033,16 @@
         </w:tc>
         <w:tc>
           <w:tcPr>
-            <w:tcW w:w="1460" w:type="dxa"/>
-            <w:tcBorders>
-              <w:top w:val="single" w:sz="2" w:space="0" w:color="000001"/>
-              <w:left w:val="single" w:sz="2" w:space="0" w:color="000001"/>
-              <w:bottom w:val="single" w:sz="2" w:space="0" w:color="000001"/>
-              <w:insideH w:val="single" w:sz="2" w:space="0" w:color="000001"/>
-            </w:tcBorders>
-            <w:shd w:fill="auto" w:val="clear"/>
-            <w:tcMar>
-              <w:left w:w="24" w:type="dxa"/>
+            <w:tcW w:w="1461" w:type="dxa"/>
+            <w:tcBorders>
+              <w:top w:val="single" w:sz="2" w:space="0" w:color="000001"/>
+              <w:left w:val="single" w:sz="2" w:space="0" w:color="000001"/>
+              <w:bottom w:val="single" w:sz="2" w:space="0" w:color="000001"/>
+              <w:insideH w:val="single" w:sz="2" w:space="0" w:color="000001"/>
+            </w:tcBorders>
+            <w:shd w:fill="auto" w:val="clear"/>
+            <w:tcMar>
+              <w:left w:w="21" w:type="dxa"/>
             </w:tcMar>
             <w:vAlign w:val="center"/>
           </w:tcPr>
@@ -4094,7 +4068,7 @@
             </w:tcBorders>
             <w:shd w:fill="auto" w:val="clear"/>
             <w:tcMar>
-              <w:left w:w="24" w:type="dxa"/>
+              <w:left w:w="21" w:type="dxa"/>
             </w:tcMar>
             <w:vAlign w:val="center"/>
           </w:tcPr>
@@ -4124,7 +4098,7 @@
             </w:tcBorders>
             <w:shd w:fill="auto" w:val="clear"/>
             <w:tcMar>
-              <w:left w:w="24" w:type="dxa"/>
+              <w:left w:w="21" w:type="dxa"/>
             </w:tcMar>
             <w:vAlign w:val="center"/>
           </w:tcPr>
@@ -4206,15 +4180,7 @@
       </w:pPr>
       <w:r>
         <w:rPr/>
-        <w:t>{/</w:t>
-      </w:r>
-      <w:r>
-        <w:rPr/>
-        <w:t>a</w:t>
-      </w:r>
-      <w:r>
-        <w:rPr/>
-        <w:t>dstructures}</w:t>
+        <w:t>{/adstructures}</w:t>
       </w:r>
     </w:p>
     <w:p>
@@ -4320,7 +4286,7 @@
       <w:tblPr>
         <w:tblW w:w="9645" w:type="dxa"/>
         <w:jc w:val="left"/>
-        <w:tblInd w:w="25" w:type="dxa"/>
+        <w:tblInd w:w="23" w:type="dxa"/>
         <w:tblBorders>
           <w:top w:val="single" w:sz="2" w:space="0" w:color="000001"/>
           <w:left w:val="single" w:sz="2" w:space="0" w:color="000001"/>
@@ -4329,14 +4295,14 @@
         </w:tblBorders>
         <w:tblCellMar>
           <w:top w:w="28" w:type="dxa"/>
-          <w:left w:w="24" w:type="dxa"/>
+          <w:left w:w="21" w:type="dxa"/>
           <w:bottom w:w="28" w:type="dxa"/>
           <w:right w:w="28" w:type="dxa"/>
         </w:tblCellMar>
       </w:tblPr>
       <w:tblGrid>
-        <w:gridCol w:w="1825"/>
-        <w:gridCol w:w="1460"/>
+        <w:gridCol w:w="1824"/>
+        <w:gridCol w:w="1461"/>
         <w:gridCol w:w="1425"/>
         <w:gridCol w:w="4934"/>
       </w:tblGrid>
@@ -4346,7 +4312,7 @@
         </w:trPr>
         <w:tc>
           <w:tcPr>
-            <w:tcW w:w="1825" w:type="dxa"/>
+            <w:tcW w:w="1824" w:type="dxa"/>
             <w:vMerge w:val="restart"/>
             <w:tcBorders>
               <w:top w:val="single" w:sz="2" w:space="0" w:color="000001"/>
@@ -4356,7 +4322,7 @@
             </w:tcBorders>
             <w:shd w:fill="auto" w:val="clear"/>
             <w:tcMar>
-              <w:left w:w="24" w:type="dxa"/>
+              <w:left w:w="21" w:type="dxa"/>
             </w:tcMar>
             <w:vAlign w:val="center"/>
           </w:tcPr>
@@ -4373,7 +4339,7 @@
         </w:tc>
         <w:tc>
           <w:tcPr>
-            <w:tcW w:w="1460" w:type="dxa"/>
+            <w:tcW w:w="1461" w:type="dxa"/>
             <w:vMerge w:val="restart"/>
             <w:tcBorders>
               <w:top w:val="single" w:sz="2" w:space="0" w:color="000001"/>
@@ -4383,7 +4349,7 @@
             </w:tcBorders>
             <w:shd w:fill="auto" w:val="clear"/>
             <w:tcMar>
-              <w:left w:w="24" w:type="dxa"/>
+              <w:left w:w="21" w:type="dxa"/>
             </w:tcMar>
             <w:vAlign w:val="center"/>
           </w:tcPr>
@@ -4409,7 +4375,7 @@
             </w:tcBorders>
             <w:shd w:fill="auto" w:val="clear"/>
             <w:tcMar>
-              <w:left w:w="24" w:type="dxa"/>
+              <w:left w:w="21" w:type="dxa"/>
             </w:tcMar>
             <w:vAlign w:val="center"/>
           </w:tcPr>
@@ -4438,7 +4404,7 @@
             </w:tcBorders>
             <w:shd w:fill="auto" w:val="clear"/>
             <w:tcMar>
-              <w:left w:w="24" w:type="dxa"/>
+              <w:left w:w="21" w:type="dxa"/>
             </w:tcMar>
             <w:vAlign w:val="center"/>
           </w:tcPr>
@@ -4460,7 +4426,7 @@
         </w:trPr>
         <w:tc>
           <w:tcPr>
-            <w:tcW w:w="1825" w:type="dxa"/>
+            <w:tcW w:w="1824" w:type="dxa"/>
             <w:vMerge w:val="continue"/>
             <w:tcBorders>
               <w:top w:val="single" w:sz="2" w:space="0" w:color="000001"/>
@@ -4470,7 +4436,7 @@
             </w:tcBorders>
             <w:shd w:fill="auto" w:val="clear"/>
             <w:tcMar>
-              <w:left w:w="24" w:type="dxa"/>
+              <w:left w:w="21" w:type="dxa"/>
             </w:tcMar>
             <w:vAlign w:val="center"/>
           </w:tcPr>
@@ -4492,7 +4458,7 @@
         </w:tc>
         <w:tc>
           <w:tcPr>
-            <w:tcW w:w="1460" w:type="dxa"/>
+            <w:tcW w:w="1461" w:type="dxa"/>
             <w:vMerge w:val="continue"/>
             <w:tcBorders>
               <w:top w:val="single" w:sz="2" w:space="0" w:color="000001"/>
@@ -4502,7 +4468,7 @@
             </w:tcBorders>
             <w:shd w:fill="auto" w:val="clear"/>
             <w:tcMar>
-              <w:left w:w="24" w:type="dxa"/>
+              <w:left w:w="21" w:type="dxa"/>
             </w:tcMar>
             <w:vAlign w:val="center"/>
           </w:tcPr>
@@ -4533,7 +4499,7 @@
             </w:tcBorders>
             <w:shd w:fill="auto" w:val="clear"/>
             <w:tcMar>
-              <w:left w:w="24" w:type="dxa"/>
+              <w:left w:w="21" w:type="dxa"/>
             </w:tcMar>
             <w:vAlign w:val="center"/>
           </w:tcPr>
@@ -4564,7 +4530,7 @@
             </w:tcBorders>
             <w:shd w:fill="auto" w:val="clear"/>
             <w:tcMar>
-              <w:left w:w="24" w:type="dxa"/>
+              <w:left w:w="21" w:type="dxa"/>
             </w:tcMar>
             <w:vAlign w:val="center"/>
           </w:tcPr>
@@ -4589,16 +4555,16 @@
         <w:trPr/>
         <w:tc>
           <w:tcPr>
-            <w:tcW w:w="1825" w:type="dxa"/>
-            <w:tcBorders>
-              <w:top w:val="single" w:sz="2" w:space="0" w:color="000001"/>
-              <w:left w:val="single" w:sz="2" w:space="0" w:color="000001"/>
-              <w:bottom w:val="single" w:sz="2" w:space="0" w:color="000001"/>
-              <w:insideH w:val="single" w:sz="2" w:space="0" w:color="000001"/>
-            </w:tcBorders>
-            <w:shd w:fill="auto" w:val="clear"/>
-            <w:tcMar>
-              <w:left w:w="24" w:type="dxa"/>
+            <w:tcW w:w="1824" w:type="dxa"/>
+            <w:tcBorders>
+              <w:top w:val="single" w:sz="2" w:space="0" w:color="000001"/>
+              <w:left w:val="single" w:sz="2" w:space="0" w:color="000001"/>
+              <w:bottom w:val="single" w:sz="2" w:space="0" w:color="000001"/>
+              <w:insideH w:val="single" w:sz="2" w:space="0" w:color="000001"/>
+            </w:tcBorders>
+            <w:shd w:fill="auto" w:val="clear"/>
+            <w:tcMar>
+              <w:left w:w="21" w:type="dxa"/>
             </w:tcMar>
             <w:vAlign w:val="center"/>
           </w:tcPr>
@@ -4615,16 +4581,16 @@
         </w:tc>
         <w:tc>
           <w:tcPr>
-            <w:tcW w:w="1460" w:type="dxa"/>
-            <w:tcBorders>
-              <w:top w:val="single" w:sz="2" w:space="0" w:color="000001"/>
-              <w:left w:val="single" w:sz="2" w:space="0" w:color="000001"/>
-              <w:bottom w:val="single" w:sz="2" w:space="0" w:color="000001"/>
-              <w:insideH w:val="single" w:sz="2" w:space="0" w:color="000001"/>
-            </w:tcBorders>
-            <w:shd w:fill="auto" w:val="clear"/>
-            <w:tcMar>
-              <w:left w:w="24" w:type="dxa"/>
+            <w:tcW w:w="1461" w:type="dxa"/>
+            <w:tcBorders>
+              <w:top w:val="single" w:sz="2" w:space="0" w:color="000001"/>
+              <w:left w:val="single" w:sz="2" w:space="0" w:color="000001"/>
+              <w:bottom w:val="single" w:sz="2" w:space="0" w:color="000001"/>
+              <w:insideH w:val="single" w:sz="2" w:space="0" w:color="000001"/>
+            </w:tcBorders>
+            <w:shd w:fill="auto" w:val="clear"/>
+            <w:tcMar>
+              <w:left w:w="21" w:type="dxa"/>
             </w:tcMar>
             <w:vAlign w:val="center"/>
           </w:tcPr>
@@ -4650,7 +4616,7 @@
             </w:tcBorders>
             <w:shd w:fill="auto" w:val="clear"/>
             <w:tcMar>
-              <w:left w:w="24" w:type="dxa"/>
+              <w:left w:w="21" w:type="dxa"/>
             </w:tcMar>
             <w:vAlign w:val="center"/>
           </w:tcPr>
@@ -4680,7 +4646,7 @@
             </w:tcBorders>
             <w:shd w:fill="auto" w:val="clear"/>
             <w:tcMar>
-              <w:left w:w="24" w:type="dxa"/>
+              <w:left w:w="21" w:type="dxa"/>
             </w:tcMar>
             <w:vAlign w:val="center"/>
           </w:tcPr>

</xml_diff>

<commit_message>
Formating of DOCX report. (issue #165)
Addded header and footer sections with title, version and
page numbers.
Added header rows for structure and substances in secion3.
Other formating updates.
</commit_message>
<xml_diff>
--- a/uses/assessment-report.docx
+++ b/uses/assessment-report.docx
@@ -213,109 +213,188 @@
         <w:rPr/>
       </w:r>
     </w:p>
-    <w:p>
-      <w:pPr>
-        <w:pStyle w:val="Normal"/>
-        <w:rPr/>
-      </w:pPr>
-      <w:r>
-        <w:rPr/>
-      </w:r>
-    </w:p>
-    <w:p>
-      <w:pPr>
-        <w:pStyle w:val="Normal"/>
-        <w:rPr/>
-      </w:pPr>
-      <w:r>
-        <w:rPr/>
-      </w:r>
-    </w:p>
-    <w:p>
-      <w:pPr>
-        <w:pStyle w:val="Normal"/>
-        <w:rPr/>
-      </w:pPr>
-      <w:r>
-        <w:rPr/>
-      </w:r>
-    </w:p>
-    <w:p>
-      <w:pPr>
-        <w:pStyle w:val="Normal"/>
-        <w:rPr/>
-      </w:pPr>
-      <w:r>
-        <w:rPr/>
-      </w:r>
-    </w:p>
-    <w:p>
-      <w:pPr>
-        <w:pStyle w:val="Normal"/>
-        <w:rPr/>
-      </w:pPr>
-      <w:r>
-        <w:rPr/>
-      </w:r>
-    </w:p>
-    <w:p>
-      <w:pPr>
-        <w:pStyle w:val="Normal"/>
-        <w:rPr/>
-      </w:pPr>
-      <w:r>
-        <w:rPr/>
-      </w:r>
-    </w:p>
-    <w:p>
-      <w:pPr>
-        <w:pStyle w:val="Normal"/>
-        <w:rPr/>
-      </w:pPr>
-      <w:r>
-        <w:rPr/>
-      </w:r>
-    </w:p>
-    <w:p>
-      <w:pPr>
-        <w:pStyle w:val="Normal"/>
-        <w:rPr/>
-      </w:pPr>
-      <w:r>
-        <w:rPr/>
-        <w:t>Author: {maintainer}</w:t>
-      </w:r>
-    </w:p>
-    <w:p>
-      <w:pPr>
-        <w:pStyle w:val="Normal"/>
-        <w:rPr/>
-      </w:pPr>
-      <w:r>
-        <w:rPr/>
-        <w:t>Date: {created}</w:t>
-      </w:r>
-    </w:p>
-    <w:p>
-      <w:pPr>
-        <w:pStyle w:val="Normal"/>
-        <w:rPr/>
-      </w:pPr>
-      <w:r>
-        <w:rPr/>
-        <w:t>Assessment code: {seeAlso}</w:t>
-      </w:r>
-    </w:p>
-    <w:p>
-      <w:pPr>
-        <w:pStyle w:val="Normal"/>
-        <w:rPr/>
-      </w:pPr>
-      <w:r>
-        <w:rPr/>
-        <w:t>Purpose: {description}</w:t>
-      </w:r>
-    </w:p>
+    <w:tbl>
+      <w:tblPr>
+        <w:tblW w:w="9645" w:type="dxa"/>
+        <w:jc w:val="left"/>
+        <w:tblInd w:w="0" w:type="dxa"/>
+        <w:tblBorders/>
+        <w:tblCellMar>
+          <w:top w:w="0" w:type="dxa"/>
+          <w:left w:w="0" w:type="dxa"/>
+          <w:bottom w:w="0" w:type="dxa"/>
+          <w:right w:w="0" w:type="dxa"/>
+        </w:tblCellMar>
+      </w:tblPr>
+      <w:tblGrid>
+        <w:gridCol w:w="1875"/>
+        <w:gridCol w:w="7770"/>
+      </w:tblGrid>
+      <w:tr>
+        <w:trPr/>
+        <w:tc>
+          <w:tcPr>
+            <w:tcW w:w="1875" w:type="dxa"/>
+            <w:tcBorders/>
+            <w:shd w:fill="auto" w:val="clear"/>
+          </w:tcPr>
+          <w:p>
+            <w:pPr>
+              <w:pStyle w:val="Normal"/>
+              <w:rPr/>
+            </w:pPr>
+            <w:r>
+              <w:rPr/>
+              <w:t>Author:</w:t>
+            </w:r>
+          </w:p>
+        </w:tc>
+        <w:tc>
+          <w:tcPr>
+            <w:tcW w:w="7770" w:type="dxa"/>
+            <w:tcBorders/>
+            <w:shd w:fill="auto" w:val="clear"/>
+          </w:tcPr>
+          <w:p>
+            <w:pPr>
+              <w:pStyle w:val="Normal"/>
+              <w:rPr/>
+            </w:pPr>
+            <w:r>
+              <w:rPr/>
+              <w:t xml:space="preserve"> </w:t>
+            </w:r>
+            <w:r>
+              <w:rPr/>
+              <w:t>{maintainer}</w:t>
+            </w:r>
+          </w:p>
+        </w:tc>
+      </w:tr>
+      <w:tr>
+        <w:trPr/>
+        <w:tc>
+          <w:tcPr>
+            <w:tcW w:w="1875" w:type="dxa"/>
+            <w:tcBorders/>
+            <w:shd w:fill="auto" w:val="clear"/>
+          </w:tcPr>
+          <w:p>
+            <w:pPr>
+              <w:pStyle w:val="Normal"/>
+              <w:rPr/>
+            </w:pPr>
+            <w:r>
+              <w:rPr/>
+              <w:t>Date:</w:t>
+            </w:r>
+          </w:p>
+        </w:tc>
+        <w:tc>
+          <w:tcPr>
+            <w:tcW w:w="7770" w:type="dxa"/>
+            <w:tcBorders/>
+            <w:shd w:fill="auto" w:val="clear"/>
+          </w:tcPr>
+          <w:p>
+            <w:pPr>
+              <w:pStyle w:val="Normal"/>
+              <w:rPr/>
+            </w:pPr>
+            <w:r>
+              <w:rPr/>
+              <w:t xml:space="preserve"> </w:t>
+            </w:r>
+            <w:r>
+              <w:rPr/>
+              <w:t>{created}</w:t>
+            </w:r>
+          </w:p>
+        </w:tc>
+      </w:tr>
+      <w:tr>
+        <w:trPr/>
+        <w:tc>
+          <w:tcPr>
+            <w:tcW w:w="1875" w:type="dxa"/>
+            <w:tcBorders/>
+            <w:shd w:fill="auto" w:val="clear"/>
+          </w:tcPr>
+          <w:p>
+            <w:pPr>
+              <w:pStyle w:val="Normal"/>
+              <w:rPr/>
+            </w:pPr>
+            <w:r>
+              <w:rPr/>
+              <w:t>Assessment code:</w:t>
+            </w:r>
+          </w:p>
+        </w:tc>
+        <w:tc>
+          <w:tcPr>
+            <w:tcW w:w="7770" w:type="dxa"/>
+            <w:tcBorders/>
+            <w:shd w:fill="auto" w:val="clear"/>
+          </w:tcPr>
+          <w:p>
+            <w:pPr>
+              <w:pStyle w:val="Normal"/>
+              <w:rPr/>
+            </w:pPr>
+            <w:r>
+              <w:rPr/>
+              <w:t xml:space="preserve"> </w:t>
+            </w:r>
+            <w:r>
+              <w:rPr/>
+              <w:t>{seeAlso}</w:t>
+            </w:r>
+          </w:p>
+        </w:tc>
+      </w:tr>
+      <w:tr>
+        <w:trPr/>
+        <w:tc>
+          <w:tcPr>
+            <w:tcW w:w="1875" w:type="dxa"/>
+            <w:tcBorders/>
+            <w:shd w:fill="auto" w:val="clear"/>
+          </w:tcPr>
+          <w:p>
+            <w:pPr>
+              <w:pStyle w:val="Normal"/>
+              <w:rPr/>
+            </w:pPr>
+            <w:r>
+              <w:rPr/>
+              <w:t>Purpose:</w:t>
+            </w:r>
+          </w:p>
+        </w:tc>
+        <w:tc>
+          <w:tcPr>
+            <w:tcW w:w="7770" w:type="dxa"/>
+            <w:tcBorders/>
+            <w:shd w:fill="auto" w:val="clear"/>
+          </w:tcPr>
+          <w:p>
+            <w:pPr>
+              <w:pStyle w:val="Normal"/>
+              <w:rPr/>
+            </w:pPr>
+            <w:r>
+              <w:rPr/>
+              <w:t xml:space="preserve"> </w:t>
+            </w:r>
+            <w:r>
+              <w:rPr/>
+              <w:t>{description}</w:t>
+            </w:r>
+          </w:p>
+        </w:tc>
+      </w:tr>
+    </w:tbl>
     <w:p>
       <w:pPr>
         <w:pStyle w:val="Normal"/>
@@ -798,7 +877,7 @@
       <w:tblPr>
         <w:tblW w:w="9645" w:type="dxa"/>
         <w:jc w:val="left"/>
-        <w:tblInd w:w="25" w:type="dxa"/>
+        <w:tblInd w:w="23" w:type="dxa"/>
         <w:tblBorders>
           <w:top w:val="single" w:sz="2" w:space="0" w:color="000001"/>
           <w:left w:val="single" w:sz="2" w:space="0" w:color="000001"/>
@@ -807,7 +886,7 @@
         </w:tblBorders>
         <w:tblCellMar>
           <w:top w:w="55" w:type="dxa"/>
-          <w:left w:w="15" w:type="dxa"/>
+          <w:left w:w="12" w:type="dxa"/>
           <w:bottom w:w="55" w:type="dxa"/>
           <w:right w:w="55" w:type="dxa"/>
         </w:tblCellMar>
@@ -836,7 +915,7 @@
             </w:tcBorders>
             <w:shd w:fill="auto" w:val="clear"/>
             <w:tcMar>
-              <w:left w:w="15" w:type="dxa"/>
+              <w:left w:w="12" w:type="dxa"/>
             </w:tcMar>
           </w:tcPr>
           <w:p>
@@ -867,7 +946,7 @@
             </w:tcBorders>
             <w:shd w:fill="auto" w:val="clear"/>
             <w:tcMar>
-              <w:left w:w="15" w:type="dxa"/>
+              <w:left w:w="12" w:type="dxa"/>
             </w:tcMar>
           </w:tcPr>
           <w:p>
@@ -899,7 +978,7 @@
             </w:tcBorders>
             <w:shd w:fill="auto" w:val="clear"/>
             <w:tcMar>
-              <w:left w:w="15" w:type="dxa"/>
+              <w:left w:w="12" w:type="dxa"/>
             </w:tcMar>
           </w:tcPr>
           <w:p>
@@ -931,7 +1010,7 @@
             </w:tcBorders>
             <w:shd w:fill="auto" w:val="clear"/>
             <w:tcMar>
-              <w:left w:w="15" w:type="dxa"/>
+              <w:left w:w="12" w:type="dxa"/>
             </w:tcMar>
           </w:tcPr>
           <w:p>
@@ -963,7 +1042,7 @@
             </w:tcBorders>
             <w:shd w:fill="auto" w:val="clear"/>
             <w:tcMar>
-              <w:left w:w="15" w:type="dxa"/>
+              <w:left w:w="12" w:type="dxa"/>
             </w:tcMar>
           </w:tcPr>
           <w:p>
@@ -997,7 +1076,7 @@
             </w:tcBorders>
             <w:shd w:fill="auto" w:val="clear"/>
             <w:tcMar>
-              <w:left w:w="15" w:type="dxa"/>
+              <w:left w:w="12" w:type="dxa"/>
             </w:tcMar>
           </w:tcPr>
           <w:p>
@@ -1034,7 +1113,7 @@
             </w:tcBorders>
             <w:shd w:fill="auto" w:val="clear"/>
             <w:tcMar>
-              <w:left w:w="15" w:type="dxa"/>
+              <w:left w:w="12" w:type="dxa"/>
             </w:tcMar>
           </w:tcPr>
           <w:p>
@@ -1060,7 +1139,7 @@
             </w:tcBorders>
             <w:shd w:fill="auto" w:val="clear"/>
             <w:tcMar>
-              <w:left w:w="15" w:type="dxa"/>
+              <w:left w:w="12" w:type="dxa"/>
             </w:tcMar>
           </w:tcPr>
           <w:p>
@@ -1085,7 +1164,7 @@
             </w:tcBorders>
             <w:shd w:fill="auto" w:val="clear"/>
             <w:tcMar>
-              <w:left w:w="15" w:type="dxa"/>
+              <w:left w:w="12" w:type="dxa"/>
             </w:tcMar>
           </w:tcPr>
           <w:p>
@@ -1110,7 +1189,7 @@
             </w:tcBorders>
             <w:shd w:fill="auto" w:val="clear"/>
             <w:tcMar>
-              <w:left w:w="15" w:type="dxa"/>
+              <w:left w:w="12" w:type="dxa"/>
             </w:tcMar>
           </w:tcPr>
           <w:p>
@@ -1135,7 +1214,7 @@
             </w:tcBorders>
             <w:shd w:fill="auto" w:val="clear"/>
             <w:tcMar>
-              <w:left w:w="15" w:type="dxa"/>
+              <w:left w:w="12" w:type="dxa"/>
             </w:tcMar>
           </w:tcPr>
           <w:p>
@@ -1162,7 +1241,7 @@
             </w:tcBorders>
             <w:shd w:fill="auto" w:val="clear"/>
             <w:tcMar>
-              <w:left w:w="15" w:type="dxa"/>
+              <w:left w:w="12" w:type="dxa"/>
             </w:tcMar>
           </w:tcPr>
           <w:p>
@@ -1277,12 +1356,14 @@
       <w:tblPr>
         <w:tblW w:w="9645" w:type="dxa"/>
         <w:jc w:val="left"/>
-        <w:tblInd w:w="-24" w:type="dxa"/>
+        <w:tblInd w:w="-26" w:type="dxa"/>
         <w:tblBorders>
           <w:top w:val="single" w:sz="2" w:space="0" w:color="000001"/>
           <w:left w:val="single" w:sz="2" w:space="0" w:color="000001"/>
           <w:bottom w:val="single" w:sz="2" w:space="0" w:color="000001"/>
+          <w:right w:val="single" w:sz="2" w:space="0" w:color="000001"/>
           <w:insideH w:val="single" w:sz="2" w:space="0" w:color="000001"/>
+          <w:insideV w:val="single" w:sz="2" w:space="0" w:color="000001"/>
         </w:tblBorders>
         <w:tblCellMar>
           <w:top w:w="0" w:type="dxa"/>
@@ -1306,12 +1387,15 @@
         </w:trPr>
         <w:tc>
           <w:tcPr>
-            <w:tcW w:w="510" w:type="dxa"/>
-            <w:tcBorders>
-              <w:top w:val="single" w:sz="2" w:space="0" w:color="000001"/>
-              <w:left w:val="single" w:sz="2" w:space="0" w:color="000001"/>
-              <w:bottom w:val="single" w:sz="2" w:space="0" w:color="000001"/>
-              <w:insideH w:val="single" w:sz="2" w:space="0" w:color="000001"/>
+            <w:tcW w:w="9644" w:type="dxa"/>
+            <w:gridSpan w:val="7"/>
+            <w:tcBorders>
+              <w:top w:val="single" w:sz="2" w:space="0" w:color="000001"/>
+              <w:left w:val="single" w:sz="2" w:space="0" w:color="000001"/>
+              <w:bottom w:val="single" w:sz="2" w:space="0" w:color="000001"/>
+              <w:right w:val="single" w:sz="2" w:space="0" w:color="000001"/>
+              <w:insideH w:val="single" w:sz="2" w:space="0" w:color="000001"/>
+              <w:insideV w:val="single" w:sz="2" w:space="0" w:color="000001"/>
             </w:tcBorders>
             <w:shd w:fill="auto" w:val="clear"/>
             <w:tcMar>
@@ -1321,205 +1405,23 @@
           <w:p>
             <w:pPr>
               <w:pStyle w:val="Style16"/>
-              <w:rPr/>
-            </w:pPr>
-            <w:r>
-              <w:rPr/>
-            </w:r>
-          </w:p>
-        </w:tc>
-        <w:tc>
-          <w:tcPr>
-            <w:tcW w:w="1140" w:type="dxa"/>
-            <w:tcBorders>
-              <w:top w:val="single" w:sz="2" w:space="0" w:color="000001"/>
-              <w:left w:val="single" w:sz="2" w:space="0" w:color="000001"/>
-              <w:bottom w:val="single" w:sz="2" w:space="0" w:color="000001"/>
-              <w:insideH w:val="single" w:sz="2" w:space="0" w:color="000001"/>
-            </w:tcBorders>
-            <w:shd w:fill="auto" w:val="clear"/>
-            <w:tcMar>
-              <w:left w:w="-2" w:type="dxa"/>
-            </w:tcMar>
-          </w:tcPr>
-          <w:p>
-            <w:pPr>
-              <w:pStyle w:val="Style16"/>
+              <w:jc w:val="center"/>
               <w:rPr>
                 <w:b/>
                 <w:b/>
                 <w:bCs/>
+                <w:sz w:val="28"/>
+                <w:szCs w:val="28"/>
               </w:rPr>
             </w:pPr>
             <w:r>
               <w:rPr>
                 <w:b/>
                 <w:bCs/>
-              </w:rPr>
-              <w:t>Diagram</w:t>
-            </w:r>
-          </w:p>
-        </w:tc>
-        <w:tc>
-          <w:tcPr>
-            <w:tcW w:w="900" w:type="dxa"/>
-            <w:tcBorders>
-              <w:top w:val="single" w:sz="2" w:space="0" w:color="000001"/>
-              <w:left w:val="single" w:sz="2" w:space="0" w:color="000001"/>
-              <w:bottom w:val="single" w:sz="2" w:space="0" w:color="000001"/>
-              <w:insideH w:val="single" w:sz="2" w:space="0" w:color="000001"/>
-            </w:tcBorders>
-            <w:shd w:fill="auto" w:val="clear"/>
-            <w:tcMar>
-              <w:left w:w="-2" w:type="dxa"/>
-            </w:tcMar>
-          </w:tcPr>
-          <w:p>
-            <w:pPr>
-              <w:pStyle w:val="Style16"/>
-              <w:rPr>
-                <w:b/>
-                <w:b/>
-                <w:bCs/>
-              </w:rPr>
-            </w:pPr>
-            <w:r>
-              <w:rPr>
-                <w:b/>
-                <w:bCs/>
-              </w:rPr>
-              <w:t>CasRN</w:t>
-            </w:r>
-          </w:p>
-        </w:tc>
-        <w:tc>
-          <w:tcPr>
-            <w:tcW w:w="1362" w:type="dxa"/>
-            <w:tcBorders>
-              <w:top w:val="single" w:sz="2" w:space="0" w:color="000001"/>
-              <w:left w:val="single" w:sz="2" w:space="0" w:color="000001"/>
-              <w:bottom w:val="single" w:sz="2" w:space="0" w:color="000001"/>
-              <w:insideH w:val="single" w:sz="2" w:space="0" w:color="000001"/>
-            </w:tcBorders>
-            <w:shd w:fill="auto" w:val="clear"/>
-            <w:tcMar>
-              <w:left w:w="-2" w:type="dxa"/>
-            </w:tcMar>
-          </w:tcPr>
-          <w:p>
-            <w:pPr>
-              <w:pStyle w:val="Style16"/>
-              <w:rPr>
-                <w:b/>
-                <w:b/>
-                <w:bCs/>
-              </w:rPr>
-            </w:pPr>
-            <w:r>
-              <w:rPr>
-                <w:b/>
-                <w:bCs/>
-              </w:rPr>
-              <w:t>EC number</w:t>
-            </w:r>
-          </w:p>
-        </w:tc>
-        <w:tc>
-          <w:tcPr>
-            <w:tcW w:w="2492" w:type="dxa"/>
-            <w:tcBorders>
-              <w:top w:val="single" w:sz="2" w:space="0" w:color="000001"/>
-              <w:left w:val="single" w:sz="2" w:space="0" w:color="000001"/>
-              <w:bottom w:val="single" w:sz="2" w:space="0" w:color="000001"/>
-              <w:insideH w:val="single" w:sz="2" w:space="0" w:color="000001"/>
-            </w:tcBorders>
-            <w:shd w:fill="auto" w:val="clear"/>
-            <w:tcMar>
-              <w:left w:w="-2" w:type="dxa"/>
-            </w:tcMar>
-          </w:tcPr>
-          <w:p>
-            <w:pPr>
-              <w:pStyle w:val="Style16"/>
-              <w:rPr>
-                <w:b/>
-                <w:b/>
-                <w:bCs/>
-              </w:rPr>
-            </w:pPr>
-            <w:r>
-              <w:rPr>
-                <w:b/>
-                <w:bCs/>
-              </w:rPr>
-              <w:t>Names</w:t>
-            </w:r>
-          </w:p>
-        </w:tc>
-        <w:tc>
-          <w:tcPr>
-            <w:tcW w:w="2550" w:type="dxa"/>
-            <w:tcBorders>
-              <w:top w:val="single" w:sz="2" w:space="0" w:color="000001"/>
-              <w:left w:val="single" w:sz="2" w:space="0" w:color="000001"/>
-              <w:bottom w:val="single" w:sz="2" w:space="0" w:color="000001"/>
-              <w:insideH w:val="single" w:sz="2" w:space="0" w:color="000001"/>
-            </w:tcBorders>
-            <w:shd w:fill="auto" w:val="clear"/>
-            <w:tcMar>
-              <w:left w:w="-2" w:type="dxa"/>
-            </w:tcMar>
-          </w:tcPr>
-          <w:p>
-            <w:pPr>
-              <w:pStyle w:val="Style16"/>
-              <w:rPr>
-                <w:b/>
-                <w:b/>
-                <w:bCs/>
-              </w:rPr>
-            </w:pPr>
-            <w:r>
-              <w:rPr>
-                <w:b/>
-                <w:bCs/>
-              </w:rPr>
-              <w:t>Rationale</w:t>
-            </w:r>
-          </w:p>
-        </w:tc>
-        <w:tc>
-          <w:tcPr>
-            <w:tcW w:w="690" w:type="dxa"/>
-            <w:tcBorders>
-              <w:top w:val="single" w:sz="2" w:space="0" w:color="000001"/>
-              <w:left w:val="single" w:sz="2" w:space="0" w:color="000001"/>
-              <w:bottom w:val="single" w:sz="2" w:space="0" w:color="000001"/>
-              <w:right w:val="single" w:sz="2" w:space="0" w:color="000001"/>
-              <w:insideH w:val="single" w:sz="2" w:space="0" w:color="000001"/>
-              <w:insideV w:val="single" w:sz="2" w:space="0" w:color="000001"/>
-            </w:tcBorders>
-            <w:shd w:fill="auto" w:val="clear"/>
-            <w:tcMar>
-              <w:left w:w="-2" w:type="dxa"/>
-            </w:tcMar>
-          </w:tcPr>
-          <w:p>
-            <w:pPr>
-              <w:pStyle w:val="Style16"/>
-              <w:jc w:val="center"/>
-              <w:rPr>
-                <w:b/>
-                <w:b/>
-                <w:bCs/>
-              </w:rPr>
-            </w:pPr>
-            <w:r>
-              <w:rPr>
-                <w:b/>
-                <w:bCs/>
-              </w:rPr>
-              <w:t>Tag</w:t>
+                <w:sz w:val="28"/>
+                <w:szCs w:val="28"/>
+              </w:rPr>
+              <w:t>Structure</w:t>
             </w:r>
           </w:p>
         </w:tc>
@@ -1529,6 +1431,221 @@
         <w:tc>
           <w:tcPr>
             <w:tcW w:w="510" w:type="dxa"/>
+            <w:tcBorders>
+              <w:left w:val="single" w:sz="2" w:space="0" w:color="000001"/>
+              <w:bottom w:val="single" w:sz="2" w:space="0" w:color="000001"/>
+              <w:insideH w:val="single" w:sz="2" w:space="0" w:color="000001"/>
+            </w:tcBorders>
+            <w:shd w:fill="auto" w:val="clear"/>
+            <w:tcMar>
+              <w:left w:w="-2" w:type="dxa"/>
+            </w:tcMar>
+          </w:tcPr>
+          <w:p>
+            <w:pPr>
+              <w:pStyle w:val="Style16"/>
+              <w:rPr/>
+            </w:pPr>
+            <w:r>
+              <w:rPr/>
+            </w:r>
+          </w:p>
+        </w:tc>
+        <w:tc>
+          <w:tcPr>
+            <w:tcW w:w="1140" w:type="dxa"/>
+            <w:tcBorders>
+              <w:left w:val="single" w:sz="2" w:space="0" w:color="000001"/>
+              <w:bottom w:val="single" w:sz="2" w:space="0" w:color="000001"/>
+              <w:insideH w:val="single" w:sz="2" w:space="0" w:color="000001"/>
+            </w:tcBorders>
+            <w:shd w:fill="auto" w:val="clear"/>
+            <w:tcMar>
+              <w:left w:w="-2" w:type="dxa"/>
+            </w:tcMar>
+          </w:tcPr>
+          <w:p>
+            <w:pPr>
+              <w:pStyle w:val="Style16"/>
+              <w:rPr>
+                <w:b/>
+                <w:b/>
+                <w:bCs/>
+              </w:rPr>
+            </w:pPr>
+            <w:r>
+              <w:rPr>
+                <w:b/>
+                <w:bCs/>
+              </w:rPr>
+              <w:t>Diagram</w:t>
+            </w:r>
+          </w:p>
+        </w:tc>
+        <w:tc>
+          <w:tcPr>
+            <w:tcW w:w="900" w:type="dxa"/>
+            <w:tcBorders>
+              <w:left w:val="single" w:sz="2" w:space="0" w:color="000001"/>
+              <w:bottom w:val="single" w:sz="2" w:space="0" w:color="000001"/>
+              <w:insideH w:val="single" w:sz="2" w:space="0" w:color="000001"/>
+            </w:tcBorders>
+            <w:shd w:fill="auto" w:val="clear"/>
+            <w:tcMar>
+              <w:left w:w="-2" w:type="dxa"/>
+            </w:tcMar>
+          </w:tcPr>
+          <w:p>
+            <w:pPr>
+              <w:pStyle w:val="Style16"/>
+              <w:rPr>
+                <w:b/>
+                <w:b/>
+                <w:bCs/>
+              </w:rPr>
+            </w:pPr>
+            <w:r>
+              <w:rPr>
+                <w:b/>
+                <w:bCs/>
+              </w:rPr>
+              <w:t>CasRN</w:t>
+            </w:r>
+          </w:p>
+        </w:tc>
+        <w:tc>
+          <w:tcPr>
+            <w:tcW w:w="1362" w:type="dxa"/>
+            <w:tcBorders>
+              <w:left w:val="single" w:sz="2" w:space="0" w:color="000001"/>
+              <w:bottom w:val="single" w:sz="2" w:space="0" w:color="000001"/>
+              <w:insideH w:val="single" w:sz="2" w:space="0" w:color="000001"/>
+            </w:tcBorders>
+            <w:shd w:fill="auto" w:val="clear"/>
+            <w:tcMar>
+              <w:left w:w="-2" w:type="dxa"/>
+            </w:tcMar>
+          </w:tcPr>
+          <w:p>
+            <w:pPr>
+              <w:pStyle w:val="Style16"/>
+              <w:rPr>
+                <w:b/>
+                <w:b/>
+                <w:bCs/>
+              </w:rPr>
+            </w:pPr>
+            <w:r>
+              <w:rPr>
+                <w:b/>
+                <w:bCs/>
+              </w:rPr>
+              <w:t>EC number</w:t>
+            </w:r>
+          </w:p>
+        </w:tc>
+        <w:tc>
+          <w:tcPr>
+            <w:tcW w:w="2492" w:type="dxa"/>
+            <w:tcBorders>
+              <w:left w:val="single" w:sz="2" w:space="0" w:color="000001"/>
+              <w:bottom w:val="single" w:sz="2" w:space="0" w:color="000001"/>
+              <w:insideH w:val="single" w:sz="2" w:space="0" w:color="000001"/>
+            </w:tcBorders>
+            <w:shd w:fill="auto" w:val="clear"/>
+            <w:tcMar>
+              <w:left w:w="-2" w:type="dxa"/>
+            </w:tcMar>
+          </w:tcPr>
+          <w:p>
+            <w:pPr>
+              <w:pStyle w:val="Style16"/>
+              <w:rPr>
+                <w:b/>
+                <w:b/>
+                <w:bCs/>
+              </w:rPr>
+            </w:pPr>
+            <w:r>
+              <w:rPr>
+                <w:b/>
+                <w:bCs/>
+              </w:rPr>
+              <w:t>Names</w:t>
+            </w:r>
+          </w:p>
+        </w:tc>
+        <w:tc>
+          <w:tcPr>
+            <w:tcW w:w="2550" w:type="dxa"/>
+            <w:tcBorders>
+              <w:left w:val="single" w:sz="2" w:space="0" w:color="000001"/>
+              <w:bottom w:val="single" w:sz="2" w:space="0" w:color="000001"/>
+              <w:insideH w:val="single" w:sz="2" w:space="0" w:color="000001"/>
+            </w:tcBorders>
+            <w:shd w:fill="auto" w:val="clear"/>
+            <w:tcMar>
+              <w:left w:w="-2" w:type="dxa"/>
+            </w:tcMar>
+          </w:tcPr>
+          <w:p>
+            <w:pPr>
+              <w:pStyle w:val="Style16"/>
+              <w:rPr>
+                <w:b/>
+                <w:b/>
+                <w:bCs/>
+              </w:rPr>
+            </w:pPr>
+            <w:r>
+              <w:rPr>
+                <w:b/>
+                <w:bCs/>
+              </w:rPr>
+              <w:t>Rationale</w:t>
+            </w:r>
+          </w:p>
+        </w:tc>
+        <w:tc>
+          <w:tcPr>
+            <w:tcW w:w="690" w:type="dxa"/>
+            <w:tcBorders>
+              <w:left w:val="single" w:sz="2" w:space="0" w:color="000001"/>
+              <w:bottom w:val="single" w:sz="2" w:space="0" w:color="000001"/>
+              <w:right w:val="single" w:sz="2" w:space="0" w:color="000001"/>
+              <w:insideH w:val="single" w:sz="2" w:space="0" w:color="000001"/>
+              <w:insideV w:val="single" w:sz="2" w:space="0" w:color="000001"/>
+            </w:tcBorders>
+            <w:shd w:fill="auto" w:val="clear"/>
+            <w:tcMar>
+              <w:left w:w="-2" w:type="dxa"/>
+            </w:tcMar>
+          </w:tcPr>
+          <w:p>
+            <w:pPr>
+              <w:pStyle w:val="Style16"/>
+              <w:jc w:val="center"/>
+              <w:rPr>
+                <w:b/>
+                <w:b/>
+                <w:bCs/>
+              </w:rPr>
+            </w:pPr>
+            <w:r>
+              <w:rPr>
+                <w:b/>
+                <w:bCs/>
+              </w:rPr>
+              <w:t>Tag</w:t>
+            </w:r>
+          </w:p>
+        </w:tc>
+      </w:tr>
+      <w:tr>
+        <w:trPr/>
+        <w:tc>
+          <w:tcPr>
+            <w:tcW w:w="510" w:type="dxa"/>
             <w:vMerge w:val="restart"/>
             <w:tcBorders>
               <w:top w:val="single" w:sz="2" w:space="0" w:color="000001"/>
@@ -1563,7 +1680,7 @@
             <w:shd w:fill="auto" w:val="clear"/>
             <w:tcMar>
               <w:top w:w="57" w:type="dxa"/>
-              <w:left w:w="21" w:type="dxa"/>
+              <w:left w:w="18" w:type="dxa"/>
               <w:bottom w:w="57" w:type="dxa"/>
               <w:right w:w="57" w:type="dxa"/>
             </w:tcMar>
@@ -1591,7 +1708,7 @@
             <w:shd w:fill="auto" w:val="clear"/>
             <w:tcMar>
               <w:top w:w="57" w:type="dxa"/>
-              <w:left w:w="21" w:type="dxa"/>
+              <w:left w:w="18" w:type="dxa"/>
               <w:bottom w:w="57" w:type="dxa"/>
               <w:right w:w="57" w:type="dxa"/>
             </w:tcMar>
@@ -1619,7 +1736,7 @@
             <w:shd w:fill="auto" w:val="clear"/>
             <w:tcMar>
               <w:top w:w="57" w:type="dxa"/>
-              <w:left w:w="21" w:type="dxa"/>
+              <w:left w:w="18" w:type="dxa"/>
               <w:bottom w:w="57" w:type="dxa"/>
               <w:right w:w="57" w:type="dxa"/>
             </w:tcMar>
@@ -1647,7 +1764,7 @@
             <w:shd w:fill="auto" w:val="clear"/>
             <w:tcMar>
               <w:top w:w="57" w:type="dxa"/>
-              <w:left w:w="21" w:type="dxa"/>
+              <w:left w:w="18" w:type="dxa"/>
               <w:bottom w:w="57" w:type="dxa"/>
               <w:right w:w="57" w:type="dxa"/>
             </w:tcMar>
@@ -1675,7 +1792,7 @@
             <w:shd w:fill="auto" w:val="clear"/>
             <w:tcMar>
               <w:top w:w="57" w:type="dxa"/>
-              <w:left w:w="21" w:type="dxa"/>
+              <w:left w:w="18" w:type="dxa"/>
               <w:bottom w:w="57" w:type="dxa"/>
               <w:right w:w="57" w:type="dxa"/>
             </w:tcMar>
@@ -1705,7 +1822,7 @@
             <w:shd w:fill="auto" w:val="clear"/>
             <w:tcMar>
               <w:top w:w="57" w:type="dxa"/>
-              <w:left w:w="21" w:type="dxa"/>
+              <w:left w:w="18" w:type="dxa"/>
               <w:bottom w:w="57" w:type="dxa"/>
               <w:right w:w="57" w:type="dxa"/>
             </w:tcMar>
@@ -1778,11 +1895,13 @@
                 <w:top w:val="single" w:sz="2" w:space="0" w:color="000001"/>
                 <w:left w:val="single" w:sz="2" w:space="0" w:color="000001"/>
                 <w:bottom w:val="single" w:sz="2" w:space="0" w:color="000001"/>
+                <w:right w:val="single" w:sz="2" w:space="0" w:color="000001"/>
                 <w:insideH w:val="single" w:sz="2" w:space="0" w:color="000001"/>
+                <w:insideV w:val="single" w:sz="2" w:space="0" w:color="000001"/>
               </w:tblBorders>
               <w:tblCellMar>
                 <w:top w:w="57" w:type="dxa"/>
-                <w:left w:w="21" w:type="dxa"/>
+                <w:left w:w="18" w:type="dxa"/>
                 <w:bottom w:w="57" w:type="dxa"/>
                 <w:right w:w="57" w:type="dxa"/>
               </w:tblCellMar>
@@ -1805,16 +1924,61 @@
               </w:trPr>
               <w:tc>
                 <w:tcPr>
+                  <w:tcW w:w="9132" w:type="dxa"/>
+                  <w:gridSpan w:val="9"/>
+                  <w:tcBorders>
+                    <w:top w:val="single" w:sz="2" w:space="0" w:color="000001"/>
+                    <w:left w:val="single" w:sz="2" w:space="0" w:color="000001"/>
+                    <w:bottom w:val="single" w:sz="2" w:space="0" w:color="000001"/>
+                    <w:right w:val="single" w:sz="2" w:space="0" w:color="000001"/>
+                    <w:insideH w:val="single" w:sz="2" w:space="0" w:color="000001"/>
+                    <w:insideV w:val="single" w:sz="2" w:space="0" w:color="000001"/>
+                  </w:tcBorders>
+                  <w:shd w:fill="auto" w:val="clear"/>
+                  <w:tcMar>
+                    <w:left w:w="18" w:type="dxa"/>
+                  </w:tcMar>
+                </w:tcPr>
+                <w:p>
+                  <w:pPr>
+                    <w:pStyle w:val="Style16"/>
+                    <w:jc w:val="center"/>
+                    <w:rPr>
+                      <w:b/>
+                      <w:b/>
+                      <w:bCs/>
+                      <w:sz w:val="28"/>
+                      <w:szCs w:val="28"/>
+                    </w:rPr>
+                  </w:pPr>
+                  <w:r>
+                    <w:rPr>
+                      <w:b/>
+                      <w:bCs/>
+                      <w:sz w:val="28"/>
+                      <w:szCs w:val="28"/>
+                    </w:rPr>
+                    <w:t>Substance(s)</w:t>
+                  </w:r>
+                </w:p>
+              </w:tc>
+            </w:tr>
+            <w:tr>
+              <w:trPr>
+                <w:tblHeader w:val="true"/>
+                <w:cantSplit w:val="true"/>
+              </w:trPr>
+              <w:tc>
+                <w:tcPr>
                   <w:tcW w:w="452" w:type="dxa"/>
                   <w:tcBorders>
-                    <w:top w:val="single" w:sz="2" w:space="0" w:color="000001"/>
                     <w:left w:val="single" w:sz="2" w:space="0" w:color="000001"/>
                     <w:bottom w:val="single" w:sz="2" w:space="0" w:color="000001"/>
                     <w:insideH w:val="single" w:sz="2" w:space="0" w:color="000001"/>
                   </w:tcBorders>
                   <w:shd w:fill="auto" w:val="clear"/>
                   <w:tcMar>
-                    <w:left w:w="21" w:type="dxa"/>
+                    <w:left w:w="18" w:type="dxa"/>
                   </w:tcMar>
                 </w:tcPr>
                 <w:p>
@@ -1832,14 +1996,13 @@
                 <w:tcPr>
                   <w:tcW w:w="1319" w:type="dxa"/>
                   <w:tcBorders>
-                    <w:top w:val="single" w:sz="2" w:space="0" w:color="000001"/>
                     <w:left w:val="single" w:sz="2" w:space="0" w:color="000001"/>
                     <w:bottom w:val="single" w:sz="2" w:space="0" w:color="000001"/>
                     <w:insideH w:val="single" w:sz="2" w:space="0" w:color="000001"/>
                   </w:tcBorders>
                   <w:shd w:fill="auto" w:val="clear"/>
                   <w:tcMar>
-                    <w:left w:w="21" w:type="dxa"/>
+                    <w:left w:w="18" w:type="dxa"/>
                   </w:tcMar>
                 </w:tcPr>
                 <w:p>
@@ -1864,14 +2027,13 @@
                 <w:tcPr>
                   <w:tcW w:w="1157" w:type="dxa"/>
                   <w:tcBorders>
-                    <w:top w:val="single" w:sz="2" w:space="0" w:color="000001"/>
                     <w:left w:val="single" w:sz="2" w:space="0" w:color="000001"/>
                     <w:bottom w:val="single" w:sz="2" w:space="0" w:color="000001"/>
                     <w:insideH w:val="single" w:sz="2" w:space="0" w:color="000001"/>
                   </w:tcBorders>
                   <w:shd w:fill="auto" w:val="clear"/>
                   <w:tcMar>
-                    <w:left w:w="21" w:type="dxa"/>
+                    <w:left w:w="18" w:type="dxa"/>
                   </w:tcMar>
                 </w:tcPr>
                 <w:p>
@@ -1896,14 +2058,13 @@
                 <w:tcPr>
                   <w:tcW w:w="1130" w:type="dxa"/>
                   <w:tcBorders>
-                    <w:top w:val="single" w:sz="2" w:space="0" w:color="000001"/>
                     <w:left w:val="single" w:sz="2" w:space="0" w:color="000001"/>
                     <w:bottom w:val="single" w:sz="2" w:space="0" w:color="000001"/>
                     <w:insideH w:val="single" w:sz="2" w:space="0" w:color="000001"/>
                   </w:tcBorders>
                   <w:shd w:fill="auto" w:val="clear"/>
                   <w:tcMar>
-                    <w:left w:w="21" w:type="dxa"/>
+                    <w:left w:w="18" w:type="dxa"/>
                   </w:tcMar>
                 </w:tcPr>
                 <w:p>
@@ -1928,14 +2089,13 @@
                 <w:tcPr>
                   <w:tcW w:w="1010" w:type="dxa"/>
                   <w:tcBorders>
-                    <w:top w:val="single" w:sz="2" w:space="0" w:color="000001"/>
                     <w:left w:val="single" w:sz="2" w:space="0" w:color="000001"/>
                     <w:bottom w:val="single" w:sz="2" w:space="0" w:color="000001"/>
                     <w:insideH w:val="single" w:sz="2" w:space="0" w:color="000001"/>
                   </w:tcBorders>
                   <w:shd w:fill="auto" w:val="clear"/>
                   <w:tcMar>
-                    <w:left w:w="21" w:type="dxa"/>
+                    <w:left w:w="18" w:type="dxa"/>
                   </w:tcMar>
                 </w:tcPr>
                 <w:p>
@@ -1960,14 +2120,13 @@
                 <w:tcPr>
                   <w:tcW w:w="1015" w:type="dxa"/>
                   <w:tcBorders>
-                    <w:top w:val="single" w:sz="2" w:space="0" w:color="000001"/>
                     <w:left w:val="single" w:sz="2" w:space="0" w:color="000001"/>
                     <w:bottom w:val="single" w:sz="2" w:space="0" w:color="000001"/>
                     <w:insideH w:val="single" w:sz="2" w:space="0" w:color="000001"/>
                   </w:tcBorders>
                   <w:shd w:fill="auto" w:val="clear"/>
                   <w:tcMar>
-                    <w:left w:w="21" w:type="dxa"/>
+                    <w:left w:w="18" w:type="dxa"/>
                   </w:tcMar>
                 </w:tcPr>
                 <w:p>
@@ -1992,14 +2151,13 @@
                 <w:tcPr>
                   <w:tcW w:w="1016" w:type="dxa"/>
                   <w:tcBorders>
-                    <w:top w:val="single" w:sz="2" w:space="0" w:color="000001"/>
                     <w:left w:val="single" w:sz="2" w:space="0" w:color="000001"/>
                     <w:bottom w:val="single" w:sz="2" w:space="0" w:color="000001"/>
                     <w:insideH w:val="single" w:sz="2" w:space="0" w:color="000001"/>
                   </w:tcBorders>
                   <w:shd w:fill="auto" w:val="clear"/>
                   <w:tcMar>
-                    <w:left w:w="21" w:type="dxa"/>
+                    <w:left w:w="18" w:type="dxa"/>
                   </w:tcMar>
                 </w:tcPr>
                 <w:p>
@@ -2024,14 +2182,13 @@
                 <w:tcPr>
                   <w:tcW w:w="1014" w:type="dxa"/>
                   <w:tcBorders>
-                    <w:top w:val="single" w:sz="2" w:space="0" w:color="000001"/>
                     <w:left w:val="single" w:sz="2" w:space="0" w:color="000001"/>
                     <w:bottom w:val="single" w:sz="2" w:space="0" w:color="000001"/>
                     <w:insideH w:val="single" w:sz="2" w:space="0" w:color="000001"/>
                   </w:tcBorders>
                   <w:shd w:fill="auto" w:val="clear"/>
                   <w:tcMar>
-                    <w:left w:w="21" w:type="dxa"/>
+                    <w:left w:w="18" w:type="dxa"/>
                   </w:tcMar>
                 </w:tcPr>
                 <w:p>
@@ -2056,7 +2213,6 @@
                 <w:tcPr>
                   <w:tcW w:w="1019" w:type="dxa"/>
                   <w:tcBorders>
-                    <w:top w:val="single" w:sz="2" w:space="0" w:color="000001"/>
                     <w:left w:val="single" w:sz="2" w:space="0" w:color="000001"/>
                     <w:bottom w:val="single" w:sz="2" w:space="0" w:color="000001"/>
                     <w:right w:val="single" w:sz="2" w:space="0" w:color="000001"/>
@@ -2065,7 +2221,7 @@
                   </w:tcBorders>
                   <w:shd w:fill="auto" w:val="clear"/>
                   <w:tcMar>
-                    <w:left w:w="21" w:type="dxa"/>
+                    <w:left w:w="18" w:type="dxa"/>
                   </w:tcMar>
                 </w:tcPr>
                 <w:p>
@@ -2103,7 +2259,7 @@
                   </w:tcBorders>
                   <w:shd w:fill="auto" w:val="clear"/>
                   <w:tcMar>
-                    <w:left w:w="21" w:type="dxa"/>
+                    <w:left w:w="18" w:type="dxa"/>
                   </w:tcMar>
                 </w:tcPr>
                 <w:p>
@@ -2129,7 +2285,7 @@
                   </w:tcBorders>
                   <w:shd w:fill="auto" w:val="clear"/>
                   <w:tcMar>
-                    <w:left w:w="21" w:type="dxa"/>
+                    <w:left w:w="18" w:type="dxa"/>
                   </w:tcMar>
                 </w:tcPr>
                 <w:p>
@@ -2154,7 +2310,7 @@
                   </w:tcBorders>
                   <w:shd w:fill="auto" w:val="clear"/>
                   <w:tcMar>
-                    <w:left w:w="21" w:type="dxa"/>
+                    <w:left w:w="18" w:type="dxa"/>
                   </w:tcMar>
                 </w:tcPr>
                 <w:p>
@@ -2179,7 +2335,7 @@
                   </w:tcBorders>
                   <w:shd w:fill="auto" w:val="clear"/>
                   <w:tcMar>
-                    <w:left w:w="21" w:type="dxa"/>
+                    <w:left w:w="18" w:type="dxa"/>
                   </w:tcMar>
                 </w:tcPr>
                 <w:p>
@@ -2204,7 +2360,7 @@
                   </w:tcBorders>
                   <w:shd w:fill="auto" w:val="clear"/>
                   <w:tcMar>
-                    <w:left w:w="21" w:type="dxa"/>
+                    <w:left w:w="18" w:type="dxa"/>
                   </w:tcMar>
                 </w:tcPr>
                 <w:p>
@@ -2229,7 +2385,7 @@
                   </w:tcBorders>
                   <w:shd w:fill="auto" w:val="clear"/>
                   <w:tcMar>
-                    <w:left w:w="21" w:type="dxa"/>
+                    <w:left w:w="18" w:type="dxa"/>
                   </w:tcMar>
                 </w:tcPr>
                 <w:p>
@@ -2254,7 +2410,7 @@
                   </w:tcBorders>
                   <w:shd w:fill="auto" w:val="clear"/>
                   <w:tcMar>
-                    <w:left w:w="21" w:type="dxa"/>
+                    <w:left w:w="18" w:type="dxa"/>
                   </w:tcMar>
                 </w:tcPr>
                 <w:p>
@@ -2279,7 +2435,7 @@
                   </w:tcBorders>
                   <w:shd w:fill="auto" w:val="clear"/>
                   <w:tcMar>
-                    <w:left w:w="21" w:type="dxa"/>
+                    <w:left w:w="18" w:type="dxa"/>
                   </w:tcMar>
                 </w:tcPr>
                 <w:p>
@@ -2306,7 +2462,7 @@
                   </w:tcBorders>
                   <w:shd w:fill="auto" w:val="clear"/>
                   <w:tcMar>
-                    <w:left w:w="21" w:type="dxa"/>
+                    <w:left w:w="18" w:type="dxa"/>
                   </w:tcMar>
                 </w:tcPr>
                 <w:p>
@@ -2380,7 +2536,7 @@
       <w:tblPr>
         <w:tblW w:w="9645" w:type="dxa"/>
         <w:jc w:val="left"/>
-        <w:tblInd w:w="28" w:type="dxa"/>
+        <w:tblInd w:w="25" w:type="dxa"/>
         <w:tblBorders>
           <w:top w:val="single" w:sz="2" w:space="0" w:color="000001"/>
           <w:left w:val="single" w:sz="2" w:space="0" w:color="000001"/>
@@ -2389,7 +2545,7 @@
         </w:tblBorders>
         <w:tblCellMar>
           <w:top w:w="55" w:type="dxa"/>
-          <w:left w:w="18" w:type="dxa"/>
+          <w:left w:w="15" w:type="dxa"/>
           <w:bottom w:w="55" w:type="dxa"/>
           <w:right w:w="55" w:type="dxa"/>
         </w:tblCellMar>
@@ -2422,7 +2578,7 @@
             </w:tcBorders>
             <w:shd w:fill="auto" w:val="clear"/>
             <w:tcMar>
-              <w:left w:w="18" w:type="dxa"/>
+              <w:left w:w="15" w:type="dxa"/>
             </w:tcMar>
           </w:tcPr>
           <w:p>
@@ -2453,7 +2609,7 @@
             </w:tcBorders>
             <w:shd w:fill="auto" w:val="clear"/>
             <w:tcMar>
-              <w:left w:w="18" w:type="dxa"/>
+              <w:left w:w="15" w:type="dxa"/>
             </w:tcMar>
           </w:tcPr>
           <w:p>
@@ -2485,7 +2641,7 @@
             </w:tcBorders>
             <w:shd w:fill="auto" w:val="clear"/>
             <w:tcMar>
-              <w:left w:w="18" w:type="dxa"/>
+              <w:left w:w="15" w:type="dxa"/>
             </w:tcMar>
           </w:tcPr>
           <w:p>
@@ -2517,7 +2673,7 @@
             </w:tcBorders>
             <w:shd w:fill="auto" w:val="clear"/>
             <w:tcMar>
-              <w:left w:w="18" w:type="dxa"/>
+              <w:left w:w="15" w:type="dxa"/>
             </w:tcMar>
           </w:tcPr>
           <w:p>
@@ -2549,7 +2705,7 @@
             </w:tcBorders>
             <w:shd w:fill="auto" w:val="clear"/>
             <w:tcMar>
-              <w:left w:w="18" w:type="dxa"/>
+              <w:left w:w="15" w:type="dxa"/>
             </w:tcMar>
           </w:tcPr>
           <w:p>
@@ -2581,7 +2737,7 @@
             </w:tcBorders>
             <w:shd w:fill="auto" w:val="clear"/>
             <w:tcMar>
-              <w:left w:w="18" w:type="dxa"/>
+              <w:left w:w="15" w:type="dxa"/>
             </w:tcMar>
           </w:tcPr>
           <w:p>
@@ -2614,7 +2770,7 @@
             </w:tcBorders>
             <w:shd w:fill="auto" w:val="clear"/>
             <w:tcMar>
-              <w:left w:w="18" w:type="dxa"/>
+              <w:left w:w="15" w:type="dxa"/>
             </w:tcMar>
           </w:tcPr>
           <w:p>
@@ -2646,7 +2802,7 @@
             </w:tcBorders>
             <w:shd w:fill="auto" w:val="clear"/>
             <w:tcMar>
-              <w:left w:w="18" w:type="dxa"/>
+              <w:left w:w="15" w:type="dxa"/>
             </w:tcMar>
           </w:tcPr>
           <w:p>
@@ -2678,7 +2834,7 @@
             </w:tcBorders>
             <w:shd w:fill="auto" w:val="clear"/>
             <w:tcMar>
-              <w:left w:w="18" w:type="dxa"/>
+              <w:left w:w="15" w:type="dxa"/>
             </w:tcMar>
           </w:tcPr>
           <w:p>
@@ -2712,7 +2868,7 @@
             </w:tcBorders>
             <w:shd w:fill="auto" w:val="clear"/>
             <w:tcMar>
-              <w:left w:w="18" w:type="dxa"/>
+              <w:left w:w="15" w:type="dxa"/>
             </w:tcMar>
           </w:tcPr>
           <w:p>
@@ -2749,7 +2905,7 @@
             </w:tcBorders>
             <w:shd w:fill="auto" w:val="clear"/>
             <w:tcMar>
-              <w:left w:w="18" w:type="dxa"/>
+              <w:left w:w="15" w:type="dxa"/>
             </w:tcMar>
           </w:tcPr>
           <w:p>
@@ -2774,7 +2930,7 @@
             </w:tcBorders>
             <w:shd w:fill="auto" w:val="clear"/>
             <w:tcMar>
-              <w:left w:w="18" w:type="dxa"/>
+              <w:left w:w="15" w:type="dxa"/>
             </w:tcMar>
           </w:tcPr>
           <w:p>
@@ -2799,7 +2955,7 @@
             </w:tcBorders>
             <w:shd w:fill="auto" w:val="clear"/>
             <w:tcMar>
-              <w:left w:w="18" w:type="dxa"/>
+              <w:left w:w="15" w:type="dxa"/>
             </w:tcMar>
           </w:tcPr>
           <w:p>
@@ -2824,7 +2980,7 @@
             </w:tcBorders>
             <w:shd w:fill="auto" w:val="clear"/>
             <w:tcMar>
-              <w:left w:w="18" w:type="dxa"/>
+              <w:left w:w="15" w:type="dxa"/>
             </w:tcMar>
           </w:tcPr>
           <w:p>
@@ -2849,7 +3005,7 @@
             </w:tcBorders>
             <w:shd w:fill="auto" w:val="clear"/>
             <w:tcMar>
-              <w:left w:w="18" w:type="dxa"/>
+              <w:left w:w="15" w:type="dxa"/>
             </w:tcMar>
           </w:tcPr>
           <w:p>
@@ -2874,7 +3030,7 @@
             </w:tcBorders>
             <w:shd w:fill="auto" w:val="clear"/>
             <w:tcMar>
-              <w:left w:w="18" w:type="dxa"/>
+              <w:left w:w="15" w:type="dxa"/>
             </w:tcMar>
           </w:tcPr>
           <w:p>
@@ -2900,7 +3056,7 @@
             </w:tcBorders>
             <w:shd w:fill="auto" w:val="clear"/>
             <w:tcMar>
-              <w:left w:w="18" w:type="dxa"/>
+              <w:left w:w="15" w:type="dxa"/>
             </w:tcMar>
           </w:tcPr>
           <w:p>
@@ -2924,7 +3080,7 @@
             </w:tcBorders>
             <w:shd w:fill="auto" w:val="clear"/>
             <w:tcMar>
-              <w:left w:w="18" w:type="dxa"/>
+              <w:left w:w="15" w:type="dxa"/>
             </w:tcMar>
           </w:tcPr>
           <w:p>
@@ -2949,7 +3105,7 @@
             </w:tcBorders>
             <w:shd w:fill="auto" w:val="clear"/>
             <w:tcMar>
-              <w:left w:w="18" w:type="dxa"/>
+              <w:left w:w="15" w:type="dxa"/>
             </w:tcMar>
           </w:tcPr>
           <w:p>
@@ -2976,7 +3132,7 @@
             </w:tcBorders>
             <w:shd w:fill="auto" w:val="clear"/>
             <w:tcMar>
-              <w:left w:w="18" w:type="dxa"/>
+              <w:left w:w="15" w:type="dxa"/>
             </w:tcMar>
           </w:tcPr>
           <w:p>
@@ -3066,7 +3222,7 @@
       <w:tblPr>
         <w:tblW w:w="9638" w:type="dxa"/>
         <w:jc w:val="left"/>
-        <w:tblInd w:w="32" w:type="dxa"/>
+        <w:tblInd w:w="30" w:type="dxa"/>
         <w:tblBorders>
           <w:top w:val="single" w:sz="2" w:space="0" w:color="000001"/>
           <w:left w:val="single" w:sz="2" w:space="0" w:color="000001"/>
@@ -3075,7 +3231,7 @@
         </w:tblBorders>
         <w:tblCellMar>
           <w:top w:w="55" w:type="dxa"/>
-          <w:left w:w="24" w:type="dxa"/>
+          <w:left w:w="21" w:type="dxa"/>
           <w:bottom w:w="55" w:type="dxa"/>
           <w:right w:w="55" w:type="dxa"/>
         </w:tblCellMar>
@@ -3083,8 +3239,8 @@
       <w:tblGrid>
         <w:gridCol w:w="2409"/>
         <w:gridCol w:w="2410"/>
-        <w:gridCol w:w="2418"/>
-        <w:gridCol w:w="2400"/>
+        <w:gridCol w:w="2419"/>
+        <w:gridCol w:w="2399"/>
       </w:tblGrid>
       <w:tr>
         <w:trPr>
@@ -3102,7 +3258,7 @@
             </w:tcBorders>
             <w:shd w:fill="auto" w:val="clear"/>
             <w:tcMar>
-              <w:left w:w="24" w:type="dxa"/>
+              <w:left w:w="21" w:type="dxa"/>
             </w:tcMar>
           </w:tcPr>
           <w:p>
@@ -3134,7 +3290,7 @@
             </w:tcBorders>
             <w:shd w:fill="auto" w:val="clear"/>
             <w:tcMar>
-              <w:left w:w="24" w:type="dxa"/>
+              <w:left w:w="21" w:type="dxa"/>
             </w:tcMar>
           </w:tcPr>
           <w:p>
@@ -3157,16 +3313,16 @@
         </w:tc>
         <w:tc>
           <w:tcPr>
-            <w:tcW w:w="2418" w:type="dxa"/>
-            <w:tcBorders>
-              <w:top w:val="single" w:sz="2" w:space="0" w:color="000001"/>
-              <w:left w:val="single" w:sz="2" w:space="0" w:color="000001"/>
-              <w:bottom w:val="single" w:sz="2" w:space="0" w:color="000001"/>
-              <w:insideH w:val="single" w:sz="2" w:space="0" w:color="000001"/>
-            </w:tcBorders>
-            <w:shd w:fill="auto" w:val="clear"/>
-            <w:tcMar>
-              <w:left w:w="24" w:type="dxa"/>
+            <w:tcW w:w="2419" w:type="dxa"/>
+            <w:tcBorders>
+              <w:top w:val="single" w:sz="2" w:space="0" w:color="000001"/>
+              <w:left w:val="single" w:sz="2" w:space="0" w:color="000001"/>
+              <w:bottom w:val="single" w:sz="2" w:space="0" w:color="000001"/>
+              <w:insideH w:val="single" w:sz="2" w:space="0" w:color="000001"/>
+            </w:tcBorders>
+            <w:shd w:fill="auto" w:val="clear"/>
+            <w:tcMar>
+              <w:left w:w="21" w:type="dxa"/>
             </w:tcMar>
           </w:tcPr>
           <w:p>
@@ -3189,7 +3345,7 @@
         </w:tc>
         <w:tc>
           <w:tcPr>
-            <w:tcW w:w="2400" w:type="dxa"/>
+            <w:tcW w:w="2399" w:type="dxa"/>
             <w:tcBorders>
               <w:top w:val="single" w:sz="2" w:space="0" w:color="000001"/>
               <w:left w:val="single" w:sz="2" w:space="0" w:color="000001"/>
@@ -3200,7 +3356,7 @@
             </w:tcBorders>
             <w:shd w:fill="auto" w:val="clear"/>
             <w:tcMar>
-              <w:left w:w="24" w:type="dxa"/>
+              <w:left w:w="21" w:type="dxa"/>
             </w:tcMar>
           </w:tcPr>
           <w:p>
@@ -3238,7 +3394,7 @@
             </w:tcBorders>
             <w:shd w:fill="auto" w:val="clear"/>
             <w:tcMar>
-              <w:left w:w="24" w:type="dxa"/>
+              <w:left w:w="21" w:type="dxa"/>
             </w:tcMar>
           </w:tcPr>
           <w:p>
@@ -3270,7 +3426,7 @@
             </w:tcBorders>
             <w:shd w:fill="auto" w:val="clear"/>
             <w:tcMar>
-              <w:left w:w="24" w:type="dxa"/>
+              <w:left w:w="21" w:type="dxa"/>
             </w:tcMar>
           </w:tcPr>
           <w:p>
@@ -3293,16 +3449,16 @@
         </w:tc>
         <w:tc>
           <w:tcPr>
-            <w:tcW w:w="2418" w:type="dxa"/>
-            <w:tcBorders>
-              <w:top w:val="single" w:sz="2" w:space="0" w:color="000001"/>
-              <w:left w:val="single" w:sz="2" w:space="0" w:color="000001"/>
-              <w:bottom w:val="single" w:sz="2" w:space="0" w:color="000001"/>
-              <w:insideH w:val="single" w:sz="2" w:space="0" w:color="000001"/>
-            </w:tcBorders>
-            <w:shd w:fill="auto" w:val="clear"/>
-            <w:tcMar>
-              <w:left w:w="24" w:type="dxa"/>
+            <w:tcW w:w="2419" w:type="dxa"/>
+            <w:tcBorders>
+              <w:top w:val="single" w:sz="2" w:space="0" w:color="000001"/>
+              <w:left w:val="single" w:sz="2" w:space="0" w:color="000001"/>
+              <w:bottom w:val="single" w:sz="2" w:space="0" w:color="000001"/>
+              <w:insideH w:val="single" w:sz="2" w:space="0" w:color="000001"/>
+            </w:tcBorders>
+            <w:shd w:fill="auto" w:val="clear"/>
+            <w:tcMar>
+              <w:left w:w="21" w:type="dxa"/>
             </w:tcMar>
           </w:tcPr>
           <w:p>
@@ -3325,7 +3481,7 @@
         </w:tc>
         <w:tc>
           <w:tcPr>
-            <w:tcW w:w="2400" w:type="dxa"/>
+            <w:tcW w:w="2399" w:type="dxa"/>
             <w:tcBorders>
               <w:top w:val="single" w:sz="2" w:space="0" w:color="000001"/>
               <w:left w:val="single" w:sz="2" w:space="0" w:color="000001"/>
@@ -3336,7 +3492,7 @@
             </w:tcBorders>
             <w:shd w:fill="auto" w:val="clear"/>
             <w:tcMar>
-              <w:left w:w="24" w:type="dxa"/>
+              <w:left w:w="21" w:type="dxa"/>
             </w:tcMar>
           </w:tcPr>
           <w:p>
@@ -3370,7 +3526,7 @@
             </w:tcBorders>
             <w:shd w:fill="auto" w:val="clear"/>
             <w:tcMar>
-              <w:left w:w="24" w:type="dxa"/>
+              <w:left w:w="21" w:type="dxa"/>
             </w:tcMar>
           </w:tcPr>
           <w:p>
@@ -3402,7 +3558,7 @@
             </w:tcBorders>
             <w:shd w:fill="auto" w:val="clear"/>
             <w:tcMar>
-              <w:left w:w="24" w:type="dxa"/>
+              <w:left w:w="21" w:type="dxa"/>
             </w:tcMar>
           </w:tcPr>
           <w:p>
@@ -3425,16 +3581,16 @@
         </w:tc>
         <w:tc>
           <w:tcPr>
-            <w:tcW w:w="2418" w:type="dxa"/>
-            <w:tcBorders>
-              <w:top w:val="single" w:sz="2" w:space="0" w:color="000001"/>
-              <w:left w:val="single" w:sz="2" w:space="0" w:color="000001"/>
-              <w:bottom w:val="single" w:sz="2" w:space="0" w:color="000001"/>
-              <w:insideH w:val="single" w:sz="2" w:space="0" w:color="000001"/>
-            </w:tcBorders>
-            <w:shd w:fill="auto" w:val="clear"/>
-            <w:tcMar>
-              <w:left w:w="24" w:type="dxa"/>
+            <w:tcW w:w="2419" w:type="dxa"/>
+            <w:tcBorders>
+              <w:top w:val="single" w:sz="2" w:space="0" w:color="000001"/>
+              <w:left w:val="single" w:sz="2" w:space="0" w:color="000001"/>
+              <w:bottom w:val="single" w:sz="2" w:space="0" w:color="000001"/>
+              <w:insideH w:val="single" w:sz="2" w:space="0" w:color="000001"/>
+            </w:tcBorders>
+            <w:shd w:fill="auto" w:val="clear"/>
+            <w:tcMar>
+              <w:left w:w="21" w:type="dxa"/>
             </w:tcMar>
           </w:tcPr>
           <w:p>
@@ -3457,7 +3613,7 @@
         </w:tc>
         <w:tc>
           <w:tcPr>
-            <w:tcW w:w="2400" w:type="dxa"/>
+            <w:tcW w:w="2399" w:type="dxa"/>
             <w:tcBorders>
               <w:top w:val="single" w:sz="2" w:space="0" w:color="000001"/>
               <w:left w:val="single" w:sz="2" w:space="0" w:color="000001"/>
@@ -3468,7 +3624,7 @@
             </w:tcBorders>
             <w:shd w:fill="auto" w:val="clear"/>
             <w:tcMar>
-              <w:left w:w="24" w:type="dxa"/>
+              <w:left w:w="21" w:type="dxa"/>
             </w:tcMar>
           </w:tcPr>
           <w:p>
@@ -3503,7 +3659,7 @@
             </w:tcBorders>
             <w:shd w:fill="auto" w:val="clear"/>
             <w:tcMar>
-              <w:left w:w="24" w:type="dxa"/>
+              <w:left w:w="21" w:type="dxa"/>
             </w:tcMar>
           </w:tcPr>
           <w:p>
@@ -3535,7 +3691,7 @@
             </w:tcBorders>
             <w:shd w:fill="auto" w:val="clear"/>
             <w:tcMar>
-              <w:left w:w="24" w:type="dxa"/>
+              <w:left w:w="21" w:type="dxa"/>
             </w:tcMar>
           </w:tcPr>
           <w:p>
@@ -3551,16 +3707,16 @@
         </w:tc>
         <w:tc>
           <w:tcPr>
-            <w:tcW w:w="2418" w:type="dxa"/>
-            <w:tcBorders>
-              <w:top w:val="single" w:sz="2" w:space="0" w:color="000001"/>
-              <w:left w:val="single" w:sz="2" w:space="0" w:color="000001"/>
-              <w:bottom w:val="single" w:sz="2" w:space="0" w:color="000001"/>
-              <w:insideH w:val="single" w:sz="2" w:space="0" w:color="000001"/>
-            </w:tcBorders>
-            <w:shd w:fill="auto" w:val="clear"/>
-            <w:tcMar>
-              <w:left w:w="24" w:type="dxa"/>
+            <w:tcW w:w="2419" w:type="dxa"/>
+            <w:tcBorders>
+              <w:top w:val="single" w:sz="2" w:space="0" w:color="000001"/>
+              <w:left w:val="single" w:sz="2" w:space="0" w:color="000001"/>
+              <w:bottom w:val="single" w:sz="2" w:space="0" w:color="000001"/>
+              <w:insideH w:val="single" w:sz="2" w:space="0" w:color="000001"/>
+            </w:tcBorders>
+            <w:shd w:fill="auto" w:val="clear"/>
+            <w:tcMar>
+              <w:left w:w="21" w:type="dxa"/>
             </w:tcMar>
           </w:tcPr>
           <w:p>
@@ -3576,7 +3732,7 @@
         </w:tc>
         <w:tc>
           <w:tcPr>
-            <w:tcW w:w="2400" w:type="dxa"/>
+            <w:tcW w:w="2399" w:type="dxa"/>
             <w:tcBorders>
               <w:top w:val="single" w:sz="2" w:space="0" w:color="000001"/>
               <w:left w:val="single" w:sz="2" w:space="0" w:color="000001"/>
@@ -3587,7 +3743,7 @@
             </w:tcBorders>
             <w:shd w:fill="auto" w:val="clear"/>
             <w:tcMar>
-              <w:left w:w="24" w:type="dxa"/>
+              <w:left w:w="21" w:type="dxa"/>
             </w:tcMar>
           </w:tcPr>
           <w:p>
@@ -3676,31 +3832,39 @@
     </w:p>
     <w:p>
       <w:pPr>
+        <w:pStyle w:val="1"/>
+        <w:rPr/>
+      </w:pPr>
+      <w:r>
+        <w:rPr/>
+        <w:t>A</w:t>
+      </w:r>
+      <w:r>
+        <w:rPr/>
+        <w:t>nne</w:t>
+      </w:r>
+      <w:r>
+        <w:rPr/>
+        <w:t>x 2 Rationale for gap filling</w:t>
+      </w:r>
+    </w:p>
+    <w:p>
+      <w:pPr>
+        <w:pStyle w:val="Style12"/>
+        <w:rPr/>
+      </w:pPr>
+      <w:r>
+        <w:rPr/>
+        <w:t>{#adstructures}</w:t>
+      </w:r>
+    </w:p>
+    <w:p>
+      <w:pPr>
         <w:pStyle w:val="2"/>
         <w:rPr/>
       </w:pPr>
       <w:r>
         <w:rPr/>
-        <w:t>Appendix 2 Rationale for gap filling</w:t>
-      </w:r>
-    </w:p>
-    <w:p>
-      <w:pPr>
-        <w:pStyle w:val="Normal"/>
-        <w:rPr/>
-      </w:pPr>
-      <w:r>
-        <w:rPr/>
-        <w:t>{#adstructures}</w:t>
-      </w:r>
-    </w:p>
-    <w:p>
-      <w:pPr>
-        <w:pStyle w:val="2"/>
-        <w:rPr/>
-      </w:pPr>
-      <w:r>
-        <w:rPr/>
         <w:t>{name}</w:t>
       </w:r>
     </w:p>
@@ -3716,7 +3880,7 @@
     </w:p>
     <w:p>
       <w:pPr>
-        <w:pStyle w:val="4"/>
+        <w:pStyle w:val="3"/>
         <w:rPr/>
       </w:pPr>
       <w:r>
@@ -3738,7 +3902,7 @@
       <w:tblPr>
         <w:tblW w:w="9645" w:type="dxa"/>
         <w:jc w:val="left"/>
-        <w:tblInd w:w="23" w:type="dxa"/>
+        <w:tblInd w:w="21" w:type="dxa"/>
         <w:tblBorders>
           <w:top w:val="single" w:sz="2" w:space="0" w:color="000001"/>
           <w:left w:val="single" w:sz="2" w:space="0" w:color="000001"/>
@@ -3747,14 +3911,14 @@
         </w:tblBorders>
         <w:tblCellMar>
           <w:top w:w="28" w:type="dxa"/>
-          <w:left w:w="21" w:type="dxa"/>
+          <w:left w:w="18" w:type="dxa"/>
           <w:bottom w:w="28" w:type="dxa"/>
           <w:right w:w="28" w:type="dxa"/>
         </w:tblCellMar>
       </w:tblPr>
       <w:tblGrid>
-        <w:gridCol w:w="1824"/>
-        <w:gridCol w:w="1461"/>
+        <w:gridCol w:w="1823"/>
+        <w:gridCol w:w="1462"/>
         <w:gridCol w:w="1425"/>
         <w:gridCol w:w="4934"/>
       </w:tblGrid>
@@ -3764,7 +3928,7 @@
         </w:trPr>
         <w:tc>
           <w:tcPr>
-            <w:tcW w:w="1824" w:type="dxa"/>
+            <w:tcW w:w="1823" w:type="dxa"/>
             <w:vMerge w:val="restart"/>
             <w:tcBorders>
               <w:top w:val="single" w:sz="2" w:space="0" w:color="000001"/>
@@ -3774,7 +3938,7 @@
             </w:tcBorders>
             <w:shd w:fill="auto" w:val="clear"/>
             <w:tcMar>
-              <w:left w:w="21" w:type="dxa"/>
+              <w:left w:w="18" w:type="dxa"/>
             </w:tcMar>
             <w:vAlign w:val="center"/>
           </w:tcPr>
@@ -3791,7 +3955,7 @@
         </w:tc>
         <w:tc>
           <w:tcPr>
-            <w:tcW w:w="1461" w:type="dxa"/>
+            <w:tcW w:w="1462" w:type="dxa"/>
             <w:vMerge w:val="restart"/>
             <w:tcBorders>
               <w:top w:val="single" w:sz="2" w:space="0" w:color="000001"/>
@@ -3801,7 +3965,7 @@
             </w:tcBorders>
             <w:shd w:fill="auto" w:val="clear"/>
             <w:tcMar>
-              <w:left w:w="21" w:type="dxa"/>
+              <w:left w:w="18" w:type="dxa"/>
             </w:tcMar>
             <w:vAlign w:val="center"/>
           </w:tcPr>
@@ -3827,7 +3991,7 @@
             </w:tcBorders>
             <w:shd w:fill="auto" w:val="clear"/>
             <w:tcMar>
-              <w:left w:w="21" w:type="dxa"/>
+              <w:left w:w="18" w:type="dxa"/>
             </w:tcMar>
             <w:vAlign w:val="center"/>
           </w:tcPr>
@@ -3856,7 +4020,7 @@
             </w:tcBorders>
             <w:shd w:fill="auto" w:val="clear"/>
             <w:tcMar>
-              <w:left w:w="21" w:type="dxa"/>
+              <w:left w:w="18" w:type="dxa"/>
             </w:tcMar>
             <w:vAlign w:val="center"/>
           </w:tcPr>
@@ -3878,7 +4042,7 @@
         </w:trPr>
         <w:tc>
           <w:tcPr>
-            <w:tcW w:w="1824" w:type="dxa"/>
+            <w:tcW w:w="1823" w:type="dxa"/>
             <w:vMerge w:val="continue"/>
             <w:tcBorders>
               <w:top w:val="single" w:sz="2" w:space="0" w:color="000001"/>
@@ -3888,7 +4052,7 @@
             </w:tcBorders>
             <w:shd w:fill="auto" w:val="clear"/>
             <w:tcMar>
-              <w:left w:w="21" w:type="dxa"/>
+              <w:left w:w="18" w:type="dxa"/>
             </w:tcMar>
             <w:vAlign w:val="center"/>
           </w:tcPr>
@@ -3910,7 +4074,7 @@
         </w:tc>
         <w:tc>
           <w:tcPr>
-            <w:tcW w:w="1461" w:type="dxa"/>
+            <w:tcW w:w="1462" w:type="dxa"/>
             <w:vMerge w:val="continue"/>
             <w:tcBorders>
               <w:top w:val="single" w:sz="2" w:space="0" w:color="000001"/>
@@ -3920,7 +4084,7 @@
             </w:tcBorders>
             <w:shd w:fill="auto" w:val="clear"/>
             <w:tcMar>
-              <w:left w:w="21" w:type="dxa"/>
+              <w:left w:w="18" w:type="dxa"/>
             </w:tcMar>
             <w:vAlign w:val="center"/>
           </w:tcPr>
@@ -3951,7 +4115,7 @@
             </w:tcBorders>
             <w:shd w:fill="auto" w:val="clear"/>
             <w:tcMar>
-              <w:left w:w="21" w:type="dxa"/>
+              <w:left w:w="18" w:type="dxa"/>
             </w:tcMar>
             <w:vAlign w:val="center"/>
           </w:tcPr>
@@ -3982,7 +4146,7 @@
             </w:tcBorders>
             <w:shd w:fill="auto" w:val="clear"/>
             <w:tcMar>
-              <w:left w:w="21" w:type="dxa"/>
+              <w:left w:w="18" w:type="dxa"/>
             </w:tcMar>
             <w:vAlign w:val="center"/>
           </w:tcPr>
@@ -4007,16 +4171,16 @@
         <w:trPr/>
         <w:tc>
           <w:tcPr>
-            <w:tcW w:w="1824" w:type="dxa"/>
-            <w:tcBorders>
-              <w:top w:val="single" w:sz="2" w:space="0" w:color="000001"/>
-              <w:left w:val="single" w:sz="2" w:space="0" w:color="000001"/>
-              <w:bottom w:val="single" w:sz="2" w:space="0" w:color="000001"/>
-              <w:insideH w:val="single" w:sz="2" w:space="0" w:color="000001"/>
-            </w:tcBorders>
-            <w:shd w:fill="auto" w:val="clear"/>
-            <w:tcMar>
-              <w:left w:w="21" w:type="dxa"/>
+            <w:tcW w:w="1823" w:type="dxa"/>
+            <w:tcBorders>
+              <w:top w:val="single" w:sz="2" w:space="0" w:color="000001"/>
+              <w:left w:val="single" w:sz="2" w:space="0" w:color="000001"/>
+              <w:bottom w:val="single" w:sz="2" w:space="0" w:color="000001"/>
+              <w:insideH w:val="single" w:sz="2" w:space="0" w:color="000001"/>
+            </w:tcBorders>
+            <w:shd w:fill="auto" w:val="clear"/>
+            <w:tcMar>
+              <w:left w:w="18" w:type="dxa"/>
             </w:tcMar>
             <w:vAlign w:val="center"/>
           </w:tcPr>
@@ -4033,16 +4197,16 @@
         </w:tc>
         <w:tc>
           <w:tcPr>
-            <w:tcW w:w="1461" w:type="dxa"/>
-            <w:tcBorders>
-              <w:top w:val="single" w:sz="2" w:space="0" w:color="000001"/>
-              <w:left w:val="single" w:sz="2" w:space="0" w:color="000001"/>
-              <w:bottom w:val="single" w:sz="2" w:space="0" w:color="000001"/>
-              <w:insideH w:val="single" w:sz="2" w:space="0" w:color="000001"/>
-            </w:tcBorders>
-            <w:shd w:fill="auto" w:val="clear"/>
-            <w:tcMar>
-              <w:left w:w="21" w:type="dxa"/>
+            <w:tcW w:w="1462" w:type="dxa"/>
+            <w:tcBorders>
+              <w:top w:val="single" w:sz="2" w:space="0" w:color="000001"/>
+              <w:left w:val="single" w:sz="2" w:space="0" w:color="000001"/>
+              <w:bottom w:val="single" w:sz="2" w:space="0" w:color="000001"/>
+              <w:insideH w:val="single" w:sz="2" w:space="0" w:color="000001"/>
+            </w:tcBorders>
+            <w:shd w:fill="auto" w:val="clear"/>
+            <w:tcMar>
+              <w:left w:w="18" w:type="dxa"/>
             </w:tcMar>
             <w:vAlign w:val="center"/>
           </w:tcPr>
@@ -4068,7 +4232,7 @@
             </w:tcBorders>
             <w:shd w:fill="auto" w:val="clear"/>
             <w:tcMar>
-              <w:left w:w="21" w:type="dxa"/>
+              <w:left w:w="18" w:type="dxa"/>
             </w:tcMar>
             <w:vAlign w:val="center"/>
           </w:tcPr>
@@ -4098,7 +4262,7 @@
             </w:tcBorders>
             <w:shd w:fill="auto" w:val="clear"/>
             <w:tcMar>
-              <w:left w:w="21" w:type="dxa"/>
+              <w:left w:w="18" w:type="dxa"/>
             </w:tcMar>
             <w:vAlign w:val="center"/>
           </w:tcPr>
@@ -4229,7 +4393,15 @@
       </w:pPr>
       <w:r>
         <w:rPr/>
-        <w:t>Anex 3 Rationale for deleting experimental data</w:t>
+        <w:t>A</w:t>
+      </w:r>
+      <w:r>
+        <w:rPr/>
+        <w:t>nne</w:t>
+      </w:r>
+      <w:r>
+        <w:rPr/>
+        <w:t>x 3 Rationale for deleting experimental data</w:t>
       </w:r>
     </w:p>
     <w:p>
@@ -4264,7 +4436,7 @@
     </w:p>
     <w:p>
       <w:pPr>
-        <w:pStyle w:val="4"/>
+        <w:pStyle w:val="3"/>
         <w:rPr/>
       </w:pPr>
       <w:r>
@@ -4286,7 +4458,7 @@
       <w:tblPr>
         <w:tblW w:w="9645" w:type="dxa"/>
         <w:jc w:val="left"/>
-        <w:tblInd w:w="23" w:type="dxa"/>
+        <w:tblInd w:w="21" w:type="dxa"/>
         <w:tblBorders>
           <w:top w:val="single" w:sz="2" w:space="0" w:color="000001"/>
           <w:left w:val="single" w:sz="2" w:space="0" w:color="000001"/>
@@ -4295,14 +4467,14 @@
         </w:tblBorders>
         <w:tblCellMar>
           <w:top w:w="28" w:type="dxa"/>
-          <w:left w:w="21" w:type="dxa"/>
+          <w:left w:w="18" w:type="dxa"/>
           <w:bottom w:w="28" w:type="dxa"/>
           <w:right w:w="28" w:type="dxa"/>
         </w:tblCellMar>
       </w:tblPr>
       <w:tblGrid>
-        <w:gridCol w:w="1824"/>
-        <w:gridCol w:w="1461"/>
+        <w:gridCol w:w="1823"/>
+        <w:gridCol w:w="1462"/>
         <w:gridCol w:w="1425"/>
         <w:gridCol w:w="4934"/>
       </w:tblGrid>
@@ -4312,7 +4484,7 @@
         </w:trPr>
         <w:tc>
           <w:tcPr>
-            <w:tcW w:w="1824" w:type="dxa"/>
+            <w:tcW w:w="1823" w:type="dxa"/>
             <w:vMerge w:val="restart"/>
             <w:tcBorders>
               <w:top w:val="single" w:sz="2" w:space="0" w:color="000001"/>
@@ -4322,7 +4494,7 @@
             </w:tcBorders>
             <w:shd w:fill="auto" w:val="clear"/>
             <w:tcMar>
-              <w:left w:w="21" w:type="dxa"/>
+              <w:left w:w="18" w:type="dxa"/>
             </w:tcMar>
             <w:vAlign w:val="center"/>
           </w:tcPr>
@@ -4339,7 +4511,7 @@
         </w:tc>
         <w:tc>
           <w:tcPr>
-            <w:tcW w:w="1461" w:type="dxa"/>
+            <w:tcW w:w="1462" w:type="dxa"/>
             <w:vMerge w:val="restart"/>
             <w:tcBorders>
               <w:top w:val="single" w:sz="2" w:space="0" w:color="000001"/>
@@ -4349,7 +4521,7 @@
             </w:tcBorders>
             <w:shd w:fill="auto" w:val="clear"/>
             <w:tcMar>
-              <w:left w:w="21" w:type="dxa"/>
+              <w:left w:w="18" w:type="dxa"/>
             </w:tcMar>
             <w:vAlign w:val="center"/>
           </w:tcPr>
@@ -4375,7 +4547,7 @@
             </w:tcBorders>
             <w:shd w:fill="auto" w:val="clear"/>
             <w:tcMar>
-              <w:left w:w="21" w:type="dxa"/>
+              <w:left w:w="18" w:type="dxa"/>
             </w:tcMar>
             <w:vAlign w:val="center"/>
           </w:tcPr>
@@ -4404,7 +4576,7 @@
             </w:tcBorders>
             <w:shd w:fill="auto" w:val="clear"/>
             <w:tcMar>
-              <w:left w:w="21" w:type="dxa"/>
+              <w:left w:w="18" w:type="dxa"/>
             </w:tcMar>
             <w:vAlign w:val="center"/>
           </w:tcPr>
@@ -4426,7 +4598,7 @@
         </w:trPr>
         <w:tc>
           <w:tcPr>
-            <w:tcW w:w="1824" w:type="dxa"/>
+            <w:tcW w:w="1823" w:type="dxa"/>
             <w:vMerge w:val="continue"/>
             <w:tcBorders>
               <w:top w:val="single" w:sz="2" w:space="0" w:color="000001"/>
@@ -4436,7 +4608,7 @@
             </w:tcBorders>
             <w:shd w:fill="auto" w:val="clear"/>
             <w:tcMar>
-              <w:left w:w="21" w:type="dxa"/>
+              <w:left w:w="18" w:type="dxa"/>
             </w:tcMar>
             <w:vAlign w:val="center"/>
           </w:tcPr>
@@ -4458,7 +4630,7 @@
         </w:tc>
         <w:tc>
           <w:tcPr>
-            <w:tcW w:w="1461" w:type="dxa"/>
+            <w:tcW w:w="1462" w:type="dxa"/>
             <w:vMerge w:val="continue"/>
             <w:tcBorders>
               <w:top w:val="single" w:sz="2" w:space="0" w:color="000001"/>
@@ -4468,7 +4640,7 @@
             </w:tcBorders>
             <w:shd w:fill="auto" w:val="clear"/>
             <w:tcMar>
-              <w:left w:w="21" w:type="dxa"/>
+              <w:left w:w="18" w:type="dxa"/>
             </w:tcMar>
             <w:vAlign w:val="center"/>
           </w:tcPr>
@@ -4499,7 +4671,7 @@
             </w:tcBorders>
             <w:shd w:fill="auto" w:val="clear"/>
             <w:tcMar>
-              <w:left w:w="21" w:type="dxa"/>
+              <w:left w:w="18" w:type="dxa"/>
             </w:tcMar>
             <w:vAlign w:val="center"/>
           </w:tcPr>
@@ -4530,7 +4702,7 @@
             </w:tcBorders>
             <w:shd w:fill="auto" w:val="clear"/>
             <w:tcMar>
-              <w:left w:w="21" w:type="dxa"/>
+              <w:left w:w="18" w:type="dxa"/>
             </w:tcMar>
             <w:vAlign w:val="center"/>
           </w:tcPr>
@@ -4555,16 +4727,16 @@
         <w:trPr/>
         <w:tc>
           <w:tcPr>
-            <w:tcW w:w="1824" w:type="dxa"/>
-            <w:tcBorders>
-              <w:top w:val="single" w:sz="2" w:space="0" w:color="000001"/>
-              <w:left w:val="single" w:sz="2" w:space="0" w:color="000001"/>
-              <w:bottom w:val="single" w:sz="2" w:space="0" w:color="000001"/>
-              <w:insideH w:val="single" w:sz="2" w:space="0" w:color="000001"/>
-            </w:tcBorders>
-            <w:shd w:fill="auto" w:val="clear"/>
-            <w:tcMar>
-              <w:left w:w="21" w:type="dxa"/>
+            <w:tcW w:w="1823" w:type="dxa"/>
+            <w:tcBorders>
+              <w:top w:val="single" w:sz="2" w:space="0" w:color="000001"/>
+              <w:left w:val="single" w:sz="2" w:space="0" w:color="000001"/>
+              <w:bottom w:val="single" w:sz="2" w:space="0" w:color="000001"/>
+              <w:insideH w:val="single" w:sz="2" w:space="0" w:color="000001"/>
+            </w:tcBorders>
+            <w:shd w:fill="auto" w:val="clear"/>
+            <w:tcMar>
+              <w:left w:w="18" w:type="dxa"/>
             </w:tcMar>
             <w:vAlign w:val="center"/>
           </w:tcPr>
@@ -4581,16 +4753,16 @@
         </w:tc>
         <w:tc>
           <w:tcPr>
-            <w:tcW w:w="1461" w:type="dxa"/>
-            <w:tcBorders>
-              <w:top w:val="single" w:sz="2" w:space="0" w:color="000001"/>
-              <w:left w:val="single" w:sz="2" w:space="0" w:color="000001"/>
-              <w:bottom w:val="single" w:sz="2" w:space="0" w:color="000001"/>
-              <w:insideH w:val="single" w:sz="2" w:space="0" w:color="000001"/>
-            </w:tcBorders>
-            <w:shd w:fill="auto" w:val="clear"/>
-            <w:tcMar>
-              <w:left w:w="21" w:type="dxa"/>
+            <w:tcW w:w="1462" w:type="dxa"/>
+            <w:tcBorders>
+              <w:top w:val="single" w:sz="2" w:space="0" w:color="000001"/>
+              <w:left w:val="single" w:sz="2" w:space="0" w:color="000001"/>
+              <w:bottom w:val="single" w:sz="2" w:space="0" w:color="000001"/>
+              <w:insideH w:val="single" w:sz="2" w:space="0" w:color="000001"/>
+            </w:tcBorders>
+            <w:shd w:fill="auto" w:val="clear"/>
+            <w:tcMar>
+              <w:left w:w="18" w:type="dxa"/>
             </w:tcMar>
             <w:vAlign w:val="center"/>
           </w:tcPr>
@@ -4616,7 +4788,7 @@
             </w:tcBorders>
             <w:shd w:fill="auto" w:val="clear"/>
             <w:tcMar>
-              <w:left w:w="21" w:type="dxa"/>
+              <w:left w:w="18" w:type="dxa"/>
             </w:tcMar>
             <w:vAlign w:val="center"/>
           </w:tcPr>
@@ -4646,7 +4818,7 @@
             </w:tcBorders>
             <w:shd w:fill="auto" w:val="clear"/>
             <w:tcMar>
-              <w:left w:w="21" w:type="dxa"/>
+              <w:left w:w="18" w:type="dxa"/>
             </w:tcMar>
             <w:vAlign w:val="center"/>
           </w:tcPr>
@@ -4731,9 +4903,11 @@
       </w:r>
     </w:p>
     <w:sectPr>
+      <w:headerReference w:type="default" r:id="rId2"/>
+      <w:footerReference w:type="default" r:id="rId3"/>
       <w:type w:val="nextPage"/>
       <w:pgSz w:w="11906" w:h="16838"/>
-      <w:pgMar w:left="1134" w:right="1134" w:header="0" w:top="1134" w:footer="0" w:bottom="1134" w:gutter="0"/>
+      <w:pgMar w:left="1134" w:right="1134" w:header="1134" w:top="1722" w:footer="1134" w:bottom="1998" w:gutter="0"/>
       <w:pgNumType w:fmt="decimal"/>
       <w:formProt w:val="false"/>
       <w:textDirection w:val="lrTb"/>
@@ -4741,6 +4915,125 @@
     </w:sectPr>
   </w:body>
 </w:document>
+</file>
+
+<file path=word/footer1.xml><?xml version="1.0" encoding="utf-8"?>
+<w:ftr xmlns:o="urn:schemas-microsoft-com:office:office" xmlns:r="http://schemas.openxmlformats.org/officeDocument/2006/relationships" xmlns:v="urn:schemas-microsoft-com:vml" xmlns:w="http://schemas.openxmlformats.org/wordprocessingml/2006/main" xmlns:w10="urn:schemas-microsoft-com:office:word" xmlns:wp="http://schemas.openxmlformats.org/drawingml/2006/wordprocessingDrawing" xmlns:wps="http://schemas.microsoft.com/office/word/2010/wordprocessingShape" xmlns:wpg="http://schemas.microsoft.com/office/word/2010/wordprocessingGroup" xmlns:mc="http://schemas.openxmlformats.org/markup-compatibility/2006" xmlns:wp14="http://schemas.microsoft.com/office/word/2010/wordprocessingDrawing" xmlns:w14="http://schemas.microsoft.com/office/word/2010/wordml" mc:Ignorable="w14 wp14">
+  <w:p>
+    <w:pPr>
+      <w:pStyle w:val="Style36"/>
+      <w:jc w:val="left"/>
+      <w:rPr>
+        <w:rFonts w:ascii="Liberation Sans" w:hAnsi="Liberation Sans"/>
+      </w:rPr>
+    </w:pPr>
+    <w:r>
+      <w:rPr>
+        <w:rFonts w:ascii="Liberation Sans" w:hAnsi="Liberation Sans"/>
+      </w:rPr>
+      <w:t>Version: {version}</w:t>
+      <w:tab/>
+      <w:tab/>
+      <w:tab/>
+      <w:tab/>
+      <w:tab/>
+      <w:tab/>
+      <w:tab/>
+      <w:tab/>
+      <w:tab/>
+      <w:tab/>
+      <w:t xml:space="preserve"> {updated}</w:t>
+    </w:r>
+  </w:p>
+  <w:p>
+    <w:pPr>
+      <w:pStyle w:val="Style36"/>
+      <w:pBdr>
+        <w:top w:val="single" w:sz="2" w:space="1" w:color="000000"/>
+      </w:pBdr>
+      <w:jc w:val="center"/>
+      <w:rPr>
+        <w:rFonts w:ascii="Liberation Sans" w:hAnsi="Liberation Sans"/>
+      </w:rPr>
+    </w:pPr>
+    <w:r>
+      <w:rPr>
+        <w:rFonts w:ascii="Liberation Sans" w:hAnsi="Liberation Sans"/>
+      </w:rPr>
+      <w:t xml:space="preserve">page </w:t>
+    </w:r>
+    <w:r>
+      <w:rPr>
+        <w:rFonts w:ascii="Liberation Sans" w:hAnsi="Liberation Sans"/>
+      </w:rPr>
+      <w:fldChar w:fldCharType="begin"/>
+    </w:r>
+    <w:r>
+      <w:instrText> PAGE </w:instrText>
+    </w:r>
+    <w:r>
+      <w:fldChar w:fldCharType="separate"/>
+    </w:r>
+    <w:r>
+      <w:t>3</w:t>
+    </w:r>
+    <w:r>
+      <w:fldChar w:fldCharType="end"/>
+    </w:r>
+    <w:r>
+      <w:rPr>
+        <w:rFonts w:ascii="Liberation Sans" w:hAnsi="Liberation Sans"/>
+      </w:rPr>
+      <w:t xml:space="preserve"> </w:t>
+    </w:r>
+    <w:r>
+      <w:rPr>
+        <w:rFonts w:ascii="Liberation Sans" w:hAnsi="Liberation Sans"/>
+      </w:rPr>
+      <w:t xml:space="preserve">of </w:t>
+    </w:r>
+    <w:r>
+      <w:rPr>
+        <w:rFonts w:ascii="Liberation Sans" w:hAnsi="Liberation Sans"/>
+      </w:rPr>
+      <w:fldChar w:fldCharType="begin"/>
+    </w:r>
+    <w:r>
+      <w:instrText> NUMPAGES </w:instrText>
+    </w:r>
+    <w:r>
+      <w:fldChar w:fldCharType="separate"/>
+    </w:r>
+    <w:r>
+      <w:t>9</w:t>
+    </w:r>
+    <w:r>
+      <w:fldChar w:fldCharType="end"/>
+    </w:r>
+  </w:p>
+</w:ftr>
+</file>
+
+<file path=word/header1.xml><?xml version="1.0" encoding="utf-8"?>
+<w:hdr xmlns:o="urn:schemas-microsoft-com:office:office" xmlns:r="http://schemas.openxmlformats.org/officeDocument/2006/relationships" xmlns:v="urn:schemas-microsoft-com:vml" xmlns:w="http://schemas.openxmlformats.org/wordprocessingml/2006/main" xmlns:w10="urn:schemas-microsoft-com:office:word" xmlns:wp="http://schemas.openxmlformats.org/drawingml/2006/wordprocessingDrawing" xmlns:wps="http://schemas.microsoft.com/office/word/2010/wordprocessingShape" xmlns:wpg="http://schemas.microsoft.com/office/word/2010/wordprocessingGroup" xmlns:mc="http://schemas.openxmlformats.org/markup-compatibility/2006" xmlns:wp14="http://schemas.microsoft.com/office/word/2010/wordprocessingDrawing" xmlns:w14="http://schemas.microsoft.com/office/word/2010/wordml" mc:Ignorable="w14 wp14">
+  <w:p>
+    <w:pPr>
+      <w:pStyle w:val="Style37"/>
+      <w:pBdr>
+        <w:bottom w:val="single" w:sz="2" w:space="1" w:color="000000"/>
+      </w:pBdr>
+      <w:rPr>
+        <w:rFonts w:ascii="Liberation Sans" w:hAnsi="Liberation Sans"/>
+      </w:rPr>
+    </w:pPr>
+    <w:r>
+      <w:rPr>
+        <w:rFonts w:ascii="Liberation Sans" w:hAnsi="Liberation Sans"/>
+      </w:rPr>
+      <w:t>Ambit Assesment Report - {title}</w:t>
+    </w:r>
+  </w:p>
+</w:hdr>
 </file>
 
 <file path=word/numbering.xml><?xml version="1.0" encoding="utf-8"?>
@@ -6887,5 +7180,24 @@
     <w:pPr/>
     <w:rPr/>
   </w:style>
+  <w:style w:type="paragraph" w:styleId="Style36">
+    <w:name w:val="Долен колонтитул"/>
+    <w:basedOn w:val="Normal"/>
+    <w:pPr/>
+    <w:rPr/>
+  </w:style>
+  <w:style w:type="paragraph" w:styleId="Style37">
+    <w:name w:val="Горен колонтитул"/>
+    <w:basedOn w:val="Normal"/>
+    <w:pPr/>
+    <w:rPr/>
+  </w:style>
+  <w:style w:type="paragraph" w:styleId="Style38">
+    <w:name w:val="Горен колонтитул (ляво)"/>
+    <w:basedOn w:val="Normal"/>
+    <w:qFormat/>
+    <w:pPr/>
+    <w:rPr/>
+  </w:style>
 </w:styles>
 </file>
</xml_diff>

<commit_message>
Mark study / not study data within the DOCX report (issue #162)
</commit_message>
<xml_diff>
--- a/uses/assessment-report.docx
+++ b/uses/assessment-report.docx
@@ -227,14 +227,14 @@
         </w:tblCellMar>
       </w:tblPr>
       <w:tblGrid>
-        <w:gridCol w:w="1875"/>
+        <w:gridCol w:w="1874"/>
         <w:gridCol w:w="7770"/>
       </w:tblGrid>
       <w:tr>
         <w:trPr/>
         <w:tc>
           <w:tcPr>
-            <w:tcW w:w="1875" w:type="dxa"/>
+            <w:tcW w:w="1874" w:type="dxa"/>
             <w:tcBorders/>
             <w:shd w:fill="auto" w:val="clear"/>
           </w:tcPr>
@@ -275,7 +275,7 @@
         <w:trPr/>
         <w:tc>
           <w:tcPr>
-            <w:tcW w:w="1875" w:type="dxa"/>
+            <w:tcW w:w="1874" w:type="dxa"/>
             <w:tcBorders/>
             <w:shd w:fill="auto" w:val="clear"/>
           </w:tcPr>
@@ -316,7 +316,7 @@
         <w:trPr/>
         <w:tc>
           <w:tcPr>
-            <w:tcW w:w="1875" w:type="dxa"/>
+            <w:tcW w:w="1874" w:type="dxa"/>
             <w:tcBorders/>
             <w:shd w:fill="auto" w:val="clear"/>
           </w:tcPr>
@@ -357,7 +357,7 @@
         <w:trPr/>
         <w:tc>
           <w:tcPr>
-            <w:tcW w:w="1875" w:type="dxa"/>
+            <w:tcW w:w="1874" w:type="dxa"/>
             <w:tcBorders/>
             <w:shd w:fill="auto" w:val="clear"/>
           </w:tcPr>
@@ -877,7 +877,7 @@
       <w:tblPr>
         <w:tblW w:w="9645" w:type="dxa"/>
         <w:jc w:val="left"/>
-        <w:tblInd w:w="23" w:type="dxa"/>
+        <w:tblInd w:w="21" w:type="dxa"/>
         <w:tblBorders>
           <w:top w:val="single" w:sz="2" w:space="0" w:color="000001"/>
           <w:left w:val="single" w:sz="2" w:space="0" w:color="000001"/>
@@ -886,7 +886,7 @@
         </w:tblBorders>
         <w:tblCellMar>
           <w:top w:w="55" w:type="dxa"/>
-          <w:left w:w="12" w:type="dxa"/>
+          <w:left w:w="9" w:type="dxa"/>
           <w:bottom w:w="55" w:type="dxa"/>
           <w:right w:w="55" w:type="dxa"/>
         </w:tblCellMar>
@@ -915,7 +915,7 @@
             </w:tcBorders>
             <w:shd w:fill="auto" w:val="clear"/>
             <w:tcMar>
-              <w:left w:w="12" w:type="dxa"/>
+              <w:left w:w="9" w:type="dxa"/>
             </w:tcMar>
           </w:tcPr>
           <w:p>
@@ -946,7 +946,7 @@
             </w:tcBorders>
             <w:shd w:fill="auto" w:val="clear"/>
             <w:tcMar>
-              <w:left w:w="12" w:type="dxa"/>
+              <w:left w:w="9" w:type="dxa"/>
             </w:tcMar>
           </w:tcPr>
           <w:p>
@@ -978,7 +978,7 @@
             </w:tcBorders>
             <w:shd w:fill="auto" w:val="clear"/>
             <w:tcMar>
-              <w:left w:w="12" w:type="dxa"/>
+              <w:left w:w="9" w:type="dxa"/>
             </w:tcMar>
           </w:tcPr>
           <w:p>
@@ -1010,7 +1010,7 @@
             </w:tcBorders>
             <w:shd w:fill="auto" w:val="clear"/>
             <w:tcMar>
-              <w:left w:w="12" w:type="dxa"/>
+              <w:left w:w="9" w:type="dxa"/>
             </w:tcMar>
           </w:tcPr>
           <w:p>
@@ -1042,7 +1042,7 @@
             </w:tcBorders>
             <w:shd w:fill="auto" w:val="clear"/>
             <w:tcMar>
-              <w:left w:w="12" w:type="dxa"/>
+              <w:left w:w="9" w:type="dxa"/>
             </w:tcMar>
           </w:tcPr>
           <w:p>
@@ -1076,7 +1076,7 @@
             </w:tcBorders>
             <w:shd w:fill="auto" w:val="clear"/>
             <w:tcMar>
-              <w:left w:w="12" w:type="dxa"/>
+              <w:left w:w="9" w:type="dxa"/>
             </w:tcMar>
           </w:tcPr>
           <w:p>
@@ -1113,7 +1113,7 @@
             </w:tcBorders>
             <w:shd w:fill="auto" w:val="clear"/>
             <w:tcMar>
-              <w:left w:w="12" w:type="dxa"/>
+              <w:left w:w="9" w:type="dxa"/>
             </w:tcMar>
           </w:tcPr>
           <w:p>
@@ -1139,7 +1139,7 @@
             </w:tcBorders>
             <w:shd w:fill="auto" w:val="clear"/>
             <w:tcMar>
-              <w:left w:w="12" w:type="dxa"/>
+              <w:left w:w="9" w:type="dxa"/>
             </w:tcMar>
           </w:tcPr>
           <w:p>
@@ -1164,7 +1164,7 @@
             </w:tcBorders>
             <w:shd w:fill="auto" w:val="clear"/>
             <w:tcMar>
-              <w:left w:w="12" w:type="dxa"/>
+              <w:left w:w="9" w:type="dxa"/>
             </w:tcMar>
           </w:tcPr>
           <w:p>
@@ -1189,7 +1189,7 @@
             </w:tcBorders>
             <w:shd w:fill="auto" w:val="clear"/>
             <w:tcMar>
-              <w:left w:w="12" w:type="dxa"/>
+              <w:left w:w="9" w:type="dxa"/>
             </w:tcMar>
           </w:tcPr>
           <w:p>
@@ -1214,7 +1214,7 @@
             </w:tcBorders>
             <w:shd w:fill="auto" w:val="clear"/>
             <w:tcMar>
-              <w:left w:w="12" w:type="dxa"/>
+              <w:left w:w="9" w:type="dxa"/>
             </w:tcMar>
           </w:tcPr>
           <w:p>
@@ -1241,7 +1241,7 @@
             </w:tcBorders>
             <w:shd w:fill="auto" w:val="clear"/>
             <w:tcMar>
-              <w:left w:w="12" w:type="dxa"/>
+              <w:left w:w="9" w:type="dxa"/>
             </w:tcMar>
           </w:tcPr>
           <w:p>
@@ -1356,7 +1356,7 @@
       <w:tblPr>
         <w:tblW w:w="9645" w:type="dxa"/>
         <w:jc w:val="left"/>
-        <w:tblInd w:w="-26" w:type="dxa"/>
+        <w:tblInd w:w="-28" w:type="dxa"/>
         <w:tblBorders>
           <w:top w:val="single" w:sz="2" w:space="0" w:color="000001"/>
           <w:left w:val="single" w:sz="2" w:space="0" w:color="000001"/>
@@ -1432,9 +1432,12 @@
           <w:tcPr>
             <w:tcW w:w="510" w:type="dxa"/>
             <w:tcBorders>
-              <w:left w:val="single" w:sz="2" w:space="0" w:color="000001"/>
-              <w:bottom w:val="single" w:sz="2" w:space="0" w:color="000001"/>
-              <w:insideH w:val="single" w:sz="2" w:space="0" w:color="000001"/>
+              <w:top w:val="single" w:sz="2" w:space="0" w:color="000001"/>
+              <w:left w:val="single" w:sz="2" w:space="0" w:color="000001"/>
+              <w:bottom w:val="single" w:sz="2" w:space="0" w:color="000001"/>
+              <w:right w:val="single" w:sz="2" w:space="0" w:color="000001"/>
+              <w:insideH w:val="single" w:sz="2" w:space="0" w:color="000001"/>
+              <w:insideV w:val="single" w:sz="2" w:space="0" w:color="000001"/>
             </w:tcBorders>
             <w:shd w:fill="auto" w:val="clear"/>
             <w:tcMar>
@@ -1455,9 +1458,12 @@
           <w:tcPr>
             <w:tcW w:w="1140" w:type="dxa"/>
             <w:tcBorders>
-              <w:left w:val="single" w:sz="2" w:space="0" w:color="000001"/>
-              <w:bottom w:val="single" w:sz="2" w:space="0" w:color="000001"/>
-              <w:insideH w:val="single" w:sz="2" w:space="0" w:color="000001"/>
+              <w:top w:val="single" w:sz="2" w:space="0" w:color="000001"/>
+              <w:left w:val="single" w:sz="2" w:space="0" w:color="000001"/>
+              <w:bottom w:val="single" w:sz="2" w:space="0" w:color="000001"/>
+              <w:right w:val="single" w:sz="2" w:space="0" w:color="000001"/>
+              <w:insideH w:val="single" w:sz="2" w:space="0" w:color="000001"/>
+              <w:insideV w:val="single" w:sz="2" w:space="0" w:color="000001"/>
             </w:tcBorders>
             <w:shd w:fill="auto" w:val="clear"/>
             <w:tcMar>
@@ -1486,9 +1492,12 @@
           <w:tcPr>
             <w:tcW w:w="900" w:type="dxa"/>
             <w:tcBorders>
-              <w:left w:val="single" w:sz="2" w:space="0" w:color="000001"/>
-              <w:bottom w:val="single" w:sz="2" w:space="0" w:color="000001"/>
-              <w:insideH w:val="single" w:sz="2" w:space="0" w:color="000001"/>
+              <w:top w:val="single" w:sz="2" w:space="0" w:color="000001"/>
+              <w:left w:val="single" w:sz="2" w:space="0" w:color="000001"/>
+              <w:bottom w:val="single" w:sz="2" w:space="0" w:color="000001"/>
+              <w:right w:val="single" w:sz="2" w:space="0" w:color="000001"/>
+              <w:insideH w:val="single" w:sz="2" w:space="0" w:color="000001"/>
+              <w:insideV w:val="single" w:sz="2" w:space="0" w:color="000001"/>
             </w:tcBorders>
             <w:shd w:fill="auto" w:val="clear"/>
             <w:tcMar>
@@ -1517,9 +1526,12 @@
           <w:tcPr>
             <w:tcW w:w="1362" w:type="dxa"/>
             <w:tcBorders>
-              <w:left w:val="single" w:sz="2" w:space="0" w:color="000001"/>
-              <w:bottom w:val="single" w:sz="2" w:space="0" w:color="000001"/>
-              <w:insideH w:val="single" w:sz="2" w:space="0" w:color="000001"/>
+              <w:top w:val="single" w:sz="2" w:space="0" w:color="000001"/>
+              <w:left w:val="single" w:sz="2" w:space="0" w:color="000001"/>
+              <w:bottom w:val="single" w:sz="2" w:space="0" w:color="000001"/>
+              <w:right w:val="single" w:sz="2" w:space="0" w:color="000001"/>
+              <w:insideH w:val="single" w:sz="2" w:space="0" w:color="000001"/>
+              <w:insideV w:val="single" w:sz="2" w:space="0" w:color="000001"/>
             </w:tcBorders>
             <w:shd w:fill="auto" w:val="clear"/>
             <w:tcMar>
@@ -1548,9 +1560,12 @@
           <w:tcPr>
             <w:tcW w:w="2492" w:type="dxa"/>
             <w:tcBorders>
-              <w:left w:val="single" w:sz="2" w:space="0" w:color="000001"/>
-              <w:bottom w:val="single" w:sz="2" w:space="0" w:color="000001"/>
-              <w:insideH w:val="single" w:sz="2" w:space="0" w:color="000001"/>
+              <w:top w:val="single" w:sz="2" w:space="0" w:color="000001"/>
+              <w:left w:val="single" w:sz="2" w:space="0" w:color="000001"/>
+              <w:bottom w:val="single" w:sz="2" w:space="0" w:color="000001"/>
+              <w:right w:val="single" w:sz="2" w:space="0" w:color="000001"/>
+              <w:insideH w:val="single" w:sz="2" w:space="0" w:color="000001"/>
+              <w:insideV w:val="single" w:sz="2" w:space="0" w:color="000001"/>
             </w:tcBorders>
             <w:shd w:fill="auto" w:val="clear"/>
             <w:tcMar>
@@ -1579,9 +1594,12 @@
           <w:tcPr>
             <w:tcW w:w="2550" w:type="dxa"/>
             <w:tcBorders>
-              <w:left w:val="single" w:sz="2" w:space="0" w:color="000001"/>
-              <w:bottom w:val="single" w:sz="2" w:space="0" w:color="000001"/>
-              <w:insideH w:val="single" w:sz="2" w:space="0" w:color="000001"/>
+              <w:top w:val="single" w:sz="2" w:space="0" w:color="000001"/>
+              <w:left w:val="single" w:sz="2" w:space="0" w:color="000001"/>
+              <w:bottom w:val="single" w:sz="2" w:space="0" w:color="000001"/>
+              <w:right w:val="single" w:sz="2" w:space="0" w:color="000001"/>
+              <w:insideH w:val="single" w:sz="2" w:space="0" w:color="000001"/>
+              <w:insideV w:val="single" w:sz="2" w:space="0" w:color="000001"/>
             </w:tcBorders>
             <w:shd w:fill="auto" w:val="clear"/>
             <w:tcMar>
@@ -1610,6 +1628,7 @@
           <w:tcPr>
             <w:tcW w:w="690" w:type="dxa"/>
             <w:tcBorders>
+              <w:top w:val="single" w:sz="2" w:space="0" w:color="000001"/>
               <w:left w:val="single" w:sz="2" w:space="0" w:color="000001"/>
               <w:bottom w:val="single" w:sz="2" w:space="0" w:color="000001"/>
               <w:right w:val="single" w:sz="2" w:space="0" w:color="000001"/>
@@ -1651,7 +1670,9 @@
               <w:top w:val="single" w:sz="2" w:space="0" w:color="000001"/>
               <w:left w:val="single" w:sz="2" w:space="0" w:color="000001"/>
               <w:bottom w:val="single" w:sz="2" w:space="0" w:color="000001"/>
-              <w:insideH w:val="single" w:sz="2" w:space="0" w:color="000001"/>
+              <w:right w:val="single" w:sz="2" w:space="0" w:color="000001"/>
+              <w:insideH w:val="single" w:sz="2" w:space="0" w:color="000001"/>
+              <w:insideV w:val="single" w:sz="2" w:space="0" w:color="000001"/>
             </w:tcBorders>
             <w:shd w:fill="auto" w:val="clear"/>
             <w:tcMar>
@@ -1675,12 +1696,14 @@
               <w:top w:val="single" w:sz="2" w:space="0" w:color="000001"/>
               <w:left w:val="single" w:sz="2" w:space="0" w:color="000001"/>
               <w:bottom w:val="single" w:sz="2" w:space="0" w:color="000001"/>
-              <w:insideH w:val="single" w:sz="2" w:space="0" w:color="000001"/>
+              <w:right w:val="single" w:sz="2" w:space="0" w:color="000001"/>
+              <w:insideH w:val="single" w:sz="2" w:space="0" w:color="000001"/>
+              <w:insideV w:val="single" w:sz="2" w:space="0" w:color="000001"/>
             </w:tcBorders>
             <w:shd w:fill="auto" w:val="clear"/>
             <w:tcMar>
               <w:top w:w="57" w:type="dxa"/>
-              <w:left w:w="18" w:type="dxa"/>
+              <w:left w:w="15" w:type="dxa"/>
               <w:bottom w:w="57" w:type="dxa"/>
               <w:right w:w="57" w:type="dxa"/>
             </w:tcMar>
@@ -1703,12 +1726,14 @@
               <w:top w:val="single" w:sz="2" w:space="0" w:color="000001"/>
               <w:left w:val="single" w:sz="2" w:space="0" w:color="000001"/>
               <w:bottom w:val="single" w:sz="2" w:space="0" w:color="000001"/>
-              <w:insideH w:val="single" w:sz="2" w:space="0" w:color="000001"/>
+              <w:right w:val="single" w:sz="2" w:space="0" w:color="000001"/>
+              <w:insideH w:val="single" w:sz="2" w:space="0" w:color="000001"/>
+              <w:insideV w:val="single" w:sz="2" w:space="0" w:color="000001"/>
             </w:tcBorders>
             <w:shd w:fill="auto" w:val="clear"/>
             <w:tcMar>
               <w:top w:w="57" w:type="dxa"/>
-              <w:left w:w="18" w:type="dxa"/>
+              <w:left w:w="15" w:type="dxa"/>
               <w:bottom w:w="57" w:type="dxa"/>
               <w:right w:w="57" w:type="dxa"/>
             </w:tcMar>
@@ -1731,12 +1756,14 @@
               <w:top w:val="single" w:sz="2" w:space="0" w:color="000001"/>
               <w:left w:val="single" w:sz="2" w:space="0" w:color="000001"/>
               <w:bottom w:val="single" w:sz="2" w:space="0" w:color="000001"/>
-              <w:insideH w:val="single" w:sz="2" w:space="0" w:color="000001"/>
+              <w:right w:val="single" w:sz="2" w:space="0" w:color="000001"/>
+              <w:insideH w:val="single" w:sz="2" w:space="0" w:color="000001"/>
+              <w:insideV w:val="single" w:sz="2" w:space="0" w:color="000001"/>
             </w:tcBorders>
             <w:shd w:fill="auto" w:val="clear"/>
             <w:tcMar>
               <w:top w:w="57" w:type="dxa"/>
-              <w:left w:w="18" w:type="dxa"/>
+              <w:left w:w="15" w:type="dxa"/>
               <w:bottom w:w="57" w:type="dxa"/>
               <w:right w:w="57" w:type="dxa"/>
             </w:tcMar>
@@ -1759,12 +1786,14 @@
               <w:top w:val="single" w:sz="2" w:space="0" w:color="000001"/>
               <w:left w:val="single" w:sz="2" w:space="0" w:color="000001"/>
               <w:bottom w:val="single" w:sz="2" w:space="0" w:color="000001"/>
-              <w:insideH w:val="single" w:sz="2" w:space="0" w:color="000001"/>
+              <w:right w:val="single" w:sz="2" w:space="0" w:color="000001"/>
+              <w:insideH w:val="single" w:sz="2" w:space="0" w:color="000001"/>
+              <w:insideV w:val="single" w:sz="2" w:space="0" w:color="000001"/>
             </w:tcBorders>
             <w:shd w:fill="auto" w:val="clear"/>
             <w:tcMar>
               <w:top w:w="57" w:type="dxa"/>
-              <w:left w:w="18" w:type="dxa"/>
+              <w:left w:w="15" w:type="dxa"/>
               <w:bottom w:w="57" w:type="dxa"/>
               <w:right w:w="57" w:type="dxa"/>
             </w:tcMar>
@@ -1787,12 +1816,14 @@
               <w:top w:val="single" w:sz="2" w:space="0" w:color="000001"/>
               <w:left w:val="single" w:sz="2" w:space="0" w:color="000001"/>
               <w:bottom w:val="single" w:sz="2" w:space="0" w:color="000001"/>
-              <w:insideH w:val="single" w:sz="2" w:space="0" w:color="000001"/>
+              <w:right w:val="single" w:sz="2" w:space="0" w:color="000001"/>
+              <w:insideH w:val="single" w:sz="2" w:space="0" w:color="000001"/>
+              <w:insideV w:val="single" w:sz="2" w:space="0" w:color="000001"/>
             </w:tcBorders>
             <w:shd w:fill="auto" w:val="clear"/>
             <w:tcMar>
               <w:top w:w="57" w:type="dxa"/>
-              <w:left w:w="18" w:type="dxa"/>
+              <w:left w:w="15" w:type="dxa"/>
               <w:bottom w:w="57" w:type="dxa"/>
               <w:right w:w="57" w:type="dxa"/>
             </w:tcMar>
@@ -1822,7 +1853,7 @@
             <w:shd w:fill="auto" w:val="clear"/>
             <w:tcMar>
               <w:top w:w="57" w:type="dxa"/>
-              <w:left w:w="18" w:type="dxa"/>
+              <w:left w:w="15" w:type="dxa"/>
               <w:bottom w:w="57" w:type="dxa"/>
               <w:right w:w="57" w:type="dxa"/>
             </w:tcMar>
@@ -1852,7 +1883,9 @@
               <w:top w:val="single" w:sz="2" w:space="0" w:color="000001"/>
               <w:left w:val="single" w:sz="2" w:space="0" w:color="000001"/>
               <w:bottom w:val="single" w:sz="2" w:space="0" w:color="000001"/>
-              <w:insideH w:val="single" w:sz="2" w:space="0" w:color="000001"/>
+              <w:right w:val="single" w:sz="2" w:space="0" w:color="000001"/>
+              <w:insideH w:val="single" w:sz="2" w:space="0" w:color="000001"/>
+              <w:insideV w:val="single" w:sz="2" w:space="0" w:color="000001"/>
             </w:tcBorders>
             <w:shd w:fill="auto" w:val="clear"/>
             <w:tcMar>
@@ -1901,7 +1934,7 @@
               </w:tblBorders>
               <w:tblCellMar>
                 <w:top w:w="57" w:type="dxa"/>
-                <w:left w:w="18" w:type="dxa"/>
+                <w:left w:w="15" w:type="dxa"/>
                 <w:bottom w:w="57" w:type="dxa"/>
                 <w:right w:w="57" w:type="dxa"/>
               </w:tblCellMar>
@@ -1936,7 +1969,7 @@
                   </w:tcBorders>
                   <w:shd w:fill="auto" w:val="clear"/>
                   <w:tcMar>
-                    <w:left w:w="18" w:type="dxa"/>
+                    <w:left w:w="15" w:type="dxa"/>
                   </w:tcMar>
                 </w:tcPr>
                 <w:p>
@@ -1972,13 +2005,16 @@
                 <w:tcPr>
                   <w:tcW w:w="452" w:type="dxa"/>
                   <w:tcBorders>
+                    <w:top w:val="single" w:sz="2" w:space="0" w:color="000001"/>
                     <w:left w:val="single" w:sz="2" w:space="0" w:color="000001"/>
                     <w:bottom w:val="single" w:sz="2" w:space="0" w:color="000001"/>
+                    <w:right w:val="single" w:sz="2" w:space="0" w:color="000001"/>
                     <w:insideH w:val="single" w:sz="2" w:space="0" w:color="000001"/>
+                    <w:insideV w:val="single" w:sz="2" w:space="0" w:color="000001"/>
                   </w:tcBorders>
                   <w:shd w:fill="auto" w:val="clear"/>
                   <w:tcMar>
-                    <w:left w:w="18" w:type="dxa"/>
+                    <w:left w:w="15" w:type="dxa"/>
                   </w:tcMar>
                 </w:tcPr>
                 <w:p>
@@ -1996,13 +2032,16 @@
                 <w:tcPr>
                   <w:tcW w:w="1319" w:type="dxa"/>
                   <w:tcBorders>
+                    <w:top w:val="single" w:sz="2" w:space="0" w:color="000001"/>
                     <w:left w:val="single" w:sz="2" w:space="0" w:color="000001"/>
                     <w:bottom w:val="single" w:sz="2" w:space="0" w:color="000001"/>
+                    <w:right w:val="single" w:sz="2" w:space="0" w:color="000001"/>
                     <w:insideH w:val="single" w:sz="2" w:space="0" w:color="000001"/>
+                    <w:insideV w:val="single" w:sz="2" w:space="0" w:color="000001"/>
                   </w:tcBorders>
                   <w:shd w:fill="auto" w:val="clear"/>
                   <w:tcMar>
-                    <w:left w:w="18" w:type="dxa"/>
+                    <w:left w:w="15" w:type="dxa"/>
                   </w:tcMar>
                 </w:tcPr>
                 <w:p>
@@ -2027,13 +2066,16 @@
                 <w:tcPr>
                   <w:tcW w:w="1157" w:type="dxa"/>
                   <w:tcBorders>
+                    <w:top w:val="single" w:sz="2" w:space="0" w:color="000001"/>
                     <w:left w:val="single" w:sz="2" w:space="0" w:color="000001"/>
                     <w:bottom w:val="single" w:sz="2" w:space="0" w:color="000001"/>
+                    <w:right w:val="single" w:sz="2" w:space="0" w:color="000001"/>
                     <w:insideH w:val="single" w:sz="2" w:space="0" w:color="000001"/>
+                    <w:insideV w:val="single" w:sz="2" w:space="0" w:color="000001"/>
                   </w:tcBorders>
                   <w:shd w:fill="auto" w:val="clear"/>
                   <w:tcMar>
-                    <w:left w:w="18" w:type="dxa"/>
+                    <w:left w:w="15" w:type="dxa"/>
                   </w:tcMar>
                 </w:tcPr>
                 <w:p>
@@ -2058,13 +2100,16 @@
                 <w:tcPr>
                   <w:tcW w:w="1130" w:type="dxa"/>
                   <w:tcBorders>
+                    <w:top w:val="single" w:sz="2" w:space="0" w:color="000001"/>
                     <w:left w:val="single" w:sz="2" w:space="0" w:color="000001"/>
                     <w:bottom w:val="single" w:sz="2" w:space="0" w:color="000001"/>
+                    <w:right w:val="single" w:sz="2" w:space="0" w:color="000001"/>
                     <w:insideH w:val="single" w:sz="2" w:space="0" w:color="000001"/>
+                    <w:insideV w:val="single" w:sz="2" w:space="0" w:color="000001"/>
                   </w:tcBorders>
                   <w:shd w:fill="auto" w:val="clear"/>
                   <w:tcMar>
-                    <w:left w:w="18" w:type="dxa"/>
+                    <w:left w:w="15" w:type="dxa"/>
                   </w:tcMar>
                 </w:tcPr>
                 <w:p>
@@ -2089,13 +2134,16 @@
                 <w:tcPr>
                   <w:tcW w:w="1010" w:type="dxa"/>
                   <w:tcBorders>
+                    <w:top w:val="single" w:sz="2" w:space="0" w:color="000001"/>
                     <w:left w:val="single" w:sz="2" w:space="0" w:color="000001"/>
                     <w:bottom w:val="single" w:sz="2" w:space="0" w:color="000001"/>
+                    <w:right w:val="single" w:sz="2" w:space="0" w:color="000001"/>
                     <w:insideH w:val="single" w:sz="2" w:space="0" w:color="000001"/>
+                    <w:insideV w:val="single" w:sz="2" w:space="0" w:color="000001"/>
                   </w:tcBorders>
                   <w:shd w:fill="auto" w:val="clear"/>
                   <w:tcMar>
-                    <w:left w:w="18" w:type="dxa"/>
+                    <w:left w:w="15" w:type="dxa"/>
                   </w:tcMar>
                 </w:tcPr>
                 <w:p>
@@ -2120,13 +2168,16 @@
                 <w:tcPr>
                   <w:tcW w:w="1015" w:type="dxa"/>
                   <w:tcBorders>
+                    <w:top w:val="single" w:sz="2" w:space="0" w:color="000001"/>
                     <w:left w:val="single" w:sz="2" w:space="0" w:color="000001"/>
                     <w:bottom w:val="single" w:sz="2" w:space="0" w:color="000001"/>
+                    <w:right w:val="single" w:sz="2" w:space="0" w:color="000001"/>
                     <w:insideH w:val="single" w:sz="2" w:space="0" w:color="000001"/>
+                    <w:insideV w:val="single" w:sz="2" w:space="0" w:color="000001"/>
                   </w:tcBorders>
                   <w:shd w:fill="auto" w:val="clear"/>
                   <w:tcMar>
-                    <w:left w:w="18" w:type="dxa"/>
+                    <w:left w:w="15" w:type="dxa"/>
                   </w:tcMar>
                 </w:tcPr>
                 <w:p>
@@ -2151,13 +2202,16 @@
                 <w:tcPr>
                   <w:tcW w:w="1016" w:type="dxa"/>
                   <w:tcBorders>
+                    <w:top w:val="single" w:sz="2" w:space="0" w:color="000001"/>
                     <w:left w:val="single" w:sz="2" w:space="0" w:color="000001"/>
                     <w:bottom w:val="single" w:sz="2" w:space="0" w:color="000001"/>
+                    <w:right w:val="single" w:sz="2" w:space="0" w:color="000001"/>
                     <w:insideH w:val="single" w:sz="2" w:space="0" w:color="000001"/>
+                    <w:insideV w:val="single" w:sz="2" w:space="0" w:color="000001"/>
                   </w:tcBorders>
                   <w:shd w:fill="auto" w:val="clear"/>
                   <w:tcMar>
-                    <w:left w:w="18" w:type="dxa"/>
+                    <w:left w:w="15" w:type="dxa"/>
                   </w:tcMar>
                 </w:tcPr>
                 <w:p>
@@ -2182,13 +2236,16 @@
                 <w:tcPr>
                   <w:tcW w:w="1014" w:type="dxa"/>
                   <w:tcBorders>
+                    <w:top w:val="single" w:sz="2" w:space="0" w:color="000001"/>
                     <w:left w:val="single" w:sz="2" w:space="0" w:color="000001"/>
                     <w:bottom w:val="single" w:sz="2" w:space="0" w:color="000001"/>
+                    <w:right w:val="single" w:sz="2" w:space="0" w:color="000001"/>
                     <w:insideH w:val="single" w:sz="2" w:space="0" w:color="000001"/>
+                    <w:insideV w:val="single" w:sz="2" w:space="0" w:color="000001"/>
                   </w:tcBorders>
                   <w:shd w:fill="auto" w:val="clear"/>
                   <w:tcMar>
-                    <w:left w:w="18" w:type="dxa"/>
+                    <w:left w:w="15" w:type="dxa"/>
                   </w:tcMar>
                 </w:tcPr>
                 <w:p>
@@ -2213,6 +2270,7 @@
                 <w:tcPr>
                   <w:tcW w:w="1019" w:type="dxa"/>
                   <w:tcBorders>
+                    <w:top w:val="single" w:sz="2" w:space="0" w:color="000001"/>
                     <w:left w:val="single" w:sz="2" w:space="0" w:color="000001"/>
                     <w:bottom w:val="single" w:sz="2" w:space="0" w:color="000001"/>
                     <w:right w:val="single" w:sz="2" w:space="0" w:color="000001"/>
@@ -2221,7 +2279,7 @@
                   </w:tcBorders>
                   <w:shd w:fill="auto" w:val="clear"/>
                   <w:tcMar>
-                    <w:left w:w="18" w:type="dxa"/>
+                    <w:left w:w="15" w:type="dxa"/>
                   </w:tcMar>
                 </w:tcPr>
                 <w:p>
@@ -2255,11 +2313,13 @@
                     <w:top w:val="single" w:sz="2" w:space="0" w:color="000001"/>
                     <w:left w:val="single" w:sz="2" w:space="0" w:color="000001"/>
                     <w:bottom w:val="single" w:sz="2" w:space="0" w:color="000001"/>
+                    <w:right w:val="single" w:sz="2" w:space="0" w:color="000001"/>
                     <w:insideH w:val="single" w:sz="2" w:space="0" w:color="000001"/>
+                    <w:insideV w:val="single" w:sz="2" w:space="0" w:color="000001"/>
                   </w:tcBorders>
                   <w:shd w:fill="auto" w:val="clear"/>
                   <w:tcMar>
-                    <w:left w:w="18" w:type="dxa"/>
+                    <w:left w:w="15" w:type="dxa"/>
                   </w:tcMar>
                 </w:tcPr>
                 <w:p>
@@ -2281,11 +2341,13 @@
                     <w:top w:val="single" w:sz="2" w:space="0" w:color="000001"/>
                     <w:left w:val="single" w:sz="2" w:space="0" w:color="000001"/>
                     <w:bottom w:val="single" w:sz="2" w:space="0" w:color="000001"/>
+                    <w:right w:val="single" w:sz="2" w:space="0" w:color="000001"/>
                     <w:insideH w:val="single" w:sz="2" w:space="0" w:color="000001"/>
+                    <w:insideV w:val="single" w:sz="2" w:space="0" w:color="000001"/>
                   </w:tcBorders>
                   <w:shd w:fill="auto" w:val="clear"/>
                   <w:tcMar>
-                    <w:left w:w="18" w:type="dxa"/>
+                    <w:left w:w="15" w:type="dxa"/>
                   </w:tcMar>
                 </w:tcPr>
                 <w:p>
@@ -2306,11 +2368,13 @@
                     <w:top w:val="single" w:sz="2" w:space="0" w:color="000001"/>
                     <w:left w:val="single" w:sz="2" w:space="0" w:color="000001"/>
                     <w:bottom w:val="single" w:sz="2" w:space="0" w:color="000001"/>
+                    <w:right w:val="single" w:sz="2" w:space="0" w:color="000001"/>
                     <w:insideH w:val="single" w:sz="2" w:space="0" w:color="000001"/>
+                    <w:insideV w:val="single" w:sz="2" w:space="0" w:color="000001"/>
                   </w:tcBorders>
                   <w:shd w:fill="auto" w:val="clear"/>
                   <w:tcMar>
-                    <w:left w:w="18" w:type="dxa"/>
+                    <w:left w:w="15" w:type="dxa"/>
                   </w:tcMar>
                 </w:tcPr>
                 <w:p>
@@ -2331,11 +2395,13 @@
                     <w:top w:val="single" w:sz="2" w:space="0" w:color="000001"/>
                     <w:left w:val="single" w:sz="2" w:space="0" w:color="000001"/>
                     <w:bottom w:val="single" w:sz="2" w:space="0" w:color="000001"/>
+                    <w:right w:val="single" w:sz="2" w:space="0" w:color="000001"/>
                     <w:insideH w:val="single" w:sz="2" w:space="0" w:color="000001"/>
+                    <w:insideV w:val="single" w:sz="2" w:space="0" w:color="000001"/>
                   </w:tcBorders>
                   <w:shd w:fill="auto" w:val="clear"/>
                   <w:tcMar>
-                    <w:left w:w="18" w:type="dxa"/>
+                    <w:left w:w="15" w:type="dxa"/>
                   </w:tcMar>
                 </w:tcPr>
                 <w:p>
@@ -2356,11 +2422,13 @@
                     <w:top w:val="single" w:sz="2" w:space="0" w:color="000001"/>
                     <w:left w:val="single" w:sz="2" w:space="0" w:color="000001"/>
                     <w:bottom w:val="single" w:sz="2" w:space="0" w:color="000001"/>
+                    <w:right w:val="single" w:sz="2" w:space="0" w:color="000001"/>
                     <w:insideH w:val="single" w:sz="2" w:space="0" w:color="000001"/>
+                    <w:insideV w:val="single" w:sz="2" w:space="0" w:color="000001"/>
                   </w:tcBorders>
                   <w:shd w:fill="auto" w:val="clear"/>
                   <w:tcMar>
-                    <w:left w:w="18" w:type="dxa"/>
+                    <w:left w:w="15" w:type="dxa"/>
                   </w:tcMar>
                 </w:tcPr>
                 <w:p>
@@ -2381,11 +2449,13 @@
                     <w:top w:val="single" w:sz="2" w:space="0" w:color="000001"/>
                     <w:left w:val="single" w:sz="2" w:space="0" w:color="000001"/>
                     <w:bottom w:val="single" w:sz="2" w:space="0" w:color="000001"/>
+                    <w:right w:val="single" w:sz="2" w:space="0" w:color="000001"/>
                     <w:insideH w:val="single" w:sz="2" w:space="0" w:color="000001"/>
+                    <w:insideV w:val="single" w:sz="2" w:space="0" w:color="000001"/>
                   </w:tcBorders>
                   <w:shd w:fill="auto" w:val="clear"/>
                   <w:tcMar>
-                    <w:left w:w="18" w:type="dxa"/>
+                    <w:left w:w="15" w:type="dxa"/>
                   </w:tcMar>
                 </w:tcPr>
                 <w:p>
@@ -2406,11 +2476,13 @@
                     <w:top w:val="single" w:sz="2" w:space="0" w:color="000001"/>
                     <w:left w:val="single" w:sz="2" w:space="0" w:color="000001"/>
                     <w:bottom w:val="single" w:sz="2" w:space="0" w:color="000001"/>
+                    <w:right w:val="single" w:sz="2" w:space="0" w:color="000001"/>
                     <w:insideH w:val="single" w:sz="2" w:space="0" w:color="000001"/>
+                    <w:insideV w:val="single" w:sz="2" w:space="0" w:color="000001"/>
                   </w:tcBorders>
                   <w:shd w:fill="auto" w:val="clear"/>
                   <w:tcMar>
-                    <w:left w:w="18" w:type="dxa"/>
+                    <w:left w:w="15" w:type="dxa"/>
                   </w:tcMar>
                 </w:tcPr>
                 <w:p>
@@ -2431,11 +2503,13 @@
                     <w:top w:val="single" w:sz="2" w:space="0" w:color="000001"/>
                     <w:left w:val="single" w:sz="2" w:space="0" w:color="000001"/>
                     <w:bottom w:val="single" w:sz="2" w:space="0" w:color="000001"/>
+                    <w:right w:val="single" w:sz="2" w:space="0" w:color="000001"/>
                     <w:insideH w:val="single" w:sz="2" w:space="0" w:color="000001"/>
+                    <w:insideV w:val="single" w:sz="2" w:space="0" w:color="000001"/>
                   </w:tcBorders>
                   <w:shd w:fill="auto" w:val="clear"/>
                   <w:tcMar>
-                    <w:left w:w="18" w:type="dxa"/>
+                    <w:left w:w="15" w:type="dxa"/>
                   </w:tcMar>
                 </w:tcPr>
                 <w:p>
@@ -2462,7 +2536,7 @@
                   </w:tcBorders>
                   <w:shd w:fill="auto" w:val="clear"/>
                   <w:tcMar>
-                    <w:left w:w="18" w:type="dxa"/>
+                    <w:left w:w="15" w:type="dxa"/>
                   </w:tcMar>
                 </w:tcPr>
                 <w:p>
@@ -2536,7 +2610,7 @@
       <w:tblPr>
         <w:tblW w:w="9645" w:type="dxa"/>
         <w:jc w:val="left"/>
-        <w:tblInd w:w="25" w:type="dxa"/>
+        <w:tblInd w:w="23" w:type="dxa"/>
         <w:tblBorders>
           <w:top w:val="single" w:sz="2" w:space="0" w:color="000001"/>
           <w:left w:val="single" w:sz="2" w:space="0" w:color="000001"/>
@@ -2545,7 +2619,7 @@
         </w:tblBorders>
         <w:tblCellMar>
           <w:top w:w="55" w:type="dxa"/>
-          <w:left w:w="15" w:type="dxa"/>
+          <w:left w:w="12" w:type="dxa"/>
           <w:bottom w:w="55" w:type="dxa"/>
           <w:right w:w="55" w:type="dxa"/>
         </w:tblCellMar>
@@ -2578,7 +2652,7 @@
             </w:tcBorders>
             <w:shd w:fill="auto" w:val="clear"/>
             <w:tcMar>
-              <w:left w:w="15" w:type="dxa"/>
+              <w:left w:w="12" w:type="dxa"/>
             </w:tcMar>
           </w:tcPr>
           <w:p>
@@ -2609,7 +2683,7 @@
             </w:tcBorders>
             <w:shd w:fill="auto" w:val="clear"/>
             <w:tcMar>
-              <w:left w:w="15" w:type="dxa"/>
+              <w:left w:w="12" w:type="dxa"/>
             </w:tcMar>
           </w:tcPr>
           <w:p>
@@ -2641,7 +2715,7 @@
             </w:tcBorders>
             <w:shd w:fill="auto" w:val="clear"/>
             <w:tcMar>
-              <w:left w:w="15" w:type="dxa"/>
+              <w:left w:w="12" w:type="dxa"/>
             </w:tcMar>
           </w:tcPr>
           <w:p>
@@ -2673,7 +2747,7 @@
             </w:tcBorders>
             <w:shd w:fill="auto" w:val="clear"/>
             <w:tcMar>
-              <w:left w:w="15" w:type="dxa"/>
+              <w:left w:w="12" w:type="dxa"/>
             </w:tcMar>
           </w:tcPr>
           <w:p>
@@ -2705,7 +2779,7 @@
             </w:tcBorders>
             <w:shd w:fill="auto" w:val="clear"/>
             <w:tcMar>
-              <w:left w:w="15" w:type="dxa"/>
+              <w:left w:w="12" w:type="dxa"/>
             </w:tcMar>
           </w:tcPr>
           <w:p>
@@ -2737,7 +2811,7 @@
             </w:tcBorders>
             <w:shd w:fill="auto" w:val="clear"/>
             <w:tcMar>
-              <w:left w:w="15" w:type="dxa"/>
+              <w:left w:w="12" w:type="dxa"/>
             </w:tcMar>
           </w:tcPr>
           <w:p>
@@ -2770,7 +2844,7 @@
             </w:tcBorders>
             <w:shd w:fill="auto" w:val="clear"/>
             <w:tcMar>
-              <w:left w:w="15" w:type="dxa"/>
+              <w:left w:w="12" w:type="dxa"/>
             </w:tcMar>
           </w:tcPr>
           <w:p>
@@ -2802,7 +2876,7 @@
             </w:tcBorders>
             <w:shd w:fill="auto" w:val="clear"/>
             <w:tcMar>
-              <w:left w:w="15" w:type="dxa"/>
+              <w:left w:w="12" w:type="dxa"/>
             </w:tcMar>
           </w:tcPr>
           <w:p>
@@ -2834,7 +2908,7 @@
             </w:tcBorders>
             <w:shd w:fill="auto" w:val="clear"/>
             <w:tcMar>
-              <w:left w:w="15" w:type="dxa"/>
+              <w:left w:w="12" w:type="dxa"/>
             </w:tcMar>
           </w:tcPr>
           <w:p>
@@ -2868,7 +2942,7 @@
             </w:tcBorders>
             <w:shd w:fill="auto" w:val="clear"/>
             <w:tcMar>
-              <w:left w:w="15" w:type="dxa"/>
+              <w:left w:w="12" w:type="dxa"/>
             </w:tcMar>
           </w:tcPr>
           <w:p>
@@ -2905,7 +2979,7 @@
             </w:tcBorders>
             <w:shd w:fill="auto" w:val="clear"/>
             <w:tcMar>
-              <w:left w:w="15" w:type="dxa"/>
+              <w:left w:w="12" w:type="dxa"/>
             </w:tcMar>
           </w:tcPr>
           <w:p>
@@ -2930,7 +3004,7 @@
             </w:tcBorders>
             <w:shd w:fill="auto" w:val="clear"/>
             <w:tcMar>
-              <w:left w:w="15" w:type="dxa"/>
+              <w:left w:w="12" w:type="dxa"/>
             </w:tcMar>
           </w:tcPr>
           <w:p>
@@ -2955,7 +3029,7 @@
             </w:tcBorders>
             <w:shd w:fill="auto" w:val="clear"/>
             <w:tcMar>
-              <w:left w:w="15" w:type="dxa"/>
+              <w:left w:w="12" w:type="dxa"/>
             </w:tcMar>
           </w:tcPr>
           <w:p>
@@ -2980,7 +3054,7 @@
             </w:tcBorders>
             <w:shd w:fill="auto" w:val="clear"/>
             <w:tcMar>
-              <w:left w:w="15" w:type="dxa"/>
+              <w:left w:w="12" w:type="dxa"/>
             </w:tcMar>
           </w:tcPr>
           <w:p>
@@ -3005,7 +3079,7 @@
             </w:tcBorders>
             <w:shd w:fill="auto" w:val="clear"/>
             <w:tcMar>
-              <w:left w:w="15" w:type="dxa"/>
+              <w:left w:w="12" w:type="dxa"/>
             </w:tcMar>
           </w:tcPr>
           <w:p>
@@ -3030,7 +3104,7 @@
             </w:tcBorders>
             <w:shd w:fill="auto" w:val="clear"/>
             <w:tcMar>
-              <w:left w:w="15" w:type="dxa"/>
+              <w:left w:w="12" w:type="dxa"/>
             </w:tcMar>
           </w:tcPr>
           <w:p>
@@ -3056,7 +3130,7 @@
             </w:tcBorders>
             <w:shd w:fill="auto" w:val="clear"/>
             <w:tcMar>
-              <w:left w:w="15" w:type="dxa"/>
+              <w:left w:w="12" w:type="dxa"/>
             </w:tcMar>
           </w:tcPr>
           <w:p>
@@ -3080,7 +3154,7 @@
             </w:tcBorders>
             <w:shd w:fill="auto" w:val="clear"/>
             <w:tcMar>
-              <w:left w:w="15" w:type="dxa"/>
+              <w:left w:w="12" w:type="dxa"/>
             </w:tcMar>
           </w:tcPr>
           <w:p>
@@ -3105,7 +3179,7 @@
             </w:tcBorders>
             <w:shd w:fill="auto" w:val="clear"/>
             <w:tcMar>
-              <w:left w:w="15" w:type="dxa"/>
+              <w:left w:w="12" w:type="dxa"/>
             </w:tcMar>
           </w:tcPr>
           <w:p>
@@ -3132,7 +3206,7 @@
             </w:tcBorders>
             <w:shd w:fill="auto" w:val="clear"/>
             <w:tcMar>
-              <w:left w:w="15" w:type="dxa"/>
+              <w:left w:w="12" w:type="dxa"/>
             </w:tcMar>
           </w:tcPr>
           <w:p>
@@ -3222,7 +3296,7 @@
       <w:tblPr>
         <w:tblW w:w="9638" w:type="dxa"/>
         <w:jc w:val="left"/>
-        <w:tblInd w:w="30" w:type="dxa"/>
+        <w:tblInd w:w="28" w:type="dxa"/>
         <w:tblBorders>
           <w:top w:val="single" w:sz="2" w:space="0" w:color="000001"/>
           <w:left w:val="single" w:sz="2" w:space="0" w:color="000001"/>
@@ -3231,7 +3305,7 @@
         </w:tblBorders>
         <w:tblCellMar>
           <w:top w:w="55" w:type="dxa"/>
-          <w:left w:w="21" w:type="dxa"/>
+          <w:left w:w="18" w:type="dxa"/>
           <w:bottom w:w="55" w:type="dxa"/>
           <w:right w:w="55" w:type="dxa"/>
         </w:tblCellMar>
@@ -3239,8 +3313,8 @@
       <w:tblGrid>
         <w:gridCol w:w="2409"/>
         <w:gridCol w:w="2410"/>
-        <w:gridCol w:w="2419"/>
-        <w:gridCol w:w="2399"/>
+        <w:gridCol w:w="2420"/>
+        <w:gridCol w:w="2398"/>
       </w:tblGrid>
       <w:tr>
         <w:trPr>
@@ -3258,7 +3332,7 @@
             </w:tcBorders>
             <w:shd w:fill="auto" w:val="clear"/>
             <w:tcMar>
-              <w:left w:w="21" w:type="dxa"/>
+              <w:left w:w="18" w:type="dxa"/>
             </w:tcMar>
           </w:tcPr>
           <w:p>
@@ -3290,7 +3364,7 @@
             </w:tcBorders>
             <w:shd w:fill="auto" w:val="clear"/>
             <w:tcMar>
-              <w:left w:w="21" w:type="dxa"/>
+              <w:left w:w="18" w:type="dxa"/>
             </w:tcMar>
           </w:tcPr>
           <w:p>
@@ -3313,16 +3387,16 @@
         </w:tc>
         <w:tc>
           <w:tcPr>
-            <w:tcW w:w="2419" w:type="dxa"/>
-            <w:tcBorders>
-              <w:top w:val="single" w:sz="2" w:space="0" w:color="000001"/>
-              <w:left w:val="single" w:sz="2" w:space="0" w:color="000001"/>
-              <w:bottom w:val="single" w:sz="2" w:space="0" w:color="000001"/>
-              <w:insideH w:val="single" w:sz="2" w:space="0" w:color="000001"/>
-            </w:tcBorders>
-            <w:shd w:fill="auto" w:val="clear"/>
-            <w:tcMar>
-              <w:left w:w="21" w:type="dxa"/>
+            <w:tcW w:w="2420" w:type="dxa"/>
+            <w:tcBorders>
+              <w:top w:val="single" w:sz="2" w:space="0" w:color="000001"/>
+              <w:left w:val="single" w:sz="2" w:space="0" w:color="000001"/>
+              <w:bottom w:val="single" w:sz="2" w:space="0" w:color="000001"/>
+              <w:insideH w:val="single" w:sz="2" w:space="0" w:color="000001"/>
+            </w:tcBorders>
+            <w:shd w:fill="auto" w:val="clear"/>
+            <w:tcMar>
+              <w:left w:w="18" w:type="dxa"/>
             </w:tcMar>
           </w:tcPr>
           <w:p>
@@ -3345,7 +3419,7 @@
         </w:tc>
         <w:tc>
           <w:tcPr>
-            <w:tcW w:w="2399" w:type="dxa"/>
+            <w:tcW w:w="2398" w:type="dxa"/>
             <w:tcBorders>
               <w:top w:val="single" w:sz="2" w:space="0" w:color="000001"/>
               <w:left w:val="single" w:sz="2" w:space="0" w:color="000001"/>
@@ -3356,7 +3430,7 @@
             </w:tcBorders>
             <w:shd w:fill="auto" w:val="clear"/>
             <w:tcMar>
-              <w:left w:w="21" w:type="dxa"/>
+              <w:left w:w="18" w:type="dxa"/>
             </w:tcMar>
           </w:tcPr>
           <w:p>
@@ -3394,7 +3468,7 @@
             </w:tcBorders>
             <w:shd w:fill="auto" w:val="clear"/>
             <w:tcMar>
-              <w:left w:w="21" w:type="dxa"/>
+              <w:left w:w="18" w:type="dxa"/>
             </w:tcMar>
           </w:tcPr>
           <w:p>
@@ -3426,7 +3500,7 @@
             </w:tcBorders>
             <w:shd w:fill="auto" w:val="clear"/>
             <w:tcMar>
-              <w:left w:w="21" w:type="dxa"/>
+              <w:left w:w="18" w:type="dxa"/>
             </w:tcMar>
           </w:tcPr>
           <w:p>
@@ -3449,16 +3523,16 @@
         </w:tc>
         <w:tc>
           <w:tcPr>
-            <w:tcW w:w="2419" w:type="dxa"/>
-            <w:tcBorders>
-              <w:top w:val="single" w:sz="2" w:space="0" w:color="000001"/>
-              <w:left w:val="single" w:sz="2" w:space="0" w:color="000001"/>
-              <w:bottom w:val="single" w:sz="2" w:space="0" w:color="000001"/>
-              <w:insideH w:val="single" w:sz="2" w:space="0" w:color="000001"/>
-            </w:tcBorders>
-            <w:shd w:fill="auto" w:val="clear"/>
-            <w:tcMar>
-              <w:left w:w="21" w:type="dxa"/>
+            <w:tcW w:w="2420" w:type="dxa"/>
+            <w:tcBorders>
+              <w:top w:val="single" w:sz="2" w:space="0" w:color="000001"/>
+              <w:left w:val="single" w:sz="2" w:space="0" w:color="000001"/>
+              <w:bottom w:val="single" w:sz="2" w:space="0" w:color="000001"/>
+              <w:insideH w:val="single" w:sz="2" w:space="0" w:color="000001"/>
+            </w:tcBorders>
+            <w:shd w:fill="auto" w:val="clear"/>
+            <w:tcMar>
+              <w:left w:w="18" w:type="dxa"/>
             </w:tcMar>
           </w:tcPr>
           <w:p>
@@ -3481,7 +3555,7 @@
         </w:tc>
         <w:tc>
           <w:tcPr>
-            <w:tcW w:w="2399" w:type="dxa"/>
+            <w:tcW w:w="2398" w:type="dxa"/>
             <w:tcBorders>
               <w:top w:val="single" w:sz="2" w:space="0" w:color="000001"/>
               <w:left w:val="single" w:sz="2" w:space="0" w:color="000001"/>
@@ -3492,7 +3566,7 @@
             </w:tcBorders>
             <w:shd w:fill="auto" w:val="clear"/>
             <w:tcMar>
-              <w:left w:w="21" w:type="dxa"/>
+              <w:left w:w="18" w:type="dxa"/>
             </w:tcMar>
           </w:tcPr>
           <w:p>
@@ -3526,7 +3600,7 @@
             </w:tcBorders>
             <w:shd w:fill="auto" w:val="clear"/>
             <w:tcMar>
-              <w:left w:w="21" w:type="dxa"/>
+              <w:left w:w="18" w:type="dxa"/>
             </w:tcMar>
           </w:tcPr>
           <w:p>
@@ -3558,7 +3632,7 @@
             </w:tcBorders>
             <w:shd w:fill="auto" w:val="clear"/>
             <w:tcMar>
-              <w:left w:w="21" w:type="dxa"/>
+              <w:left w:w="18" w:type="dxa"/>
             </w:tcMar>
           </w:tcPr>
           <w:p>
@@ -3581,16 +3655,16 @@
         </w:tc>
         <w:tc>
           <w:tcPr>
-            <w:tcW w:w="2419" w:type="dxa"/>
-            <w:tcBorders>
-              <w:top w:val="single" w:sz="2" w:space="0" w:color="000001"/>
-              <w:left w:val="single" w:sz="2" w:space="0" w:color="000001"/>
-              <w:bottom w:val="single" w:sz="2" w:space="0" w:color="000001"/>
-              <w:insideH w:val="single" w:sz="2" w:space="0" w:color="000001"/>
-            </w:tcBorders>
-            <w:shd w:fill="auto" w:val="clear"/>
-            <w:tcMar>
-              <w:left w:w="21" w:type="dxa"/>
+            <w:tcW w:w="2420" w:type="dxa"/>
+            <w:tcBorders>
+              <w:top w:val="single" w:sz="2" w:space="0" w:color="000001"/>
+              <w:left w:val="single" w:sz="2" w:space="0" w:color="000001"/>
+              <w:bottom w:val="single" w:sz="2" w:space="0" w:color="000001"/>
+              <w:insideH w:val="single" w:sz="2" w:space="0" w:color="000001"/>
+            </w:tcBorders>
+            <w:shd w:fill="auto" w:val="clear"/>
+            <w:tcMar>
+              <w:left w:w="18" w:type="dxa"/>
             </w:tcMar>
           </w:tcPr>
           <w:p>
@@ -3613,7 +3687,7 @@
         </w:tc>
         <w:tc>
           <w:tcPr>
-            <w:tcW w:w="2399" w:type="dxa"/>
+            <w:tcW w:w="2398" w:type="dxa"/>
             <w:tcBorders>
               <w:top w:val="single" w:sz="2" w:space="0" w:color="000001"/>
               <w:left w:val="single" w:sz="2" w:space="0" w:color="000001"/>
@@ -3624,7 +3698,7 @@
             </w:tcBorders>
             <w:shd w:fill="auto" w:val="clear"/>
             <w:tcMar>
-              <w:left w:w="21" w:type="dxa"/>
+              <w:left w:w="18" w:type="dxa"/>
             </w:tcMar>
           </w:tcPr>
           <w:p>
@@ -3659,7 +3733,7 @@
             </w:tcBorders>
             <w:shd w:fill="auto" w:val="clear"/>
             <w:tcMar>
-              <w:left w:w="21" w:type="dxa"/>
+              <w:left w:w="18" w:type="dxa"/>
             </w:tcMar>
           </w:tcPr>
           <w:p>
@@ -3691,48 +3765,64 @@
             </w:tcBorders>
             <w:shd w:fill="auto" w:val="clear"/>
             <w:tcMar>
-              <w:left w:w="21" w:type="dxa"/>
-            </w:tcMar>
-          </w:tcPr>
-          <w:p>
-            <w:pPr>
-              <w:pStyle w:val="Style16"/>
-              <w:rPr/>
-            </w:pPr>
-            <w:r>
-              <w:rPr/>
-              <w:t>{value1}</w:t>
-            </w:r>
-          </w:p>
-        </w:tc>
-        <w:tc>
-          <w:tcPr>
-            <w:tcW w:w="2419" w:type="dxa"/>
-            <w:tcBorders>
-              <w:top w:val="single" w:sz="2" w:space="0" w:color="000001"/>
-              <w:left w:val="single" w:sz="2" w:space="0" w:color="000001"/>
-              <w:bottom w:val="single" w:sz="2" w:space="0" w:color="000001"/>
-              <w:insideH w:val="single" w:sz="2" w:space="0" w:color="000001"/>
-            </w:tcBorders>
-            <w:shd w:fill="auto" w:val="clear"/>
-            <w:tcMar>
-              <w:left w:w="21" w:type="dxa"/>
-            </w:tcMar>
-          </w:tcPr>
-          <w:p>
-            <w:pPr>
-              <w:pStyle w:val="Style16"/>
-              <w:rPr/>
-            </w:pPr>
-            <w:r>
-              <w:rPr/>
-              <w:t>{value2}</w:t>
-            </w:r>
-          </w:p>
-        </w:tc>
-        <w:tc>
-          <w:tcPr>
-            <w:tcW w:w="2399" w:type="dxa"/>
+              <w:left w:w="18" w:type="dxa"/>
+            </w:tcMar>
+          </w:tcPr>
+          <w:p>
+            <w:pPr>
+              <w:pStyle w:val="Style16"/>
+              <w:rPr/>
+            </w:pPr>
+            <w:r>
+              <w:rPr/>
+              <w:t>{</w:t>
+            </w:r>
+            <w:r>
+              <w:rPr/>
+              <w:t>@</w:t>
+            </w:r>
+            <w:r>
+              <w:rPr/>
+              <w:t>value1}</w:t>
+            </w:r>
+          </w:p>
+        </w:tc>
+        <w:tc>
+          <w:tcPr>
+            <w:tcW w:w="2420" w:type="dxa"/>
+            <w:tcBorders>
+              <w:top w:val="single" w:sz="2" w:space="0" w:color="000001"/>
+              <w:left w:val="single" w:sz="2" w:space="0" w:color="000001"/>
+              <w:bottom w:val="single" w:sz="2" w:space="0" w:color="000001"/>
+              <w:insideH w:val="single" w:sz="2" w:space="0" w:color="000001"/>
+            </w:tcBorders>
+            <w:shd w:fill="auto" w:val="clear"/>
+            <w:tcMar>
+              <w:left w:w="18" w:type="dxa"/>
+            </w:tcMar>
+          </w:tcPr>
+          <w:p>
+            <w:pPr>
+              <w:pStyle w:val="Style16"/>
+              <w:rPr/>
+            </w:pPr>
+            <w:r>
+              <w:rPr/>
+              <w:t>{</w:t>
+            </w:r>
+            <w:r>
+              <w:rPr/>
+              <w:t>@</w:t>
+            </w:r>
+            <w:r>
+              <w:rPr/>
+              <w:t>value2}</w:t>
+            </w:r>
+          </w:p>
+        </w:tc>
+        <w:tc>
+          <w:tcPr>
+            <w:tcW w:w="2398" w:type="dxa"/>
             <w:tcBorders>
               <w:top w:val="single" w:sz="2" w:space="0" w:color="000001"/>
               <w:left w:val="single" w:sz="2" w:space="0" w:color="000001"/>
@@ -3743,17 +3833,25 @@
             </w:tcBorders>
             <w:shd w:fill="auto" w:val="clear"/>
             <w:tcMar>
-              <w:left w:w="21" w:type="dxa"/>
-            </w:tcMar>
-          </w:tcPr>
-          <w:p>
-            <w:pPr>
-              <w:pStyle w:val="Style16"/>
-              <w:rPr/>
-            </w:pPr>
-            <w:r>
-              <w:rPr/>
-              <w:t>{value3}{/data}</w:t>
+              <w:left w:w="18" w:type="dxa"/>
+            </w:tcMar>
+          </w:tcPr>
+          <w:p>
+            <w:pPr>
+              <w:pStyle w:val="Style16"/>
+              <w:rPr/>
+            </w:pPr>
+            <w:r>
+              <w:rPr/>
+              <w:t>{</w:t>
+            </w:r>
+            <w:r>
+              <w:rPr/>
+              <w:t>@</w:t>
+            </w:r>
+            <w:r>
+              <w:rPr/>
+              <w:t>value3}{/data}</w:t>
             </w:r>
           </w:p>
         </w:tc>
@@ -3837,15 +3935,7 @@
       </w:pPr>
       <w:r>
         <w:rPr/>
-        <w:t>A</w:t>
-      </w:r>
-      <w:r>
-        <w:rPr/>
-        <w:t>nne</w:t>
-      </w:r>
-      <w:r>
-        <w:rPr/>
-        <w:t>x 2 Rationale for gap filling</w:t>
+        <w:t>Annex 2 Rationale for gap filling</w:t>
       </w:r>
     </w:p>
     <w:p>
@@ -3902,7 +3992,7 @@
       <w:tblPr>
         <w:tblW w:w="9645" w:type="dxa"/>
         <w:jc w:val="left"/>
-        <w:tblInd w:w="21" w:type="dxa"/>
+        <w:tblInd w:w="19" w:type="dxa"/>
         <w:tblBorders>
           <w:top w:val="single" w:sz="2" w:space="0" w:color="000001"/>
           <w:left w:val="single" w:sz="2" w:space="0" w:color="000001"/>
@@ -3911,14 +4001,14 @@
         </w:tblBorders>
         <w:tblCellMar>
           <w:top w:w="28" w:type="dxa"/>
-          <w:left w:w="18" w:type="dxa"/>
+          <w:left w:w="15" w:type="dxa"/>
           <w:bottom w:w="28" w:type="dxa"/>
           <w:right w:w="28" w:type="dxa"/>
         </w:tblCellMar>
       </w:tblPr>
       <w:tblGrid>
-        <w:gridCol w:w="1823"/>
-        <w:gridCol w:w="1462"/>
+        <w:gridCol w:w="1822"/>
+        <w:gridCol w:w="1463"/>
         <w:gridCol w:w="1425"/>
         <w:gridCol w:w="4934"/>
       </w:tblGrid>
@@ -3928,7 +4018,7 @@
         </w:trPr>
         <w:tc>
           <w:tcPr>
-            <w:tcW w:w="1823" w:type="dxa"/>
+            <w:tcW w:w="1822" w:type="dxa"/>
             <w:vMerge w:val="restart"/>
             <w:tcBorders>
               <w:top w:val="single" w:sz="2" w:space="0" w:color="000001"/>
@@ -3938,7 +4028,7 @@
             </w:tcBorders>
             <w:shd w:fill="auto" w:val="clear"/>
             <w:tcMar>
-              <w:left w:w="18" w:type="dxa"/>
+              <w:left w:w="15" w:type="dxa"/>
             </w:tcMar>
             <w:vAlign w:val="center"/>
           </w:tcPr>
@@ -3955,7 +4045,7 @@
         </w:tc>
         <w:tc>
           <w:tcPr>
-            <w:tcW w:w="1462" w:type="dxa"/>
+            <w:tcW w:w="1463" w:type="dxa"/>
             <w:vMerge w:val="restart"/>
             <w:tcBorders>
               <w:top w:val="single" w:sz="2" w:space="0" w:color="000001"/>
@@ -3965,7 +4055,7 @@
             </w:tcBorders>
             <w:shd w:fill="auto" w:val="clear"/>
             <w:tcMar>
-              <w:left w:w="18" w:type="dxa"/>
+              <w:left w:w="15" w:type="dxa"/>
             </w:tcMar>
             <w:vAlign w:val="center"/>
           </w:tcPr>
@@ -3991,7 +4081,7 @@
             </w:tcBorders>
             <w:shd w:fill="auto" w:val="clear"/>
             <w:tcMar>
-              <w:left w:w="18" w:type="dxa"/>
+              <w:left w:w="15" w:type="dxa"/>
             </w:tcMar>
             <w:vAlign w:val="center"/>
           </w:tcPr>
@@ -4020,7 +4110,7 @@
             </w:tcBorders>
             <w:shd w:fill="auto" w:val="clear"/>
             <w:tcMar>
-              <w:left w:w="18" w:type="dxa"/>
+              <w:left w:w="15" w:type="dxa"/>
             </w:tcMar>
             <w:vAlign w:val="center"/>
           </w:tcPr>
@@ -4042,7 +4132,7 @@
         </w:trPr>
         <w:tc>
           <w:tcPr>
-            <w:tcW w:w="1823" w:type="dxa"/>
+            <w:tcW w:w="1822" w:type="dxa"/>
             <w:vMerge w:val="continue"/>
             <w:tcBorders>
               <w:top w:val="single" w:sz="2" w:space="0" w:color="000001"/>
@@ -4052,7 +4142,7 @@
             </w:tcBorders>
             <w:shd w:fill="auto" w:val="clear"/>
             <w:tcMar>
-              <w:left w:w="18" w:type="dxa"/>
+              <w:left w:w="15" w:type="dxa"/>
             </w:tcMar>
             <w:vAlign w:val="center"/>
           </w:tcPr>
@@ -4074,7 +4164,7 @@
         </w:tc>
         <w:tc>
           <w:tcPr>
-            <w:tcW w:w="1462" w:type="dxa"/>
+            <w:tcW w:w="1463" w:type="dxa"/>
             <w:vMerge w:val="continue"/>
             <w:tcBorders>
               <w:top w:val="single" w:sz="2" w:space="0" w:color="000001"/>
@@ -4084,7 +4174,7 @@
             </w:tcBorders>
             <w:shd w:fill="auto" w:val="clear"/>
             <w:tcMar>
-              <w:left w:w="18" w:type="dxa"/>
+              <w:left w:w="15" w:type="dxa"/>
             </w:tcMar>
             <w:vAlign w:val="center"/>
           </w:tcPr>
@@ -4115,7 +4205,7 @@
             </w:tcBorders>
             <w:shd w:fill="auto" w:val="clear"/>
             <w:tcMar>
-              <w:left w:w="18" w:type="dxa"/>
+              <w:left w:w="15" w:type="dxa"/>
             </w:tcMar>
             <w:vAlign w:val="center"/>
           </w:tcPr>
@@ -4146,7 +4236,7 @@
             </w:tcBorders>
             <w:shd w:fill="auto" w:val="clear"/>
             <w:tcMar>
-              <w:left w:w="18" w:type="dxa"/>
+              <w:left w:w="15" w:type="dxa"/>
             </w:tcMar>
             <w:vAlign w:val="center"/>
           </w:tcPr>
@@ -4171,16 +4261,16 @@
         <w:trPr/>
         <w:tc>
           <w:tcPr>
-            <w:tcW w:w="1823" w:type="dxa"/>
-            <w:tcBorders>
-              <w:top w:val="single" w:sz="2" w:space="0" w:color="000001"/>
-              <w:left w:val="single" w:sz="2" w:space="0" w:color="000001"/>
-              <w:bottom w:val="single" w:sz="2" w:space="0" w:color="000001"/>
-              <w:insideH w:val="single" w:sz="2" w:space="0" w:color="000001"/>
-            </w:tcBorders>
-            <w:shd w:fill="auto" w:val="clear"/>
-            <w:tcMar>
-              <w:left w:w="18" w:type="dxa"/>
+            <w:tcW w:w="1822" w:type="dxa"/>
+            <w:tcBorders>
+              <w:top w:val="single" w:sz="2" w:space="0" w:color="000001"/>
+              <w:left w:val="single" w:sz="2" w:space="0" w:color="000001"/>
+              <w:bottom w:val="single" w:sz="2" w:space="0" w:color="000001"/>
+              <w:insideH w:val="single" w:sz="2" w:space="0" w:color="000001"/>
+            </w:tcBorders>
+            <w:shd w:fill="auto" w:val="clear"/>
+            <w:tcMar>
+              <w:left w:w="15" w:type="dxa"/>
             </w:tcMar>
             <w:vAlign w:val="center"/>
           </w:tcPr>
@@ -4197,16 +4287,16 @@
         </w:tc>
         <w:tc>
           <w:tcPr>
-            <w:tcW w:w="1462" w:type="dxa"/>
-            <w:tcBorders>
-              <w:top w:val="single" w:sz="2" w:space="0" w:color="000001"/>
-              <w:left w:val="single" w:sz="2" w:space="0" w:color="000001"/>
-              <w:bottom w:val="single" w:sz="2" w:space="0" w:color="000001"/>
-              <w:insideH w:val="single" w:sz="2" w:space="0" w:color="000001"/>
-            </w:tcBorders>
-            <w:shd w:fill="auto" w:val="clear"/>
-            <w:tcMar>
-              <w:left w:w="18" w:type="dxa"/>
+            <w:tcW w:w="1463" w:type="dxa"/>
+            <w:tcBorders>
+              <w:top w:val="single" w:sz="2" w:space="0" w:color="000001"/>
+              <w:left w:val="single" w:sz="2" w:space="0" w:color="000001"/>
+              <w:bottom w:val="single" w:sz="2" w:space="0" w:color="000001"/>
+              <w:insideH w:val="single" w:sz="2" w:space="0" w:color="000001"/>
+            </w:tcBorders>
+            <w:shd w:fill="auto" w:val="clear"/>
+            <w:tcMar>
+              <w:left w:w="15" w:type="dxa"/>
             </w:tcMar>
             <w:vAlign w:val="center"/>
           </w:tcPr>
@@ -4232,7 +4322,7 @@
             </w:tcBorders>
             <w:shd w:fill="auto" w:val="clear"/>
             <w:tcMar>
-              <w:left w:w="18" w:type="dxa"/>
+              <w:left w:w="15" w:type="dxa"/>
             </w:tcMar>
             <w:vAlign w:val="center"/>
           </w:tcPr>
@@ -4262,7 +4352,7 @@
             </w:tcBorders>
             <w:shd w:fill="auto" w:val="clear"/>
             <w:tcMar>
-              <w:left w:w="18" w:type="dxa"/>
+              <w:left w:w="15" w:type="dxa"/>
             </w:tcMar>
             <w:vAlign w:val="center"/>
           </w:tcPr>
@@ -4393,15 +4483,7 @@
       </w:pPr>
       <w:r>
         <w:rPr/>
-        <w:t>A</w:t>
-      </w:r>
-      <w:r>
-        <w:rPr/>
-        <w:t>nne</w:t>
-      </w:r>
-      <w:r>
-        <w:rPr/>
-        <w:t>x 3 Rationale for deleting experimental data</w:t>
+        <w:t>Annex 3 Rationale for deleting experimental data</w:t>
       </w:r>
     </w:p>
     <w:p>
@@ -4458,7 +4540,7 @@
       <w:tblPr>
         <w:tblW w:w="9645" w:type="dxa"/>
         <w:jc w:val="left"/>
-        <w:tblInd w:w="21" w:type="dxa"/>
+        <w:tblInd w:w="19" w:type="dxa"/>
         <w:tblBorders>
           <w:top w:val="single" w:sz="2" w:space="0" w:color="000001"/>
           <w:left w:val="single" w:sz="2" w:space="0" w:color="000001"/>
@@ -4467,14 +4549,14 @@
         </w:tblBorders>
         <w:tblCellMar>
           <w:top w:w="28" w:type="dxa"/>
-          <w:left w:w="18" w:type="dxa"/>
+          <w:left w:w="15" w:type="dxa"/>
           <w:bottom w:w="28" w:type="dxa"/>
           <w:right w:w="28" w:type="dxa"/>
         </w:tblCellMar>
       </w:tblPr>
       <w:tblGrid>
-        <w:gridCol w:w="1823"/>
-        <w:gridCol w:w="1462"/>
+        <w:gridCol w:w="1822"/>
+        <w:gridCol w:w="1463"/>
         <w:gridCol w:w="1425"/>
         <w:gridCol w:w="4934"/>
       </w:tblGrid>
@@ -4484,7 +4566,7 @@
         </w:trPr>
         <w:tc>
           <w:tcPr>
-            <w:tcW w:w="1823" w:type="dxa"/>
+            <w:tcW w:w="1822" w:type="dxa"/>
             <w:vMerge w:val="restart"/>
             <w:tcBorders>
               <w:top w:val="single" w:sz="2" w:space="0" w:color="000001"/>
@@ -4494,7 +4576,7 @@
             </w:tcBorders>
             <w:shd w:fill="auto" w:val="clear"/>
             <w:tcMar>
-              <w:left w:w="18" w:type="dxa"/>
+              <w:left w:w="15" w:type="dxa"/>
             </w:tcMar>
             <w:vAlign w:val="center"/>
           </w:tcPr>
@@ -4511,7 +4593,7 @@
         </w:tc>
         <w:tc>
           <w:tcPr>
-            <w:tcW w:w="1462" w:type="dxa"/>
+            <w:tcW w:w="1463" w:type="dxa"/>
             <w:vMerge w:val="restart"/>
             <w:tcBorders>
               <w:top w:val="single" w:sz="2" w:space="0" w:color="000001"/>
@@ -4521,7 +4603,7 @@
             </w:tcBorders>
             <w:shd w:fill="auto" w:val="clear"/>
             <w:tcMar>
-              <w:left w:w="18" w:type="dxa"/>
+              <w:left w:w="15" w:type="dxa"/>
             </w:tcMar>
             <w:vAlign w:val="center"/>
           </w:tcPr>
@@ -4547,7 +4629,7 @@
             </w:tcBorders>
             <w:shd w:fill="auto" w:val="clear"/>
             <w:tcMar>
-              <w:left w:w="18" w:type="dxa"/>
+              <w:left w:w="15" w:type="dxa"/>
             </w:tcMar>
             <w:vAlign w:val="center"/>
           </w:tcPr>
@@ -4576,7 +4658,7 @@
             </w:tcBorders>
             <w:shd w:fill="auto" w:val="clear"/>
             <w:tcMar>
-              <w:left w:w="18" w:type="dxa"/>
+              <w:left w:w="15" w:type="dxa"/>
             </w:tcMar>
             <w:vAlign w:val="center"/>
           </w:tcPr>
@@ -4598,7 +4680,7 @@
         </w:trPr>
         <w:tc>
           <w:tcPr>
-            <w:tcW w:w="1823" w:type="dxa"/>
+            <w:tcW w:w="1822" w:type="dxa"/>
             <w:vMerge w:val="continue"/>
             <w:tcBorders>
               <w:top w:val="single" w:sz="2" w:space="0" w:color="000001"/>
@@ -4608,7 +4690,7 @@
             </w:tcBorders>
             <w:shd w:fill="auto" w:val="clear"/>
             <w:tcMar>
-              <w:left w:w="18" w:type="dxa"/>
+              <w:left w:w="15" w:type="dxa"/>
             </w:tcMar>
             <w:vAlign w:val="center"/>
           </w:tcPr>
@@ -4630,7 +4712,7 @@
         </w:tc>
         <w:tc>
           <w:tcPr>
-            <w:tcW w:w="1462" w:type="dxa"/>
+            <w:tcW w:w="1463" w:type="dxa"/>
             <w:vMerge w:val="continue"/>
             <w:tcBorders>
               <w:top w:val="single" w:sz="2" w:space="0" w:color="000001"/>
@@ -4640,7 +4722,7 @@
             </w:tcBorders>
             <w:shd w:fill="auto" w:val="clear"/>
             <w:tcMar>
-              <w:left w:w="18" w:type="dxa"/>
+              <w:left w:w="15" w:type="dxa"/>
             </w:tcMar>
             <w:vAlign w:val="center"/>
           </w:tcPr>
@@ -4671,7 +4753,7 @@
             </w:tcBorders>
             <w:shd w:fill="auto" w:val="clear"/>
             <w:tcMar>
-              <w:left w:w="18" w:type="dxa"/>
+              <w:left w:w="15" w:type="dxa"/>
             </w:tcMar>
             <w:vAlign w:val="center"/>
           </w:tcPr>
@@ -4702,7 +4784,7 @@
             </w:tcBorders>
             <w:shd w:fill="auto" w:val="clear"/>
             <w:tcMar>
-              <w:left w:w="18" w:type="dxa"/>
+              <w:left w:w="15" w:type="dxa"/>
             </w:tcMar>
             <w:vAlign w:val="center"/>
           </w:tcPr>
@@ -4727,16 +4809,16 @@
         <w:trPr/>
         <w:tc>
           <w:tcPr>
-            <w:tcW w:w="1823" w:type="dxa"/>
-            <w:tcBorders>
-              <w:top w:val="single" w:sz="2" w:space="0" w:color="000001"/>
-              <w:left w:val="single" w:sz="2" w:space="0" w:color="000001"/>
-              <w:bottom w:val="single" w:sz="2" w:space="0" w:color="000001"/>
-              <w:insideH w:val="single" w:sz="2" w:space="0" w:color="000001"/>
-            </w:tcBorders>
-            <w:shd w:fill="auto" w:val="clear"/>
-            <w:tcMar>
-              <w:left w:w="18" w:type="dxa"/>
+            <w:tcW w:w="1822" w:type="dxa"/>
+            <w:tcBorders>
+              <w:top w:val="single" w:sz="2" w:space="0" w:color="000001"/>
+              <w:left w:val="single" w:sz="2" w:space="0" w:color="000001"/>
+              <w:bottom w:val="single" w:sz="2" w:space="0" w:color="000001"/>
+              <w:insideH w:val="single" w:sz="2" w:space="0" w:color="000001"/>
+            </w:tcBorders>
+            <w:shd w:fill="auto" w:val="clear"/>
+            <w:tcMar>
+              <w:left w:w="15" w:type="dxa"/>
             </w:tcMar>
             <w:vAlign w:val="center"/>
           </w:tcPr>
@@ -4753,16 +4835,16 @@
         </w:tc>
         <w:tc>
           <w:tcPr>
-            <w:tcW w:w="1462" w:type="dxa"/>
-            <w:tcBorders>
-              <w:top w:val="single" w:sz="2" w:space="0" w:color="000001"/>
-              <w:left w:val="single" w:sz="2" w:space="0" w:color="000001"/>
-              <w:bottom w:val="single" w:sz="2" w:space="0" w:color="000001"/>
-              <w:insideH w:val="single" w:sz="2" w:space="0" w:color="000001"/>
-            </w:tcBorders>
-            <w:shd w:fill="auto" w:val="clear"/>
-            <w:tcMar>
-              <w:left w:w="18" w:type="dxa"/>
+            <w:tcW w:w="1463" w:type="dxa"/>
+            <w:tcBorders>
+              <w:top w:val="single" w:sz="2" w:space="0" w:color="000001"/>
+              <w:left w:val="single" w:sz="2" w:space="0" w:color="000001"/>
+              <w:bottom w:val="single" w:sz="2" w:space="0" w:color="000001"/>
+              <w:insideH w:val="single" w:sz="2" w:space="0" w:color="000001"/>
+            </w:tcBorders>
+            <w:shd w:fill="auto" w:val="clear"/>
+            <w:tcMar>
+              <w:left w:w="15" w:type="dxa"/>
             </w:tcMar>
             <w:vAlign w:val="center"/>
           </w:tcPr>
@@ -4788,7 +4870,7 @@
             </w:tcBorders>
             <w:shd w:fill="auto" w:val="clear"/>
             <w:tcMar>
-              <w:left w:w="18" w:type="dxa"/>
+              <w:left w:w="15" w:type="dxa"/>
             </w:tcMar>
             <w:vAlign w:val="center"/>
           </w:tcPr>
@@ -4818,7 +4900,7 @@
             </w:tcBorders>
             <w:shd w:fill="auto" w:val="clear"/>
             <w:tcMar>
-              <w:left w:w="18" w:type="dxa"/>
+              <w:left w:w="15" w:type="dxa"/>
             </w:tcMar>
             <w:vAlign w:val="center"/>
           </w:tcPr>
@@ -4949,12 +5031,10 @@
     <w:pPr>
       <w:pStyle w:val="Style36"/>
       <w:pBdr>
-        <w:top w:val="single" w:sz="2" w:space="1" w:color="000000"/>
+        <w:top w:val="single" w:sz="2" w:space="1" w:color="000001"/>
       </w:pBdr>
       <w:jc w:val="center"/>
-      <w:rPr>
-        <w:rFonts w:ascii="Liberation Sans" w:hAnsi="Liberation Sans"/>
-      </w:rPr>
+      <w:rPr/>
     </w:pPr>
     <w:r>
       <w:rPr>
@@ -4975,7 +5055,7 @@
       <w:fldChar w:fldCharType="separate"/>
     </w:r>
     <w:r>
-      <w:t>3</w:t>
+      <w:t>9</w:t>
     </w:r>
     <w:r>
       <w:fldChar w:fldCharType="end"/>
@@ -4984,13 +5064,7 @@
       <w:rPr>
         <w:rFonts w:ascii="Liberation Sans" w:hAnsi="Liberation Sans"/>
       </w:rPr>
-      <w:t xml:space="preserve"> </w:t>
-    </w:r>
-    <w:r>
-      <w:rPr>
-        <w:rFonts w:ascii="Liberation Sans" w:hAnsi="Liberation Sans"/>
-      </w:rPr>
-      <w:t xml:space="preserve">of </w:t>
+      <w:t xml:space="preserve"> of </w:t>
     </w:r>
     <w:r>
       <w:rPr>
@@ -5020,7 +5094,7 @@
     <w:pPr>
       <w:pStyle w:val="Style37"/>
       <w:pBdr>
-        <w:bottom w:val="single" w:sz="2" w:space="1" w:color="000000"/>
+        <w:bottom w:val="single" w:sz="2" w:space="1" w:color="000001"/>
       </w:pBdr>
       <w:rPr>
         <w:rFonts w:ascii="Liberation Sans" w:hAnsi="Liberation Sans"/>

</xml_diff>